<commit_message>
Moved some variables around in BuildFFUVM. Updated docs to be more clear.
</commit_message>
<xml_diff>
--- a/FFUDevelopment/Docs/BuildDeployFFU.docx
+++ b/FFUDevelopment/Docs/BuildDeployFFU.docx
@@ -2528,10 +2528,22 @@
         </w:numPr>
       </w:pPr>
       <w:r>
-        <w:t>Windows media</w:t>
-      </w:r>
-      <w:r>
-        <w:t xml:space="preserve"> – download the Windows ISO Visual Studio downloads</w:t>
+        <w:t xml:space="preserve">Windows </w:t>
+      </w:r>
+      <w:r>
+        <w:t xml:space="preserve">consumer </w:t>
+      </w:r>
+      <w:r>
+        <w:t>media</w:t>
+      </w:r>
+      <w:r>
+        <w:t xml:space="preserve"> – download the Windows ISO </w:t>
+      </w:r>
+      <w:r>
+        <w:t xml:space="preserve">from </w:t>
+      </w:r>
+      <w:r>
+        <w:t>Visual Studio downloads</w:t>
       </w:r>
       <w:r>
         <w:t>, or the Windows Media Creation Tool</w:t>
@@ -2540,19 +2552,68 @@
         <w:t xml:space="preserve">. </w:t>
       </w:r>
       <w:r>
+        <w:t xml:space="preserve">If you don’t have access to Visual Studio </w:t>
+      </w:r>
+      <w:r>
+        <w:t>downloads, download the Windows Media Creation Tool from</w:t>
+      </w:r>
+      <w:r>
+        <w:t xml:space="preserve"> either of these links:</w:t>
+      </w:r>
+      <w:r>
         <w:br/>
       </w:r>
       <w:r>
         <w:br/>
       </w:r>
-      <w:r>
-        <w:t>It’s recommended that you download the consumer media, not business</w:t>
+      <w:hyperlink r:id="rId13" w:history="1">
+        <w:r>
+          <w:rPr>
+            <w:rStyle w:val="Hyperlink"/>
+          </w:rPr>
+          <w:t>Windows Media Creation Tool for Windows 10</w:t>
+        </w:r>
+      </w:hyperlink>
+    </w:p>
+    <w:p>
+      <w:pPr>
+        <w:pStyle w:val="ListParagraph"/>
+      </w:pPr>
+      <w:hyperlink r:id="rId14" w:history="1">
+        <w:r>
+          <w:rPr>
+            <w:rStyle w:val="Hyperlink"/>
+          </w:rPr>
+          <w:t>Windows Media Creation Tool for Windows 11</w:t>
+        </w:r>
+      </w:hyperlink>
+      <w:r>
+        <w:br/>
+      </w:r>
+      <w:r>
+        <w:br/>
+      </w:r>
+      <w:r>
+        <w:rPr>
+          <w:b/>
+          <w:bCs/>
+        </w:rPr>
+        <w:t>It’s recommended that you download consumer media</w:t>
+      </w:r>
+      <w:r>
+        <w:t>, not business</w:t>
       </w:r>
       <w:r>
         <w:t>/Volume License</w:t>
       </w:r>
       <w:r>
-        <w:t xml:space="preserve">. This is because Subscription Activation will normally fail if the media is mismatched from the key in the firmware. If you plan on using a MAK or KMS to activate, </w:t>
+        <w:t xml:space="preserve">. This is because Subscription Activation </w:t>
+      </w:r>
+      <w:r>
+        <w:t>will</w:t>
+      </w:r>
+      <w:r>
+        <w:t xml:space="preserve"> fail if the media is mismatched from the key in the firmware. If you plan on using a MAK or KMS to activate, </w:t>
       </w:r>
       <w:r>
         <w:t>you can use media from VLSC</w:t>
@@ -2567,13 +2628,7 @@
         <w:t xml:space="preserve"> use consumer media</w:t>
       </w:r>
       <w:r>
-        <w:t>, which you can get from Visual Studio Subscriptions, or the Media Creation Tool</w:t>
-      </w:r>
-      <w:r>
-        <w:t>. It is possible that you may need to use business edition media,</w:t>
-      </w:r>
-      <w:r>
-        <w:t xml:space="preserve"> though most OEM devices ship with consumer editions media.</w:t>
+        <w:t xml:space="preserve">. </w:t>
       </w:r>
     </w:p>
     <w:p>
@@ -2643,6 +2698,7 @@
         <w:br/>
       </w:r>
       <w:r>
+        <w:lastRenderedPageBreak/>
         <w:br/>
       </w:r>
       <w:r>
@@ -2669,7 +2725,6 @@
           <w:b/>
           <w:bCs/>
         </w:rPr>
-        <w:lastRenderedPageBreak/>
         <w:t>$ISOPath</w:t>
       </w:r>
       <w:r>
@@ -3182,7 +3237,7 @@
                     <pic:cNvPicPr/>
                   </pic:nvPicPr>
                   <pic:blipFill>
-                    <a:blip r:embed="rId13"/>
+                    <a:blip r:embed="rId15"/>
                     <a:stretch>
                       <a:fillRect/>
                     </a:stretch>
@@ -3260,7 +3315,7 @@
                     <pic:cNvPicPr/>
                   </pic:nvPicPr>
                   <pic:blipFill>
-                    <a:blip r:embed="rId14"/>
+                    <a:blip r:embed="rId16"/>
                     <a:stretch>
                       <a:fillRect/>
                     </a:stretch>
@@ -3368,7 +3423,7 @@
                     <pic:cNvPicPr/>
                   </pic:nvPicPr>
                   <pic:blipFill>
-                    <a:blip r:embed="rId15"/>
+                    <a:blip r:embed="rId17"/>
                     <a:stretch>
                       <a:fillRect/>
                     </a:stretch>
@@ -3447,6 +3502,15 @@
         <w:t xml:space="preserve">If the devices you’ll be deploying this FFU to shipped from the OEM with something other than Pro, you’ll want to select that to build your FFU from. In most cases, it’ll be Pro, but it can also be Pro Education or Home. </w:t>
       </w:r>
       <w:r>
+        <w:t xml:space="preserve">It’s very important that you get this right. If you end up installing the incorrect Windows SKU, automatic activation will fail since Windows will try to activate with the key in the firmware and that must match the SKU you’re installing. </w:t>
+      </w:r>
+      <w:r>
+        <w:t>If you get in a state where activation fails, but the device upgrades to Windows Enterprise or Education, that means subscription activation upgraded the SKU correctly, but activation failed due to the mismatch of the SKU used to install Windows</w:t>
+      </w:r>
+      <w:r>
+        <w:t xml:space="preserve"> and the key in the firmware.</w:t>
+      </w:r>
+      <w:r>
         <w:br/>
       </w:r>
       <w:r>
@@ -3486,7 +3550,7 @@
                     <pic:cNvPicPr/>
                   </pic:nvPicPr>
                   <pic:blipFill>
-                    <a:blip r:embed="rId16"/>
+                    <a:blip r:embed="rId18"/>
                     <a:stretch>
                       <a:fillRect/>
                     </a:stretch>
@@ -3843,7 +3907,7 @@
                     <pic:cNvPicPr/>
                   </pic:nvPicPr>
                   <pic:blipFill>
-                    <a:blip r:embed="rId17"/>
+                    <a:blip r:embed="rId19"/>
                     <a:stretch>
                       <a:fillRect/>
                     </a:stretch>
@@ -5632,7 +5696,7 @@
                     </pic:cNvPicPr>
                   </pic:nvPicPr>
                   <pic:blipFill>
-                    <a:blip r:embed="rId18">
+                    <a:blip r:embed="rId20">
                       <a:extLst>
                         <a:ext uri="{28A0092B-C50C-407E-A947-70E740481C1C}">
                           <a14:useLocalDpi xmlns:a14="http://schemas.microsoft.com/office/drawing/2010/main" val="0"/>
@@ -5875,7 +5939,7 @@
                     <pic:cNvPicPr/>
                   </pic:nvPicPr>
                   <pic:blipFill>
-                    <a:blip r:embed="rId19"/>
+                    <a:blip r:embed="rId21"/>
                     <a:stretch>
                       <a:fillRect/>
                     </a:stretch>
@@ -5959,7 +6023,7 @@
                     <pic:cNvPicPr/>
                   </pic:nvPicPr>
                   <pic:blipFill>
-                    <a:blip r:embed="rId20"/>
+                    <a:blip r:embed="rId22"/>
                     <a:stretch>
                       <a:fillRect/>
                     </a:stretch>
@@ -6421,7 +6485,7 @@
                     <pic:cNvPicPr/>
                   </pic:nvPicPr>
                   <pic:blipFill>
-                    <a:blip r:embed="rId21"/>
+                    <a:blip r:embed="rId23"/>
                     <a:stretch>
                       <a:fillRect/>
                     </a:stretch>
@@ -6563,7 +6627,7 @@
                     <pic:cNvPicPr/>
                   </pic:nvPicPr>
                   <pic:blipFill>
-                    <a:blip r:embed="rId22"/>
+                    <a:blip r:embed="rId24"/>
                     <a:stretch>
                       <a:fillRect/>
                     </a:stretch>
@@ -6610,7 +6674,7 @@
                     <pic:cNvPicPr/>
                   </pic:nvPicPr>
                   <pic:blipFill>
-                    <a:blip r:embed="rId23"/>
+                    <a:blip r:embed="rId25"/>
                     <a:stretch>
                       <a:fillRect/>
                     </a:stretch>
@@ -7127,7 +7191,7 @@
                     <pic:cNvPicPr/>
                   </pic:nvPicPr>
                   <pic:blipFill>
-                    <a:blip r:embed="rId24"/>
+                    <a:blip r:embed="rId26"/>
                     <a:stretch>
                       <a:fillRect/>
                     </a:stretch>
@@ -7556,983 +7620,6 @@
             <wp:extent cx="5943600" cy="3322320"/>
             <wp:effectExtent l="0" t="0" r="0" b="0"/>
             <wp:docPr id="19" name="Picture 19" descr="A screenshot of a cell phone&#10;&#10;Description automatically generated"/>
-            <wp:cNvGraphicFramePr>
-              <a:graphicFrameLocks xmlns:a="http://schemas.openxmlformats.org/drawingml/2006/main" noChangeAspect="1"/>
-            </wp:cNvGraphicFramePr>
-            <a:graphic xmlns:a="http://schemas.openxmlformats.org/drawingml/2006/main">
-              <a:graphicData uri="http://schemas.openxmlformats.org/drawingml/2006/picture">
-                <pic:pic xmlns:pic="http://schemas.openxmlformats.org/drawingml/2006/picture">
-                  <pic:nvPicPr>
-                    <pic:cNvPr id="1" name=""/>
-                    <pic:cNvPicPr/>
-                  </pic:nvPicPr>
-                  <pic:blipFill>
-                    <a:blip r:embed="rId25"/>
-                    <a:stretch>
-                      <a:fillRect/>
-                    </a:stretch>
-                  </pic:blipFill>
-                  <pic:spPr>
-                    <a:xfrm>
-                      <a:off x="0" y="0"/>
-                      <a:ext cx="5943600" cy="3322320"/>
-                    </a:xfrm>
-                    <a:prstGeom prst="rect">
-                      <a:avLst/>
-                    </a:prstGeom>
-                  </pic:spPr>
-                </pic:pic>
-              </a:graphicData>
-            </a:graphic>
-          </wp:inline>
-        </w:drawing>
-      </w:r>
-    </w:p>
-    <w:p>
-      <w:pPr>
-        <w:pStyle w:val="paragraph"/>
-        <w:spacing w:before="0" w:beforeAutospacing="0" w:after="0" w:afterAutospacing="0"/>
-        <w:textAlignment w:val="baseline"/>
-        <w:rPr>
-          <w:rFonts w:ascii="Segoe UI" w:hAnsi="Segoe UI" w:cs="Segoe UI"/>
-          <w:sz w:val="18"/>
-          <w:szCs w:val="18"/>
-        </w:rPr>
-      </w:pPr>
-    </w:p>
-    <w:p>
-      <w:pPr>
-        <w:pStyle w:val="paragraph"/>
-        <w:numPr>
-          <w:ilvl w:val="0"/>
-          <w:numId w:val="22"/>
-        </w:numPr>
-        <w:spacing w:before="0" w:beforeAutospacing="0" w:after="0" w:afterAutospacing="0"/>
-        <w:textAlignment w:val="baseline"/>
-        <w:rPr>
-          <w:rFonts w:ascii="Segoe UI" w:hAnsi="Segoe UI" w:cs="Segoe UI"/>
-          <w:sz w:val="18"/>
-          <w:szCs w:val="18"/>
-        </w:rPr>
-      </w:pPr>
-      <w:r>
-        <w:rPr>
-          <w:rFonts w:asciiTheme="minorHAnsi" w:hAnsiTheme="minorHAnsi" w:cstheme="minorHAnsi"/>
-          <w:sz w:val="22"/>
-          <w:szCs w:val="22"/>
-        </w:rPr>
-        <w:lastRenderedPageBreak/>
-        <w:t xml:space="preserve">For OOBE settings, configure like below, making sure to select </w:t>
-      </w:r>
-      <w:r>
-        <w:rPr>
-          <w:rFonts w:asciiTheme="minorHAnsi" w:hAnsiTheme="minorHAnsi" w:cstheme="minorHAnsi"/>
-          <w:b/>
-          <w:bCs/>
-          <w:sz w:val="22"/>
-          <w:szCs w:val="22"/>
-        </w:rPr>
-        <w:t>deployment mode</w:t>
-      </w:r>
-      <w:r>
-        <w:rPr>
-          <w:rFonts w:asciiTheme="minorHAnsi" w:hAnsiTheme="minorHAnsi" w:cstheme="minorHAnsi"/>
-          <w:sz w:val="22"/>
-          <w:szCs w:val="22"/>
-        </w:rPr>
-        <w:t xml:space="preserve"> as </w:t>
-      </w:r>
-      <w:r>
-        <w:rPr>
-          <w:rFonts w:asciiTheme="minorHAnsi" w:hAnsiTheme="minorHAnsi" w:cstheme="minorHAnsi"/>
-          <w:b/>
-          <w:bCs/>
-          <w:sz w:val="22"/>
-          <w:szCs w:val="22"/>
-        </w:rPr>
-        <w:t>User-Driven</w:t>
-      </w:r>
-      <w:r>
-        <w:rPr>
-          <w:rFonts w:asciiTheme="minorHAnsi" w:hAnsiTheme="minorHAnsi" w:cstheme="minorHAnsi"/>
-          <w:sz w:val="22"/>
-          <w:szCs w:val="22"/>
-        </w:rPr>
-        <w:t xml:space="preserve"> and </w:t>
-      </w:r>
-      <w:r>
-        <w:rPr>
-          <w:rFonts w:asciiTheme="minorHAnsi" w:hAnsiTheme="minorHAnsi" w:cstheme="minorHAnsi"/>
-          <w:b/>
-          <w:bCs/>
-          <w:sz w:val="22"/>
-          <w:szCs w:val="22"/>
-        </w:rPr>
-        <w:t>Join to Azure AD</w:t>
-      </w:r>
-      <w:r>
-        <w:rPr>
-          <w:rFonts w:asciiTheme="minorHAnsi" w:hAnsiTheme="minorHAnsi" w:cstheme="minorHAnsi"/>
-          <w:sz w:val="22"/>
-          <w:szCs w:val="22"/>
-        </w:rPr>
-        <w:t xml:space="preserve"> as </w:t>
-      </w:r>
-      <w:r>
-        <w:rPr>
-          <w:rFonts w:asciiTheme="minorHAnsi" w:hAnsiTheme="minorHAnsi" w:cstheme="minorHAnsi"/>
-          <w:b/>
-          <w:bCs/>
-          <w:sz w:val="22"/>
-          <w:szCs w:val="22"/>
-        </w:rPr>
-        <w:t>Azure AD Joined</w:t>
-      </w:r>
-      <w:r>
-        <w:rPr>
-          <w:rFonts w:asciiTheme="minorHAnsi" w:hAnsiTheme="minorHAnsi" w:cstheme="minorHAnsi"/>
-          <w:sz w:val="22"/>
-          <w:szCs w:val="22"/>
-        </w:rPr>
-        <w:br/>
-      </w:r>
-      <w:r>
-        <w:rPr>
-          <w:rFonts w:ascii="Segoe UI" w:hAnsi="Segoe UI" w:cs="Segoe UI"/>
-          <w:noProof/>
-          <w:sz w:val="18"/>
-          <w:szCs w:val="18"/>
-        </w:rPr>
-        <w:drawing>
-          <wp:inline distT="0" distB="0" distL="0" distR="0" wp14:anchorId="57EF2F87" wp14:editId="0DFF2F14">
-            <wp:extent cx="5943600" cy="5321935"/>
-            <wp:effectExtent l="0" t="0" r="0" b="0"/>
-            <wp:docPr id="20" name="Picture 20" descr="A screenshot of a cell phone&#10;&#10;Description automatically generated"/>
-            <wp:cNvGraphicFramePr>
-              <a:graphicFrameLocks xmlns:a="http://schemas.openxmlformats.org/drawingml/2006/main" noChangeAspect="1"/>
-            </wp:cNvGraphicFramePr>
-            <a:graphic xmlns:a="http://schemas.openxmlformats.org/drawingml/2006/main">
-              <a:graphicData uri="http://schemas.openxmlformats.org/drawingml/2006/picture">
-                <pic:pic xmlns:pic="http://schemas.openxmlformats.org/drawingml/2006/picture">
-                  <pic:nvPicPr>
-                    <pic:cNvPr id="1" name=""/>
-                    <pic:cNvPicPr/>
-                  </pic:nvPicPr>
-                  <pic:blipFill>
-                    <a:blip r:embed="rId26"/>
-                    <a:stretch>
-                      <a:fillRect/>
-                    </a:stretch>
-                  </pic:blipFill>
-                  <pic:spPr>
-                    <a:xfrm>
-                      <a:off x="0" y="0"/>
-                      <a:ext cx="5943600" cy="5321935"/>
-                    </a:xfrm>
-                    <a:prstGeom prst="rect">
-                      <a:avLst/>
-                    </a:prstGeom>
-                  </pic:spPr>
-                </pic:pic>
-              </a:graphicData>
-            </a:graphic>
-          </wp:inline>
-        </w:drawing>
-      </w:r>
-    </w:p>
-    <w:p>
-      <w:pPr>
-        <w:pStyle w:val="paragraph"/>
-        <w:numPr>
-          <w:ilvl w:val="0"/>
-          <w:numId w:val="22"/>
-        </w:numPr>
-        <w:spacing w:before="0" w:beforeAutospacing="0" w:after="0" w:afterAutospacing="0"/>
-        <w:textAlignment w:val="baseline"/>
-        <w:rPr>
-          <w:rFonts w:ascii="Segoe UI" w:hAnsi="Segoe UI" w:cs="Segoe UI"/>
-          <w:sz w:val="18"/>
-          <w:szCs w:val="18"/>
-        </w:rPr>
-      </w:pPr>
-      <w:r>
-        <w:rPr>
-          <w:rFonts w:asciiTheme="minorHAnsi" w:hAnsiTheme="minorHAnsi" w:cstheme="minorHAnsi"/>
-          <w:sz w:val="22"/>
-          <w:szCs w:val="22"/>
-        </w:rPr>
-        <w:t xml:space="preserve">Click </w:t>
-      </w:r>
-      <w:r>
-        <w:rPr>
-          <w:rFonts w:asciiTheme="minorHAnsi" w:hAnsiTheme="minorHAnsi" w:cstheme="minorHAnsi"/>
-          <w:b/>
-          <w:bCs/>
-          <w:sz w:val="22"/>
-          <w:szCs w:val="22"/>
-        </w:rPr>
-        <w:t>Next</w:t>
-      </w:r>
-      <w:r>
-        <w:rPr>
-          <w:rFonts w:asciiTheme="minorHAnsi" w:hAnsiTheme="minorHAnsi" w:cstheme="minorHAnsi"/>
-          <w:sz w:val="22"/>
-          <w:szCs w:val="22"/>
-        </w:rPr>
-        <w:t xml:space="preserve"> through the rest of the wizard (even on the Assignments tab as you do not have to assign this profile to a group). On the Review + create tab, click </w:t>
-      </w:r>
-      <w:r>
-        <w:rPr>
-          <w:rFonts w:asciiTheme="minorHAnsi" w:hAnsiTheme="minorHAnsi" w:cstheme="minorHAnsi"/>
-          <w:b/>
-          <w:bCs/>
-          <w:sz w:val="22"/>
-          <w:szCs w:val="22"/>
-        </w:rPr>
-        <w:t>Create</w:t>
-      </w:r>
-      <w:r>
-        <w:rPr>
-          <w:rFonts w:asciiTheme="minorHAnsi" w:hAnsiTheme="minorHAnsi" w:cstheme="minorHAnsi"/>
-          <w:b/>
-          <w:bCs/>
-          <w:sz w:val="22"/>
-          <w:szCs w:val="22"/>
-        </w:rPr>
-        <w:t>.</w:t>
-      </w:r>
-    </w:p>
-    <w:p>
-      <w:pPr>
-        <w:pStyle w:val="paragraph"/>
-        <w:spacing w:before="0" w:beforeAutospacing="0" w:after="0" w:afterAutospacing="0"/>
-        <w:ind w:left="720"/>
-        <w:textAlignment w:val="baseline"/>
-        <w:rPr>
-          <w:rFonts w:ascii="Segoe UI" w:hAnsi="Segoe UI" w:cs="Segoe UI"/>
-          <w:sz w:val="18"/>
-          <w:szCs w:val="18"/>
-        </w:rPr>
-      </w:pPr>
-    </w:p>
-    <w:p>
-      <w:pPr>
-        <w:pStyle w:val="Heading2"/>
-      </w:pPr>
-      <w:bookmarkStart w:id="38" w:name="_Toc108528283"/>
-      <w:bookmarkStart w:id="39" w:name="_Toc128400922"/>
-      <w:r>
-        <w:t>Install Azure AD, WindowsAutopilotIntune, Intune Graph Powershell modules</w:t>
-      </w:r>
-      <w:bookmarkEnd w:id="38"/>
-      <w:bookmarkEnd w:id="39"/>
-    </w:p>
-    <w:p>
-      <w:pPr>
-        <w:spacing w:after="0" w:line="240" w:lineRule="auto"/>
-        <w:rPr>
-          <w:rFonts w:eastAsia="Times New Roman"/>
-        </w:rPr>
-      </w:pPr>
-      <w:r>
-        <w:rPr>
-          <w:rFonts w:eastAsia="Times New Roman"/>
-        </w:rPr>
-        <w:t>Open Powershell as an admin</w:t>
-      </w:r>
-    </w:p>
-    <w:p>
-      <w:pPr>
-        <w:spacing w:after="0" w:line="240" w:lineRule="auto"/>
-        <w:rPr>
-          <w:rFonts w:eastAsia="Times New Roman"/>
-          <w:b/>
-          <w:bCs/>
-        </w:rPr>
-      </w:pPr>
-      <w:r>
-        <w:rPr>
-          <w:rFonts w:eastAsia="Times New Roman"/>
-          <w:b/>
-          <w:bCs/>
-        </w:rPr>
-        <w:t>Run Install-Module AzureAD</w:t>
-      </w:r>
-    </w:p>
-    <w:p>
-      <w:pPr>
-        <w:spacing w:after="0" w:line="240" w:lineRule="auto"/>
-        <w:rPr>
-          <w:rFonts w:eastAsia="Times New Roman"/>
-        </w:rPr>
-      </w:pPr>
-      <w:r>
-        <w:rPr>
-          <w:rFonts w:eastAsia="Times New Roman"/>
-        </w:rPr>
-        <w:t>At the untrusted repository message, type Y or A</w:t>
-      </w:r>
-    </w:p>
-    <w:p>
-      <w:pPr>
-        <w:spacing w:after="0" w:line="240" w:lineRule="auto"/>
-        <w:rPr>
-          <w:rFonts w:eastAsia="Times New Roman" w:cstheme="minorHAnsi"/>
-          <w:b/>
-          <w:bCs/>
-        </w:rPr>
-      </w:pPr>
-      <w:r>
-        <w:rPr>
-          <w:rFonts w:eastAsia="Times New Roman"/>
-          <w:b/>
-          <w:bCs/>
-        </w:rPr>
-        <w:t>Run Install-Module WindowsAutopilotIntune</w:t>
-      </w:r>
-    </w:p>
-    <w:p>
-      <w:pPr>
-        <w:spacing w:after="0" w:line="240" w:lineRule="auto"/>
-        <w:rPr>
-          <w:rFonts w:eastAsia="Times New Roman"/>
-        </w:rPr>
-      </w:pPr>
-      <w:r>
-        <w:rPr>
-          <w:rFonts w:eastAsia="Times New Roman"/>
-        </w:rPr>
-        <w:t>At the untrusted repository message, type Y or A</w:t>
-      </w:r>
-      <w:r>
-        <w:rPr>
-          <w:rFonts w:eastAsia="Times New Roman"/>
-        </w:rPr>
-        <w:br/>
-      </w:r>
-      <w:r>
-        <w:rPr>
-          <w:rFonts w:eastAsia="Times New Roman"/>
-          <w:b/>
-          <w:bCs/>
-        </w:rPr>
-        <w:t>Run Install-Module Microsoft.Graph.Intune</w:t>
-      </w:r>
-    </w:p>
-    <w:p>
-      <w:pPr>
-        <w:spacing w:after="0" w:line="240" w:lineRule="auto"/>
-        <w:rPr>
-          <w:rFonts w:eastAsia="Times New Roman"/>
-        </w:rPr>
-      </w:pPr>
-      <w:r>
-        <w:rPr>
-          <w:rFonts w:eastAsia="Times New Roman"/>
-        </w:rPr>
-        <w:t>At the untrusted repository message, type Y or A</w:t>
-      </w:r>
-    </w:p>
-    <w:p>
-      <w:pPr>
-        <w:spacing w:after="0" w:line="240" w:lineRule="auto"/>
-        <w:rPr>
-          <w:rFonts w:eastAsia="Times New Roman" w:cstheme="minorHAnsi"/>
-        </w:rPr>
-      </w:pPr>
-      <w:r>
-        <w:rPr>
-          <w:rFonts w:eastAsia="Times New Roman" w:cstheme="minorHAnsi"/>
-        </w:rPr>
-        <w:t> </w:t>
-      </w:r>
-    </w:p>
-    <w:p>
-      <w:pPr>
-        <w:spacing w:after="0" w:line="240" w:lineRule="auto"/>
-        <w:rPr>
-          <w:rFonts w:eastAsia="Times New Roman" w:cstheme="minorHAnsi"/>
-        </w:rPr>
-      </w:pPr>
-    </w:p>
-    <w:p>
-      <w:pPr>
-        <w:spacing w:after="0" w:line="240" w:lineRule="auto"/>
-        <w:rPr>
-          <w:rFonts w:eastAsia="Times New Roman" w:cstheme="minorHAnsi"/>
-        </w:rPr>
-      </w:pPr>
-      <w:r>
-        <w:rPr>
-          <w:rFonts w:eastAsia="Times New Roman" w:cstheme="minorHAnsi"/>
-        </w:rPr>
-        <w:t> </w:t>
-      </w:r>
-    </w:p>
-    <w:p>
-      <w:pPr>
-        <w:pStyle w:val="Heading2"/>
-        <w:rPr>
-          <w:rFonts w:eastAsia="Times New Roman"/>
-        </w:rPr>
-      </w:pPr>
-      <w:bookmarkStart w:id="40" w:name="_Toc108528284"/>
-      <w:bookmarkStart w:id="41" w:name="_Toc128400923"/>
-      <w:r>
-        <w:rPr>
-          <w:rFonts w:eastAsia="Times New Roman"/>
-        </w:rPr>
-        <w:lastRenderedPageBreak/>
-        <w:t>Get the User Driven Autopilot profile and convert to JSON</w:t>
-      </w:r>
-      <w:bookmarkEnd w:id="40"/>
-      <w:bookmarkEnd w:id="41"/>
-    </w:p>
-    <w:p>
-      <w:r>
-        <w:t xml:space="preserve">Still in Powershell, </w:t>
-      </w:r>
-      <w:r>
-        <w:t>run</w:t>
-      </w:r>
-      <w:r>
-        <w:rPr>
-          <w:b/>
-          <w:bCs/>
-        </w:rPr>
-        <w:t xml:space="preserve"> Connect-MSGraph</w:t>
-      </w:r>
-    </w:p>
-    <w:p>
-      <w:pPr>
-        <w:rPr>
-          <w:rFonts w:ascii="Segoe UI" w:hAnsi="Segoe UI" w:cs="Segoe UI"/>
-          <w:sz w:val="18"/>
-          <w:szCs w:val="18"/>
-        </w:rPr>
-      </w:pPr>
-      <w:r>
-        <w:t>Type in your credentials</w:t>
-      </w:r>
-      <w:r>
-        <w:rPr>
-          <w:rStyle w:val="normaltextrun"/>
-          <w:rFonts w:ascii="Calibri" w:hAnsi="Calibri" w:cs="Calibri"/>
-        </w:rPr>
-        <w:t> </w:t>
-      </w:r>
-      <w:r>
-        <w:rPr>
-          <w:rStyle w:val="eop"/>
-          <w:rFonts w:ascii="Calibri" w:eastAsiaTheme="majorEastAsia" w:hAnsi="Calibri" w:cs="Calibri"/>
-        </w:rPr>
-        <w:t> </w:t>
-      </w:r>
-    </w:p>
-    <w:p>
-      <w:pPr>
-        <w:pStyle w:val="paragraph"/>
-        <w:spacing w:before="0" w:beforeAutospacing="0" w:after="0" w:afterAutospacing="0"/>
-        <w:textAlignment w:val="baseline"/>
-        <w:rPr>
-          <w:rStyle w:val="eop"/>
-          <w:rFonts w:ascii="Calibri" w:eastAsiaTheme="majorEastAsia" w:hAnsi="Calibri" w:cs="Calibri"/>
-          <w:sz w:val="22"/>
-          <w:szCs w:val="22"/>
-        </w:rPr>
-      </w:pPr>
-      <w:r>
-        <w:rPr>
-          <w:rStyle w:val="normaltextrun"/>
-          <w:rFonts w:ascii="Calibri" w:hAnsi="Calibri" w:cs="Calibri"/>
-          <w:sz w:val="22"/>
-          <w:szCs w:val="22"/>
-        </w:rPr>
-        <w:t>The below command will query for our Autopilot Profile with the display name User Driven. It will then convert the profile to the JSON format and save the file to your desktop as </w:t>
-      </w:r>
-      <w:r>
-        <w:rPr>
-          <w:rStyle w:val="spellingerror"/>
-          <w:rFonts w:ascii="Calibri" w:hAnsi="Calibri" w:cs="Calibri"/>
-          <w:b/>
-          <w:bCs/>
-          <w:sz w:val="22"/>
-          <w:szCs w:val="22"/>
-        </w:rPr>
-        <w:t>AutoPilotConfigurationFile.json</w:t>
-      </w:r>
-      <w:r>
-        <w:rPr>
-          <w:rStyle w:val="normaltextrun"/>
-          <w:rFonts w:ascii="Calibri" w:hAnsi="Calibri" w:cs="Calibri"/>
-          <w:sz w:val="22"/>
-          <w:szCs w:val="22"/>
-        </w:rPr>
-        <w:t> and encode it using ASCII (must be saved as ASCII and it must use this exact name)</w:t>
-      </w:r>
-      <w:r>
-        <w:rPr>
-          <w:rStyle w:val="eop"/>
-          <w:rFonts w:ascii="Calibri" w:eastAsiaTheme="majorEastAsia" w:hAnsi="Calibri" w:cs="Calibri"/>
-          <w:sz w:val="22"/>
-          <w:szCs w:val="22"/>
-        </w:rPr>
-        <w:t> </w:t>
-      </w:r>
-    </w:p>
-    <w:p>
-      <w:pPr>
-        <w:pStyle w:val="paragraph"/>
-        <w:spacing w:before="0" w:beforeAutospacing="0" w:after="0" w:afterAutospacing="0"/>
-        <w:textAlignment w:val="baseline"/>
-        <w:rPr>
-          <w:rStyle w:val="eop"/>
-          <w:rFonts w:ascii="Calibri" w:eastAsiaTheme="majorEastAsia" w:hAnsi="Calibri" w:cs="Calibri"/>
-          <w:sz w:val="22"/>
-          <w:szCs w:val="22"/>
-        </w:rPr>
-      </w:pPr>
-    </w:p>
-    <w:p>
-      <w:pPr>
-        <w:pStyle w:val="paragraph"/>
-        <w:spacing w:before="0" w:beforeAutospacing="0" w:after="0" w:afterAutospacing="0"/>
-        <w:textAlignment w:val="baseline"/>
-        <w:rPr>
-          <w:rFonts w:ascii="Segoe UI" w:hAnsi="Segoe UI" w:cs="Segoe UI"/>
-          <w:sz w:val="18"/>
-          <w:szCs w:val="18"/>
-        </w:rPr>
-      </w:pPr>
-      <w:r>
-        <w:rPr>
-          <w:rStyle w:val="eop"/>
-          <w:rFonts w:ascii="Calibri" w:eastAsiaTheme="majorEastAsia" w:hAnsi="Calibri" w:cs="Calibri"/>
-          <w:sz w:val="22"/>
-          <w:szCs w:val="22"/>
-        </w:rPr>
-        <w:t>Run the following command</w:t>
-      </w:r>
-    </w:p>
-    <w:p>
-      <w:pPr>
-        <w:pStyle w:val="paragraph"/>
-        <w:spacing w:before="0" w:beforeAutospacing="0" w:after="0" w:afterAutospacing="0"/>
-        <w:textAlignment w:val="baseline"/>
-        <w:rPr>
-          <w:rFonts w:ascii="Segoe UI" w:hAnsi="Segoe UI" w:cs="Segoe UI"/>
-          <w:sz w:val="18"/>
-          <w:szCs w:val="18"/>
-        </w:rPr>
-      </w:pPr>
-      <w:r>
-        <w:rPr>
-          <w:rStyle w:val="normaltextrun"/>
-          <w:rFonts w:ascii="Calibri" w:hAnsi="Calibri" w:cs="Calibri"/>
-          <w:sz w:val="22"/>
-          <w:szCs w:val="22"/>
-        </w:rPr>
-        <w:t> </w:t>
-      </w:r>
-      <w:r>
-        <w:rPr>
-          <w:rStyle w:val="eop"/>
-          <w:rFonts w:ascii="Calibri" w:eastAsiaTheme="majorEastAsia" w:hAnsi="Calibri" w:cs="Calibri"/>
-          <w:sz w:val="22"/>
-          <w:szCs w:val="22"/>
-        </w:rPr>
-        <w:t> </w:t>
-      </w:r>
-    </w:p>
-    <w:p>
-      <w:pPr>
-        <w:pStyle w:val="paragraph"/>
-        <w:spacing w:before="0" w:beforeAutospacing="0" w:after="0" w:afterAutospacing="0"/>
-        <w:textAlignment w:val="baseline"/>
-        <w:rPr>
-          <w:rStyle w:val="eop"/>
-          <w:rFonts w:ascii="Calibri" w:eastAsiaTheme="majorEastAsia" w:hAnsi="Calibri" w:cs="Calibri"/>
-          <w:b/>
-          <w:bCs/>
-          <w:sz w:val="22"/>
-          <w:szCs w:val="22"/>
-        </w:rPr>
-      </w:pPr>
-      <w:r>
-        <w:rPr>
-          <w:rStyle w:val="normaltextrun"/>
-          <w:rFonts w:ascii="Calibri" w:hAnsi="Calibri" w:cs="Calibri"/>
-          <w:b/>
-          <w:bCs/>
-          <w:sz w:val="22"/>
-          <w:szCs w:val="22"/>
-        </w:rPr>
-        <w:t>Get-</w:t>
-      </w:r>
-      <w:r>
-        <w:rPr>
-          <w:rStyle w:val="spellingerror"/>
-          <w:rFonts w:ascii="Calibri" w:hAnsi="Calibri" w:cs="Calibri"/>
-          <w:b/>
-          <w:bCs/>
-          <w:sz w:val="22"/>
-          <w:szCs w:val="22"/>
-        </w:rPr>
-        <w:t>AutoPilotProfile</w:t>
-      </w:r>
-      <w:r>
-        <w:rPr>
-          <w:rStyle w:val="normaltextrun"/>
-          <w:rFonts w:ascii="Calibri" w:hAnsi="Calibri" w:cs="Calibri"/>
-          <w:b/>
-          <w:bCs/>
-          <w:sz w:val="22"/>
-          <w:szCs w:val="22"/>
-        </w:rPr>
-        <w:t> |? {$</w:t>
-      </w:r>
-      <w:r>
-        <w:rPr>
-          <w:rStyle w:val="normaltextrun"/>
-          <w:b/>
-          <w:bCs/>
-          <w:sz w:val="22"/>
-          <w:szCs w:val="22"/>
-        </w:rPr>
-        <w:t>_.</w:t>
-      </w:r>
-      <w:r>
-        <w:rPr>
-          <w:rStyle w:val="spellingerror"/>
-          <w:rFonts w:ascii="Calibri" w:hAnsi="Calibri" w:cs="Calibri"/>
-          <w:b/>
-          <w:bCs/>
-          <w:sz w:val="22"/>
-          <w:szCs w:val="22"/>
-        </w:rPr>
-        <w:t>displayname</w:t>
-      </w:r>
-      <w:r>
-        <w:rPr>
-          <w:rStyle w:val="normaltextrun"/>
-          <w:rFonts w:ascii="Calibri" w:hAnsi="Calibri" w:cs="Calibri"/>
-          <w:b/>
-          <w:bCs/>
-          <w:sz w:val="22"/>
-          <w:szCs w:val="22"/>
-        </w:rPr>
-        <w:t> -like '*User Driven*'} | </w:t>
-      </w:r>
-      <w:r>
-        <w:rPr>
-          <w:rStyle w:val="spellingerror"/>
-          <w:rFonts w:ascii="Calibri" w:hAnsi="Calibri" w:cs="Calibri"/>
-          <w:b/>
-          <w:bCs/>
-          <w:sz w:val="22"/>
-          <w:szCs w:val="22"/>
-        </w:rPr>
-        <w:t>ConvertTo-AutoPilotConfigurationJSON</w:t>
-      </w:r>
-      <w:r>
-        <w:rPr>
-          <w:rStyle w:val="normaltextrun"/>
-          <w:rFonts w:ascii="Calibri" w:hAnsi="Calibri" w:cs="Calibri"/>
-          <w:b/>
-          <w:bCs/>
-          <w:sz w:val="22"/>
-          <w:szCs w:val="22"/>
-        </w:rPr>
-        <w:t> | Out-File -</w:t>
-      </w:r>
-      <w:r>
-        <w:rPr>
-          <w:rStyle w:val="spellingerror"/>
-          <w:rFonts w:ascii="Calibri" w:hAnsi="Calibri" w:cs="Calibri"/>
-          <w:b/>
-          <w:bCs/>
-          <w:sz w:val="22"/>
-          <w:szCs w:val="22"/>
-        </w:rPr>
-        <w:t>FilePath</w:t>
-      </w:r>
-      <w:r>
-        <w:rPr>
-          <w:rStyle w:val="normaltextrun"/>
-          <w:rFonts w:ascii="Calibri" w:hAnsi="Calibri" w:cs="Calibri"/>
-          <w:b/>
-          <w:bCs/>
-          <w:sz w:val="22"/>
-          <w:szCs w:val="22"/>
-        </w:rPr>
-        <w:t> $</w:t>
-      </w:r>
-      <w:r>
-        <w:rPr>
-          <w:rStyle w:val="spellingerror"/>
-          <w:rFonts w:ascii="Calibri" w:hAnsi="Calibri" w:cs="Calibri"/>
-          <w:b/>
-          <w:bCs/>
-          <w:sz w:val="22"/>
-          <w:szCs w:val="22"/>
-        </w:rPr>
-        <w:t>env:userprofile</w:t>
-      </w:r>
-      <w:r>
-        <w:rPr>
-          <w:rStyle w:val="normaltextrun"/>
-          <w:rFonts w:ascii="Calibri" w:hAnsi="Calibri" w:cs="Calibri"/>
-          <w:b/>
-          <w:bCs/>
-          <w:sz w:val="22"/>
-          <w:szCs w:val="22"/>
-        </w:rPr>
-        <w:t>\desktop\</w:t>
-      </w:r>
-      <w:r>
-        <w:rPr>
-          <w:rStyle w:val="spellingerror"/>
-          <w:rFonts w:ascii="Calibri" w:hAnsi="Calibri" w:cs="Calibri"/>
-          <w:b/>
-          <w:bCs/>
-          <w:sz w:val="22"/>
-          <w:szCs w:val="22"/>
-        </w:rPr>
-        <w:t>AutoPilotConfigurationFile.json</w:t>
-      </w:r>
-      <w:r>
-        <w:rPr>
-          <w:rStyle w:val="normaltextrun"/>
-          <w:rFonts w:ascii="Calibri" w:hAnsi="Calibri" w:cs="Calibri"/>
-          <w:b/>
-          <w:bCs/>
-          <w:sz w:val="22"/>
-          <w:szCs w:val="22"/>
-        </w:rPr>
-        <w:t> -Encoding ASCII</w:t>
-      </w:r>
-      <w:r>
-        <w:rPr>
-          <w:rStyle w:val="eop"/>
-          <w:rFonts w:ascii="Calibri" w:eastAsiaTheme="majorEastAsia" w:hAnsi="Calibri" w:cs="Calibri"/>
-          <w:b/>
-          <w:bCs/>
-          <w:sz w:val="22"/>
-          <w:szCs w:val="22"/>
-        </w:rPr>
-        <w:t> </w:t>
-      </w:r>
-    </w:p>
-    <w:p>
-      <w:pPr>
-        <w:pStyle w:val="paragraph"/>
-        <w:spacing w:before="0" w:beforeAutospacing="0" w:after="0" w:afterAutospacing="0"/>
-        <w:textAlignment w:val="baseline"/>
-        <w:rPr>
-          <w:rStyle w:val="eop"/>
-          <w:rFonts w:ascii="Calibri" w:eastAsiaTheme="majorEastAsia" w:hAnsi="Calibri" w:cs="Calibri"/>
-          <w:sz w:val="22"/>
-          <w:szCs w:val="22"/>
-        </w:rPr>
-      </w:pPr>
-    </w:p>
-    <w:p>
-      <w:pPr>
-        <w:pStyle w:val="paragraph"/>
-        <w:numPr>
-          <w:ilvl w:val="0"/>
-          <w:numId w:val="23"/>
-        </w:numPr>
-        <w:spacing w:before="0" w:beforeAutospacing="0" w:after="0" w:afterAutospacing="0"/>
-        <w:textAlignment w:val="baseline"/>
-        <w:rPr>
-          <w:rStyle w:val="eop"/>
-          <w:rFonts w:ascii="Segoe UI" w:hAnsi="Segoe UI" w:cs="Segoe UI"/>
-          <w:sz w:val="18"/>
-          <w:szCs w:val="18"/>
-        </w:rPr>
-      </w:pPr>
-      <w:r>
-        <w:rPr>
-          <w:rStyle w:val="eop"/>
-          <w:rFonts w:ascii="Calibri" w:eastAsiaTheme="majorEastAsia" w:hAnsi="Calibri" w:cs="Calibri"/>
-          <w:sz w:val="22"/>
-          <w:szCs w:val="22"/>
-        </w:rPr>
-        <w:t>Go to your desktop and copy the AutopilotConfigurationFile.json file</w:t>
-      </w:r>
-    </w:p>
-    <w:p>
-      <w:pPr>
-        <w:pStyle w:val="paragraph"/>
-        <w:numPr>
-          <w:ilvl w:val="0"/>
-          <w:numId w:val="23"/>
-        </w:numPr>
-        <w:spacing w:before="0" w:beforeAutospacing="0" w:after="0" w:afterAutospacing="0"/>
-        <w:textAlignment w:val="baseline"/>
-        <w:rPr>
-          <w:rStyle w:val="eop"/>
-          <w:rFonts w:ascii="Segoe UI" w:hAnsi="Segoe UI" w:cs="Segoe UI"/>
-          <w:sz w:val="18"/>
-          <w:szCs w:val="18"/>
-        </w:rPr>
-      </w:pPr>
-      <w:r>
-        <w:rPr>
-          <w:rStyle w:val="eop"/>
-          <w:rFonts w:ascii="Calibri" w:eastAsiaTheme="majorEastAsia" w:hAnsi="Calibri" w:cs="Calibri"/>
-          <w:sz w:val="22"/>
-          <w:szCs w:val="22"/>
-        </w:rPr>
-        <w:t xml:space="preserve">On the </w:t>
-      </w:r>
-      <w:r>
-        <w:rPr>
-          <w:rStyle w:val="eop"/>
-          <w:rFonts w:ascii="Calibri" w:eastAsiaTheme="majorEastAsia" w:hAnsi="Calibri" w:cs="Calibri"/>
-          <w:b/>
-          <w:bCs/>
-          <w:sz w:val="22"/>
-          <w:szCs w:val="22"/>
-        </w:rPr>
-        <w:t>Deploy</w:t>
-      </w:r>
-      <w:r>
-        <w:rPr>
-          <w:rStyle w:val="eop"/>
-          <w:rFonts w:ascii="Calibri" w:eastAsiaTheme="majorEastAsia" w:hAnsi="Calibri" w:cs="Calibri"/>
-          <w:sz w:val="22"/>
-          <w:szCs w:val="22"/>
-        </w:rPr>
-        <w:t xml:space="preserve"> drive of your USB drive, make a folder called </w:t>
-      </w:r>
-      <w:r>
-        <w:rPr>
-          <w:rStyle w:val="eop"/>
-          <w:rFonts w:ascii="Calibri" w:eastAsiaTheme="majorEastAsia" w:hAnsi="Calibri" w:cs="Calibri"/>
-          <w:b/>
-          <w:bCs/>
-          <w:sz w:val="22"/>
-          <w:szCs w:val="22"/>
-        </w:rPr>
-        <w:t>autopilot</w:t>
-      </w:r>
-    </w:p>
-    <w:p>
-      <w:pPr>
-        <w:pStyle w:val="paragraph"/>
-        <w:numPr>
-          <w:ilvl w:val="0"/>
-          <w:numId w:val="23"/>
-        </w:numPr>
-        <w:spacing w:before="0" w:beforeAutospacing="0" w:after="0" w:afterAutospacing="0"/>
-        <w:textAlignment w:val="baseline"/>
-        <w:rPr>
-          <w:rStyle w:val="eop"/>
-          <w:rFonts w:ascii="Segoe UI" w:hAnsi="Segoe UI" w:cs="Segoe UI"/>
-          <w:sz w:val="18"/>
-          <w:szCs w:val="18"/>
-        </w:rPr>
-      </w:pPr>
-      <w:r>
-        <w:rPr>
-          <w:rStyle w:val="eop"/>
-          <w:rFonts w:ascii="Calibri" w:eastAsiaTheme="majorEastAsia" w:hAnsi="Calibri" w:cs="Calibri"/>
-          <w:sz w:val="22"/>
-          <w:szCs w:val="22"/>
-        </w:rPr>
-        <w:t xml:space="preserve">Copy the </w:t>
-      </w:r>
-      <w:r>
-        <w:rPr>
-          <w:rStyle w:val="eop"/>
-          <w:rFonts w:ascii="Calibri" w:eastAsiaTheme="majorEastAsia" w:hAnsi="Calibri" w:cs="Calibri"/>
-          <w:b/>
-          <w:bCs/>
-          <w:sz w:val="22"/>
-          <w:szCs w:val="22"/>
-        </w:rPr>
-        <w:t>AutopilotConfigurationFile.json</w:t>
-      </w:r>
-      <w:r>
-        <w:rPr>
-          <w:rStyle w:val="eop"/>
-          <w:rFonts w:ascii="Calibri" w:eastAsiaTheme="majorEastAsia" w:hAnsi="Calibri" w:cs="Calibri"/>
-          <w:sz w:val="22"/>
-          <w:szCs w:val="22"/>
-        </w:rPr>
-        <w:t xml:space="preserve"> file to the </w:t>
-      </w:r>
-      <w:r>
-        <w:rPr>
-          <w:rStyle w:val="eop"/>
-          <w:rFonts w:ascii="Calibri" w:eastAsiaTheme="majorEastAsia" w:hAnsi="Calibri" w:cs="Calibri"/>
-          <w:b/>
-          <w:bCs/>
-          <w:sz w:val="22"/>
-          <w:szCs w:val="22"/>
-        </w:rPr>
-        <w:t>autopilot</w:t>
-      </w:r>
-      <w:r>
-        <w:rPr>
-          <w:rStyle w:val="eop"/>
-          <w:rFonts w:ascii="Calibri" w:eastAsiaTheme="majorEastAsia" w:hAnsi="Calibri" w:cs="Calibri"/>
-          <w:sz w:val="22"/>
-          <w:szCs w:val="22"/>
-        </w:rPr>
-        <w:t xml:space="preserve"> folder</w:t>
-      </w:r>
-      <w:r>
-        <w:rPr>
-          <w:rStyle w:val="eop"/>
-          <w:rFonts w:ascii="Calibri" w:eastAsiaTheme="majorEastAsia" w:hAnsi="Calibri" w:cs="Calibri"/>
-          <w:sz w:val="22"/>
-          <w:szCs w:val="22"/>
-        </w:rPr>
-        <w:br/>
-      </w:r>
-      <w:r>
-        <w:rPr>
-          <w:rStyle w:val="eop"/>
-          <w:rFonts w:ascii="Calibri" w:eastAsiaTheme="majorEastAsia" w:hAnsi="Calibri" w:cs="Calibri"/>
-          <w:sz w:val="22"/>
-          <w:szCs w:val="22"/>
-        </w:rPr>
-        <w:br/>
-        <w:t>This should look like the following</w:t>
-      </w:r>
-      <w:r>
-        <w:rPr>
-          <w:rStyle w:val="eop"/>
-          <w:rFonts w:ascii="Calibri" w:eastAsiaTheme="majorEastAsia" w:hAnsi="Calibri" w:cs="Calibri"/>
-          <w:sz w:val="22"/>
-          <w:szCs w:val="22"/>
-        </w:rPr>
-        <w:br/>
-      </w:r>
-      <w:r>
-        <w:rPr>
-          <w:rStyle w:val="eop"/>
-          <w:rFonts w:ascii="Calibri" w:eastAsiaTheme="majorEastAsia" w:hAnsi="Calibri" w:cs="Calibri"/>
-          <w:sz w:val="22"/>
-          <w:szCs w:val="22"/>
-        </w:rPr>
-        <w:br/>
-      </w:r>
-      <w:r>
-        <w:rPr>
-          <w:rFonts w:ascii="Segoe UI" w:hAnsi="Segoe UI" w:cs="Segoe UI"/>
-          <w:noProof/>
-          <w:sz w:val="18"/>
-          <w:szCs w:val="18"/>
-        </w:rPr>
-        <w:drawing>
-          <wp:inline distT="0" distB="0" distL="0" distR="0" wp14:anchorId="11BDCE5C" wp14:editId="39A26CD3">
-            <wp:extent cx="3454578" cy="1378021"/>
-            <wp:effectExtent l="0" t="0" r="0" b="0"/>
-            <wp:docPr id="21" name="Picture 21" descr="A screenshot of a cell phone&#10;&#10;Description automatically generated"/>
             <wp:cNvGraphicFramePr>
               <a:graphicFrameLocks xmlns:a="http://schemas.openxmlformats.org/drawingml/2006/main" noChangeAspect="1"/>
             </wp:cNvGraphicFramePr>
@@ -8552,7 +7639,7 @@
                   <pic:spPr>
                     <a:xfrm>
                       <a:off x="0" y="0"/>
-                      <a:ext cx="3454578" cy="1378021"/>
+                      <a:ext cx="5943600" cy="3322320"/>
                     </a:xfrm>
                     <a:prstGeom prst="rect">
                       <a:avLst/>
@@ -8567,254 +7654,124 @@
     </w:p>
     <w:p>
       <w:pPr>
-        <w:pStyle w:val="Heading2"/>
-      </w:pPr>
-      <w:bookmarkStart w:id="42" w:name="_Toc108528285"/>
-      <w:bookmarkStart w:id="43" w:name="_Toc128400924"/>
-      <w:r>
-        <w:t>Multiple Autopilot Configuration Files</w:t>
-      </w:r>
-      <w:bookmarkEnd w:id="42"/>
-      <w:bookmarkEnd w:id="43"/>
-    </w:p>
-    <w:p>
-      <w:r>
-        <w:t xml:space="preserve">If imaging many devices that will go to different locations or have different Autopilot settings, you will need multiple Autpilot profiles which means you will also need multiple AutoPilotConfigurationFile.json files. </w:t>
-      </w:r>
-    </w:p>
-    <w:p>
-      <w:pPr>
-        <w:rPr>
-          <w:rFonts w:eastAsia="Times New Roman"/>
-        </w:rPr>
-      </w:pPr>
-      <w:r>
-        <w:t>Give each file a unique name (e.g. ContosoHighSchool.json, FabrakamMiddleSchool.json) and store them in your autopilot folder. If multiple files are detected, you will be prompted for which file you want to use.</w:t>
-      </w:r>
-    </w:p>
-    <w:p>
-      <w:pPr>
-        <w:pStyle w:val="Heading1"/>
-        <w:rPr>
-          <w:rFonts w:eastAsia="Times New Roman"/>
-        </w:rPr>
-      </w:pPr>
-      <w:bookmarkStart w:id="44" w:name="_Toc108528286"/>
-      <w:bookmarkStart w:id="45" w:name="_Toc128400925"/>
-      <w:r>
-        <w:rPr>
-          <w:rFonts w:eastAsia="Times New Roman"/>
-        </w:rPr>
-        <w:t>Insert USB drive into target PC</w:t>
-      </w:r>
-      <w:bookmarkEnd w:id="44"/>
-      <w:bookmarkEnd w:id="45"/>
-    </w:p>
-    <w:p>
-      <w:pPr>
-        <w:spacing w:after="0" w:line="240" w:lineRule="auto"/>
-        <w:textAlignment w:val="center"/>
-        <w:rPr>
-          <w:rFonts w:ascii="Calibri" w:eastAsia="Times New Roman" w:hAnsi="Calibri" w:cs="Calibri"/>
-        </w:rPr>
-      </w:pPr>
-      <w:r>
-        <w:rPr>
-          <w:rFonts w:ascii="Calibri" w:eastAsia="Times New Roman" w:hAnsi="Calibri" w:cs="Calibri"/>
-        </w:rPr>
-        <w:t xml:space="preserve">Boot your device from the USB drive. </w:t>
-      </w:r>
-      <w:r>
-        <w:rPr>
-          <w:rFonts w:ascii="Calibri" w:eastAsia="Times New Roman" w:hAnsi="Calibri" w:cs="Calibri"/>
-        </w:rPr>
-        <w:t>Depending on how you have configured the USB drive, you’ll either be prompted for a device name, FFU file, drivers, Autopilot, or PPKG files.  If you just have a single FFU file, single driver package (or no driver package), a single device name prefix defined, and either a single autopilot or PPKG file, then no prompts are expected and device imaging should begin automatically.</w:t>
-      </w:r>
-    </w:p>
-    <w:p>
-      <w:pPr>
-        <w:spacing w:after="0" w:line="240" w:lineRule="auto"/>
-        <w:textAlignment w:val="center"/>
-        <w:rPr>
-          <w:rFonts w:ascii="Calibri" w:eastAsia="Times New Roman" w:hAnsi="Calibri" w:cs="Calibri"/>
-        </w:rPr>
-      </w:pPr>
-    </w:p>
-    <w:p>
-      <w:pPr>
-        <w:spacing w:after="0" w:line="240" w:lineRule="auto"/>
-        <w:textAlignment w:val="center"/>
-        <w:rPr>
-          <w:rFonts w:ascii="Calibri" w:eastAsia="Times New Roman" w:hAnsi="Calibri" w:cs="Calibri"/>
-        </w:rPr>
-      </w:pPr>
-    </w:p>
-    <w:p>
-      <w:pPr>
-        <w:pStyle w:val="Heading1"/>
-      </w:pPr>
-      <w:bookmarkStart w:id="46" w:name="_Toc108528287"/>
-      <w:bookmarkStart w:id="47" w:name="_Toc128400926"/>
-      <w:r>
-        <w:lastRenderedPageBreak/>
-        <w:t>Optional - Copying a custom WinRE.wim</w:t>
-      </w:r>
-      <w:bookmarkEnd w:id="46"/>
-      <w:bookmarkEnd w:id="47"/>
-    </w:p>
-    <w:p>
-      <w:pPr>
-        <w:rPr>
-          <w:rFonts w:cstheme="minorHAnsi"/>
-        </w:rPr>
-      </w:pPr>
-      <w:r>
-        <w:rPr>
-          <w:rFonts w:cstheme="minorHAnsi"/>
-        </w:rPr>
-        <w:t>If you are deploying a device that does not have built in drivers in Windows, three things need to be updated</w:t>
-      </w:r>
-    </w:p>
-    <w:p>
-      <w:pPr>
-        <w:pStyle w:val="ListParagraph"/>
+        <w:pStyle w:val="paragraph"/>
+        <w:spacing w:before="0" w:beforeAutospacing="0" w:after="0" w:afterAutospacing="0"/>
+        <w:textAlignment w:val="baseline"/>
+        <w:rPr>
+          <w:rFonts w:ascii="Segoe UI" w:hAnsi="Segoe UI" w:cs="Segoe UI"/>
+          <w:sz w:val="18"/>
+          <w:szCs w:val="18"/>
+        </w:rPr>
+      </w:pPr>
+    </w:p>
+    <w:p>
+      <w:pPr>
+        <w:pStyle w:val="paragraph"/>
         <w:numPr>
           <w:ilvl w:val="0"/>
-          <w:numId w:val="19"/>
+          <w:numId w:val="22"/>
         </w:numPr>
-        <w:rPr>
-          <w:rFonts w:cstheme="minorHAnsi"/>
-        </w:rPr>
-      </w:pPr>
-      <w:r>
-        <w:rPr>
-          <w:rFonts w:cstheme="minorHAnsi"/>
-        </w:rPr>
-        <w:t>WinPE (Storage</w:t>
-      </w:r>
-      <w:r>
-        <w:rPr>
-          <w:rFonts w:cstheme="minorHAnsi"/>
-        </w:rPr>
-        <w:t xml:space="preserve"> and possibly keyboard/mouse drivers</w:t>
-      </w:r>
-      <w:r>
-        <w:rPr>
-          <w:rFonts w:cstheme="minorHAnsi"/>
-        </w:rPr>
-        <w:t>)</w:t>
-      </w:r>
-    </w:p>
-    <w:p>
-      <w:pPr>
-        <w:pStyle w:val="ListParagraph"/>
-        <w:numPr>
-          <w:ilvl w:val="0"/>
-          <w:numId w:val="19"/>
-        </w:numPr>
-        <w:rPr>
-          <w:rFonts w:cstheme="minorHAnsi"/>
-        </w:rPr>
-      </w:pPr>
-      <w:r>
-        <w:rPr>
-          <w:rFonts w:cstheme="minorHAnsi"/>
-        </w:rPr>
-        <w:t>Each FFU file (Storage and network</w:t>
-      </w:r>
-      <w:r>
-        <w:rPr>
-          <w:rFonts w:cstheme="minorHAnsi"/>
-        </w:rPr>
-        <w:t xml:space="preserve"> drivers</w:t>
-      </w:r>
-      <w:r>
-        <w:rPr>
-          <w:rFonts w:cstheme="minorHAnsi"/>
-        </w:rPr>
-        <w:t>)</w:t>
-      </w:r>
-    </w:p>
-    <w:p>
-      <w:pPr>
-        <w:pStyle w:val="ListParagraph"/>
-        <w:numPr>
-          <w:ilvl w:val="0"/>
-          <w:numId w:val="19"/>
-        </w:numPr>
-        <w:rPr>
-          <w:rFonts w:cstheme="minorHAnsi"/>
-        </w:rPr>
-      </w:pPr>
-      <w:r>
-        <w:rPr>
-          <w:rFonts w:cstheme="minorHAnsi"/>
-        </w:rPr>
-        <w:t>WinRE (</w:t>
-      </w:r>
-      <w:r>
-        <w:rPr>
-          <w:rFonts w:cstheme="minorHAnsi"/>
-        </w:rPr>
-        <w:t>Storage</w:t>
-      </w:r>
-      <w:r>
-        <w:rPr>
-          <w:rFonts w:cstheme="minorHAnsi"/>
-        </w:rPr>
-        <w:t xml:space="preserve"> and possibly keyboard/mouse drivers</w:t>
-      </w:r>
-      <w:r>
-        <w:rPr>
-          <w:rFonts w:cstheme="minorHAnsi"/>
-        </w:rPr>
-        <w:t>)</w:t>
-      </w:r>
-    </w:p>
-    <w:p>
-      <w:pPr>
-        <w:rPr>
-          <w:rFonts w:cstheme="minorHAnsi"/>
-        </w:rPr>
-      </w:pPr>
-      <w:r>
-        <w:rPr>
-          <w:rFonts w:cstheme="minorHAnsi"/>
-        </w:rPr>
-        <w:t xml:space="preserve">You can create your own custom WinRE.wim file with the appropriate drivers. Keep in mind that the version of WinRE must match the version of Windows you are deploying. </w:t>
-      </w:r>
-    </w:p>
-    <w:p>
-      <w:pPr>
-        <w:rPr>
-          <w:rFonts w:cstheme="minorHAnsi"/>
-        </w:rPr>
-      </w:pPr>
-      <w:r>
-        <w:rPr>
-          <w:rFonts w:cstheme="minorHAnsi"/>
-        </w:rPr>
-        <w:t>Your Deploy partition should look like the following:</w:t>
-      </w:r>
-    </w:p>
-    <w:p>
-      <w:pPr>
-        <w:spacing w:after="0" w:line="240" w:lineRule="auto"/>
-        <w:textAlignment w:val="center"/>
-        <w:rPr>
-          <w:rFonts w:ascii="Calibri" w:eastAsia="Times New Roman" w:hAnsi="Calibri" w:cs="Calibri"/>
-        </w:rPr>
-      </w:pPr>
-      <w:r>
-        <w:rPr>
-          <w:rFonts w:ascii="Calibri" w:eastAsia="Times New Roman" w:hAnsi="Calibri" w:cs="Calibri"/>
+        <w:spacing w:before="0" w:beforeAutospacing="0" w:after="0" w:afterAutospacing="0"/>
+        <w:textAlignment w:val="baseline"/>
+        <w:rPr>
+          <w:rFonts w:ascii="Segoe UI" w:hAnsi="Segoe UI" w:cs="Segoe UI"/>
+          <w:sz w:val="18"/>
+          <w:szCs w:val="18"/>
+        </w:rPr>
+      </w:pPr>
+      <w:r>
+        <w:rPr>
+          <w:rFonts w:asciiTheme="minorHAnsi" w:hAnsiTheme="minorHAnsi" w:cstheme="minorHAnsi"/>
+          <w:sz w:val="22"/>
+          <w:szCs w:val="22"/>
+        </w:rPr>
+        <w:lastRenderedPageBreak/>
+        <w:t xml:space="preserve">For OOBE settings, configure like below, making sure to select </w:t>
+      </w:r>
+      <w:r>
+        <w:rPr>
+          <w:rFonts w:asciiTheme="minorHAnsi" w:hAnsiTheme="minorHAnsi" w:cstheme="minorHAnsi"/>
+          <w:b/>
+          <w:bCs/>
+          <w:sz w:val="22"/>
+          <w:szCs w:val="22"/>
+        </w:rPr>
+        <w:t>deployment mode</w:t>
+      </w:r>
+      <w:r>
+        <w:rPr>
+          <w:rFonts w:asciiTheme="minorHAnsi" w:hAnsiTheme="minorHAnsi" w:cstheme="minorHAnsi"/>
+          <w:sz w:val="22"/>
+          <w:szCs w:val="22"/>
+        </w:rPr>
+        <w:t xml:space="preserve"> as </w:t>
+      </w:r>
+      <w:r>
+        <w:rPr>
+          <w:rFonts w:asciiTheme="minorHAnsi" w:hAnsiTheme="minorHAnsi" w:cstheme="minorHAnsi"/>
+          <w:b/>
+          <w:bCs/>
+          <w:sz w:val="22"/>
+          <w:szCs w:val="22"/>
+        </w:rPr>
+        <w:t>User-Driven</w:t>
+      </w:r>
+      <w:r>
+        <w:rPr>
+          <w:rFonts w:asciiTheme="minorHAnsi" w:hAnsiTheme="minorHAnsi" w:cstheme="minorHAnsi"/>
+          <w:sz w:val="22"/>
+          <w:szCs w:val="22"/>
+        </w:rPr>
+        <w:t xml:space="preserve"> and </w:t>
+      </w:r>
+      <w:r>
+        <w:rPr>
+          <w:rFonts w:asciiTheme="minorHAnsi" w:hAnsiTheme="minorHAnsi" w:cstheme="minorHAnsi"/>
+          <w:b/>
+          <w:bCs/>
+          <w:sz w:val="22"/>
+          <w:szCs w:val="22"/>
+        </w:rPr>
+        <w:t>Join to Azure AD</w:t>
+      </w:r>
+      <w:r>
+        <w:rPr>
+          <w:rFonts w:asciiTheme="minorHAnsi" w:hAnsiTheme="minorHAnsi" w:cstheme="minorHAnsi"/>
+          <w:sz w:val="22"/>
+          <w:szCs w:val="22"/>
+        </w:rPr>
+        <w:t xml:space="preserve"> as </w:t>
+      </w:r>
+      <w:r>
+        <w:rPr>
+          <w:rFonts w:asciiTheme="minorHAnsi" w:hAnsiTheme="minorHAnsi" w:cstheme="minorHAnsi"/>
+          <w:b/>
+          <w:bCs/>
+          <w:sz w:val="22"/>
+          <w:szCs w:val="22"/>
+        </w:rPr>
+        <w:t>Azure AD Joined</w:t>
+      </w:r>
+      <w:r>
+        <w:rPr>
+          <w:rFonts w:asciiTheme="minorHAnsi" w:hAnsiTheme="minorHAnsi" w:cstheme="minorHAnsi"/>
+          <w:sz w:val="22"/>
+          <w:szCs w:val="22"/>
+        </w:rPr>
+        <w:br/>
+      </w:r>
+      <w:r>
+        <w:rPr>
+          <w:rFonts w:ascii="Segoe UI" w:hAnsi="Segoe UI" w:cs="Segoe UI"/>
           <w:noProof/>
+          <w:sz w:val="18"/>
+          <w:szCs w:val="18"/>
         </w:rPr>
         <w:drawing>
-          <wp:inline distT="0" distB="0" distL="0" distR="0" wp14:anchorId="2735A67B" wp14:editId="50408FA1">
-            <wp:extent cx="2616334" cy="1517728"/>
-            <wp:effectExtent l="0" t="0" r="0" b="6350"/>
-            <wp:docPr id="9" name="Picture 9" descr="A screenshot of a cell phone&#10;&#10;Description automatically generated"/>
+          <wp:inline distT="0" distB="0" distL="0" distR="0" wp14:anchorId="57EF2F87" wp14:editId="0DFF2F14">
+            <wp:extent cx="5943600" cy="5321935"/>
+            <wp:effectExtent l="0" t="0" r="0" b="0"/>
+            <wp:docPr id="20" name="Picture 20" descr="A screenshot of a cell phone&#10;&#10;Description automatically generated"/>
             <wp:cNvGraphicFramePr>
               <a:graphicFrameLocks xmlns:a="http://schemas.openxmlformats.org/drawingml/2006/main" noChangeAspect="1"/>
             </wp:cNvGraphicFramePr>
@@ -8834,6 +7791,1113 @@
                   <pic:spPr>
                     <a:xfrm>
                       <a:off x="0" y="0"/>
+                      <a:ext cx="5943600" cy="5321935"/>
+                    </a:xfrm>
+                    <a:prstGeom prst="rect">
+                      <a:avLst/>
+                    </a:prstGeom>
+                  </pic:spPr>
+                </pic:pic>
+              </a:graphicData>
+            </a:graphic>
+          </wp:inline>
+        </w:drawing>
+      </w:r>
+    </w:p>
+    <w:p>
+      <w:pPr>
+        <w:pStyle w:val="paragraph"/>
+        <w:numPr>
+          <w:ilvl w:val="0"/>
+          <w:numId w:val="22"/>
+        </w:numPr>
+        <w:spacing w:before="0" w:beforeAutospacing="0" w:after="0" w:afterAutospacing="0"/>
+        <w:textAlignment w:val="baseline"/>
+        <w:rPr>
+          <w:rFonts w:ascii="Segoe UI" w:hAnsi="Segoe UI" w:cs="Segoe UI"/>
+          <w:sz w:val="18"/>
+          <w:szCs w:val="18"/>
+        </w:rPr>
+      </w:pPr>
+      <w:r>
+        <w:rPr>
+          <w:rFonts w:asciiTheme="minorHAnsi" w:hAnsiTheme="minorHAnsi" w:cstheme="minorHAnsi"/>
+          <w:sz w:val="22"/>
+          <w:szCs w:val="22"/>
+        </w:rPr>
+        <w:t xml:space="preserve">Click </w:t>
+      </w:r>
+      <w:r>
+        <w:rPr>
+          <w:rFonts w:asciiTheme="minorHAnsi" w:hAnsiTheme="minorHAnsi" w:cstheme="minorHAnsi"/>
+          <w:b/>
+          <w:bCs/>
+          <w:sz w:val="22"/>
+          <w:szCs w:val="22"/>
+        </w:rPr>
+        <w:t>Next</w:t>
+      </w:r>
+      <w:r>
+        <w:rPr>
+          <w:rFonts w:asciiTheme="minorHAnsi" w:hAnsiTheme="minorHAnsi" w:cstheme="minorHAnsi"/>
+          <w:sz w:val="22"/>
+          <w:szCs w:val="22"/>
+        </w:rPr>
+        <w:t xml:space="preserve"> through the rest of the wizard (even on the Assignments tab as you do not have to assign this profile to a group). On the Review + create tab, click </w:t>
+      </w:r>
+      <w:r>
+        <w:rPr>
+          <w:rFonts w:asciiTheme="minorHAnsi" w:hAnsiTheme="minorHAnsi" w:cstheme="minorHAnsi"/>
+          <w:b/>
+          <w:bCs/>
+          <w:sz w:val="22"/>
+          <w:szCs w:val="22"/>
+        </w:rPr>
+        <w:t>Create</w:t>
+      </w:r>
+      <w:r>
+        <w:rPr>
+          <w:rFonts w:asciiTheme="minorHAnsi" w:hAnsiTheme="minorHAnsi" w:cstheme="minorHAnsi"/>
+          <w:b/>
+          <w:bCs/>
+          <w:sz w:val="22"/>
+          <w:szCs w:val="22"/>
+        </w:rPr>
+        <w:t>.</w:t>
+      </w:r>
+    </w:p>
+    <w:p>
+      <w:pPr>
+        <w:pStyle w:val="paragraph"/>
+        <w:spacing w:before="0" w:beforeAutospacing="0" w:after="0" w:afterAutospacing="0"/>
+        <w:ind w:left="720"/>
+        <w:textAlignment w:val="baseline"/>
+        <w:rPr>
+          <w:rFonts w:ascii="Segoe UI" w:hAnsi="Segoe UI" w:cs="Segoe UI"/>
+          <w:sz w:val="18"/>
+          <w:szCs w:val="18"/>
+        </w:rPr>
+      </w:pPr>
+    </w:p>
+    <w:p>
+      <w:pPr>
+        <w:pStyle w:val="Heading2"/>
+      </w:pPr>
+      <w:bookmarkStart w:id="38" w:name="_Toc108528283"/>
+      <w:bookmarkStart w:id="39" w:name="_Toc128400922"/>
+      <w:r>
+        <w:t>Install Azure AD, WindowsAutopilotIntune, Intune Graph Powershell modules</w:t>
+      </w:r>
+      <w:bookmarkEnd w:id="38"/>
+      <w:bookmarkEnd w:id="39"/>
+    </w:p>
+    <w:p>
+      <w:pPr>
+        <w:spacing w:after="0" w:line="240" w:lineRule="auto"/>
+        <w:rPr>
+          <w:rFonts w:eastAsia="Times New Roman"/>
+        </w:rPr>
+      </w:pPr>
+      <w:r>
+        <w:rPr>
+          <w:rFonts w:eastAsia="Times New Roman"/>
+        </w:rPr>
+        <w:t>Open Powershell as an admin</w:t>
+      </w:r>
+    </w:p>
+    <w:p>
+      <w:pPr>
+        <w:spacing w:after="0" w:line="240" w:lineRule="auto"/>
+        <w:rPr>
+          <w:rFonts w:eastAsia="Times New Roman"/>
+          <w:b/>
+          <w:bCs/>
+        </w:rPr>
+      </w:pPr>
+      <w:r>
+        <w:rPr>
+          <w:rFonts w:eastAsia="Times New Roman"/>
+          <w:b/>
+          <w:bCs/>
+        </w:rPr>
+        <w:t>Run Install-Module AzureAD</w:t>
+      </w:r>
+    </w:p>
+    <w:p>
+      <w:pPr>
+        <w:spacing w:after="0" w:line="240" w:lineRule="auto"/>
+        <w:rPr>
+          <w:rFonts w:eastAsia="Times New Roman"/>
+        </w:rPr>
+      </w:pPr>
+      <w:r>
+        <w:rPr>
+          <w:rFonts w:eastAsia="Times New Roman"/>
+        </w:rPr>
+        <w:t>At the untrusted repository message, type Y or A</w:t>
+      </w:r>
+    </w:p>
+    <w:p>
+      <w:pPr>
+        <w:spacing w:after="0" w:line="240" w:lineRule="auto"/>
+        <w:rPr>
+          <w:rFonts w:eastAsia="Times New Roman" w:cstheme="minorHAnsi"/>
+          <w:b/>
+          <w:bCs/>
+        </w:rPr>
+      </w:pPr>
+      <w:r>
+        <w:rPr>
+          <w:rFonts w:eastAsia="Times New Roman"/>
+          <w:b/>
+          <w:bCs/>
+        </w:rPr>
+        <w:t>Run Install-Module WindowsAutopilotIntune</w:t>
+      </w:r>
+    </w:p>
+    <w:p>
+      <w:pPr>
+        <w:spacing w:after="0" w:line="240" w:lineRule="auto"/>
+        <w:rPr>
+          <w:rFonts w:eastAsia="Times New Roman"/>
+        </w:rPr>
+      </w:pPr>
+      <w:r>
+        <w:rPr>
+          <w:rFonts w:eastAsia="Times New Roman"/>
+        </w:rPr>
+        <w:t>At the untrusted repository message, type Y or A</w:t>
+      </w:r>
+      <w:r>
+        <w:rPr>
+          <w:rFonts w:eastAsia="Times New Roman"/>
+        </w:rPr>
+        <w:br/>
+      </w:r>
+      <w:r>
+        <w:rPr>
+          <w:rFonts w:eastAsia="Times New Roman"/>
+          <w:b/>
+          <w:bCs/>
+        </w:rPr>
+        <w:t>Run Install-Module Microsoft.Graph.Intune</w:t>
+      </w:r>
+    </w:p>
+    <w:p>
+      <w:pPr>
+        <w:spacing w:after="0" w:line="240" w:lineRule="auto"/>
+        <w:rPr>
+          <w:rFonts w:eastAsia="Times New Roman"/>
+        </w:rPr>
+      </w:pPr>
+      <w:r>
+        <w:rPr>
+          <w:rFonts w:eastAsia="Times New Roman"/>
+        </w:rPr>
+        <w:t>At the untrusted repository message, type Y or A</w:t>
+      </w:r>
+    </w:p>
+    <w:p>
+      <w:pPr>
+        <w:spacing w:after="0" w:line="240" w:lineRule="auto"/>
+        <w:rPr>
+          <w:rFonts w:eastAsia="Times New Roman" w:cstheme="minorHAnsi"/>
+        </w:rPr>
+      </w:pPr>
+      <w:r>
+        <w:rPr>
+          <w:rFonts w:eastAsia="Times New Roman" w:cstheme="minorHAnsi"/>
+        </w:rPr>
+        <w:t> </w:t>
+      </w:r>
+    </w:p>
+    <w:p>
+      <w:pPr>
+        <w:spacing w:after="0" w:line="240" w:lineRule="auto"/>
+        <w:rPr>
+          <w:rFonts w:eastAsia="Times New Roman" w:cstheme="minorHAnsi"/>
+        </w:rPr>
+      </w:pPr>
+    </w:p>
+    <w:p>
+      <w:pPr>
+        <w:spacing w:after="0" w:line="240" w:lineRule="auto"/>
+        <w:rPr>
+          <w:rFonts w:eastAsia="Times New Roman" w:cstheme="minorHAnsi"/>
+        </w:rPr>
+      </w:pPr>
+      <w:r>
+        <w:rPr>
+          <w:rFonts w:eastAsia="Times New Roman" w:cstheme="minorHAnsi"/>
+        </w:rPr>
+        <w:t> </w:t>
+      </w:r>
+    </w:p>
+    <w:p>
+      <w:pPr>
+        <w:pStyle w:val="Heading2"/>
+        <w:rPr>
+          <w:rFonts w:eastAsia="Times New Roman"/>
+        </w:rPr>
+      </w:pPr>
+      <w:bookmarkStart w:id="40" w:name="_Toc108528284"/>
+      <w:bookmarkStart w:id="41" w:name="_Toc128400923"/>
+      <w:r>
+        <w:rPr>
+          <w:rFonts w:eastAsia="Times New Roman"/>
+        </w:rPr>
+        <w:lastRenderedPageBreak/>
+        <w:t>Get the User Driven Autopilot profile and convert to JSON</w:t>
+      </w:r>
+      <w:bookmarkEnd w:id="40"/>
+      <w:bookmarkEnd w:id="41"/>
+    </w:p>
+    <w:p>
+      <w:r>
+        <w:t xml:space="preserve">Still in Powershell, </w:t>
+      </w:r>
+      <w:r>
+        <w:t>run</w:t>
+      </w:r>
+      <w:r>
+        <w:rPr>
+          <w:b/>
+          <w:bCs/>
+        </w:rPr>
+        <w:t xml:space="preserve"> Connect-MSGraph</w:t>
+      </w:r>
+    </w:p>
+    <w:p>
+      <w:pPr>
+        <w:rPr>
+          <w:rFonts w:ascii="Segoe UI" w:hAnsi="Segoe UI" w:cs="Segoe UI"/>
+          <w:sz w:val="18"/>
+          <w:szCs w:val="18"/>
+        </w:rPr>
+      </w:pPr>
+      <w:r>
+        <w:t>Type in your credentials</w:t>
+      </w:r>
+      <w:r>
+        <w:rPr>
+          <w:rStyle w:val="normaltextrun"/>
+          <w:rFonts w:ascii="Calibri" w:hAnsi="Calibri" w:cs="Calibri"/>
+        </w:rPr>
+        <w:t> </w:t>
+      </w:r>
+      <w:r>
+        <w:rPr>
+          <w:rStyle w:val="eop"/>
+          <w:rFonts w:ascii="Calibri" w:eastAsiaTheme="majorEastAsia" w:hAnsi="Calibri" w:cs="Calibri"/>
+        </w:rPr>
+        <w:t> </w:t>
+      </w:r>
+    </w:p>
+    <w:p>
+      <w:pPr>
+        <w:pStyle w:val="paragraph"/>
+        <w:spacing w:before="0" w:beforeAutospacing="0" w:after="0" w:afterAutospacing="0"/>
+        <w:textAlignment w:val="baseline"/>
+        <w:rPr>
+          <w:rStyle w:val="eop"/>
+          <w:rFonts w:ascii="Calibri" w:eastAsiaTheme="majorEastAsia" w:hAnsi="Calibri" w:cs="Calibri"/>
+          <w:sz w:val="22"/>
+          <w:szCs w:val="22"/>
+        </w:rPr>
+      </w:pPr>
+      <w:r>
+        <w:rPr>
+          <w:rStyle w:val="normaltextrun"/>
+          <w:rFonts w:ascii="Calibri" w:hAnsi="Calibri" w:cs="Calibri"/>
+          <w:sz w:val="22"/>
+          <w:szCs w:val="22"/>
+        </w:rPr>
+        <w:t>The below command will query for our Autopilot Profile with the display name User Driven. It will then convert the profile to the JSON format and save the file to your desktop as </w:t>
+      </w:r>
+      <w:r>
+        <w:rPr>
+          <w:rStyle w:val="spellingerror"/>
+          <w:rFonts w:ascii="Calibri" w:hAnsi="Calibri" w:cs="Calibri"/>
+          <w:b/>
+          <w:bCs/>
+          <w:sz w:val="22"/>
+          <w:szCs w:val="22"/>
+        </w:rPr>
+        <w:t>AutoPilotConfigurationFile.json</w:t>
+      </w:r>
+      <w:r>
+        <w:rPr>
+          <w:rStyle w:val="normaltextrun"/>
+          <w:rFonts w:ascii="Calibri" w:hAnsi="Calibri" w:cs="Calibri"/>
+          <w:sz w:val="22"/>
+          <w:szCs w:val="22"/>
+        </w:rPr>
+        <w:t> and encode it using ASCII (must be saved as ASCII and it must use this exact name)</w:t>
+      </w:r>
+      <w:r>
+        <w:rPr>
+          <w:rStyle w:val="eop"/>
+          <w:rFonts w:ascii="Calibri" w:eastAsiaTheme="majorEastAsia" w:hAnsi="Calibri" w:cs="Calibri"/>
+          <w:sz w:val="22"/>
+          <w:szCs w:val="22"/>
+        </w:rPr>
+        <w:t> </w:t>
+      </w:r>
+    </w:p>
+    <w:p>
+      <w:pPr>
+        <w:pStyle w:val="paragraph"/>
+        <w:spacing w:before="0" w:beforeAutospacing="0" w:after="0" w:afterAutospacing="0"/>
+        <w:textAlignment w:val="baseline"/>
+        <w:rPr>
+          <w:rStyle w:val="eop"/>
+          <w:rFonts w:ascii="Calibri" w:eastAsiaTheme="majorEastAsia" w:hAnsi="Calibri" w:cs="Calibri"/>
+          <w:sz w:val="22"/>
+          <w:szCs w:val="22"/>
+        </w:rPr>
+      </w:pPr>
+    </w:p>
+    <w:p>
+      <w:pPr>
+        <w:pStyle w:val="paragraph"/>
+        <w:spacing w:before="0" w:beforeAutospacing="0" w:after="0" w:afterAutospacing="0"/>
+        <w:textAlignment w:val="baseline"/>
+        <w:rPr>
+          <w:rFonts w:ascii="Segoe UI" w:hAnsi="Segoe UI" w:cs="Segoe UI"/>
+          <w:sz w:val="18"/>
+          <w:szCs w:val="18"/>
+        </w:rPr>
+      </w:pPr>
+      <w:r>
+        <w:rPr>
+          <w:rStyle w:val="eop"/>
+          <w:rFonts w:ascii="Calibri" w:eastAsiaTheme="majorEastAsia" w:hAnsi="Calibri" w:cs="Calibri"/>
+          <w:sz w:val="22"/>
+          <w:szCs w:val="22"/>
+        </w:rPr>
+        <w:t>Run the following command</w:t>
+      </w:r>
+    </w:p>
+    <w:p>
+      <w:pPr>
+        <w:pStyle w:val="paragraph"/>
+        <w:spacing w:before="0" w:beforeAutospacing="0" w:after="0" w:afterAutospacing="0"/>
+        <w:textAlignment w:val="baseline"/>
+        <w:rPr>
+          <w:rFonts w:ascii="Segoe UI" w:hAnsi="Segoe UI" w:cs="Segoe UI"/>
+          <w:sz w:val="18"/>
+          <w:szCs w:val="18"/>
+        </w:rPr>
+      </w:pPr>
+      <w:r>
+        <w:rPr>
+          <w:rStyle w:val="normaltextrun"/>
+          <w:rFonts w:ascii="Calibri" w:hAnsi="Calibri" w:cs="Calibri"/>
+          <w:sz w:val="22"/>
+          <w:szCs w:val="22"/>
+        </w:rPr>
+        <w:t> </w:t>
+      </w:r>
+      <w:r>
+        <w:rPr>
+          <w:rStyle w:val="eop"/>
+          <w:rFonts w:ascii="Calibri" w:eastAsiaTheme="majorEastAsia" w:hAnsi="Calibri" w:cs="Calibri"/>
+          <w:sz w:val="22"/>
+          <w:szCs w:val="22"/>
+        </w:rPr>
+        <w:t> </w:t>
+      </w:r>
+    </w:p>
+    <w:p>
+      <w:pPr>
+        <w:pStyle w:val="paragraph"/>
+        <w:spacing w:before="0" w:beforeAutospacing="0" w:after="0" w:afterAutospacing="0"/>
+        <w:textAlignment w:val="baseline"/>
+        <w:rPr>
+          <w:rStyle w:val="eop"/>
+          <w:rFonts w:ascii="Calibri" w:eastAsiaTheme="majorEastAsia" w:hAnsi="Calibri" w:cs="Calibri"/>
+          <w:b/>
+          <w:bCs/>
+          <w:sz w:val="22"/>
+          <w:szCs w:val="22"/>
+        </w:rPr>
+      </w:pPr>
+      <w:r>
+        <w:rPr>
+          <w:rStyle w:val="normaltextrun"/>
+          <w:rFonts w:ascii="Calibri" w:hAnsi="Calibri" w:cs="Calibri"/>
+          <w:b/>
+          <w:bCs/>
+          <w:sz w:val="22"/>
+          <w:szCs w:val="22"/>
+        </w:rPr>
+        <w:t>Get-</w:t>
+      </w:r>
+      <w:r>
+        <w:rPr>
+          <w:rStyle w:val="spellingerror"/>
+          <w:rFonts w:ascii="Calibri" w:hAnsi="Calibri" w:cs="Calibri"/>
+          <w:b/>
+          <w:bCs/>
+          <w:sz w:val="22"/>
+          <w:szCs w:val="22"/>
+        </w:rPr>
+        <w:t>AutoPilotProfile</w:t>
+      </w:r>
+      <w:r>
+        <w:rPr>
+          <w:rStyle w:val="normaltextrun"/>
+          <w:rFonts w:ascii="Calibri" w:hAnsi="Calibri" w:cs="Calibri"/>
+          <w:b/>
+          <w:bCs/>
+          <w:sz w:val="22"/>
+          <w:szCs w:val="22"/>
+        </w:rPr>
+        <w:t> |? {$</w:t>
+      </w:r>
+      <w:r>
+        <w:rPr>
+          <w:rStyle w:val="normaltextrun"/>
+          <w:b/>
+          <w:bCs/>
+          <w:sz w:val="22"/>
+          <w:szCs w:val="22"/>
+        </w:rPr>
+        <w:t>_.</w:t>
+      </w:r>
+      <w:r>
+        <w:rPr>
+          <w:rStyle w:val="spellingerror"/>
+          <w:rFonts w:ascii="Calibri" w:hAnsi="Calibri" w:cs="Calibri"/>
+          <w:b/>
+          <w:bCs/>
+          <w:sz w:val="22"/>
+          <w:szCs w:val="22"/>
+        </w:rPr>
+        <w:t>displayname</w:t>
+      </w:r>
+      <w:r>
+        <w:rPr>
+          <w:rStyle w:val="normaltextrun"/>
+          <w:rFonts w:ascii="Calibri" w:hAnsi="Calibri" w:cs="Calibri"/>
+          <w:b/>
+          <w:bCs/>
+          <w:sz w:val="22"/>
+          <w:szCs w:val="22"/>
+        </w:rPr>
+        <w:t> -like '*User Driven*'} | </w:t>
+      </w:r>
+      <w:r>
+        <w:rPr>
+          <w:rStyle w:val="spellingerror"/>
+          <w:rFonts w:ascii="Calibri" w:hAnsi="Calibri" w:cs="Calibri"/>
+          <w:b/>
+          <w:bCs/>
+          <w:sz w:val="22"/>
+          <w:szCs w:val="22"/>
+        </w:rPr>
+        <w:t>ConvertTo-AutoPilotConfigurationJSON</w:t>
+      </w:r>
+      <w:r>
+        <w:rPr>
+          <w:rStyle w:val="normaltextrun"/>
+          <w:rFonts w:ascii="Calibri" w:hAnsi="Calibri" w:cs="Calibri"/>
+          <w:b/>
+          <w:bCs/>
+          <w:sz w:val="22"/>
+          <w:szCs w:val="22"/>
+        </w:rPr>
+        <w:t> | Out-File -</w:t>
+      </w:r>
+      <w:r>
+        <w:rPr>
+          <w:rStyle w:val="spellingerror"/>
+          <w:rFonts w:ascii="Calibri" w:hAnsi="Calibri" w:cs="Calibri"/>
+          <w:b/>
+          <w:bCs/>
+          <w:sz w:val="22"/>
+          <w:szCs w:val="22"/>
+        </w:rPr>
+        <w:t>FilePath</w:t>
+      </w:r>
+      <w:r>
+        <w:rPr>
+          <w:rStyle w:val="normaltextrun"/>
+          <w:rFonts w:ascii="Calibri" w:hAnsi="Calibri" w:cs="Calibri"/>
+          <w:b/>
+          <w:bCs/>
+          <w:sz w:val="22"/>
+          <w:szCs w:val="22"/>
+        </w:rPr>
+        <w:t> $</w:t>
+      </w:r>
+      <w:r>
+        <w:rPr>
+          <w:rStyle w:val="spellingerror"/>
+          <w:rFonts w:ascii="Calibri" w:hAnsi="Calibri" w:cs="Calibri"/>
+          <w:b/>
+          <w:bCs/>
+          <w:sz w:val="22"/>
+          <w:szCs w:val="22"/>
+        </w:rPr>
+        <w:t>env:userprofile</w:t>
+      </w:r>
+      <w:r>
+        <w:rPr>
+          <w:rStyle w:val="normaltextrun"/>
+          <w:rFonts w:ascii="Calibri" w:hAnsi="Calibri" w:cs="Calibri"/>
+          <w:b/>
+          <w:bCs/>
+          <w:sz w:val="22"/>
+          <w:szCs w:val="22"/>
+        </w:rPr>
+        <w:t>\desktop\</w:t>
+      </w:r>
+      <w:r>
+        <w:rPr>
+          <w:rStyle w:val="spellingerror"/>
+          <w:rFonts w:ascii="Calibri" w:hAnsi="Calibri" w:cs="Calibri"/>
+          <w:b/>
+          <w:bCs/>
+          <w:sz w:val="22"/>
+          <w:szCs w:val="22"/>
+        </w:rPr>
+        <w:t>AutoPilotConfigurationFile.json</w:t>
+      </w:r>
+      <w:r>
+        <w:rPr>
+          <w:rStyle w:val="normaltextrun"/>
+          <w:rFonts w:ascii="Calibri" w:hAnsi="Calibri" w:cs="Calibri"/>
+          <w:b/>
+          <w:bCs/>
+          <w:sz w:val="22"/>
+          <w:szCs w:val="22"/>
+        </w:rPr>
+        <w:t> -Encoding ASCII</w:t>
+      </w:r>
+      <w:r>
+        <w:rPr>
+          <w:rStyle w:val="eop"/>
+          <w:rFonts w:ascii="Calibri" w:eastAsiaTheme="majorEastAsia" w:hAnsi="Calibri" w:cs="Calibri"/>
+          <w:b/>
+          <w:bCs/>
+          <w:sz w:val="22"/>
+          <w:szCs w:val="22"/>
+        </w:rPr>
+        <w:t> </w:t>
+      </w:r>
+    </w:p>
+    <w:p>
+      <w:pPr>
+        <w:pStyle w:val="paragraph"/>
+        <w:spacing w:before="0" w:beforeAutospacing="0" w:after="0" w:afterAutospacing="0"/>
+        <w:textAlignment w:val="baseline"/>
+        <w:rPr>
+          <w:rStyle w:val="eop"/>
+          <w:rFonts w:ascii="Calibri" w:eastAsiaTheme="majorEastAsia" w:hAnsi="Calibri" w:cs="Calibri"/>
+          <w:sz w:val="22"/>
+          <w:szCs w:val="22"/>
+        </w:rPr>
+      </w:pPr>
+    </w:p>
+    <w:p>
+      <w:pPr>
+        <w:pStyle w:val="paragraph"/>
+        <w:numPr>
+          <w:ilvl w:val="0"/>
+          <w:numId w:val="23"/>
+        </w:numPr>
+        <w:spacing w:before="0" w:beforeAutospacing="0" w:after="0" w:afterAutospacing="0"/>
+        <w:textAlignment w:val="baseline"/>
+        <w:rPr>
+          <w:rStyle w:val="eop"/>
+          <w:rFonts w:ascii="Segoe UI" w:hAnsi="Segoe UI" w:cs="Segoe UI"/>
+          <w:sz w:val="18"/>
+          <w:szCs w:val="18"/>
+        </w:rPr>
+      </w:pPr>
+      <w:r>
+        <w:rPr>
+          <w:rStyle w:val="eop"/>
+          <w:rFonts w:ascii="Calibri" w:eastAsiaTheme="majorEastAsia" w:hAnsi="Calibri" w:cs="Calibri"/>
+          <w:sz w:val="22"/>
+          <w:szCs w:val="22"/>
+        </w:rPr>
+        <w:t>Go to your desktop and copy the AutopilotConfigurationFile.json file</w:t>
+      </w:r>
+    </w:p>
+    <w:p>
+      <w:pPr>
+        <w:pStyle w:val="paragraph"/>
+        <w:numPr>
+          <w:ilvl w:val="0"/>
+          <w:numId w:val="23"/>
+        </w:numPr>
+        <w:spacing w:before="0" w:beforeAutospacing="0" w:after="0" w:afterAutospacing="0"/>
+        <w:textAlignment w:val="baseline"/>
+        <w:rPr>
+          <w:rStyle w:val="eop"/>
+          <w:rFonts w:ascii="Segoe UI" w:hAnsi="Segoe UI" w:cs="Segoe UI"/>
+          <w:sz w:val="18"/>
+          <w:szCs w:val="18"/>
+        </w:rPr>
+      </w:pPr>
+      <w:r>
+        <w:rPr>
+          <w:rStyle w:val="eop"/>
+          <w:rFonts w:ascii="Calibri" w:eastAsiaTheme="majorEastAsia" w:hAnsi="Calibri" w:cs="Calibri"/>
+          <w:sz w:val="22"/>
+          <w:szCs w:val="22"/>
+        </w:rPr>
+        <w:t xml:space="preserve">On the </w:t>
+      </w:r>
+      <w:r>
+        <w:rPr>
+          <w:rStyle w:val="eop"/>
+          <w:rFonts w:ascii="Calibri" w:eastAsiaTheme="majorEastAsia" w:hAnsi="Calibri" w:cs="Calibri"/>
+          <w:b/>
+          <w:bCs/>
+          <w:sz w:val="22"/>
+          <w:szCs w:val="22"/>
+        </w:rPr>
+        <w:t>Deploy</w:t>
+      </w:r>
+      <w:r>
+        <w:rPr>
+          <w:rStyle w:val="eop"/>
+          <w:rFonts w:ascii="Calibri" w:eastAsiaTheme="majorEastAsia" w:hAnsi="Calibri" w:cs="Calibri"/>
+          <w:sz w:val="22"/>
+          <w:szCs w:val="22"/>
+        </w:rPr>
+        <w:t xml:space="preserve"> drive of your USB drive, make a folder called </w:t>
+      </w:r>
+      <w:r>
+        <w:rPr>
+          <w:rStyle w:val="eop"/>
+          <w:rFonts w:ascii="Calibri" w:eastAsiaTheme="majorEastAsia" w:hAnsi="Calibri" w:cs="Calibri"/>
+          <w:b/>
+          <w:bCs/>
+          <w:sz w:val="22"/>
+          <w:szCs w:val="22"/>
+        </w:rPr>
+        <w:t>autopilot</w:t>
+      </w:r>
+    </w:p>
+    <w:p>
+      <w:pPr>
+        <w:pStyle w:val="paragraph"/>
+        <w:numPr>
+          <w:ilvl w:val="0"/>
+          <w:numId w:val="23"/>
+        </w:numPr>
+        <w:spacing w:before="0" w:beforeAutospacing="0" w:after="0" w:afterAutospacing="0"/>
+        <w:textAlignment w:val="baseline"/>
+        <w:rPr>
+          <w:rStyle w:val="eop"/>
+          <w:rFonts w:ascii="Segoe UI" w:hAnsi="Segoe UI" w:cs="Segoe UI"/>
+          <w:sz w:val="18"/>
+          <w:szCs w:val="18"/>
+        </w:rPr>
+      </w:pPr>
+      <w:r>
+        <w:rPr>
+          <w:rStyle w:val="eop"/>
+          <w:rFonts w:ascii="Calibri" w:eastAsiaTheme="majorEastAsia" w:hAnsi="Calibri" w:cs="Calibri"/>
+          <w:sz w:val="22"/>
+          <w:szCs w:val="22"/>
+        </w:rPr>
+        <w:t xml:space="preserve">Copy the </w:t>
+      </w:r>
+      <w:r>
+        <w:rPr>
+          <w:rStyle w:val="eop"/>
+          <w:rFonts w:ascii="Calibri" w:eastAsiaTheme="majorEastAsia" w:hAnsi="Calibri" w:cs="Calibri"/>
+          <w:b/>
+          <w:bCs/>
+          <w:sz w:val="22"/>
+          <w:szCs w:val="22"/>
+        </w:rPr>
+        <w:t>AutopilotConfigurationFile.json</w:t>
+      </w:r>
+      <w:r>
+        <w:rPr>
+          <w:rStyle w:val="eop"/>
+          <w:rFonts w:ascii="Calibri" w:eastAsiaTheme="majorEastAsia" w:hAnsi="Calibri" w:cs="Calibri"/>
+          <w:sz w:val="22"/>
+          <w:szCs w:val="22"/>
+        </w:rPr>
+        <w:t xml:space="preserve"> file to the </w:t>
+      </w:r>
+      <w:r>
+        <w:rPr>
+          <w:rStyle w:val="eop"/>
+          <w:rFonts w:ascii="Calibri" w:eastAsiaTheme="majorEastAsia" w:hAnsi="Calibri" w:cs="Calibri"/>
+          <w:b/>
+          <w:bCs/>
+          <w:sz w:val="22"/>
+          <w:szCs w:val="22"/>
+        </w:rPr>
+        <w:t>autopilot</w:t>
+      </w:r>
+      <w:r>
+        <w:rPr>
+          <w:rStyle w:val="eop"/>
+          <w:rFonts w:ascii="Calibri" w:eastAsiaTheme="majorEastAsia" w:hAnsi="Calibri" w:cs="Calibri"/>
+          <w:sz w:val="22"/>
+          <w:szCs w:val="22"/>
+        </w:rPr>
+        <w:t xml:space="preserve"> folder</w:t>
+      </w:r>
+      <w:r>
+        <w:rPr>
+          <w:rStyle w:val="eop"/>
+          <w:rFonts w:ascii="Calibri" w:eastAsiaTheme="majorEastAsia" w:hAnsi="Calibri" w:cs="Calibri"/>
+          <w:sz w:val="22"/>
+          <w:szCs w:val="22"/>
+        </w:rPr>
+        <w:br/>
+      </w:r>
+      <w:r>
+        <w:rPr>
+          <w:rStyle w:val="eop"/>
+          <w:rFonts w:ascii="Calibri" w:eastAsiaTheme="majorEastAsia" w:hAnsi="Calibri" w:cs="Calibri"/>
+          <w:sz w:val="22"/>
+          <w:szCs w:val="22"/>
+        </w:rPr>
+        <w:br/>
+        <w:t>This should look like the following</w:t>
+      </w:r>
+      <w:r>
+        <w:rPr>
+          <w:rStyle w:val="eop"/>
+          <w:rFonts w:ascii="Calibri" w:eastAsiaTheme="majorEastAsia" w:hAnsi="Calibri" w:cs="Calibri"/>
+          <w:sz w:val="22"/>
+          <w:szCs w:val="22"/>
+        </w:rPr>
+        <w:br/>
+      </w:r>
+      <w:r>
+        <w:rPr>
+          <w:rStyle w:val="eop"/>
+          <w:rFonts w:ascii="Calibri" w:eastAsiaTheme="majorEastAsia" w:hAnsi="Calibri" w:cs="Calibri"/>
+          <w:sz w:val="22"/>
+          <w:szCs w:val="22"/>
+        </w:rPr>
+        <w:br/>
+      </w:r>
+      <w:r>
+        <w:rPr>
+          <w:rFonts w:ascii="Segoe UI" w:hAnsi="Segoe UI" w:cs="Segoe UI"/>
+          <w:noProof/>
+          <w:sz w:val="18"/>
+          <w:szCs w:val="18"/>
+        </w:rPr>
+        <w:drawing>
+          <wp:inline distT="0" distB="0" distL="0" distR="0" wp14:anchorId="11BDCE5C" wp14:editId="39A26CD3">
+            <wp:extent cx="3454578" cy="1378021"/>
+            <wp:effectExtent l="0" t="0" r="0" b="0"/>
+            <wp:docPr id="21" name="Picture 21" descr="A screenshot of a cell phone&#10;&#10;Description automatically generated"/>
+            <wp:cNvGraphicFramePr>
+              <a:graphicFrameLocks xmlns:a="http://schemas.openxmlformats.org/drawingml/2006/main" noChangeAspect="1"/>
+            </wp:cNvGraphicFramePr>
+            <a:graphic xmlns:a="http://schemas.openxmlformats.org/drawingml/2006/main">
+              <a:graphicData uri="http://schemas.openxmlformats.org/drawingml/2006/picture">
+                <pic:pic xmlns:pic="http://schemas.openxmlformats.org/drawingml/2006/picture">
+                  <pic:nvPicPr>
+                    <pic:cNvPr id="1" name=""/>
+                    <pic:cNvPicPr/>
+                  </pic:nvPicPr>
+                  <pic:blipFill>
+                    <a:blip r:embed="rId29"/>
+                    <a:stretch>
+                      <a:fillRect/>
+                    </a:stretch>
+                  </pic:blipFill>
+                  <pic:spPr>
+                    <a:xfrm>
+                      <a:off x="0" y="0"/>
+                      <a:ext cx="3454578" cy="1378021"/>
+                    </a:xfrm>
+                    <a:prstGeom prst="rect">
+                      <a:avLst/>
+                    </a:prstGeom>
+                  </pic:spPr>
+                </pic:pic>
+              </a:graphicData>
+            </a:graphic>
+          </wp:inline>
+        </w:drawing>
+      </w:r>
+    </w:p>
+    <w:p>
+      <w:pPr>
+        <w:pStyle w:val="Heading2"/>
+      </w:pPr>
+      <w:bookmarkStart w:id="42" w:name="_Toc108528285"/>
+      <w:bookmarkStart w:id="43" w:name="_Toc128400924"/>
+      <w:r>
+        <w:t>Multiple Autopilot Configuration Files</w:t>
+      </w:r>
+      <w:bookmarkEnd w:id="42"/>
+      <w:bookmarkEnd w:id="43"/>
+    </w:p>
+    <w:p>
+      <w:r>
+        <w:t xml:space="preserve">If imaging many devices that will go to different locations or have different Autopilot settings, you will need multiple Autpilot profiles which means you will also need multiple AutoPilotConfigurationFile.json files. </w:t>
+      </w:r>
+    </w:p>
+    <w:p>
+      <w:pPr>
+        <w:rPr>
+          <w:rFonts w:eastAsia="Times New Roman"/>
+        </w:rPr>
+      </w:pPr>
+      <w:r>
+        <w:t>Give each file a unique name (e.g. ContosoHighSchool.json, FabrakamMiddleSchool.json) and store them in your autopilot folder. If multiple files are detected, you will be prompted for which file you want to use.</w:t>
+      </w:r>
+    </w:p>
+    <w:p>
+      <w:pPr>
+        <w:pStyle w:val="Heading1"/>
+        <w:rPr>
+          <w:rFonts w:eastAsia="Times New Roman"/>
+        </w:rPr>
+      </w:pPr>
+      <w:bookmarkStart w:id="44" w:name="_Toc108528286"/>
+      <w:bookmarkStart w:id="45" w:name="_Toc128400925"/>
+      <w:r>
+        <w:rPr>
+          <w:rFonts w:eastAsia="Times New Roman"/>
+        </w:rPr>
+        <w:t>Insert USB drive into target PC</w:t>
+      </w:r>
+      <w:bookmarkEnd w:id="44"/>
+      <w:bookmarkEnd w:id="45"/>
+    </w:p>
+    <w:p>
+      <w:pPr>
+        <w:spacing w:after="0" w:line="240" w:lineRule="auto"/>
+        <w:textAlignment w:val="center"/>
+        <w:rPr>
+          <w:rFonts w:ascii="Calibri" w:eastAsia="Times New Roman" w:hAnsi="Calibri" w:cs="Calibri"/>
+        </w:rPr>
+      </w:pPr>
+      <w:r>
+        <w:rPr>
+          <w:rFonts w:ascii="Calibri" w:eastAsia="Times New Roman" w:hAnsi="Calibri" w:cs="Calibri"/>
+        </w:rPr>
+        <w:t xml:space="preserve">Boot your device from the USB drive. </w:t>
+      </w:r>
+      <w:r>
+        <w:rPr>
+          <w:rFonts w:ascii="Calibri" w:eastAsia="Times New Roman" w:hAnsi="Calibri" w:cs="Calibri"/>
+        </w:rPr>
+        <w:t>Depending on how you have configured the USB drive, you’ll either be prompted for a device name, FFU file, drivers, Autopilot, or PPKG files.  If you just have a single FFU file, single driver package (or no driver package), a single device name prefix defined, and either a single autopilot or PPKG file, then no prompts are expected and device imaging should begin automatically.</w:t>
+      </w:r>
+    </w:p>
+    <w:p>
+      <w:pPr>
+        <w:spacing w:after="0" w:line="240" w:lineRule="auto"/>
+        <w:textAlignment w:val="center"/>
+        <w:rPr>
+          <w:rFonts w:ascii="Calibri" w:eastAsia="Times New Roman" w:hAnsi="Calibri" w:cs="Calibri"/>
+        </w:rPr>
+      </w:pPr>
+    </w:p>
+    <w:p>
+      <w:pPr>
+        <w:spacing w:after="0" w:line="240" w:lineRule="auto"/>
+        <w:textAlignment w:val="center"/>
+        <w:rPr>
+          <w:rFonts w:ascii="Calibri" w:eastAsia="Times New Roman" w:hAnsi="Calibri" w:cs="Calibri"/>
+        </w:rPr>
+      </w:pPr>
+    </w:p>
+    <w:p>
+      <w:pPr>
+        <w:pStyle w:val="Heading1"/>
+      </w:pPr>
+      <w:bookmarkStart w:id="46" w:name="_Toc108528287"/>
+      <w:bookmarkStart w:id="47" w:name="_Toc128400926"/>
+      <w:r>
+        <w:lastRenderedPageBreak/>
+        <w:t>Optional - Copying a custom WinRE.wim</w:t>
+      </w:r>
+      <w:bookmarkEnd w:id="46"/>
+      <w:bookmarkEnd w:id="47"/>
+    </w:p>
+    <w:p>
+      <w:pPr>
+        <w:rPr>
+          <w:rFonts w:cstheme="minorHAnsi"/>
+        </w:rPr>
+      </w:pPr>
+      <w:r>
+        <w:rPr>
+          <w:rFonts w:cstheme="minorHAnsi"/>
+        </w:rPr>
+        <w:t>If you are deploying a device that does not have built in drivers in Windows, three things need to be updated</w:t>
+      </w:r>
+    </w:p>
+    <w:p>
+      <w:pPr>
+        <w:pStyle w:val="ListParagraph"/>
+        <w:numPr>
+          <w:ilvl w:val="0"/>
+          <w:numId w:val="19"/>
+        </w:numPr>
+        <w:rPr>
+          <w:rFonts w:cstheme="minorHAnsi"/>
+        </w:rPr>
+      </w:pPr>
+      <w:r>
+        <w:rPr>
+          <w:rFonts w:cstheme="minorHAnsi"/>
+        </w:rPr>
+        <w:t>WinPE (Storage</w:t>
+      </w:r>
+      <w:r>
+        <w:rPr>
+          <w:rFonts w:cstheme="minorHAnsi"/>
+        </w:rPr>
+        <w:t xml:space="preserve"> and possibly keyboard/mouse drivers</w:t>
+      </w:r>
+      <w:r>
+        <w:rPr>
+          <w:rFonts w:cstheme="minorHAnsi"/>
+        </w:rPr>
+        <w:t>)</w:t>
+      </w:r>
+    </w:p>
+    <w:p>
+      <w:pPr>
+        <w:pStyle w:val="ListParagraph"/>
+        <w:numPr>
+          <w:ilvl w:val="0"/>
+          <w:numId w:val="19"/>
+        </w:numPr>
+        <w:rPr>
+          <w:rFonts w:cstheme="minorHAnsi"/>
+        </w:rPr>
+      </w:pPr>
+      <w:r>
+        <w:rPr>
+          <w:rFonts w:cstheme="minorHAnsi"/>
+        </w:rPr>
+        <w:t>Each FFU file (Storage and network</w:t>
+      </w:r>
+      <w:r>
+        <w:rPr>
+          <w:rFonts w:cstheme="minorHAnsi"/>
+        </w:rPr>
+        <w:t xml:space="preserve"> drivers</w:t>
+      </w:r>
+      <w:r>
+        <w:rPr>
+          <w:rFonts w:cstheme="minorHAnsi"/>
+        </w:rPr>
+        <w:t>)</w:t>
+      </w:r>
+    </w:p>
+    <w:p>
+      <w:pPr>
+        <w:pStyle w:val="ListParagraph"/>
+        <w:numPr>
+          <w:ilvl w:val="0"/>
+          <w:numId w:val="19"/>
+        </w:numPr>
+        <w:rPr>
+          <w:rFonts w:cstheme="minorHAnsi"/>
+        </w:rPr>
+      </w:pPr>
+      <w:r>
+        <w:rPr>
+          <w:rFonts w:cstheme="minorHAnsi"/>
+        </w:rPr>
+        <w:t>WinRE (</w:t>
+      </w:r>
+      <w:r>
+        <w:rPr>
+          <w:rFonts w:cstheme="minorHAnsi"/>
+        </w:rPr>
+        <w:t>Storage</w:t>
+      </w:r>
+      <w:r>
+        <w:rPr>
+          <w:rFonts w:cstheme="minorHAnsi"/>
+        </w:rPr>
+        <w:t xml:space="preserve"> and possibly keyboard/mouse drivers</w:t>
+      </w:r>
+      <w:r>
+        <w:rPr>
+          <w:rFonts w:cstheme="minorHAnsi"/>
+        </w:rPr>
+        <w:t>)</w:t>
+      </w:r>
+    </w:p>
+    <w:p>
+      <w:pPr>
+        <w:rPr>
+          <w:rFonts w:cstheme="minorHAnsi"/>
+        </w:rPr>
+      </w:pPr>
+      <w:r>
+        <w:rPr>
+          <w:rFonts w:cstheme="minorHAnsi"/>
+        </w:rPr>
+        <w:t xml:space="preserve">You can create your own custom WinRE.wim file with the appropriate drivers. Keep in mind that the version of WinRE must match the version of Windows you are deploying. </w:t>
+      </w:r>
+    </w:p>
+    <w:p>
+      <w:pPr>
+        <w:rPr>
+          <w:rFonts w:cstheme="minorHAnsi"/>
+        </w:rPr>
+      </w:pPr>
+      <w:r>
+        <w:rPr>
+          <w:rFonts w:cstheme="minorHAnsi"/>
+        </w:rPr>
+        <w:t>Your Deploy partition should look like the following:</w:t>
+      </w:r>
+    </w:p>
+    <w:p>
+      <w:pPr>
+        <w:spacing w:after="0" w:line="240" w:lineRule="auto"/>
+        <w:textAlignment w:val="center"/>
+        <w:rPr>
+          <w:rFonts w:ascii="Calibri" w:eastAsia="Times New Roman" w:hAnsi="Calibri" w:cs="Calibri"/>
+        </w:rPr>
+      </w:pPr>
+      <w:r>
+        <w:rPr>
+          <w:rFonts w:ascii="Calibri" w:eastAsia="Times New Roman" w:hAnsi="Calibri" w:cs="Calibri"/>
+          <w:noProof/>
+        </w:rPr>
+        <w:drawing>
+          <wp:inline distT="0" distB="0" distL="0" distR="0" wp14:anchorId="2735A67B" wp14:editId="50408FA1">
+            <wp:extent cx="2616334" cy="1517728"/>
+            <wp:effectExtent l="0" t="0" r="0" b="6350"/>
+            <wp:docPr id="9" name="Picture 9" descr="A screenshot of a cell phone&#10;&#10;Description automatically generated"/>
+            <wp:cNvGraphicFramePr>
+              <a:graphicFrameLocks xmlns:a="http://schemas.openxmlformats.org/drawingml/2006/main" noChangeAspect="1"/>
+            </wp:cNvGraphicFramePr>
+            <a:graphic xmlns:a="http://schemas.openxmlformats.org/drawingml/2006/main">
+              <a:graphicData uri="http://schemas.openxmlformats.org/drawingml/2006/picture">
+                <pic:pic xmlns:pic="http://schemas.openxmlformats.org/drawingml/2006/picture">
+                  <pic:nvPicPr>
+                    <pic:cNvPr id="1" name=""/>
+                    <pic:cNvPicPr/>
+                  </pic:nvPicPr>
+                  <pic:blipFill>
+                    <a:blip r:embed="rId30"/>
+                    <a:stretch>
+                      <a:fillRect/>
+                    </a:stretch>
+                  </pic:blipFill>
+                  <pic:spPr>
+                    <a:xfrm>
+                      <a:off x="0" y="0"/>
                       <a:ext cx="2616334" cy="1517728"/>
                     </a:xfrm>
                     <a:prstGeom prst="rect">
@@ -8876,7 +8940,7 @@
                     <pic:cNvPicPr/>
                   </pic:nvPicPr>
                   <pic:blipFill>
-                    <a:blip r:embed="rId29"/>
+                    <a:blip r:embed="rId31"/>
                     <a:stretch>
                       <a:fillRect/>
                     </a:stretch>

</xml_diff>

<commit_message>
Removed the need for Insider ADK but still allow optimize FFU
Optimize-FFU is broken due to the Recovery partition not having a name. dism checks for the presence of a name for each partition and if it doesn't have one, optimize-FFU breaks. The fix is in the ffuprovider.dll in the 25255 branch, which is in the Insider ADK. The public release for that isn't coming soon, and using the Insider ADK requires test signing/test mode to be turned on and secureboot disabled. This causes issues with systems that have virtualization-based security. Due to this, changing the code back to not creating a recovery partition while building the FFU, and creating the recovery partition during deployment and then letting Windows copy in and configure WinRE after. Later this year, whenever the ADK gets released, I'll update the script to revert this behavior.
</commit_message>
<xml_diff>
--- a/FFUDevelopment/Docs/BuildDeployFFU.docx
+++ b/FFUDevelopment/Docs/BuildDeployFFU.docx
@@ -2094,91 +2094,36 @@
         </w:numPr>
       </w:pPr>
       <w:r>
-        <w:t xml:space="preserve">Install the latest </w:t>
+        <w:t xml:space="preserve">Download and </w:t>
+      </w:r>
+      <w:r>
+        <w:t xml:space="preserve">Install the </w:t>
       </w:r>
       <w:r>
         <w:rPr>
           <w:b/>
           <w:bCs/>
         </w:rPr>
-        <w:t xml:space="preserve">Windows </w:t>
+        <w:t>Windows Assessment and Deployment Kit (ADK)</w:t>
+      </w:r>
+      <w:r>
+        <w:t xml:space="preserve"> </w:t>
+      </w:r>
+      <w:r>
+        <w:t xml:space="preserve">and the </w:t>
       </w:r>
       <w:r>
         <w:rPr>
           <w:b/>
           <w:bCs/>
         </w:rPr>
-        <w:t xml:space="preserve">Insider </w:t>
-      </w:r>
-      <w:r>
-        <w:rPr>
-          <w:b/>
-          <w:bCs/>
-        </w:rPr>
-        <w:t>Assessment and Deployment Kit (ADK)</w:t>
-      </w:r>
-      <w:r>
-        <w:t xml:space="preserve"> to the machine you installed Hyper V on.</w:t>
-      </w:r>
-      <w:r>
-        <w:br/>
-      </w:r>
-      <w:r>
-        <w:br/>
-      </w:r>
-      <w:r>
-        <w:rPr>
-          <w:b/>
-          <w:bCs/>
-          <w:highlight w:val="yellow"/>
-        </w:rPr>
-        <w:t>You’ll need to do the following until Windows 23H2 is released</w:t>
-      </w:r>
-      <w:r>
-        <w:br/>
-      </w:r>
-      <w:r>
-        <w:br/>
-        <w:t xml:space="preserve">You’ll </w:t>
-      </w:r>
-      <w:r>
-        <w:t>need</w:t>
-      </w:r>
-      <w:r>
-        <w:t xml:space="preserve"> to download and install the </w:t>
-      </w:r>
-      <w:r>
-        <w:rPr>
-          <w:b/>
-          <w:bCs/>
-        </w:rPr>
-        <w:t>Insider Preview</w:t>
-      </w:r>
-      <w:r>
-        <w:t xml:space="preserve"> of the </w:t>
-      </w:r>
-      <w:r>
-        <w:rPr>
-          <w:b/>
-          <w:bCs/>
-        </w:rPr>
-        <w:t>Windows ADK</w:t>
-      </w:r>
-      <w:r>
-        <w:t xml:space="preserve"> and the </w:t>
-      </w:r>
-      <w:r>
-        <w:rPr>
-          <w:b/>
-          <w:bCs/>
-        </w:rPr>
-        <w:t>Windows PE add-on</w:t>
-      </w:r>
-      <w:r>
-        <w:t xml:space="preserve"> for the Windows ADK. This is due to a bug with optimizing ffu files which was fixed as of the 25295 version of the ADK. This will eventually roll up into the 23H2 version of the Windows ADK</w:t>
-      </w:r>
-      <w:r>
-        <w:t xml:space="preserve"> and ultimately in Windows 11 23H2.</w:t>
+        <w:t>Windows PE add-on for the Windows ADK</w:t>
+      </w:r>
+      <w:r>
+        <w:t xml:space="preserve"> </w:t>
+      </w:r>
+      <w:r>
+        <w:t>to the machine you installed Hyper V on.</w:t>
       </w:r>
       <w:r>
         <w:br/>
@@ -2191,14 +2136,12 @@
           <w:rPr>
             <w:rStyle w:val="Hyperlink"/>
           </w:rPr>
-          <w:t>https://www.microsoft.com/en-us/software-download/windowsinsiderpreviewADK</w:t>
+          <w:t>https://learn.microsoft.com/en-us/windows-hardware/get-started/adk-install</w:t>
         </w:r>
       </w:hyperlink>
-    </w:p>
-    <w:p>
-      <w:pPr>
-        <w:ind w:left="720"/>
-      </w:pPr>
+      <w:r>
+        <w:br/>
+      </w:r>
       <w:r>
         <w:br/>
       </w:r>
@@ -2232,7 +2175,6 @@
         <w:rPr>
           <w:noProof/>
         </w:rPr>
-        <w:lastRenderedPageBreak/>
         <w:drawing>
           <wp:inline distT="0" distB="0" distL="0" distR="0" wp14:anchorId="5C2E99D0" wp14:editId="6A145137">
             <wp:extent cx="5943600" cy="4389120"/>
@@ -2289,290 +2231,12 @@
     <w:p>
       <w:pPr>
         <w:pStyle w:val="ListParagraph"/>
-        <w:numPr>
-          <w:ilvl w:val="0"/>
-          <w:numId w:val="1"/>
-        </w:numPr>
-      </w:pPr>
-      <w:r>
-        <w:t>If using a non-Windows Insider build, t</w:t>
-      </w:r>
-      <w:r>
-        <w:t>est</w:t>
-      </w:r>
-      <w:r>
-        <w:t>/flight</w:t>
-      </w:r>
-      <w:r>
-        <w:t xml:space="preserve"> </w:t>
-      </w:r>
-      <w:r>
-        <w:t>s</w:t>
-      </w:r>
-      <w:r>
-        <w:t xml:space="preserve">igning needs to be enabled for </w:t>
-      </w:r>
-      <w:r>
-        <w:t>dism from the Insider ADK to ru</w:t>
-      </w:r>
-      <w:r>
-        <w:t>n</w:t>
-      </w:r>
-      <w:r>
-        <w:t>.</w:t>
-      </w:r>
-      <w:r>
-        <w:t xml:space="preserve"> You’ll end up with signing-related errors if you don’t enable test signing.</w:t>
-      </w:r>
-    </w:p>
-    <w:p>
-      <w:pPr>
-        <w:pStyle w:val="ListParagraph"/>
-        <w:rPr>
-          <w:b/>
-          <w:bCs/>
-        </w:rPr>
-      </w:pPr>
-      <w:r>
-        <w:br/>
-      </w:r>
-      <w:r>
-        <w:t>For</w:t>
-      </w:r>
-      <w:r>
-        <w:t xml:space="preserve"> test signing to be enabled</w:t>
-      </w:r>
-      <w:r>
-        <w:t xml:space="preserve"> on non-Windows Insider builds</w:t>
-      </w:r>
-      <w:r>
-        <w:t xml:space="preserve">, </w:t>
-      </w:r>
-      <w:r>
-        <w:rPr>
-          <w:b/>
-          <w:bCs/>
-        </w:rPr>
-        <w:t>Secure Boot needs to be disabled</w:t>
-      </w:r>
-      <w:r>
-        <w:rPr>
-          <w:b/>
-          <w:bCs/>
-        </w:rPr>
-        <w:t>. You must do this first, otherwise you'll get an error message when trying to enable test signing</w:t>
-      </w:r>
-      <w:r>
-        <w:rPr>
-          <w:b/>
-          <w:bCs/>
-        </w:rPr>
-        <w:t xml:space="preserve"> via bcdedit</w:t>
-      </w:r>
-      <w:r>
-        <w:rPr>
-          <w:b/>
-          <w:bCs/>
-        </w:rPr>
-        <w:t>.</w:t>
-      </w:r>
-      <w:r>
-        <w:br/>
-      </w:r>
-      <w:r>
-        <w:br/>
-      </w:r>
-      <w:r>
-        <w:t xml:space="preserve">Go to </w:t>
-      </w:r>
-      <w:r>
-        <w:rPr>
-          <w:b/>
-          <w:bCs/>
-        </w:rPr>
-        <w:t xml:space="preserve">Start </w:t>
-      </w:r>
-      <w:r>
-        <w:rPr>
-          <w:b/>
-          <w:bCs/>
-        </w:rPr>
-        <w:t>– search for Command Prompt – right click Command Prompt</w:t>
-      </w:r>
-      <w:r>
-        <w:t xml:space="preserve"> and select </w:t>
-      </w:r>
-      <w:r>
-        <w:rPr>
-          <w:b/>
-          <w:bCs/>
-        </w:rPr>
-        <w:t>Run as Administrator</w:t>
-      </w:r>
-      <w:r>
-        <w:br/>
-      </w:r>
-      <w:r>
-        <w:br/>
-        <w:t xml:space="preserve">Run </w:t>
-      </w:r>
-      <w:r>
-        <w:rPr>
-          <w:b/>
-          <w:bCs/>
-        </w:rPr>
-        <w:t>bcdedit /set testsigning on</w:t>
-      </w:r>
-      <w:r>
-        <w:br/>
-      </w:r>
-      <w:r>
-        <w:br/>
-      </w:r>
-      <w:r>
-        <w:rPr>
-          <w:b/>
-          <w:bCs/>
-        </w:rPr>
-        <w:t>Reboot</w:t>
-      </w:r>
-      <w:r>
-        <w:t xml:space="preserve"> the </w:t>
-      </w:r>
-      <w:r>
-        <w:t>machine</w:t>
-      </w:r>
-      <w:r>
-        <w:br/>
-      </w:r>
-      <w:r>
-        <w:br/>
-        <w:t xml:space="preserve">After reboot, you should see </w:t>
-      </w:r>
-      <w:r>
-        <w:t>a water mark on the desktop indicating Test Mode is enabled.</w:t>
-      </w:r>
-      <w:r>
-        <w:br/>
-      </w:r>
-      <w:r>
-        <w:br/>
-      </w:r>
-      <w:r>
-        <w:rPr>
-          <w:noProof/>
-        </w:rPr>
-        <w:lastRenderedPageBreak/>
-        <w:drawing>
-          <wp:inline distT="0" distB="0" distL="0" distR="0" wp14:anchorId="364F4043" wp14:editId="196120BC">
-            <wp:extent cx="2152666" cy="1285884"/>
-            <wp:effectExtent l="0" t="0" r="0" b="0"/>
-            <wp:docPr id="1677697119" name="Picture 1" descr="A screenshot of a computer&#10;&#10;Description automatically generated with medium confidence"/>
-            <wp:cNvGraphicFramePr>
-              <a:graphicFrameLocks xmlns:a="http://schemas.openxmlformats.org/drawingml/2006/main" noChangeAspect="1"/>
-            </wp:cNvGraphicFramePr>
-            <a:graphic xmlns:a="http://schemas.openxmlformats.org/drawingml/2006/main">
-              <a:graphicData uri="http://schemas.openxmlformats.org/drawingml/2006/picture">
-                <pic:pic xmlns:pic="http://schemas.openxmlformats.org/drawingml/2006/picture">
-                  <pic:nvPicPr>
-                    <pic:cNvPr id="1677697119" name="Picture 1" descr="A screenshot of a computer&#10;&#10;Description automatically generated with medium confidence"/>
-                    <pic:cNvPicPr/>
-                  </pic:nvPicPr>
-                  <pic:blipFill>
-                    <a:blip r:embed="rId10"/>
-                    <a:stretch>
-                      <a:fillRect/>
-                    </a:stretch>
-                  </pic:blipFill>
-                  <pic:spPr>
-                    <a:xfrm>
-                      <a:off x="0" y="0"/>
-                      <a:ext cx="2152666" cy="1285884"/>
-                    </a:xfrm>
-                    <a:prstGeom prst="rect">
-                      <a:avLst/>
-                    </a:prstGeom>
-                  </pic:spPr>
-                </pic:pic>
-              </a:graphicData>
-            </a:graphic>
-          </wp:inline>
-        </w:drawing>
-      </w:r>
-      <w:r>
-        <w:br/>
-      </w:r>
-      <w:r>
-        <w:br/>
-        <w:t xml:space="preserve">Note – </w:t>
-      </w:r>
-      <w:r>
-        <w:t xml:space="preserve">For security reasons, it’s best to only enable test signing when necessary. </w:t>
-      </w:r>
-      <w:r>
-        <w:t>This will only need to be done until</w:t>
-      </w:r>
-      <w:r>
-        <w:t xml:space="preserve"> the</w:t>
-      </w:r>
-      <w:r>
-        <w:t xml:space="preserve"> </w:t>
-      </w:r>
-      <w:r>
-        <w:t>Windows</w:t>
-      </w:r>
-      <w:r>
-        <w:t xml:space="preserve"> 23H2 ADK is released</w:t>
-      </w:r>
-      <w:r>
-        <w:t xml:space="preserve"> or Windows 11 23H2 is released</w:t>
-      </w:r>
-      <w:r>
-        <w:t xml:space="preserve">. Once that’s released, </w:t>
-      </w:r>
-      <w:r>
-        <w:t>the dism fixes that are needed will be rolled up into the 23H2</w:t>
-      </w:r>
-      <w:r>
-        <w:t xml:space="preserve"> public</w:t>
-      </w:r>
-      <w:r>
-        <w:t xml:space="preserve"> ADK</w:t>
-      </w:r>
-      <w:r>
-        <w:t xml:space="preserve"> and Windows 23H2 respectively</w:t>
-      </w:r>
-      <w:r>
-        <w:t xml:space="preserve">. </w:t>
-      </w:r>
-      <w:r>
-        <w:rPr>
-          <w:b/>
-          <w:bCs/>
-        </w:rPr>
-        <w:t xml:space="preserve">Once you’ve finished building your FFU, it’s best to turn off </w:t>
-      </w:r>
-      <w:r>
-        <w:rPr>
-          <w:b/>
-          <w:bCs/>
-        </w:rPr>
-        <w:t>test</w:t>
-      </w:r>
-      <w:r>
-        <w:rPr>
-          <w:b/>
-          <w:bCs/>
-        </w:rPr>
-        <w:t xml:space="preserve"> signing </w:t>
-      </w:r>
-      <w:r>
-        <w:rPr>
-          <w:b/>
-          <w:bCs/>
-        </w:rPr>
-        <w:t>and re-enable secure boot.</w:t>
-      </w:r>
+        <w:rPr>
+          <w:rStyle w:val="Hyperlink"/>
+          <w:color w:val="auto"/>
+          <w:u w:val="none"/>
+        </w:rPr>
+      </w:pPr>
     </w:p>
     <w:p>
       <w:pPr>
@@ -2583,26 +2247,38 @@
         </w:numPr>
       </w:pPr>
       <w:r>
-        <w:t>If you're running a Windows Insider build, flight signing should be enabled</w:t>
-      </w:r>
-      <w:r>
-        <w:t xml:space="preserve">. You can validate this by opening an admin command prompt and typing in </w:t>
-      </w:r>
-      <w:proofErr w:type="spellStart"/>
-      <w:r>
-        <w:t>bcdedit</w:t>
-      </w:r>
-      <w:proofErr w:type="spellEnd"/>
-      <w:r>
-        <w:t xml:space="preserve">. You should see </w:t>
-      </w:r>
-      <w:proofErr w:type="spellStart"/>
-      <w:r>
-        <w:t>flightsigning</w:t>
-      </w:r>
-      <w:proofErr w:type="spellEnd"/>
-      <w:r>
-        <w:t xml:space="preserve"> as yes.</w:t>
+        <w:lastRenderedPageBreak/>
+        <w:t xml:space="preserve">Windows </w:t>
+      </w:r>
+      <w:r>
+        <w:t xml:space="preserve">consumer </w:t>
+      </w:r>
+      <w:r>
+        <w:t>media</w:t>
+      </w:r>
+      <w:r>
+        <w:t xml:space="preserve"> – download the Windows ISO </w:t>
+      </w:r>
+      <w:r>
+        <w:t xml:space="preserve">from </w:t>
+      </w:r>
+      <w:r>
+        <w:t>Visual Studio downloads</w:t>
+      </w:r>
+      <w:r>
+        <w:t>, or the Windows Media Creation Tool</w:t>
+      </w:r>
+      <w:r>
+        <w:t xml:space="preserve">. </w:t>
+      </w:r>
+      <w:r>
+        <w:t xml:space="preserve">If you don’t have access to Visual Studio </w:t>
+      </w:r>
+      <w:r>
+        <w:t>downloads, download the Windows Media Creation Tool from</w:t>
+      </w:r>
+      <w:r>
+        <w:t xml:space="preserve"> either of these links:</w:t>
       </w:r>
       <w:r>
         <w:br/>
@@ -2610,117 +2286,7 @@
       <w:r>
         <w:br/>
       </w:r>
-      <w:r>
-        <w:drawing>
-          <wp:inline distT="0" distB="0" distL="0" distR="0" wp14:anchorId="0A70857E" wp14:editId="19BDF709">
-            <wp:extent cx="4776822" cy="3176611"/>
-            <wp:effectExtent l="0" t="0" r="5080" b="5080"/>
-            <wp:docPr id="1867699947" name="Picture 1" descr="A picture containing text, screenshot, software, font&#10;&#10;Description automatically generated"/>
-            <wp:cNvGraphicFramePr>
-              <a:graphicFrameLocks xmlns:a="http://schemas.openxmlformats.org/drawingml/2006/main" noChangeAspect="1"/>
-            </wp:cNvGraphicFramePr>
-            <a:graphic xmlns:a="http://schemas.openxmlformats.org/drawingml/2006/main">
-              <a:graphicData uri="http://schemas.openxmlformats.org/drawingml/2006/picture">
-                <pic:pic xmlns:pic="http://schemas.openxmlformats.org/drawingml/2006/picture">
-                  <pic:nvPicPr>
-                    <pic:cNvPr id="1867699947" name="Picture 1" descr="A picture containing text, screenshot, software, font&#10;&#10;Description automatically generated"/>
-                    <pic:cNvPicPr/>
-                  </pic:nvPicPr>
-                  <pic:blipFill>
-                    <a:blip r:embed="rId11"/>
-                    <a:stretch>
-                      <a:fillRect/>
-                    </a:stretch>
-                  </pic:blipFill>
-                  <pic:spPr>
-                    <a:xfrm>
-                      <a:off x="0" y="0"/>
-                      <a:ext cx="4776822" cy="3176611"/>
-                    </a:xfrm>
-                    <a:prstGeom prst="rect">
-                      <a:avLst/>
-                    </a:prstGeom>
-                  </pic:spPr>
-                </pic:pic>
-              </a:graphicData>
-            </a:graphic>
-          </wp:inline>
-        </w:drawing>
-      </w:r>
-      <w:r>
-        <w:br/>
-      </w:r>
-      <w:r>
-        <w:br/>
-        <w:t xml:space="preserve">You'll still need to install the Windows Insider ADK, but you shouldn’t need to worry about </w:t>
-      </w:r>
-      <w:proofErr w:type="spellStart"/>
-      <w:r>
-        <w:t>flightsigning</w:t>
-      </w:r>
-      <w:proofErr w:type="spellEnd"/>
-      <w:r>
-        <w:t>.</w:t>
-      </w:r>
-    </w:p>
-    <w:p>
-      <w:pPr>
-        <w:pStyle w:val="ListParagraph"/>
-        <w:rPr>
-          <w:rStyle w:val="Hyperlink"/>
-          <w:color w:val="auto"/>
-          <w:u w:val="none"/>
-        </w:rPr>
-      </w:pPr>
-    </w:p>
-    <w:p>
-      <w:pPr>
-        <w:pStyle w:val="ListParagraph"/>
-        <w:numPr>
-          <w:ilvl w:val="0"/>
-          <w:numId w:val="1"/>
-        </w:numPr>
-      </w:pPr>
-      <w:r>
-        <w:t xml:space="preserve">Windows </w:t>
-      </w:r>
-      <w:r>
-        <w:t xml:space="preserve">consumer </w:t>
-      </w:r>
-      <w:r>
-        <w:t>media</w:t>
-      </w:r>
-      <w:r>
-        <w:t xml:space="preserve"> – download the Windows ISO </w:t>
-      </w:r>
-      <w:r>
-        <w:t xml:space="preserve">from </w:t>
-      </w:r>
-      <w:r>
-        <w:t>Visual Studio downloads</w:t>
-      </w:r>
-      <w:r>
-        <w:t>, or the Windows Media Creation Tool</w:t>
-      </w:r>
-      <w:r>
-        <w:t xml:space="preserve">. </w:t>
-      </w:r>
-      <w:r>
-        <w:t xml:space="preserve">If you don’t have access to Visual Studio </w:t>
-      </w:r>
-      <w:r>
-        <w:t>downloads, download the Windows Media Creation Tool from</w:t>
-      </w:r>
-      <w:r>
-        <w:t xml:space="preserve"> either of these links:</w:t>
-      </w:r>
-      <w:r>
-        <w:br/>
-      </w:r>
-      <w:r>
-        <w:br/>
-      </w:r>
-      <w:hyperlink r:id="rId12" w:history="1">
+      <w:hyperlink r:id="rId10" w:history="1">
         <w:r>
           <w:rPr>
             <w:rStyle w:val="Hyperlink"/>
@@ -2732,8 +2298,12 @@
     <w:p>
       <w:pPr>
         <w:pStyle w:val="ListParagraph"/>
-      </w:pPr>
-      <w:hyperlink r:id="rId13" w:history="1">
+        <w:rPr>
+          <w:color w:val="0563C1" w:themeColor="hyperlink"/>
+          <w:u w:val="single"/>
+        </w:rPr>
+      </w:pPr>
+      <w:hyperlink r:id="rId11" w:history="1">
         <w:r>
           <w:rPr>
             <w:rStyle w:val="Hyperlink"/>
@@ -2748,6 +2318,32 @@
         <w:br/>
       </w:r>
       <w:r>
+        <w:t>Visual Studio downloads seems to have more up to date media (updates every 3</w:t>
+      </w:r>
+      <w:r>
+        <w:rPr>
+          <w:vertAlign w:val="superscript"/>
+        </w:rPr>
+        <w:t>rd</w:t>
+      </w:r>
+      <w:r>
+        <w:t xml:space="preserve"> Monday/Tuesday) while the Media Creation Tool may or may not update as frequently. </w:t>
+      </w:r>
+      <w:r>
+        <w:rPr>
+          <w:b/>
+          <w:bCs/>
+        </w:rPr>
+        <w:br/>
+      </w:r>
+      <w:r>
+        <w:rPr>
+          <w:b/>
+          <w:bCs/>
+        </w:rPr>
+        <w:br/>
+      </w:r>
+      <w:r>
         <w:rPr>
           <w:b/>
           <w:bCs/>
@@ -2813,7 +2409,15 @@
         </w:numPr>
       </w:pPr>
       <w:r>
-        <w:t>Extract the FFUDevelopment.zip file from the Github repo to C:\FFUDevelopment. If you must use another location, you’ll need to specify the -FFUDevelopmentPath parameter when running the PowerShell script to the new location (e.g. BuildFFUVM.ps1 -FFUDevelopment ‘D:\FFUDevelopment’)</w:t>
+        <w:t>Extract the FFUDevelopment.zip file from the Github repo to C:\FFUDevelopment. If you must use another location, you’ll need to specify the -FFUDevelopmentPath parameter when running the PowerShell script to the new location (</w:t>
+      </w:r>
+      <w:proofErr w:type="gramStart"/>
+      <w:r>
+        <w:t>e.g.</w:t>
+      </w:r>
+      <w:proofErr w:type="gramEnd"/>
+      <w:r>
+        <w:t xml:space="preserve"> BuildFFUVM.ps1 -FFUDevelopment ‘D:\FFUDevelopment’)</w:t>
       </w:r>
     </w:p>
     <w:p>
@@ -2850,7 +2454,7 @@
                     <pic:cNvPicPr/>
                   </pic:nvPicPr>
                   <pic:blipFill>
-                    <a:blip r:embed="rId14"/>
+                    <a:blip r:embed="rId12"/>
                     <a:stretch>
                       <a:fillRect/>
                     </a:stretch>
@@ -2939,6 +2543,7 @@
     </w:p>
     <w:p>
       <w:r>
+        <w:lastRenderedPageBreak/>
         <w:t>The Office folder contains a DeployFFU.xml and DownloadFFU.xml file that are used by the Office Deployment Toolkit to handle the download and deployment of Office.</w:t>
       </w:r>
     </w:p>
@@ -2953,7 +2558,6 @@
       </w:pPr>
       <w:bookmarkStart w:id="3" w:name="_Toc135666277"/>
       <w:r>
-        <w:lastRenderedPageBreak/>
         <w:t>Adding 3</w:t>
       </w:r>
       <w:r>
@@ -2974,7 +2578,15 @@
     </w:p>
     <w:p>
       <w:r>
-        <w:t xml:space="preserve">For example, if you want to include Chrome, you would create a Chrome folder </w:t>
+        <w:t xml:space="preserve">For example, if you want to include Chrome, you </w:t>
+      </w:r>
+      <w:proofErr w:type="gramStart"/>
+      <w:r>
+        <w:t>would</w:t>
+      </w:r>
+      <w:proofErr w:type="gramEnd"/>
+      <w:r>
+        <w:t xml:space="preserve"> create a Chrome folder </w:t>
       </w:r>
       <w:r>
         <w:t>in</w:t>
@@ -3008,7 +2620,7 @@
                     <pic:cNvPicPr/>
                   </pic:nvPicPr>
                   <pic:blipFill>
-                    <a:blip r:embed="rId15"/>
+                    <a:blip r:embed="rId13"/>
                     <a:stretch>
                       <a:fillRect/>
                     </a:stretch>
@@ -3045,7 +2657,23 @@
           <w:b/>
           <w:bCs/>
         </w:rPr>
-        <w:t xml:space="preserve"> (e.g. REM Google Chrome)</w:t>
+        <w:t xml:space="preserve"> (</w:t>
+      </w:r>
+      <w:proofErr w:type="gramStart"/>
+      <w:r>
+        <w:rPr>
+          <w:b/>
+          <w:bCs/>
+        </w:rPr>
+        <w:t>e.g.</w:t>
+      </w:r>
+      <w:proofErr w:type="gramEnd"/>
+      <w:r>
+        <w:rPr>
+          <w:b/>
+          <w:bCs/>
+        </w:rPr>
+        <w:t xml:space="preserve"> REM Google Chrome)</w:t>
       </w:r>
       <w:r>
         <w:rPr>
@@ -3102,7 +2730,7 @@
                     <pic:cNvPicPr/>
                   </pic:nvPicPr>
                   <pic:blipFill>
-                    <a:blip r:embed="rId16"/>
+                    <a:blip r:embed="rId14"/>
                     <a:stretch>
                       <a:fillRect/>
                     </a:stretch>
@@ -3202,7 +2830,11 @@
         <w:t xml:space="preserve">. In other words, </w:t>
       </w:r>
       <w:r>
-        <w:t xml:space="preserve">delete the existing DeployFFU.xml file, </w:t>
+        <w:t xml:space="preserve">delete the </w:t>
+      </w:r>
+      <w:r>
+        <w:lastRenderedPageBreak/>
+        <w:t xml:space="preserve">existing DeployFFU.xml file, </w:t>
       </w:r>
       <w:r>
         <w:t>copy your XML file to the c:\FFUDevelopment\Apps\Office directory</w:t>
@@ -3228,21 +2860,52 @@
       </w:pPr>
       <w:bookmarkStart w:id="5" w:name="_Toc135666279"/>
       <w:r>
-        <w:lastRenderedPageBreak/>
         <w:t>Drivers</w:t>
       </w:r>
       <w:bookmarkEnd w:id="5"/>
     </w:p>
     <w:p>
       <w:r>
-        <w:t xml:space="preserve">There is an empty folder named Drivers where you can add the drivers you want to include in the FFU. This is typically used if the FFU you are building is for a specific model (e.g. Surface Laptop Go 2). You wouldn’t want to include drivers for multiple models as that can bloat the drivers store and waste space on the device, and even cause plug and play matching to match older or unexpected drivers. If you have multiple models you want to use this FFU with, you can dynamically choose which drivers you want on the deployment USB drive by creating a drivers folder on the deployment USB drive and creating folders for each model and the associated drivers. For more information on how to modify the USB drive to handle drivers, see the </w:t>
+        <w:t>There is an empty folder named Drivers where you can add the drivers you want to include in the FFU. This is typically used if the FFU you are building is for a specific model (</w:t>
+      </w:r>
+      <w:proofErr w:type="gramStart"/>
+      <w:r>
+        <w:t>e.g.</w:t>
+      </w:r>
+      <w:proofErr w:type="gramEnd"/>
+      <w:r>
+        <w:t xml:space="preserve"> Surface Laptop Go 2). You wouldn’t want to include drivers for multiple models as that can bloat the </w:t>
+      </w:r>
+      <w:proofErr w:type="gramStart"/>
+      <w:r>
+        <w:t>drivers</w:t>
+      </w:r>
+      <w:proofErr w:type="gramEnd"/>
+      <w:r>
+        <w:t xml:space="preserve"> store and waste space on the device, and even cause plug and play matching to match older or unexpected drivers. If you have multiple models you want to use this FFU with, you can dynamically choose which drivers you want on the deployment USB drive by creating a </w:t>
+      </w:r>
+      <w:proofErr w:type="gramStart"/>
+      <w:r>
+        <w:t>drivers</w:t>
+      </w:r>
+      <w:proofErr w:type="gramEnd"/>
+      <w:r>
+        <w:t xml:space="preserve"> folder on the deployment USB drive and creating folders for each model and the associated drivers. For more information on how to modify the USB drive to handle drivers, see the </w:t>
       </w:r>
       <w:hyperlink w:anchor="_Having_DISM_inject" w:history="1">
+        <w:proofErr w:type="gramStart"/>
         <w:r>
           <w:rPr>
             <w:rStyle w:val="Hyperlink"/>
           </w:rPr>
-          <w:t>Drivers support</w:t>
+          <w:t>Drivers</w:t>
+        </w:r>
+        <w:proofErr w:type="gramEnd"/>
+        <w:r>
+          <w:rPr>
+            <w:rStyle w:val="Hyperlink"/>
+          </w:rPr>
+          <w:t xml:space="preserve"> support</w:t>
         </w:r>
       </w:hyperlink>
       <w:r>
@@ -3504,13 +3167,33 @@
           </w:tcPr>
           <w:p>
             <w:r>
-              <w:t xml:space="preserve">Install device drivers from the specified $FFUDevelopmentPath\Drivers folder if set to $true. </w:t>
+              <w:t>Install device drivers from the specified $FFUDevelopmentPath\</w:t>
+            </w:r>
+            <w:proofErr w:type="gramStart"/>
+            <w:r>
+              <w:t>Drivers</w:t>
+            </w:r>
+            <w:proofErr w:type="gramEnd"/>
+            <w:r>
+              <w:t xml:space="preserve"> folder if set to $true. </w:t>
             </w:r>
             <w:r>
               <w:t>You will need to</w:t>
             </w:r>
             <w:r>
-              <w:t xml:space="preserve"> the drivers and put them in the Drivers folder. The script will recurse the drivers folder and add the drivers to the FFU.</w:t>
+              <w:t xml:space="preserve"> the drivers and put them in the Drivers folder. The script will recurse the </w:t>
+            </w:r>
+            <w:proofErr w:type="gramStart"/>
+            <w:r>
+              <w:t>drivers</w:t>
+            </w:r>
+            <w:proofErr w:type="gramEnd"/>
+            <w:r>
+              <w:t xml:space="preserve"> folder and </w:t>
+            </w:r>
+            <w:r>
+              <w:lastRenderedPageBreak/>
+              <w:t>add the drivers to the FFU.</w:t>
             </w:r>
           </w:p>
         </w:tc>
@@ -3522,6 +3205,7 @@
           </w:tcPr>
           <w:p>
             <w:r>
+              <w:lastRenderedPageBreak/>
               <w:t>Memory</w:t>
             </w:r>
           </w:p>
@@ -3557,7 +3241,6 @@
           </w:tcPr>
           <w:p>
             <w:r>
-              <w:lastRenderedPageBreak/>
               <w:t>Disksize</w:t>
             </w:r>
           </w:p>
@@ -3689,7 +3372,15 @@
           </w:tcPr>
           <w:p>
             <w:r>
-              <w:t>Default is $FFUDevelopmentPath\VM. This is the location of the VHDX that gets created where Windows will be installed to.</w:t>
+              <w:t xml:space="preserve">Default is $FFUDevelopmentPath\VM. This is the location of the VHDX that </w:t>
+            </w:r>
+            <w:proofErr w:type="gramStart"/>
+            <w:r>
+              <w:t>gets</w:t>
+            </w:r>
+            <w:proofErr w:type="gramEnd"/>
+            <w:r>
+              <w:t xml:space="preserve"> created where Windows will be installed to.</w:t>
             </w:r>
           </w:p>
         </w:tc>
@@ -3884,7 +3575,27 @@
           </w:tcPr>
           <w:p>
             <w:r>
-              <w:t>When set to $true, this will create WinPE capture media for use when $InstallApps is set to $true. This capture media will be automatically attached to the VM and the boot order will be changed to automate the capture of the FFU.</w:t>
+              <w:t xml:space="preserve">When set to $true, this will create WinPE capture media for use when $InstallApps is set to $true. This </w:t>
+            </w:r>
+            <w:proofErr w:type="gramStart"/>
+            <w:r>
+              <w:t>capture</w:t>
+            </w:r>
+            <w:proofErr w:type="gramEnd"/>
+            <w:r>
+              <w:t xml:space="preserve"> media will be automatically attached to the </w:t>
+            </w:r>
+            <w:proofErr w:type="gramStart"/>
+            <w:r>
+              <w:t>VM</w:t>
+            </w:r>
+            <w:proofErr w:type="gramEnd"/>
+            <w:r>
+              <w:t xml:space="preserve"> and the boot order will be changed to automate </w:t>
+            </w:r>
+            <w:r>
+              <w:lastRenderedPageBreak/>
+              <w:t>the capture of the FFU.</w:t>
             </w:r>
           </w:p>
         </w:tc>
@@ -3896,6 +3607,7 @@
           </w:tcPr>
           <w:p>
             <w:r>
+              <w:lastRenderedPageBreak/>
               <w:t>CreateDeploymentMedia</w:t>
             </w:r>
           </w:p>
@@ -3951,11 +3663,15 @@
           </w:tcPr>
           <w:p>
             <w:r>
-              <w:t xml:space="preserve">Provide a semi-colon separated list of Windows optional features you want to </w:t>
-            </w:r>
-            <w:r>
-              <w:lastRenderedPageBreak/>
-              <w:t>include in the FFU (e.g. netfx3;TFTP)</w:t>
+              <w:t>Provide a semi-colon separated list of Windows optional features you want to include in the FFU (e.g. netfx</w:t>
+            </w:r>
+            <w:proofErr w:type="gramStart"/>
+            <w:r>
+              <w:t>3;TFTP</w:t>
+            </w:r>
+            <w:proofErr w:type="gramEnd"/>
+            <w:r>
+              <w:t>)</w:t>
             </w:r>
           </w:p>
         </w:tc>
@@ -3967,7 +3683,6 @@
           </w:tcPr>
           <w:p>
             <w:r>
-              <w:lastRenderedPageBreak/>
               <w:t>ProductKey</w:t>
             </w:r>
           </w:p>
@@ -4143,69 +3858,96 @@
           <w:b/>
           <w:bCs/>
         </w:rPr>
-        <w:t>, Add Drivers, Create Deployment Media, Build USB drive</w:t>
-      </w:r>
-    </w:p>
-    <w:p>
-      <w:bookmarkStart w:id="9" w:name="_Hlk135647643"/>
-      <w:r>
-        <w:t>The below c</w:t>
-      </w:r>
-      <w:r>
-        <w:t>ommand line</w:t>
-      </w:r>
-      <w:r>
-        <w:t xml:space="preserve"> is</w:t>
-      </w:r>
-      <w:r>
-        <w:t xml:space="preserve"> </w:t>
-      </w:r>
-      <w:bookmarkEnd w:id="9"/>
-      <w:r>
-        <w:t xml:space="preserve">for most people who want to create an FFU with Office and drivers and </w:t>
-      </w:r>
-      <w:r>
-        <w:t>need to create deployment media and a USB drive</w:t>
-      </w:r>
-      <w:r>
-        <w:t>. This assumes you have copied this script and associated files to the C:\FFUDevelopment folder. If you need to use another drive or folder, change the -FFUDevelopment parameter (e.g. -FFUDevelopment 'D:\FFUDevelopment')</w:t>
-      </w:r>
-    </w:p>
-    <w:p>
-      <w:pPr>
-        <w:ind w:left="720"/>
-      </w:pPr>
-      <w:r>
-        <w:t>.\</w:t>
-      </w:r>
-      <w:r>
-        <w:t>BuildFFUVM</w:t>
-      </w:r>
-      <w:r>
-        <w:t>.ps1 -ISOPath 'C:\path_to_iso\Windows.iso' -WindowsSKU 'Pro' -Installapps $true -InstallOffice $true -InstallDrivers $true -VMSwitchName 'Name of your VM Switch in Hyper-V' -VMHostIPAddress 'Your IP Address' -CreateCaptureMedia $true -CreateDeploymentMedia $true -BuildUSBDrive $true -verbose</w:t>
-      </w:r>
-    </w:p>
-    <w:p>
-      <w:pPr>
+        <w:t xml:space="preserve">, Add Drivers, Create Deployment Media, Build USB </w:t>
+      </w:r>
+      <w:proofErr w:type="gramStart"/>
+      <w:r>
         <w:rPr>
           <w:b/>
           <w:bCs/>
         </w:rPr>
-      </w:pPr>
-      <w:r>
+        <w:t>drive</w:t>
+      </w:r>
+      <w:proofErr w:type="gramEnd"/>
+    </w:p>
+    <w:p>
+      <w:bookmarkStart w:id="9" w:name="_Hlk135647643"/>
+      <w:r>
+        <w:t>The below c</w:t>
+      </w:r>
+      <w:r>
+        <w:t>ommand line</w:t>
+      </w:r>
+      <w:r>
+        <w:t xml:space="preserve"> is</w:t>
+      </w:r>
+      <w:r>
+        <w:t xml:space="preserve"> </w:t>
+      </w:r>
+      <w:bookmarkEnd w:id="9"/>
+      <w:r>
+        <w:t xml:space="preserve">for most people who want to create an FFU with Office and drivers and </w:t>
+      </w:r>
+      <w:r>
+        <w:t>need to create deployment media and a USB drive</w:t>
+      </w:r>
+      <w:r>
+        <w:t>. This assumes you have copied this script and associated files to the C:\FFUDevelopment folder. If you need to use another drive or folder, change the -FFUDevelopment parameter (e.g. -FFUDevelopment 'D:\FFUDevelopment')</w:t>
+      </w:r>
+    </w:p>
+    <w:p>
+      <w:pPr>
+        <w:ind w:left="720"/>
+      </w:pPr>
+      <w:r>
+        <w:t>.\</w:t>
+      </w:r>
+      <w:r>
+        <w:t>BuildFFUVM</w:t>
+      </w:r>
+      <w:r>
+        <w:t>.ps1 -ISOPath 'C:\path_to_iso\Windows.iso' -WindowsSKU 'Pro' -Installapps $true -InstallOffice $true -InstallDrivers $true -VMSwitchName 'Name of your VM Switch in Hyper-V' -</w:t>
+      </w:r>
+      <w:r>
+        <w:lastRenderedPageBreak/>
+        <w:t>VMHostIPAddress 'Your IP Address' -CreateCaptureMedia $true -CreateDeploymentMedia $true -BuildUSBDrive $true -</w:t>
+      </w:r>
+      <w:proofErr w:type="gramStart"/>
+      <w:r>
+        <w:t>verbose</w:t>
+      </w:r>
+      <w:proofErr w:type="gramEnd"/>
+    </w:p>
+    <w:p>
+      <w:pPr>
         <w:rPr>
           <w:b/>
           <w:bCs/>
         </w:rPr>
-        <w:t>Create FFU Only</w:t>
-      </w:r>
+      </w:pPr>
       <w:r>
         <w:rPr>
           <w:b/>
           <w:bCs/>
         </w:rPr>
-        <w:t>, Create Deployment Media, Build USB drive</w:t>
-      </w:r>
+        <w:t>Create FFU Only</w:t>
+      </w:r>
+      <w:r>
+        <w:rPr>
+          <w:b/>
+          <w:bCs/>
+        </w:rPr>
+        <w:t xml:space="preserve">, Create Deployment Media, Build USB </w:t>
+      </w:r>
+      <w:proofErr w:type="gramStart"/>
+      <w:r>
+        <w:rPr>
+          <w:b/>
+          <w:bCs/>
+        </w:rPr>
+        <w:t>drive</w:t>
+      </w:r>
+      <w:proofErr w:type="gramEnd"/>
     </w:p>
     <w:p>
       <w:pPr>
@@ -4221,8 +3963,15 @@
         </w:rPr>
       </w:pPr>
       <w:r>
-        <w:lastRenderedPageBreak/>
-        <w:t xml:space="preserve">The below command line is </w:t>
+        <w:t xml:space="preserve">The </w:t>
+      </w:r>
+      <w:proofErr w:type="gramStart"/>
+      <w:r>
+        <w:t>below command line</w:t>
+      </w:r>
+      <w:proofErr w:type="gramEnd"/>
+      <w:r>
+        <w:t xml:space="preserve"> is </w:t>
       </w:r>
       <w:r>
         <w:t xml:space="preserve">for those who just want a FFU with no drivers, apps, or Office. You might use this if you have different models and want to dynamically add the drivers during deployment. See the </w:t>
@@ -4286,125 +4035,144 @@
           <w:b/>
           <w:bCs/>
         </w:rPr>
-        <w:t xml:space="preserve"> Install Apps, Install Drivers, no Office, Create Deployment Media, Build USB drive</w:t>
-      </w:r>
-    </w:p>
-    <w:p>
-      <w:r>
-        <w:t>Command line for those who just want a FFU with Apps and drivers, no Office</w:t>
-      </w:r>
-    </w:p>
-    <w:p>
-      <w:pPr>
-        <w:ind w:left="720"/>
-      </w:pPr>
-      <w:r>
-        <w:t>.\</w:t>
-      </w:r>
-      <w:r>
-        <w:t>BuildFFUVM</w:t>
-      </w:r>
-      <w:r>
-        <w:t>.ps1 -ISOPath 'C:\path_to_iso\Windows.iso' -WindowsSKU 'Pro' -Installapps $true -InstallOffice $false -InstallDrivers $true -VMSwitchName 'Name of your VM Switch in Hyper-V' -VMHostIPAddress 'Your IP Address' -CreateCaptureMedia $true -CreateDeploymentMedia $true -BuildUSBDrive $true -verbose</w:t>
-      </w:r>
-    </w:p>
-    <w:p/>
-    <w:p>
-      <w:r>
-        <w:t>Command line with all parameters for reference</w:t>
-      </w:r>
-    </w:p>
-    <w:p>
-      <w:r>
-        <w:t>.\</w:t>
-      </w:r>
-      <w:r>
-        <w:t>BuildFFUVM</w:t>
-      </w:r>
-      <w:r>
-        <w:t>.ps1 -ISOPath "C:\path_to_iso\Windows.iso" -WindowsSKU "Pro" -FFUDevelopmentPath "C:\FFUDevelopment" -InstallApps $true -InstallOffice $true -InstallDrivers $true -Memory 8GB -Disksize 30GB -Processors 4 -VMSwitchName "Your VM Switch Name" -VMLocation "C:\VMs" -FFUPrefix "_FFU" -FFUCaptureLocation "C:\FFUDevelopment\FFU" -ShareName "FFUCaptureShare" -Username "ffu_user" -VMHostIPAddress "Your IP Address" -CreateCaptureMedia $true -CreateDeploymentMedia $</w:t>
-      </w:r>
-      <w:r>
-        <w:t>true</w:t>
-      </w:r>
-      <w:r>
-        <w:t xml:space="preserve"> -OptionalFeatures "NetFx3;TFTP" -ProductKey "XXXXX-XXXXX-XXXXX-XXXXX-XXXXX</w:t>
-      </w:r>
-      <w:r>
-        <w:t>"</w:t>
-      </w:r>
-      <w:r>
-        <w:t xml:space="preserve"> -BuildUSBDrive $true -verbose</w:t>
-      </w:r>
-    </w:p>
-    <w:p>
-      <w:pPr>
-        <w:pStyle w:val="Heading1"/>
-      </w:pPr>
-      <w:bookmarkStart w:id="10" w:name="_Toc135666283"/>
-      <w:r>
-        <w:t>Running the Script</w:t>
-      </w:r>
-      <w:bookmarkEnd w:id="10"/>
-    </w:p>
-    <w:p>
-      <w:r>
-        <w:t>Once you’ve downloaded the FFUDevelopment.zip and extracted it to C:\FFUDevelopment</w:t>
-      </w:r>
-    </w:p>
-    <w:p>
-      <w:pPr>
+        <w:t xml:space="preserve"> Install Apps, Install Drivers, no Office, Create Deployment Media, Build USB </w:t>
+      </w:r>
+      <w:proofErr w:type="gramStart"/>
+      <w:r>
         <w:rPr>
           <w:b/>
           <w:bCs/>
         </w:rPr>
-      </w:pPr>
-      <w:r>
+        <w:t>drive</w:t>
+      </w:r>
+      <w:proofErr w:type="gramEnd"/>
+    </w:p>
+    <w:p>
+      <w:r>
+        <w:t xml:space="preserve">Command line for those who just want a FFU with Apps and drivers, no </w:t>
+      </w:r>
+      <w:proofErr w:type="gramStart"/>
+      <w:r>
+        <w:t>Office</w:t>
+      </w:r>
+      <w:proofErr w:type="gramEnd"/>
+    </w:p>
+    <w:p>
+      <w:pPr>
+        <w:ind w:left="720"/>
+      </w:pPr>
+      <w:r>
+        <w:t>.\</w:t>
+      </w:r>
+      <w:r>
+        <w:t>BuildFFUVM</w:t>
+      </w:r>
+      <w:r>
+        <w:t>.ps1 -ISOPath 'C:\path_to_iso\Windows.iso' -WindowsSKU 'Pro' -Installapps $true -InstallOffice $false -InstallDrivers $true -VMSwitchName 'Name of your VM Switch in Hyper-V' -VMHostIPAddress 'Your IP Address' -CreateCaptureMedia $true -CreateDeploymentMedia $true -BuildUSBDrive $true -</w:t>
+      </w:r>
+      <w:proofErr w:type="gramStart"/>
+      <w:r>
+        <w:t>verbose</w:t>
+      </w:r>
+      <w:proofErr w:type="gramEnd"/>
+    </w:p>
+    <w:p/>
+    <w:p>
+      <w:r>
+        <w:t>Command line with all parameters for reference</w:t>
+      </w:r>
+    </w:p>
+    <w:p>
+      <w:r>
+        <w:t>.\</w:t>
+      </w:r>
+      <w:r>
+        <w:t>BuildFFUVM</w:t>
+      </w:r>
+      <w:r>
+        <w:t>.ps1 -ISOPath "C:\path_to_iso\Windows.iso" -WindowsSKU "Pro" -FFUDevelopmentPath "C:\FFUDevelopment" -InstallApps $true -InstallOffice $true -InstallDrivers $true -Memory 8GB -Disksize 30GB -Processors 4 -VMSwitchName "Your VM Switch Name" -VMLocation "C:\VMs" -FFUPrefix "_FFU" -FFUCaptureLocation "C:\FFUDevelopment\FFU" -ShareName "FFUCaptureShare" -Username "ffu_user" -VMHostIPAddress "Your IP Address" -CreateCaptureMedia $true -CreateDeploymentMedia $</w:t>
+      </w:r>
+      <w:r>
+        <w:t>true</w:t>
+      </w:r>
+      <w:r>
+        <w:t xml:space="preserve"> -OptionalFeatures "NetFx3;TFTP" -ProductKey "XXXXX-XXXXX-XXXXX-XXXXX-XXXXX</w:t>
+      </w:r>
+      <w:r>
+        <w:t>"</w:t>
+      </w:r>
+      <w:r>
+        <w:t xml:space="preserve"> -BuildUSBDrive $true -verbose</w:t>
+      </w:r>
+    </w:p>
+    <w:p>
+      <w:pPr>
+        <w:pStyle w:val="Heading1"/>
+      </w:pPr>
+      <w:bookmarkStart w:id="10" w:name="_Toc135666283"/>
+      <w:r>
+        <w:t>Running the Script</w:t>
+      </w:r>
+      <w:bookmarkEnd w:id="10"/>
+    </w:p>
+    <w:p>
+      <w:r>
+        <w:t>Once you’ve downloaded the FFUDevelopment.zip and extracted it to C:\FFUDevelopment</w:t>
+      </w:r>
+    </w:p>
+    <w:p>
+      <w:pPr>
         <w:rPr>
           <w:b/>
           <w:bCs/>
         </w:rPr>
-        <w:t xml:space="preserve">Click </w:t>
-      </w:r>
+      </w:pPr>
       <w:r>
         <w:rPr>
           <w:b/>
           <w:bCs/>
         </w:rPr>
-        <w:t>Start</w:t>
-      </w:r>
-      <w:r>
-        <w:t xml:space="preserve"> – type </w:t>
+        <w:t xml:space="preserve">Click </w:t>
       </w:r>
       <w:r>
         <w:rPr>
           <w:b/>
           <w:bCs/>
         </w:rPr>
-        <w:t>Powershell</w:t>
-      </w:r>
-      <w:r>
-        <w:t xml:space="preserve"> – </w:t>
+        <w:t>Start</w:t>
+      </w:r>
+      <w:r>
+        <w:t xml:space="preserve"> – type </w:t>
       </w:r>
       <w:r>
         <w:rPr>
           <w:b/>
           <w:bCs/>
         </w:rPr>
-        <w:t>Right Click</w:t>
+        <w:t>Powershell</w:t>
+      </w:r>
+      <w:r>
+        <w:t xml:space="preserve"> – </w:t>
       </w:r>
       <w:r>
         <w:rPr>
           <w:b/>
           <w:bCs/>
         </w:rPr>
-        <w:t xml:space="preserve"> Windows PowerShell</w:t>
+        <w:t>Right Click</w:t>
       </w:r>
       <w:r>
         <w:rPr>
           <w:b/>
           <w:bCs/>
         </w:rPr>
+        <w:t xml:space="preserve"> Windows PowerShell</w:t>
+      </w:r>
+      <w:r>
+        <w:rPr>
+          <w:b/>
+          <w:bCs/>
+        </w:rPr>
         <w:t xml:space="preserve"> and select Run as Administrator</w:t>
       </w:r>
     </w:p>
@@ -4453,6 +4221,7 @@
         <w:br/>
       </w:r>
       <w:r>
+        <w:lastRenderedPageBreak/>
         <w:br/>
       </w:r>
       <w:r>
@@ -4480,7 +4249,6 @@
         <w:br/>
       </w:r>
       <w:r>
-        <w:lastRenderedPageBreak/>
         <w:br/>
         <w:t xml:space="preserve">You should see output </w:t>
       </w:r>
@@ -4513,7 +4281,7 @@
                     <pic:cNvPicPr/>
                   </pic:nvPicPr>
                   <pic:blipFill>
-                    <a:blip r:embed="rId17"/>
+                    <a:blip r:embed="rId15"/>
                     <a:stretch>
                       <a:fillRect/>
                     </a:stretch>
@@ -4540,6 +4308,7 @@
     </w:p>
     <w:p>
       <w:r>
+        <w:lastRenderedPageBreak/>
         <w:t>When the script is complete, you should see the following</w:t>
       </w:r>
       <w:r>
@@ -4568,7 +4337,7 @@
                     <pic:cNvPicPr/>
                   </pic:nvPicPr>
                   <pic:blipFill>
-                    <a:blip r:embed="rId18"/>
+                    <a:blip r:embed="rId16"/>
                     <a:stretch>
                       <a:fillRect/>
                     </a:stretch>
@@ -4594,16 +4363,13 @@
         <w:t xml:space="preserve">Depending on how fast your machine is, it could take 20 minutes or more for the whole process to complete. Once it’s finished, your USB drive can be used to image a machine. </w:t>
       </w:r>
       <w:r>
-        <w:t xml:space="preserve">The USB drive should have </w:t>
+        <w:t>The USB drive should have two partitions: Boot and Deploy. The deploy partition will have the FFU file.</w:t>
+      </w:r>
+      <w:r>
+        <w:br/>
       </w:r>
       <w:r>
         <w:lastRenderedPageBreak/>
-        <w:t>two partitions: Boot and Deploy. The deploy partition will have the FFU file.</w:t>
-      </w:r>
-      <w:r>
-        <w:br/>
-      </w:r>
-      <w:r>
         <w:br/>
       </w:r>
       <w:r>
@@ -4626,7 +4392,7 @@
                     <pic:cNvPicPr/>
                   </pic:nvPicPr>
                   <pic:blipFill>
-                    <a:blip r:embed="rId19"/>
+                    <a:blip r:embed="rId17"/>
                     <a:stretch>
                       <a:fillRect/>
                     </a:stretch>
@@ -4662,8 +4428,21 @@
     </w:p>
     <w:p>
       <w:r>
-        <w:t>The following customizations can be done to your USB drive</w:t>
-      </w:r>
+        <w:t xml:space="preserve">The following customizations can be done </w:t>
+      </w:r>
+      <w:proofErr w:type="gramStart"/>
+      <w:r>
+        <w:t>to</w:t>
+      </w:r>
+      <w:proofErr w:type="gramEnd"/>
+      <w:r>
+        <w:t xml:space="preserve"> your USB </w:t>
+      </w:r>
+      <w:proofErr w:type="gramStart"/>
+      <w:r>
+        <w:t>drive</w:t>
+      </w:r>
+      <w:proofErr w:type="gramEnd"/>
     </w:p>
     <w:p>
       <w:pPr>
@@ -4746,11 +4525,27 @@
     </w:p>
     <w:p>
       <w:r>
-        <w:t xml:space="preserve">Adding drivers is not necessary in most cases, however it will result in a better experience on the device. If you do not add drivers, Windows Update will update the device. The first logged on user will see driver </w:t>
+        <w:t xml:space="preserve">Adding drivers is not necessary in most cases, however it will result in </w:t>
+      </w:r>
+      <w:proofErr w:type="gramStart"/>
+      <w:r>
+        <w:t>a better</w:t>
+      </w:r>
+      <w:proofErr w:type="gramEnd"/>
+      <w:r>
+        <w:t xml:space="preserve"> experience on the device. If you do not add drivers, Windows Update will update the device. The first logged on user will see driver </w:t>
       </w:r>
       <w:r>
         <w:lastRenderedPageBreak/>
-        <w:t>installation pop ups as WU installs the drivers. If IT will be signing on first, they can deal with the driver prompts and validation before delivering to the end user.</w:t>
+        <w:t xml:space="preserve">installation pop ups as WU installs the drivers. If </w:t>
+      </w:r>
+      <w:proofErr w:type="gramStart"/>
+      <w:r>
+        <w:t>IT will be</w:t>
+      </w:r>
+      <w:proofErr w:type="gramEnd"/>
+      <w:r>
+        <w:t xml:space="preserve"> signing on first, they can deal with the driver prompts and validation before delivering to the end user.</w:t>
       </w:r>
     </w:p>
     <w:p>
@@ -4773,7 +4568,15 @@
         <w:t>-</w:t>
       </w:r>
       <w:r>
-        <w:t>InstallDrivers parameter to $true. This is new as of May 2023.</w:t>
+        <w:t xml:space="preserve">InstallDrivers parameter to $true. This is </w:t>
+      </w:r>
+      <w:proofErr w:type="gramStart"/>
+      <w:r>
+        <w:t>new</w:t>
+      </w:r>
+      <w:proofErr w:type="gramEnd"/>
+      <w:r>
+        <w:t xml:space="preserve"> as of May 2023.</w:t>
       </w:r>
       <w:r>
         <w:br/>
@@ -4788,7 +4591,15 @@
         </w:numPr>
       </w:pPr>
       <w:r>
-        <w:t xml:space="preserve">Create a drivers folder on your Deploy </w:t>
+        <w:t xml:space="preserve">Create a </w:t>
+      </w:r>
+      <w:proofErr w:type="gramStart"/>
+      <w:r>
+        <w:t>drivers</w:t>
+      </w:r>
+      <w:proofErr w:type="gramEnd"/>
+      <w:r>
+        <w:t xml:space="preserve"> folder on your Deploy </w:t>
       </w:r>
       <w:r>
         <w:t xml:space="preserve">USB </w:t>
@@ -4814,10 +4625,26 @@
         <w:t>. It is not recommended to inject drivers of many models</w:t>
       </w:r>
       <w:r>
-        <w:t xml:space="preserve"> in a single FFU</w:t>
-      </w:r>
-      <w:r>
-        <w:t>. Doing so will increase the driver store considerably. When dealing with devices that have limited storage, you run the risk of running out of disk space. You could create your own FFU per model with only the drivers injected for that specific model.</w:t>
+        <w:t xml:space="preserve"> </w:t>
+      </w:r>
+      <w:proofErr w:type="gramStart"/>
+      <w:r>
+        <w:t>in</w:t>
+      </w:r>
+      <w:proofErr w:type="gramEnd"/>
+      <w:r>
+        <w:t xml:space="preserve"> a single FFU</w:t>
+      </w:r>
+      <w:r>
+        <w:t xml:space="preserve">. Doing so will increase the </w:t>
+      </w:r>
+      <w:proofErr w:type="gramStart"/>
+      <w:r>
+        <w:t>driver</w:t>
+      </w:r>
+      <w:proofErr w:type="gramEnd"/>
+      <w:r>
+        <w:t xml:space="preserve"> store considerably. When dealing with devices that have limited storage, you run the risk of running out of disk space. You could create your own FFU per model with only the drivers injected for that specific model.</w:t>
       </w:r>
     </w:p>
     <w:p>
@@ -4828,7 +4655,15 @@
         <w:t>. T</w:t>
       </w:r>
       <w:r>
-        <w:t>his is due to dism injecting the drivers on the fly. The time it takes will depend on how many drivers are added and the size of the drivers.</w:t>
+        <w:t xml:space="preserve">his is due to dism injecting the drivers on the </w:t>
+      </w:r>
+      <w:proofErr w:type="gramStart"/>
+      <w:r>
+        <w:t>fly</w:t>
+      </w:r>
+      <w:proofErr w:type="gramEnd"/>
+      <w:r>
+        <w:t>. The time it takes will depend on how many drivers are added and the size of the drivers.</w:t>
       </w:r>
     </w:p>
     <w:p>
@@ -4840,7 +4675,15 @@
       <w:bookmarkStart w:id="17" w:name="_Toc135666286"/>
       <w:bookmarkEnd w:id="15"/>
       <w:r>
-        <w:t>Having DISM inject drivers on the fly (recommended</w:t>
+        <w:t xml:space="preserve">Having DISM inject drivers on the </w:t>
+      </w:r>
+      <w:proofErr w:type="gramStart"/>
+      <w:r>
+        <w:t>fly</w:t>
+      </w:r>
+      <w:proofErr w:type="gramEnd"/>
+      <w:r>
+        <w:t xml:space="preserve"> (recommended</w:t>
       </w:r>
       <w:r>
         <w:t xml:space="preserve"> if managing multiple models</w:t>
@@ -4877,7 +4720,7 @@
                     <pic:cNvPicPr/>
                   </pic:nvPicPr>
                   <pic:blipFill>
-                    <a:blip r:embed="rId20"/>
+                    <a:blip r:embed="rId18"/>
                     <a:stretch>
                       <a:fillRect/>
                     </a:stretch>
@@ -4943,7 +4786,15 @@
       </w:r>
       <w:r>
         <w:br/>
-        <w:t>The 3189 driver cab looks like this once extracted</w:t>
+        <w:t xml:space="preserve">The </w:t>
+      </w:r>
+      <w:proofErr w:type="gramStart"/>
+      <w:r>
+        <w:t>3189 driver</w:t>
+      </w:r>
+      <w:proofErr w:type="gramEnd"/>
+      <w:r>
+        <w:t xml:space="preserve"> cab looks like this once extracted</w:t>
       </w:r>
       <w:r>
         <w:br/>
@@ -4972,7 +4823,7 @@
                     <pic:cNvPicPr/>
                   </pic:nvPicPr>
                   <pic:blipFill>
-                    <a:blip r:embed="rId21"/>
+                    <a:blip r:embed="rId19"/>
                     <a:stretch>
                       <a:fillRect/>
                     </a:stretch>
@@ -5104,7 +4955,15 @@
       </w:r>
       <w:r>
         <w:br/>
-        <w:t>(where &lt;PathToFFUFile&gt; is the location of your FFU e.g. e:\Win10_1903_Pro_Edu.ffu)</w:t>
+        <w:t xml:space="preserve">(where &lt;PathToFFUFile&gt; is the location of your FFU </w:t>
+      </w:r>
+      <w:proofErr w:type="gramStart"/>
+      <w:r>
+        <w:t>e.g.</w:t>
+      </w:r>
+      <w:proofErr w:type="gramEnd"/>
+      <w:r>
+        <w:t xml:space="preserve"> e:\Win10_1903_Pro_Edu.ffu)</w:t>
       </w:r>
     </w:p>
     <w:p>
@@ -5124,7 +4983,25 @@
           <w:b/>
           <w:bCs/>
         </w:rPr>
-        <w:t>dism /image:C:\mount /Add-Driver /Driver:&lt;PathToDriverFiles&gt; /Recurse</w:t>
+        <w:t>dism /</w:t>
+      </w:r>
+      <w:proofErr w:type="gramStart"/>
+      <w:r>
+        <w:rPr>
+          <w:rFonts w:ascii="Calibri" w:hAnsi="Calibri" w:cs="Calibri"/>
+          <w:b/>
+          <w:bCs/>
+        </w:rPr>
+        <w:t>image:C:\mount</w:t>
+      </w:r>
+      <w:proofErr w:type="gramEnd"/>
+      <w:r>
+        <w:rPr>
+          <w:rFonts w:ascii="Calibri" w:hAnsi="Calibri" w:cs="Calibri"/>
+          <w:b/>
+          <w:bCs/>
+        </w:rPr>
+        <w:t xml:space="preserve"> /Add-Driver /Driver:&lt;PathToDriverFiles&gt; /Recurse</w:t>
       </w:r>
       <w:r>
         <w:rPr>
@@ -5160,7 +5037,25 @@
           <w:b/>
           <w:bCs/>
         </w:rPr>
-        <w:t>Dism /Unmount-Image /MountDir:C:\mount /commit</w:t>
+        <w:t>Dism /Unmount-Image /</w:t>
+      </w:r>
+      <w:proofErr w:type="gramStart"/>
+      <w:r>
+        <w:rPr>
+          <w:rFonts w:ascii="Calibri" w:hAnsi="Calibri" w:cs="Calibri"/>
+          <w:b/>
+          <w:bCs/>
+        </w:rPr>
+        <w:t>MountDir:C:\mount</w:t>
+      </w:r>
+      <w:proofErr w:type="gramEnd"/>
+      <w:r>
+        <w:rPr>
+          <w:rFonts w:ascii="Calibri" w:hAnsi="Calibri" w:cs="Calibri"/>
+          <w:b/>
+          <w:bCs/>
+        </w:rPr>
+        <w:t xml:space="preserve"> /commit</w:t>
       </w:r>
     </w:p>
     <w:p>
@@ -5228,8 +5123,13 @@
         </w:numPr>
       </w:pPr>
       <w:r>
-        <w:t>Allow for future considerations on how to customize/automate device naming in the future</w:t>
-      </w:r>
+        <w:t xml:space="preserve">Allow for future considerations on how to customize/automate device naming in the </w:t>
+      </w:r>
+      <w:proofErr w:type="gramStart"/>
+      <w:r>
+        <w:t>future</w:t>
+      </w:r>
+      <w:proofErr w:type="gramEnd"/>
     </w:p>
     <w:p>
       <w:pPr>
@@ -5266,7 +5166,21 @@
         <w:rPr>
           <w:rFonts w:ascii="Calibri" w:eastAsia="Times New Roman" w:hAnsi="Calibri" w:cs="Calibri"/>
         </w:rPr>
-        <w:t xml:space="preserve">By leveraging the unattend.xml, you can also add additional steps during the specialize phase to customize the experience even further. </w:t>
+        <w:t xml:space="preserve">By leveraging the unattend.xml, you can also add additional steps during the </w:t>
+      </w:r>
+      <w:proofErr w:type="gramStart"/>
+      <w:r>
+        <w:rPr>
+          <w:rFonts w:ascii="Calibri" w:eastAsia="Times New Roman" w:hAnsi="Calibri" w:cs="Calibri"/>
+        </w:rPr>
+        <w:t>specialize</w:t>
+      </w:r>
+      <w:proofErr w:type="gramEnd"/>
+      <w:r>
+        <w:rPr>
+          <w:rFonts w:ascii="Calibri" w:eastAsia="Times New Roman" w:hAnsi="Calibri" w:cs="Calibri"/>
+        </w:rPr>
+        <w:t xml:space="preserve"> phase to customize the experience even further. </w:t>
       </w:r>
     </w:p>
     <w:p>
@@ -5291,10 +5205,18 @@
         <w:rPr>
           <w:rFonts w:eastAsia="Times New Roman"/>
         </w:rPr>
-        <w:t>Prompt to enter name</w:t>
+        <w:t xml:space="preserve">Prompt to enter </w:t>
+      </w:r>
+      <w:proofErr w:type="gramStart"/>
+      <w:r>
+        <w:rPr>
+          <w:rFonts w:eastAsia="Times New Roman"/>
+        </w:rPr>
+        <w:t>name</w:t>
       </w:r>
       <w:bookmarkEnd w:id="22"/>
       <w:bookmarkEnd w:id="23"/>
+      <w:proofErr w:type="gramEnd"/>
     </w:p>
     <w:p>
       <w:pPr>
@@ -5307,6 +5229,7 @@
       <w:r>
         <w:t xml:space="preserve">Create a folder on the deploy partition of the USB drive named </w:t>
       </w:r>
+      <w:proofErr w:type="gramStart"/>
       <w:r>
         <w:rPr>
           <w:b/>
@@ -5314,6 +5237,7 @@
         </w:rPr>
         <w:t>unattend</w:t>
       </w:r>
+      <w:proofErr w:type="gramEnd"/>
     </w:p>
     <w:p>
       <w:pPr>
@@ -5335,7 +5259,15 @@
         <w:t>unattend.xml</w:t>
       </w:r>
       <w:r>
-        <w:t xml:space="preserve"> (this file has already been created if you downloaded this from aka.ms/ffu or the internal Microsoft FFU deployment share . It is in the unattend folder in that location).</w:t>
+        <w:t xml:space="preserve"> (this file has already been created if you downloaded this from aka.ms/ffu or the internal Microsoft FFU deployment </w:t>
+      </w:r>
+      <w:proofErr w:type="gramStart"/>
+      <w:r>
+        <w:t>share .</w:t>
+      </w:r>
+      <w:proofErr w:type="gramEnd"/>
+      <w:r>
+        <w:t xml:space="preserve"> It is in the unattend folder in that location).</w:t>
       </w:r>
     </w:p>
     <w:p>
@@ -5362,7 +5294,15 @@
         <w:pStyle w:val="ListParagraph"/>
       </w:pPr>
       <w:r>
-        <w:t>&lt;unattend xmlns="urn:schemas-microsoft-com:unattend"&gt;</w:t>
+        <w:t>&lt;unattend xmlns="</w:t>
+      </w:r>
+      <w:proofErr w:type="gramStart"/>
+      <w:r>
+        <w:t>urn:schemas</w:t>
+      </w:r>
+      <w:proofErr w:type="gramEnd"/>
+      <w:r>
+        <w:t>-microsoft-com:unattend"&gt;</w:t>
       </w:r>
     </w:p>
     <w:p>
@@ -5378,7 +5318,15 @@
         <w:pStyle w:val="ListParagraph"/>
       </w:pPr>
       <w:r>
-        <w:t xml:space="preserve">    &lt;component name="Microsoft-Windows-Shell-Setup" processorArchitecture="amd64" publicKeyToken="31bf3856ad364e35" language="neutral" versionScope="nonSxS" xmlns:wcm="http://schemas.microsoft.com/WMIConfig/2002/State" xmlns:xsi="http://www.w3.org/2001/XMLSchema-instance"&gt;</w:t>
+        <w:t xml:space="preserve">    &lt;component name="Microsoft-Windows-Shell-Setup" processorArchitecture="amd64" publicKeyToken="31bf3856ad364e35" language="neutral" versionScope="nonSxS" </w:t>
+      </w:r>
+      <w:proofErr w:type="gramStart"/>
+      <w:r>
+        <w:t>xmlns:wcm</w:t>
+      </w:r>
+      <w:proofErr w:type="gramEnd"/>
+      <w:r>
+        <w:t>="http://schemas.microsoft.com/WMIConfig/2002/State" xmlns:xsi="http://www.w3.org/2001/XMLSchema-instance"&gt;</w:t>
       </w:r>
     </w:p>
     <w:p>
@@ -5434,7 +5382,7 @@
                     <pic:cNvPicPr/>
                   </pic:nvPicPr>
                   <pic:blipFill>
-                    <a:blip r:embed="rId22"/>
+                    <a:blip r:embed="rId20"/>
                     <a:stretch>
                       <a:fillRect/>
                     </a:stretch>
@@ -5474,7 +5422,15 @@
     </w:p>
     <w:p>
       <w:r>
-        <w:t>If you have multiple device name prefixes for different locations or device use cases, or even a single prefix, you can specify a prefixes.txt file in the unattend folder. If the prefixes.txt file is detected and a single prefix is listed, the device will just use that prefix and append the serial number of the device. If there are multiple prefixes listed in the prefixes.txt file, you will be prompted to select which prefix you want to name the device and the serial number will be appended to that prefix. If you want a dash in the name, include the dash in the prefix (e.g. if ABCD- is in the prefixes.txt file, the device name will be ABCD-</w:t>
+        <w:t>If you have multiple device name prefixes for different locations or device use cases, or even a single prefix, you can specify a prefixes.txt file in the unattend folder. If the prefixes.txt file is detected and a single prefix is listed, the device will just use that prefix and append the serial number of the device. If there are multiple prefixes listed in the prefixes.txt file, you will be prompted to select which prefix you want to name the device and the serial number will be appended to that prefix. If you want a dash in the name, include the dash in the prefix (</w:t>
+      </w:r>
+      <w:proofErr w:type="gramStart"/>
+      <w:r>
+        <w:t>e.g.</w:t>
+      </w:r>
+      <w:proofErr w:type="gramEnd"/>
+      <w:r>
+        <w:t xml:space="preserve"> if ABCD- is in the prefixes.txt file, the device name will be ABCD-</w:t>
       </w:r>
       <w:r>
         <w:rPr>
@@ -5531,8 +5487,13 @@
         <w:t>unattend</w:t>
       </w:r>
       <w:r>
-        <w:t xml:space="preserve"> folder</w:t>
-      </w:r>
+        <w:t xml:space="preserve"> </w:t>
+      </w:r>
+      <w:proofErr w:type="gramStart"/>
+      <w:r>
+        <w:t>folder</w:t>
+      </w:r>
+      <w:proofErr w:type="gramEnd"/>
     </w:p>
     <w:p>
       <w:pPr>
@@ -5543,13 +5504,23 @@
         </w:numPr>
       </w:pPr>
       <w:r>
-        <w:t>In the prefixes.txt file, enter one prefix per line and save the file</w:t>
-      </w:r>
-    </w:p>
-    <w:p>
-      <w:r>
-        <w:t>Your folder should look like the following</w:t>
-      </w:r>
+        <w:t xml:space="preserve">In the prefixes.txt file, enter one prefix per line and save the </w:t>
+      </w:r>
+      <w:proofErr w:type="gramStart"/>
+      <w:r>
+        <w:t>file</w:t>
+      </w:r>
+      <w:proofErr w:type="gramEnd"/>
+    </w:p>
+    <w:p>
+      <w:r>
+        <w:t xml:space="preserve">Your folder should look like the </w:t>
+      </w:r>
+      <w:proofErr w:type="gramStart"/>
+      <w:r>
+        <w:t>following</w:t>
+      </w:r>
+      <w:proofErr w:type="gramEnd"/>
     </w:p>
     <w:p>
       <w:r>
@@ -5572,7 +5543,7 @@
                     <pic:cNvPicPr/>
                   </pic:nvPicPr>
                   <pic:blipFill>
-                    <a:blip r:embed="rId23"/>
+                    <a:blip r:embed="rId21"/>
                     <a:stretch>
                       <a:fillRect/>
                     </a:stretch>
@@ -5596,8 +5567,13 @@
     <w:p>
       <w:r>
         <w:lastRenderedPageBreak/>
-        <w:t>Your prefixes.txt file should look similar to the following image</w:t>
-      </w:r>
+        <w:t xml:space="preserve">Your prefixes.txt file should look similar to the following </w:t>
+      </w:r>
+      <w:proofErr w:type="gramStart"/>
+      <w:r>
+        <w:t>image</w:t>
+      </w:r>
+      <w:proofErr w:type="gramEnd"/>
     </w:p>
     <w:p>
       <w:r>
@@ -5620,7 +5596,7 @@
                     <pic:cNvPicPr/>
                   </pic:nvPicPr>
                   <pic:blipFill>
-                    <a:blip r:embed="rId24"/>
+                    <a:blip r:embed="rId22"/>
                     <a:stretch>
                       <a:fillRect/>
                     </a:stretch>
@@ -5703,8 +5679,13 @@
       </w:r>
     </w:p>
     <w:p>
-      <w:r>
-        <w:t xml:space="preserve">If using Autopilot, your devices should already be </w:t>
+      <w:proofErr w:type="gramStart"/>
+      <w:r>
+        <w:t>If using</w:t>
+      </w:r>
+      <w:proofErr w:type="gramEnd"/>
+      <w:r>
+        <w:t xml:space="preserve"> Autopilot, your devices should already be </w:t>
       </w:r>
       <w:r>
         <w:t>registered,</w:t>
@@ -5812,10 +5793,26 @@
         <w:t xml:space="preserve"> This guide isn’t designed to go in depth on provisioning packages</w:t>
       </w:r>
       <w:r>
-        <w:t>, but there are ways to include complex apps like contain multiple folders and files. At a high level, you can put all of the content into a WIM file</w:t>
-      </w:r>
-      <w:r>
-        <w:t>, mount the WIM, and install the apps. We’ll provide a guide on this at a later date.</w:t>
+        <w:t xml:space="preserve">, but there are ways to include complex apps like contain multiple folders and files. At a high level, you can put </w:t>
+      </w:r>
+      <w:proofErr w:type="gramStart"/>
+      <w:r>
+        <w:t>all of</w:t>
+      </w:r>
+      <w:proofErr w:type="gramEnd"/>
+      <w:r>
+        <w:t xml:space="preserve"> the content into a WIM file</w:t>
+      </w:r>
+      <w:r>
+        <w:t xml:space="preserve">, mount the WIM, and install the apps. We’ll provide a guide on this </w:t>
+      </w:r>
+      <w:proofErr w:type="gramStart"/>
+      <w:r>
+        <w:t>at a later date</w:t>
+      </w:r>
+      <w:proofErr w:type="gramEnd"/>
+      <w:r>
+        <w:t>.</w:t>
       </w:r>
       <w:r>
         <w:t xml:space="preserve"> </w:t>
@@ -5842,25 +5839,24 @@
           <w:bCs/>
         </w:rPr>
       </w:pPr>
+      <w:proofErr w:type="gramStart"/>
       <w:r>
         <w:rPr>
           <w:rFonts w:ascii="Calibri" w:eastAsia="Times New Roman" w:hAnsi="Calibri" w:cs="Calibri"/>
           <w:b/>
           <w:bCs/>
         </w:rPr>
-        <w:t>Process changed as of June 2020</w:t>
-      </w:r>
-    </w:p>
-    <w:p>
-      <w:pPr>
-        <w:spacing w:after="0" w:line="240" w:lineRule="auto"/>
-        <w:textAlignment w:val="center"/>
+        <w:t>Process</w:t>
+      </w:r>
+      <w:proofErr w:type="gramEnd"/>
+      <w:r>
         <w:rPr>
           <w:rFonts w:ascii="Calibri" w:eastAsia="Times New Roman" w:hAnsi="Calibri" w:cs="Calibri"/>
           <w:b/>
           <w:bCs/>
         </w:rPr>
-      </w:pPr>
+        <w:t xml:space="preserve"> changed as of June 2020</w:t>
+      </w:r>
     </w:p>
     <w:p>
       <w:pPr>
@@ -5872,14 +5868,35 @@
           <w:bCs/>
         </w:rPr>
       </w:pPr>
-      <w:r>
+    </w:p>
+    <w:p>
+      <w:pPr>
+        <w:spacing w:after="0" w:line="240" w:lineRule="auto"/>
+        <w:textAlignment w:val="center"/>
         <w:rPr>
           <w:rFonts w:ascii="Calibri" w:eastAsia="Times New Roman" w:hAnsi="Calibri" w:cs="Calibri"/>
           <w:b/>
           <w:bCs/>
         </w:rPr>
-        <w:t>Recommended for shared devices or devices that may be used 1:1 for now, but could be shared later and won’t be reimaged</w:t>
-      </w:r>
+      </w:pPr>
+      <w:r>
+        <w:rPr>
+          <w:rFonts w:ascii="Calibri" w:eastAsia="Times New Roman" w:hAnsi="Calibri" w:cs="Calibri"/>
+          <w:b/>
+          <w:bCs/>
+        </w:rPr>
+        <w:t xml:space="preserve">Recommended for shared devices or devices that may be used 1:1 for now, but could be shared later and won’t be </w:t>
+      </w:r>
+      <w:proofErr w:type="gramStart"/>
+      <w:r>
+        <w:rPr>
+          <w:rFonts w:ascii="Calibri" w:eastAsia="Times New Roman" w:hAnsi="Calibri" w:cs="Calibri"/>
+          <w:b/>
+          <w:bCs/>
+        </w:rPr>
+        <w:t>reimaged</w:t>
+      </w:r>
+      <w:proofErr w:type="gramEnd"/>
     </w:p>
     <w:p>
       <w:pPr>
@@ -5963,6 +5980,7 @@
         </w:rPr>
         <w:t xml:space="preserve"> named </w:t>
       </w:r>
+      <w:proofErr w:type="gramStart"/>
       <w:r>
         <w:rPr>
           <w:rFonts w:ascii="Calibri" w:eastAsia="Times New Roman" w:hAnsi="Calibri" w:cs="Calibri"/>
@@ -5971,6 +5989,7 @@
         </w:rPr>
         <w:t>PPKG</w:t>
       </w:r>
+      <w:proofErr w:type="gramEnd"/>
     </w:p>
     <w:p>
       <w:pPr>
@@ -5989,8 +6008,16 @@
         <w:rPr>
           <w:rFonts w:ascii="Calibri" w:eastAsia="Times New Roman" w:hAnsi="Calibri" w:cs="Calibri"/>
         </w:rPr>
-        <w:t>Copy one or multiple .PPKG files to the PPKG folder</w:t>
-      </w:r>
+        <w:t xml:space="preserve">Copy one or multiple .PPKG files to the PPKG </w:t>
+      </w:r>
+      <w:proofErr w:type="gramStart"/>
+      <w:r>
+        <w:rPr>
+          <w:rFonts w:ascii="Calibri" w:eastAsia="Times New Roman" w:hAnsi="Calibri" w:cs="Calibri"/>
+        </w:rPr>
+        <w:t>folder</w:t>
+      </w:r>
+      <w:proofErr w:type="gramEnd"/>
     </w:p>
     <w:p>
       <w:pPr>
@@ -6136,7 +6163,7 @@
                     <pic:cNvPicPr/>
                   </pic:nvPicPr>
                   <pic:blipFill>
-                    <a:blip r:embed="rId25"/>
+                    <a:blip r:embed="rId23"/>
                     <a:stretch>
                       <a:fillRect/>
                     </a:stretch>
@@ -6186,7 +6213,15 @@
         </w:rPr>
       </w:pPr>
       <w:r>
-        <w:t xml:space="preserve">If you want to configure your media to be able to Autopilot enroll any device, you can use Autopilot for existing devices. </w:t>
+        <w:t xml:space="preserve">If you want to configure your media to be able </w:t>
+      </w:r>
+      <w:proofErr w:type="gramStart"/>
+      <w:r>
+        <w:t>to Autopilot</w:t>
+      </w:r>
+      <w:proofErr w:type="gramEnd"/>
+      <w:r>
+        <w:t xml:space="preserve"> enroll any device, you can use Autopilot for existing devices. </w:t>
       </w:r>
     </w:p>
     <w:p>
@@ -6565,6 +6600,1052 @@
             <wp:extent cx="5943600" cy="3322320"/>
             <wp:effectExtent l="0" t="0" r="0" b="0"/>
             <wp:docPr id="19" name="Picture 19" descr="A screenshot of a cell phone&#10;&#10;Description automatically generated"/>
+            <wp:cNvGraphicFramePr>
+              <a:graphicFrameLocks xmlns:a="http://schemas.openxmlformats.org/drawingml/2006/main" noChangeAspect="1"/>
+            </wp:cNvGraphicFramePr>
+            <a:graphic xmlns:a="http://schemas.openxmlformats.org/drawingml/2006/main">
+              <a:graphicData uri="http://schemas.openxmlformats.org/drawingml/2006/picture">
+                <pic:pic xmlns:pic="http://schemas.openxmlformats.org/drawingml/2006/picture">
+                  <pic:nvPicPr>
+                    <pic:cNvPr id="1" name=""/>
+                    <pic:cNvPicPr/>
+                  </pic:nvPicPr>
+                  <pic:blipFill>
+                    <a:blip r:embed="rId24"/>
+                    <a:stretch>
+                      <a:fillRect/>
+                    </a:stretch>
+                  </pic:blipFill>
+                  <pic:spPr>
+                    <a:xfrm>
+                      <a:off x="0" y="0"/>
+                      <a:ext cx="5943600" cy="3322320"/>
+                    </a:xfrm>
+                    <a:prstGeom prst="rect">
+                      <a:avLst/>
+                    </a:prstGeom>
+                  </pic:spPr>
+                </pic:pic>
+              </a:graphicData>
+            </a:graphic>
+          </wp:inline>
+        </w:drawing>
+      </w:r>
+    </w:p>
+    <w:p>
+      <w:pPr>
+        <w:pStyle w:val="paragraph"/>
+        <w:spacing w:before="0" w:beforeAutospacing="0" w:after="0" w:afterAutospacing="0"/>
+        <w:textAlignment w:val="baseline"/>
+        <w:rPr>
+          <w:rFonts w:ascii="Segoe UI" w:hAnsi="Segoe UI" w:cs="Segoe UI"/>
+          <w:sz w:val="18"/>
+          <w:szCs w:val="18"/>
+        </w:rPr>
+      </w:pPr>
+    </w:p>
+    <w:p>
+      <w:pPr>
+        <w:pStyle w:val="paragraph"/>
+        <w:numPr>
+          <w:ilvl w:val="0"/>
+          <w:numId w:val="22"/>
+        </w:numPr>
+        <w:spacing w:before="0" w:beforeAutospacing="0" w:after="0" w:afterAutospacing="0"/>
+        <w:textAlignment w:val="baseline"/>
+        <w:rPr>
+          <w:rFonts w:ascii="Segoe UI" w:hAnsi="Segoe UI" w:cs="Segoe UI"/>
+          <w:sz w:val="18"/>
+          <w:szCs w:val="18"/>
+        </w:rPr>
+      </w:pPr>
+      <w:r>
+        <w:rPr>
+          <w:rFonts w:asciiTheme="minorHAnsi" w:hAnsiTheme="minorHAnsi" w:cstheme="minorHAnsi"/>
+          <w:sz w:val="22"/>
+          <w:szCs w:val="22"/>
+        </w:rPr>
+        <w:lastRenderedPageBreak/>
+        <w:t xml:space="preserve">For OOBE settings, configure like below, making sure to select </w:t>
+      </w:r>
+      <w:r>
+        <w:rPr>
+          <w:rFonts w:asciiTheme="minorHAnsi" w:hAnsiTheme="minorHAnsi" w:cstheme="minorHAnsi"/>
+          <w:b/>
+          <w:bCs/>
+          <w:sz w:val="22"/>
+          <w:szCs w:val="22"/>
+        </w:rPr>
+        <w:t>deployment mode</w:t>
+      </w:r>
+      <w:r>
+        <w:rPr>
+          <w:rFonts w:asciiTheme="minorHAnsi" w:hAnsiTheme="minorHAnsi" w:cstheme="minorHAnsi"/>
+          <w:sz w:val="22"/>
+          <w:szCs w:val="22"/>
+        </w:rPr>
+        <w:t xml:space="preserve"> as </w:t>
+      </w:r>
+      <w:r>
+        <w:rPr>
+          <w:rFonts w:asciiTheme="minorHAnsi" w:hAnsiTheme="minorHAnsi" w:cstheme="minorHAnsi"/>
+          <w:b/>
+          <w:bCs/>
+          <w:sz w:val="22"/>
+          <w:szCs w:val="22"/>
+        </w:rPr>
+        <w:t>User-Driven</w:t>
+      </w:r>
+      <w:r>
+        <w:rPr>
+          <w:rFonts w:asciiTheme="minorHAnsi" w:hAnsiTheme="minorHAnsi" w:cstheme="minorHAnsi"/>
+          <w:sz w:val="22"/>
+          <w:szCs w:val="22"/>
+        </w:rPr>
+        <w:t xml:space="preserve"> and </w:t>
+      </w:r>
+      <w:r>
+        <w:rPr>
+          <w:rFonts w:asciiTheme="minorHAnsi" w:hAnsiTheme="minorHAnsi" w:cstheme="minorHAnsi"/>
+          <w:b/>
+          <w:bCs/>
+          <w:sz w:val="22"/>
+          <w:szCs w:val="22"/>
+        </w:rPr>
+        <w:t>Join to Azure AD</w:t>
+      </w:r>
+      <w:r>
+        <w:rPr>
+          <w:rFonts w:asciiTheme="minorHAnsi" w:hAnsiTheme="minorHAnsi" w:cstheme="minorHAnsi"/>
+          <w:sz w:val="22"/>
+          <w:szCs w:val="22"/>
+        </w:rPr>
+        <w:t xml:space="preserve"> as </w:t>
+      </w:r>
+      <w:r>
+        <w:rPr>
+          <w:rFonts w:asciiTheme="minorHAnsi" w:hAnsiTheme="minorHAnsi" w:cstheme="minorHAnsi"/>
+          <w:b/>
+          <w:bCs/>
+          <w:sz w:val="22"/>
+          <w:szCs w:val="22"/>
+        </w:rPr>
+        <w:t>Azure AD Joined</w:t>
+      </w:r>
+      <w:r>
+        <w:rPr>
+          <w:rFonts w:asciiTheme="minorHAnsi" w:hAnsiTheme="minorHAnsi" w:cstheme="minorHAnsi"/>
+          <w:sz w:val="22"/>
+          <w:szCs w:val="22"/>
+        </w:rPr>
+        <w:br/>
+      </w:r>
+      <w:r>
+        <w:rPr>
+          <w:rFonts w:ascii="Segoe UI" w:hAnsi="Segoe UI" w:cs="Segoe UI"/>
+          <w:noProof/>
+          <w:sz w:val="18"/>
+          <w:szCs w:val="18"/>
+        </w:rPr>
+        <w:drawing>
+          <wp:inline distT="0" distB="0" distL="0" distR="0" wp14:anchorId="57EF2F87" wp14:editId="0DFF2F14">
+            <wp:extent cx="5943600" cy="5321935"/>
+            <wp:effectExtent l="0" t="0" r="0" b="0"/>
+            <wp:docPr id="20" name="Picture 20" descr="A screenshot of a cell phone&#10;&#10;Description automatically generated"/>
+            <wp:cNvGraphicFramePr>
+              <a:graphicFrameLocks xmlns:a="http://schemas.openxmlformats.org/drawingml/2006/main" noChangeAspect="1"/>
+            </wp:cNvGraphicFramePr>
+            <a:graphic xmlns:a="http://schemas.openxmlformats.org/drawingml/2006/main">
+              <a:graphicData uri="http://schemas.openxmlformats.org/drawingml/2006/picture">
+                <pic:pic xmlns:pic="http://schemas.openxmlformats.org/drawingml/2006/picture">
+                  <pic:nvPicPr>
+                    <pic:cNvPr id="1" name=""/>
+                    <pic:cNvPicPr/>
+                  </pic:nvPicPr>
+                  <pic:blipFill>
+                    <a:blip r:embed="rId25"/>
+                    <a:stretch>
+                      <a:fillRect/>
+                    </a:stretch>
+                  </pic:blipFill>
+                  <pic:spPr>
+                    <a:xfrm>
+                      <a:off x="0" y="0"/>
+                      <a:ext cx="5943600" cy="5321935"/>
+                    </a:xfrm>
+                    <a:prstGeom prst="rect">
+                      <a:avLst/>
+                    </a:prstGeom>
+                  </pic:spPr>
+                </pic:pic>
+              </a:graphicData>
+            </a:graphic>
+          </wp:inline>
+        </w:drawing>
+      </w:r>
+    </w:p>
+    <w:p>
+      <w:pPr>
+        <w:pStyle w:val="paragraph"/>
+        <w:numPr>
+          <w:ilvl w:val="0"/>
+          <w:numId w:val="22"/>
+        </w:numPr>
+        <w:spacing w:before="0" w:beforeAutospacing="0" w:after="0" w:afterAutospacing="0"/>
+        <w:textAlignment w:val="baseline"/>
+        <w:rPr>
+          <w:rFonts w:ascii="Segoe UI" w:hAnsi="Segoe UI" w:cs="Segoe UI"/>
+          <w:sz w:val="18"/>
+          <w:szCs w:val="18"/>
+        </w:rPr>
+      </w:pPr>
+      <w:r>
+        <w:rPr>
+          <w:rFonts w:asciiTheme="minorHAnsi" w:hAnsiTheme="minorHAnsi" w:cstheme="minorHAnsi"/>
+          <w:sz w:val="22"/>
+          <w:szCs w:val="22"/>
+        </w:rPr>
+        <w:t xml:space="preserve">Click </w:t>
+      </w:r>
+      <w:r>
+        <w:rPr>
+          <w:rFonts w:asciiTheme="minorHAnsi" w:hAnsiTheme="minorHAnsi" w:cstheme="minorHAnsi"/>
+          <w:b/>
+          <w:bCs/>
+          <w:sz w:val="22"/>
+          <w:szCs w:val="22"/>
+        </w:rPr>
+        <w:t>Next</w:t>
+      </w:r>
+      <w:r>
+        <w:rPr>
+          <w:rFonts w:asciiTheme="minorHAnsi" w:hAnsiTheme="minorHAnsi" w:cstheme="minorHAnsi"/>
+          <w:sz w:val="22"/>
+          <w:szCs w:val="22"/>
+        </w:rPr>
+        <w:t xml:space="preserve"> through the rest of the wizard (even on the Assignments tab as you do not have to assign this profile to a group). On the Review + create tab, click </w:t>
+      </w:r>
+      <w:r>
+        <w:rPr>
+          <w:rFonts w:asciiTheme="minorHAnsi" w:hAnsiTheme="minorHAnsi" w:cstheme="minorHAnsi"/>
+          <w:b/>
+          <w:bCs/>
+          <w:sz w:val="22"/>
+          <w:szCs w:val="22"/>
+        </w:rPr>
+        <w:t>Create</w:t>
+      </w:r>
+      <w:r>
+        <w:rPr>
+          <w:rFonts w:asciiTheme="minorHAnsi" w:hAnsiTheme="minorHAnsi" w:cstheme="minorHAnsi"/>
+          <w:b/>
+          <w:bCs/>
+          <w:sz w:val="22"/>
+          <w:szCs w:val="22"/>
+        </w:rPr>
+        <w:t>.</w:t>
+      </w:r>
+    </w:p>
+    <w:p>
+      <w:pPr>
+        <w:pStyle w:val="paragraph"/>
+        <w:spacing w:before="0" w:beforeAutospacing="0" w:after="0" w:afterAutospacing="0"/>
+        <w:ind w:left="720"/>
+        <w:textAlignment w:val="baseline"/>
+        <w:rPr>
+          <w:rFonts w:ascii="Segoe UI" w:hAnsi="Segoe UI" w:cs="Segoe UI"/>
+          <w:sz w:val="18"/>
+          <w:szCs w:val="18"/>
+        </w:rPr>
+      </w:pPr>
+    </w:p>
+    <w:p>
+      <w:pPr>
+        <w:pStyle w:val="Heading2"/>
+      </w:pPr>
+      <w:bookmarkStart w:id="33" w:name="_Toc108528283"/>
+      <w:bookmarkStart w:id="34" w:name="_Toc135666295"/>
+      <w:r>
+        <w:t xml:space="preserve">Install Azure AD, WindowsAutopilotIntune, Intune Graph Powershell </w:t>
+      </w:r>
+      <w:proofErr w:type="gramStart"/>
+      <w:r>
+        <w:t>modules</w:t>
+      </w:r>
+      <w:bookmarkEnd w:id="33"/>
+      <w:bookmarkEnd w:id="34"/>
+      <w:proofErr w:type="gramEnd"/>
+    </w:p>
+    <w:p>
+      <w:pPr>
+        <w:spacing w:after="0" w:line="240" w:lineRule="auto"/>
+        <w:rPr>
+          <w:rFonts w:eastAsia="Times New Roman"/>
+        </w:rPr>
+      </w:pPr>
+      <w:r>
+        <w:rPr>
+          <w:rFonts w:eastAsia="Times New Roman"/>
+        </w:rPr>
+        <w:t>Open Powershell as an admin</w:t>
+      </w:r>
+    </w:p>
+    <w:p>
+      <w:pPr>
+        <w:spacing w:after="0" w:line="240" w:lineRule="auto"/>
+        <w:rPr>
+          <w:rFonts w:eastAsia="Times New Roman"/>
+          <w:b/>
+          <w:bCs/>
+        </w:rPr>
+      </w:pPr>
+      <w:r>
+        <w:rPr>
+          <w:rFonts w:eastAsia="Times New Roman"/>
+          <w:b/>
+          <w:bCs/>
+        </w:rPr>
+        <w:t>Run Install-Module AzureAD</w:t>
+      </w:r>
+    </w:p>
+    <w:p>
+      <w:pPr>
+        <w:spacing w:after="0" w:line="240" w:lineRule="auto"/>
+        <w:rPr>
+          <w:rFonts w:eastAsia="Times New Roman"/>
+        </w:rPr>
+      </w:pPr>
+      <w:r>
+        <w:rPr>
+          <w:rFonts w:eastAsia="Times New Roman"/>
+        </w:rPr>
+        <w:t>At the untrusted repository message, type Y or A</w:t>
+      </w:r>
+    </w:p>
+    <w:p>
+      <w:pPr>
+        <w:spacing w:after="0" w:line="240" w:lineRule="auto"/>
+        <w:rPr>
+          <w:rFonts w:eastAsia="Times New Roman" w:cstheme="minorHAnsi"/>
+          <w:b/>
+          <w:bCs/>
+        </w:rPr>
+      </w:pPr>
+      <w:r>
+        <w:rPr>
+          <w:rFonts w:eastAsia="Times New Roman"/>
+          <w:b/>
+          <w:bCs/>
+        </w:rPr>
+        <w:t>Run Install-Module WindowsAutopilotIntune</w:t>
+      </w:r>
+    </w:p>
+    <w:p>
+      <w:pPr>
+        <w:spacing w:after="0" w:line="240" w:lineRule="auto"/>
+        <w:rPr>
+          <w:rFonts w:eastAsia="Times New Roman"/>
+        </w:rPr>
+      </w:pPr>
+      <w:r>
+        <w:rPr>
+          <w:rFonts w:eastAsia="Times New Roman"/>
+        </w:rPr>
+        <w:t>At the untrusted repository message, type Y or A</w:t>
+      </w:r>
+      <w:r>
+        <w:rPr>
+          <w:rFonts w:eastAsia="Times New Roman"/>
+        </w:rPr>
+        <w:br/>
+      </w:r>
+      <w:r>
+        <w:rPr>
+          <w:rFonts w:eastAsia="Times New Roman"/>
+          <w:b/>
+          <w:bCs/>
+        </w:rPr>
+        <w:t xml:space="preserve">Run Install-Module </w:t>
+      </w:r>
+      <w:proofErr w:type="gramStart"/>
+      <w:r>
+        <w:rPr>
+          <w:rFonts w:eastAsia="Times New Roman"/>
+          <w:b/>
+          <w:bCs/>
+        </w:rPr>
+        <w:t>Microsoft.Graph.Intune</w:t>
+      </w:r>
+      <w:proofErr w:type="gramEnd"/>
+    </w:p>
+    <w:p>
+      <w:pPr>
+        <w:spacing w:after="0" w:line="240" w:lineRule="auto"/>
+        <w:rPr>
+          <w:rFonts w:eastAsia="Times New Roman"/>
+        </w:rPr>
+      </w:pPr>
+      <w:r>
+        <w:rPr>
+          <w:rFonts w:eastAsia="Times New Roman"/>
+        </w:rPr>
+        <w:t>At the untrusted repository message, type Y or A</w:t>
+      </w:r>
+    </w:p>
+    <w:p>
+      <w:pPr>
+        <w:spacing w:after="0" w:line="240" w:lineRule="auto"/>
+        <w:rPr>
+          <w:rFonts w:eastAsia="Times New Roman" w:cstheme="minorHAnsi"/>
+        </w:rPr>
+      </w:pPr>
+      <w:r>
+        <w:rPr>
+          <w:rFonts w:eastAsia="Times New Roman" w:cstheme="minorHAnsi"/>
+        </w:rPr>
+        <w:t> </w:t>
+      </w:r>
+    </w:p>
+    <w:p>
+      <w:pPr>
+        <w:spacing w:after="0" w:line="240" w:lineRule="auto"/>
+        <w:rPr>
+          <w:rFonts w:eastAsia="Times New Roman" w:cstheme="minorHAnsi"/>
+        </w:rPr>
+      </w:pPr>
+    </w:p>
+    <w:p>
+      <w:pPr>
+        <w:spacing w:after="0" w:line="240" w:lineRule="auto"/>
+        <w:rPr>
+          <w:rFonts w:eastAsia="Times New Roman" w:cstheme="minorHAnsi"/>
+        </w:rPr>
+      </w:pPr>
+      <w:r>
+        <w:rPr>
+          <w:rFonts w:eastAsia="Times New Roman" w:cstheme="minorHAnsi"/>
+        </w:rPr>
+        <w:t> </w:t>
+      </w:r>
+    </w:p>
+    <w:p>
+      <w:pPr>
+        <w:pStyle w:val="Heading2"/>
+        <w:rPr>
+          <w:rFonts w:eastAsia="Times New Roman"/>
+        </w:rPr>
+      </w:pPr>
+      <w:bookmarkStart w:id="35" w:name="_Toc108528284"/>
+      <w:bookmarkStart w:id="36" w:name="_Toc135666296"/>
+      <w:r>
+        <w:rPr>
+          <w:rFonts w:eastAsia="Times New Roman"/>
+        </w:rPr>
+        <w:lastRenderedPageBreak/>
+        <w:t xml:space="preserve">Get the User Driven Autopilot profile and convert to </w:t>
+      </w:r>
+      <w:proofErr w:type="gramStart"/>
+      <w:r>
+        <w:rPr>
+          <w:rFonts w:eastAsia="Times New Roman"/>
+        </w:rPr>
+        <w:t>JSON</w:t>
+      </w:r>
+      <w:bookmarkEnd w:id="35"/>
+      <w:bookmarkEnd w:id="36"/>
+      <w:proofErr w:type="gramEnd"/>
+    </w:p>
+    <w:p>
+      <w:r>
+        <w:t xml:space="preserve">Still in Powershell, </w:t>
+      </w:r>
+      <w:r>
+        <w:t>run</w:t>
+      </w:r>
+      <w:r>
+        <w:rPr>
+          <w:b/>
+          <w:bCs/>
+        </w:rPr>
+        <w:t xml:space="preserve"> Connect-MSGraph</w:t>
+      </w:r>
+    </w:p>
+    <w:p>
+      <w:pPr>
+        <w:rPr>
+          <w:rFonts w:ascii="Segoe UI" w:hAnsi="Segoe UI" w:cs="Segoe UI"/>
+          <w:sz w:val="18"/>
+          <w:szCs w:val="18"/>
+        </w:rPr>
+      </w:pPr>
+      <w:r>
+        <w:t>Type in your credentials</w:t>
+      </w:r>
+      <w:r>
+        <w:rPr>
+          <w:rStyle w:val="normaltextrun"/>
+          <w:rFonts w:ascii="Calibri" w:hAnsi="Calibri" w:cs="Calibri"/>
+        </w:rPr>
+        <w:t> </w:t>
+      </w:r>
+      <w:r>
+        <w:rPr>
+          <w:rStyle w:val="eop"/>
+          <w:rFonts w:ascii="Calibri" w:eastAsiaTheme="majorEastAsia" w:hAnsi="Calibri" w:cs="Calibri"/>
+        </w:rPr>
+        <w:t> </w:t>
+      </w:r>
+    </w:p>
+    <w:p>
+      <w:pPr>
+        <w:pStyle w:val="paragraph"/>
+        <w:spacing w:before="0" w:beforeAutospacing="0" w:after="0" w:afterAutospacing="0"/>
+        <w:textAlignment w:val="baseline"/>
+        <w:rPr>
+          <w:rStyle w:val="eop"/>
+          <w:rFonts w:ascii="Calibri" w:eastAsiaTheme="majorEastAsia" w:hAnsi="Calibri" w:cs="Calibri"/>
+          <w:sz w:val="22"/>
+          <w:szCs w:val="22"/>
+        </w:rPr>
+      </w:pPr>
+      <w:r>
+        <w:rPr>
+          <w:rStyle w:val="normaltextrun"/>
+          <w:rFonts w:ascii="Calibri" w:hAnsi="Calibri" w:cs="Calibri"/>
+          <w:sz w:val="22"/>
+          <w:szCs w:val="22"/>
+        </w:rPr>
+        <w:t xml:space="preserve">The </w:t>
+      </w:r>
+      <w:proofErr w:type="gramStart"/>
+      <w:r>
+        <w:rPr>
+          <w:rStyle w:val="normaltextrun"/>
+          <w:rFonts w:ascii="Calibri" w:hAnsi="Calibri" w:cs="Calibri"/>
+          <w:sz w:val="22"/>
+          <w:szCs w:val="22"/>
+        </w:rPr>
+        <w:t>below command</w:t>
+      </w:r>
+      <w:proofErr w:type="gramEnd"/>
+      <w:r>
+        <w:rPr>
+          <w:rStyle w:val="normaltextrun"/>
+          <w:rFonts w:ascii="Calibri" w:hAnsi="Calibri" w:cs="Calibri"/>
+          <w:sz w:val="22"/>
+          <w:szCs w:val="22"/>
+        </w:rPr>
+        <w:t xml:space="preserve"> will query for our Autopilot Profile with the display name User Driven. It will then convert the profile to the JSON format and save the file to your desktop as </w:t>
+      </w:r>
+      <w:r>
+        <w:rPr>
+          <w:rStyle w:val="spellingerror"/>
+          <w:rFonts w:ascii="Calibri" w:hAnsi="Calibri" w:cs="Calibri"/>
+          <w:b/>
+          <w:bCs/>
+          <w:sz w:val="22"/>
+          <w:szCs w:val="22"/>
+        </w:rPr>
+        <w:t>AutoPilotConfigurationFile.json</w:t>
+      </w:r>
+      <w:r>
+        <w:rPr>
+          <w:rStyle w:val="normaltextrun"/>
+          <w:rFonts w:ascii="Calibri" w:hAnsi="Calibri" w:cs="Calibri"/>
+          <w:sz w:val="22"/>
+          <w:szCs w:val="22"/>
+        </w:rPr>
+        <w:t> and encode it using ASCII (must be saved as ASCII and it must use this exact name)</w:t>
+      </w:r>
+      <w:r>
+        <w:rPr>
+          <w:rStyle w:val="eop"/>
+          <w:rFonts w:ascii="Calibri" w:eastAsiaTheme="majorEastAsia" w:hAnsi="Calibri" w:cs="Calibri"/>
+          <w:sz w:val="22"/>
+          <w:szCs w:val="22"/>
+        </w:rPr>
+        <w:t> </w:t>
+      </w:r>
+    </w:p>
+    <w:p>
+      <w:pPr>
+        <w:pStyle w:val="paragraph"/>
+        <w:spacing w:before="0" w:beforeAutospacing="0" w:after="0" w:afterAutospacing="0"/>
+        <w:textAlignment w:val="baseline"/>
+        <w:rPr>
+          <w:rStyle w:val="eop"/>
+          <w:rFonts w:ascii="Calibri" w:eastAsiaTheme="majorEastAsia" w:hAnsi="Calibri" w:cs="Calibri"/>
+          <w:sz w:val="22"/>
+          <w:szCs w:val="22"/>
+        </w:rPr>
+      </w:pPr>
+    </w:p>
+    <w:p>
+      <w:pPr>
+        <w:pStyle w:val="paragraph"/>
+        <w:spacing w:before="0" w:beforeAutospacing="0" w:after="0" w:afterAutospacing="0"/>
+        <w:textAlignment w:val="baseline"/>
+        <w:rPr>
+          <w:rFonts w:ascii="Segoe UI" w:hAnsi="Segoe UI" w:cs="Segoe UI"/>
+          <w:sz w:val="18"/>
+          <w:szCs w:val="18"/>
+        </w:rPr>
+      </w:pPr>
+      <w:r>
+        <w:rPr>
+          <w:rStyle w:val="eop"/>
+          <w:rFonts w:ascii="Calibri" w:eastAsiaTheme="majorEastAsia" w:hAnsi="Calibri" w:cs="Calibri"/>
+          <w:sz w:val="22"/>
+          <w:szCs w:val="22"/>
+        </w:rPr>
+        <w:t xml:space="preserve">Run the following </w:t>
+      </w:r>
+      <w:proofErr w:type="gramStart"/>
+      <w:r>
+        <w:rPr>
+          <w:rStyle w:val="eop"/>
+          <w:rFonts w:ascii="Calibri" w:eastAsiaTheme="majorEastAsia" w:hAnsi="Calibri" w:cs="Calibri"/>
+          <w:sz w:val="22"/>
+          <w:szCs w:val="22"/>
+        </w:rPr>
+        <w:t>command</w:t>
+      </w:r>
+      <w:proofErr w:type="gramEnd"/>
+    </w:p>
+    <w:p>
+      <w:pPr>
+        <w:pStyle w:val="paragraph"/>
+        <w:spacing w:before="0" w:beforeAutospacing="0" w:after="0" w:afterAutospacing="0"/>
+        <w:textAlignment w:val="baseline"/>
+        <w:rPr>
+          <w:rFonts w:ascii="Segoe UI" w:hAnsi="Segoe UI" w:cs="Segoe UI"/>
+          <w:sz w:val="18"/>
+          <w:szCs w:val="18"/>
+        </w:rPr>
+      </w:pPr>
+      <w:r>
+        <w:rPr>
+          <w:rStyle w:val="normaltextrun"/>
+          <w:rFonts w:ascii="Calibri" w:hAnsi="Calibri" w:cs="Calibri"/>
+          <w:sz w:val="22"/>
+          <w:szCs w:val="22"/>
+        </w:rPr>
+        <w:t> </w:t>
+      </w:r>
+      <w:r>
+        <w:rPr>
+          <w:rStyle w:val="eop"/>
+          <w:rFonts w:ascii="Calibri" w:eastAsiaTheme="majorEastAsia" w:hAnsi="Calibri" w:cs="Calibri"/>
+          <w:sz w:val="22"/>
+          <w:szCs w:val="22"/>
+        </w:rPr>
+        <w:t> </w:t>
+      </w:r>
+    </w:p>
+    <w:p>
+      <w:pPr>
+        <w:pStyle w:val="paragraph"/>
+        <w:spacing w:before="0" w:beforeAutospacing="0" w:after="0" w:afterAutospacing="0"/>
+        <w:textAlignment w:val="baseline"/>
+        <w:rPr>
+          <w:rStyle w:val="eop"/>
+          <w:rFonts w:ascii="Calibri" w:eastAsiaTheme="majorEastAsia" w:hAnsi="Calibri" w:cs="Calibri"/>
+          <w:b/>
+          <w:bCs/>
+          <w:sz w:val="22"/>
+          <w:szCs w:val="22"/>
+        </w:rPr>
+      </w:pPr>
+      <w:r>
+        <w:rPr>
+          <w:rStyle w:val="normaltextrun"/>
+          <w:rFonts w:ascii="Calibri" w:hAnsi="Calibri" w:cs="Calibri"/>
+          <w:b/>
+          <w:bCs/>
+          <w:sz w:val="22"/>
+          <w:szCs w:val="22"/>
+        </w:rPr>
+        <w:t>Get-</w:t>
+      </w:r>
+      <w:r>
+        <w:rPr>
+          <w:rStyle w:val="spellingerror"/>
+          <w:rFonts w:ascii="Calibri" w:hAnsi="Calibri" w:cs="Calibri"/>
+          <w:b/>
+          <w:bCs/>
+          <w:sz w:val="22"/>
+          <w:szCs w:val="22"/>
+        </w:rPr>
+        <w:t>AutoPilotProfile</w:t>
+      </w:r>
+      <w:r>
+        <w:rPr>
+          <w:rStyle w:val="normaltextrun"/>
+          <w:rFonts w:ascii="Calibri" w:hAnsi="Calibri" w:cs="Calibri"/>
+          <w:b/>
+          <w:bCs/>
+          <w:sz w:val="22"/>
+          <w:szCs w:val="22"/>
+        </w:rPr>
+        <w:t> |? {$</w:t>
+      </w:r>
+      <w:proofErr w:type="gramStart"/>
+      <w:r>
+        <w:rPr>
+          <w:rStyle w:val="normaltextrun"/>
+          <w:b/>
+          <w:bCs/>
+          <w:sz w:val="22"/>
+          <w:szCs w:val="22"/>
+        </w:rPr>
+        <w:t>_.</w:t>
+      </w:r>
+      <w:r>
+        <w:rPr>
+          <w:rStyle w:val="spellingerror"/>
+          <w:rFonts w:ascii="Calibri" w:hAnsi="Calibri" w:cs="Calibri"/>
+          <w:b/>
+          <w:bCs/>
+          <w:sz w:val="22"/>
+          <w:szCs w:val="22"/>
+        </w:rPr>
+        <w:t>displayname</w:t>
+      </w:r>
+      <w:proofErr w:type="gramEnd"/>
+      <w:r>
+        <w:rPr>
+          <w:rStyle w:val="normaltextrun"/>
+          <w:rFonts w:ascii="Calibri" w:hAnsi="Calibri" w:cs="Calibri"/>
+          <w:b/>
+          <w:bCs/>
+          <w:sz w:val="22"/>
+          <w:szCs w:val="22"/>
+        </w:rPr>
+        <w:t> -like '*User Driven*'} | </w:t>
+      </w:r>
+      <w:r>
+        <w:rPr>
+          <w:rStyle w:val="spellingerror"/>
+          <w:rFonts w:ascii="Calibri" w:hAnsi="Calibri" w:cs="Calibri"/>
+          <w:b/>
+          <w:bCs/>
+          <w:sz w:val="22"/>
+          <w:szCs w:val="22"/>
+        </w:rPr>
+        <w:t>ConvertTo-AutoPilotConfigurationJSON</w:t>
+      </w:r>
+      <w:r>
+        <w:rPr>
+          <w:rStyle w:val="normaltextrun"/>
+          <w:rFonts w:ascii="Calibri" w:hAnsi="Calibri" w:cs="Calibri"/>
+          <w:b/>
+          <w:bCs/>
+          <w:sz w:val="22"/>
+          <w:szCs w:val="22"/>
+        </w:rPr>
+        <w:t> | Out-File -</w:t>
+      </w:r>
+      <w:r>
+        <w:rPr>
+          <w:rStyle w:val="spellingerror"/>
+          <w:rFonts w:ascii="Calibri" w:hAnsi="Calibri" w:cs="Calibri"/>
+          <w:b/>
+          <w:bCs/>
+          <w:sz w:val="22"/>
+          <w:szCs w:val="22"/>
+        </w:rPr>
+        <w:t>FilePath</w:t>
+      </w:r>
+      <w:r>
+        <w:rPr>
+          <w:rStyle w:val="normaltextrun"/>
+          <w:rFonts w:ascii="Calibri" w:hAnsi="Calibri" w:cs="Calibri"/>
+          <w:b/>
+          <w:bCs/>
+          <w:sz w:val="22"/>
+          <w:szCs w:val="22"/>
+        </w:rPr>
+        <w:t> $</w:t>
+      </w:r>
+      <w:r>
+        <w:rPr>
+          <w:rStyle w:val="spellingerror"/>
+          <w:rFonts w:ascii="Calibri" w:hAnsi="Calibri" w:cs="Calibri"/>
+          <w:b/>
+          <w:bCs/>
+          <w:sz w:val="22"/>
+          <w:szCs w:val="22"/>
+        </w:rPr>
+        <w:t>env:userprofile</w:t>
+      </w:r>
+      <w:r>
+        <w:rPr>
+          <w:rStyle w:val="normaltextrun"/>
+          <w:rFonts w:ascii="Calibri" w:hAnsi="Calibri" w:cs="Calibri"/>
+          <w:b/>
+          <w:bCs/>
+          <w:sz w:val="22"/>
+          <w:szCs w:val="22"/>
+        </w:rPr>
+        <w:t>\desktop\</w:t>
+      </w:r>
+      <w:r>
+        <w:rPr>
+          <w:rStyle w:val="spellingerror"/>
+          <w:rFonts w:ascii="Calibri" w:hAnsi="Calibri" w:cs="Calibri"/>
+          <w:b/>
+          <w:bCs/>
+          <w:sz w:val="22"/>
+          <w:szCs w:val="22"/>
+        </w:rPr>
+        <w:t>AutoPilotConfigurationFile.json</w:t>
+      </w:r>
+      <w:r>
+        <w:rPr>
+          <w:rStyle w:val="normaltextrun"/>
+          <w:rFonts w:ascii="Calibri" w:hAnsi="Calibri" w:cs="Calibri"/>
+          <w:b/>
+          <w:bCs/>
+          <w:sz w:val="22"/>
+          <w:szCs w:val="22"/>
+        </w:rPr>
+        <w:t> -Encoding ASCII</w:t>
+      </w:r>
+      <w:r>
+        <w:rPr>
+          <w:rStyle w:val="eop"/>
+          <w:rFonts w:ascii="Calibri" w:eastAsiaTheme="majorEastAsia" w:hAnsi="Calibri" w:cs="Calibri"/>
+          <w:b/>
+          <w:bCs/>
+          <w:sz w:val="22"/>
+          <w:szCs w:val="22"/>
+        </w:rPr>
+        <w:t> </w:t>
+      </w:r>
+    </w:p>
+    <w:p>
+      <w:pPr>
+        <w:pStyle w:val="paragraph"/>
+        <w:spacing w:before="0" w:beforeAutospacing="0" w:after="0" w:afterAutospacing="0"/>
+        <w:textAlignment w:val="baseline"/>
+        <w:rPr>
+          <w:rStyle w:val="eop"/>
+          <w:rFonts w:ascii="Calibri" w:eastAsiaTheme="majorEastAsia" w:hAnsi="Calibri" w:cs="Calibri"/>
+          <w:sz w:val="22"/>
+          <w:szCs w:val="22"/>
+        </w:rPr>
+      </w:pPr>
+    </w:p>
+    <w:p>
+      <w:pPr>
+        <w:pStyle w:val="paragraph"/>
+        <w:numPr>
+          <w:ilvl w:val="0"/>
+          <w:numId w:val="23"/>
+        </w:numPr>
+        <w:spacing w:before="0" w:beforeAutospacing="0" w:after="0" w:afterAutospacing="0"/>
+        <w:textAlignment w:val="baseline"/>
+        <w:rPr>
+          <w:rStyle w:val="eop"/>
+          <w:rFonts w:ascii="Segoe UI" w:hAnsi="Segoe UI" w:cs="Segoe UI"/>
+          <w:sz w:val="18"/>
+          <w:szCs w:val="18"/>
+        </w:rPr>
+      </w:pPr>
+      <w:r>
+        <w:rPr>
+          <w:rStyle w:val="eop"/>
+          <w:rFonts w:ascii="Calibri" w:eastAsiaTheme="majorEastAsia" w:hAnsi="Calibri" w:cs="Calibri"/>
+          <w:sz w:val="22"/>
+          <w:szCs w:val="22"/>
+        </w:rPr>
+        <w:t xml:space="preserve">Go to your desktop and copy the AutopilotConfigurationFile.json </w:t>
+      </w:r>
+      <w:proofErr w:type="gramStart"/>
+      <w:r>
+        <w:rPr>
+          <w:rStyle w:val="eop"/>
+          <w:rFonts w:ascii="Calibri" w:eastAsiaTheme="majorEastAsia" w:hAnsi="Calibri" w:cs="Calibri"/>
+          <w:sz w:val="22"/>
+          <w:szCs w:val="22"/>
+        </w:rPr>
+        <w:t>file</w:t>
+      </w:r>
+      <w:proofErr w:type="gramEnd"/>
+    </w:p>
+    <w:p>
+      <w:pPr>
+        <w:pStyle w:val="paragraph"/>
+        <w:numPr>
+          <w:ilvl w:val="0"/>
+          <w:numId w:val="23"/>
+        </w:numPr>
+        <w:spacing w:before="0" w:beforeAutospacing="0" w:after="0" w:afterAutospacing="0"/>
+        <w:textAlignment w:val="baseline"/>
+        <w:rPr>
+          <w:rStyle w:val="eop"/>
+          <w:rFonts w:ascii="Segoe UI" w:hAnsi="Segoe UI" w:cs="Segoe UI"/>
+          <w:sz w:val="18"/>
+          <w:szCs w:val="18"/>
+        </w:rPr>
+      </w:pPr>
+      <w:r>
+        <w:rPr>
+          <w:rStyle w:val="eop"/>
+          <w:rFonts w:ascii="Calibri" w:eastAsiaTheme="majorEastAsia" w:hAnsi="Calibri" w:cs="Calibri"/>
+          <w:sz w:val="22"/>
+          <w:szCs w:val="22"/>
+        </w:rPr>
+        <w:t xml:space="preserve">On the </w:t>
+      </w:r>
+      <w:r>
+        <w:rPr>
+          <w:rStyle w:val="eop"/>
+          <w:rFonts w:ascii="Calibri" w:eastAsiaTheme="majorEastAsia" w:hAnsi="Calibri" w:cs="Calibri"/>
+          <w:b/>
+          <w:bCs/>
+          <w:sz w:val="22"/>
+          <w:szCs w:val="22"/>
+        </w:rPr>
+        <w:t>Deploy</w:t>
+      </w:r>
+      <w:r>
+        <w:rPr>
+          <w:rStyle w:val="eop"/>
+          <w:rFonts w:ascii="Calibri" w:eastAsiaTheme="majorEastAsia" w:hAnsi="Calibri" w:cs="Calibri"/>
+          <w:sz w:val="22"/>
+          <w:szCs w:val="22"/>
+        </w:rPr>
+        <w:t xml:space="preserve"> drive of your USB drive, make a folder called </w:t>
+      </w:r>
+      <w:proofErr w:type="gramStart"/>
+      <w:r>
+        <w:rPr>
+          <w:rStyle w:val="eop"/>
+          <w:rFonts w:ascii="Calibri" w:eastAsiaTheme="majorEastAsia" w:hAnsi="Calibri" w:cs="Calibri"/>
+          <w:b/>
+          <w:bCs/>
+          <w:sz w:val="22"/>
+          <w:szCs w:val="22"/>
+        </w:rPr>
+        <w:t>autopilot</w:t>
+      </w:r>
+      <w:proofErr w:type="gramEnd"/>
+    </w:p>
+    <w:p>
+      <w:pPr>
+        <w:pStyle w:val="paragraph"/>
+        <w:numPr>
+          <w:ilvl w:val="0"/>
+          <w:numId w:val="23"/>
+        </w:numPr>
+        <w:spacing w:before="0" w:beforeAutospacing="0" w:after="0" w:afterAutospacing="0"/>
+        <w:textAlignment w:val="baseline"/>
+        <w:rPr>
+          <w:rStyle w:val="eop"/>
+          <w:rFonts w:ascii="Segoe UI" w:hAnsi="Segoe UI" w:cs="Segoe UI"/>
+          <w:sz w:val="18"/>
+          <w:szCs w:val="18"/>
+        </w:rPr>
+      </w:pPr>
+      <w:r>
+        <w:rPr>
+          <w:rStyle w:val="eop"/>
+          <w:rFonts w:ascii="Calibri" w:eastAsiaTheme="majorEastAsia" w:hAnsi="Calibri" w:cs="Calibri"/>
+          <w:sz w:val="22"/>
+          <w:szCs w:val="22"/>
+        </w:rPr>
+        <w:t xml:space="preserve">Copy the </w:t>
+      </w:r>
+      <w:r>
+        <w:rPr>
+          <w:rStyle w:val="eop"/>
+          <w:rFonts w:ascii="Calibri" w:eastAsiaTheme="majorEastAsia" w:hAnsi="Calibri" w:cs="Calibri"/>
+          <w:b/>
+          <w:bCs/>
+          <w:sz w:val="22"/>
+          <w:szCs w:val="22"/>
+        </w:rPr>
+        <w:t>AutopilotConfigurationFile.json</w:t>
+      </w:r>
+      <w:r>
+        <w:rPr>
+          <w:rStyle w:val="eop"/>
+          <w:rFonts w:ascii="Calibri" w:eastAsiaTheme="majorEastAsia" w:hAnsi="Calibri" w:cs="Calibri"/>
+          <w:sz w:val="22"/>
+          <w:szCs w:val="22"/>
+        </w:rPr>
+        <w:t xml:space="preserve"> file to the </w:t>
+      </w:r>
+      <w:r>
+        <w:rPr>
+          <w:rStyle w:val="eop"/>
+          <w:rFonts w:ascii="Calibri" w:eastAsiaTheme="majorEastAsia" w:hAnsi="Calibri" w:cs="Calibri"/>
+          <w:b/>
+          <w:bCs/>
+          <w:sz w:val="22"/>
+          <w:szCs w:val="22"/>
+        </w:rPr>
+        <w:t>autopilot</w:t>
+      </w:r>
+      <w:r>
+        <w:rPr>
+          <w:rStyle w:val="eop"/>
+          <w:rFonts w:ascii="Calibri" w:eastAsiaTheme="majorEastAsia" w:hAnsi="Calibri" w:cs="Calibri"/>
+          <w:sz w:val="22"/>
+          <w:szCs w:val="22"/>
+        </w:rPr>
+        <w:t xml:space="preserve"> folder</w:t>
+      </w:r>
+      <w:r>
+        <w:rPr>
+          <w:rStyle w:val="eop"/>
+          <w:rFonts w:ascii="Calibri" w:eastAsiaTheme="majorEastAsia" w:hAnsi="Calibri" w:cs="Calibri"/>
+          <w:sz w:val="22"/>
+          <w:szCs w:val="22"/>
+        </w:rPr>
+        <w:br/>
+      </w:r>
+      <w:r>
+        <w:rPr>
+          <w:rStyle w:val="eop"/>
+          <w:rFonts w:ascii="Calibri" w:eastAsiaTheme="majorEastAsia" w:hAnsi="Calibri" w:cs="Calibri"/>
+          <w:sz w:val="22"/>
+          <w:szCs w:val="22"/>
+        </w:rPr>
+        <w:br/>
+        <w:t>This should look like the following</w:t>
+      </w:r>
+      <w:r>
+        <w:rPr>
+          <w:rStyle w:val="eop"/>
+          <w:rFonts w:ascii="Calibri" w:eastAsiaTheme="majorEastAsia" w:hAnsi="Calibri" w:cs="Calibri"/>
+          <w:sz w:val="22"/>
+          <w:szCs w:val="22"/>
+        </w:rPr>
+        <w:br/>
+      </w:r>
+      <w:r>
+        <w:rPr>
+          <w:rStyle w:val="eop"/>
+          <w:rFonts w:ascii="Calibri" w:eastAsiaTheme="majorEastAsia" w:hAnsi="Calibri" w:cs="Calibri"/>
+          <w:sz w:val="22"/>
+          <w:szCs w:val="22"/>
+        </w:rPr>
+        <w:br/>
+      </w:r>
+      <w:r>
+        <w:rPr>
+          <w:rFonts w:ascii="Segoe UI" w:hAnsi="Segoe UI" w:cs="Segoe UI"/>
+          <w:noProof/>
+          <w:sz w:val="18"/>
+          <w:szCs w:val="18"/>
+        </w:rPr>
+        <w:drawing>
+          <wp:inline distT="0" distB="0" distL="0" distR="0" wp14:anchorId="11BDCE5C" wp14:editId="39A26CD3">
+            <wp:extent cx="3454578" cy="1378021"/>
+            <wp:effectExtent l="0" t="0" r="0" b="0"/>
+            <wp:docPr id="21" name="Picture 21" descr="A screenshot of a cell phone&#10;&#10;Description automatically generated"/>
             <wp:cNvGraphicFramePr>
               <a:graphicFrameLocks xmlns:a="http://schemas.openxmlformats.org/drawingml/2006/main" noChangeAspect="1"/>
             </wp:cNvGraphicFramePr>
@@ -6584,7 +7665,7 @@
                   <pic:spPr>
                     <a:xfrm>
                       <a:off x="0" y="0"/>
-                      <a:ext cx="5943600" cy="3322320"/>
+                      <a:ext cx="3454578" cy="1378021"/>
                     </a:xfrm>
                     <a:prstGeom prst="rect">
                       <a:avLst/>
@@ -6599,124 +7680,226 @@
     </w:p>
     <w:p>
       <w:pPr>
-        <w:pStyle w:val="paragraph"/>
-        <w:spacing w:before="0" w:beforeAutospacing="0" w:after="0" w:afterAutospacing="0"/>
-        <w:textAlignment w:val="baseline"/>
-        <w:rPr>
-          <w:rFonts w:ascii="Segoe UI" w:hAnsi="Segoe UI" w:cs="Segoe UI"/>
-          <w:sz w:val="18"/>
-          <w:szCs w:val="18"/>
-        </w:rPr>
-      </w:pPr>
-    </w:p>
-    <w:p>
-      <w:pPr>
-        <w:pStyle w:val="paragraph"/>
+        <w:pStyle w:val="Heading2"/>
+      </w:pPr>
+      <w:bookmarkStart w:id="37" w:name="_Toc108528285"/>
+      <w:bookmarkStart w:id="38" w:name="_Toc135666297"/>
+      <w:r>
+        <w:t>Multiple Autopilot Configuration Files</w:t>
+      </w:r>
+      <w:bookmarkEnd w:id="37"/>
+      <w:bookmarkEnd w:id="38"/>
+    </w:p>
+    <w:p>
+      <w:r>
+        <w:t xml:space="preserve">If imaging many devices that will go to different locations or have different Autopilot settings, you will need multiple Autpilot profiles which means you will also need multiple AutoPilotConfigurationFile.json files. </w:t>
+      </w:r>
+    </w:p>
+    <w:p>
+      <w:pPr>
+        <w:rPr>
+          <w:rFonts w:eastAsia="Times New Roman"/>
+        </w:rPr>
+      </w:pPr>
+      <w:r>
+        <w:t>Give each file a unique name (</w:t>
+      </w:r>
+      <w:proofErr w:type="gramStart"/>
+      <w:r>
+        <w:t>e.g.</w:t>
+      </w:r>
+      <w:proofErr w:type="gramEnd"/>
+      <w:r>
+        <w:t xml:space="preserve"> ContosoHighSchool.json, FabrakamMiddleSchool.json) and store them in your autopilot folder. If multiple files are detected, you will be prompted </w:t>
+      </w:r>
+      <w:proofErr w:type="gramStart"/>
+      <w:r>
+        <w:t>for</w:t>
+      </w:r>
+      <w:proofErr w:type="gramEnd"/>
+      <w:r>
+        <w:t xml:space="preserve"> which file you want to use.</w:t>
+      </w:r>
+    </w:p>
+    <w:p>
+      <w:pPr>
+        <w:pStyle w:val="Heading1"/>
+      </w:pPr>
+      <w:bookmarkStart w:id="39" w:name="_Toc108528287"/>
+      <w:bookmarkStart w:id="40" w:name="_Toc135666298"/>
+      <w:r>
+        <w:t xml:space="preserve">Optional - Copying a custom </w:t>
+      </w:r>
+      <w:proofErr w:type="gramStart"/>
+      <w:r>
+        <w:t>WinRE.wim</w:t>
+      </w:r>
+      <w:bookmarkEnd w:id="39"/>
+      <w:bookmarkEnd w:id="40"/>
+      <w:proofErr w:type="gramEnd"/>
+    </w:p>
+    <w:p>
+      <w:pPr>
+        <w:rPr>
+          <w:rFonts w:cstheme="minorHAnsi"/>
+        </w:rPr>
+      </w:pPr>
+      <w:r>
+        <w:rPr>
+          <w:rFonts w:cstheme="minorHAnsi"/>
+        </w:rPr>
+        <w:t xml:space="preserve">If you are deploying a device that does not have built in drivers in Windows, three things need to be </w:t>
+      </w:r>
+      <w:proofErr w:type="gramStart"/>
+      <w:r>
+        <w:rPr>
+          <w:rFonts w:cstheme="minorHAnsi"/>
+        </w:rPr>
+        <w:t>updated</w:t>
+      </w:r>
+      <w:proofErr w:type="gramEnd"/>
+    </w:p>
+    <w:p>
+      <w:pPr>
+        <w:pStyle w:val="ListParagraph"/>
         <w:numPr>
           <w:ilvl w:val="0"/>
-          <w:numId w:val="22"/>
+          <w:numId w:val="19"/>
         </w:numPr>
-        <w:spacing w:before="0" w:beforeAutospacing="0" w:after="0" w:afterAutospacing="0"/>
-        <w:textAlignment w:val="baseline"/>
-        <w:rPr>
-          <w:rFonts w:ascii="Segoe UI" w:hAnsi="Segoe UI" w:cs="Segoe UI"/>
-          <w:sz w:val="18"/>
-          <w:szCs w:val="18"/>
-        </w:rPr>
-      </w:pPr>
-      <w:r>
-        <w:rPr>
-          <w:rFonts w:asciiTheme="minorHAnsi" w:hAnsiTheme="minorHAnsi" w:cstheme="minorHAnsi"/>
-          <w:sz w:val="22"/>
-          <w:szCs w:val="22"/>
+        <w:rPr>
+          <w:rFonts w:cstheme="minorHAnsi"/>
+        </w:rPr>
+      </w:pPr>
+      <w:r>
+        <w:rPr>
+          <w:rFonts w:cstheme="minorHAnsi"/>
+        </w:rPr>
+        <w:t>WinPE (Storage</w:t>
+      </w:r>
+      <w:r>
+        <w:rPr>
+          <w:rFonts w:cstheme="minorHAnsi"/>
+        </w:rPr>
+        <w:t xml:space="preserve"> and possibly keyboard/mouse drivers</w:t>
+      </w:r>
+      <w:r>
+        <w:rPr>
+          <w:rFonts w:cstheme="minorHAnsi"/>
+        </w:rPr>
+        <w:t>)</w:t>
+      </w:r>
+    </w:p>
+    <w:p>
+      <w:pPr>
+        <w:pStyle w:val="ListParagraph"/>
+        <w:numPr>
+          <w:ilvl w:val="0"/>
+          <w:numId w:val="19"/>
+        </w:numPr>
+        <w:rPr>
+          <w:rFonts w:cstheme="minorHAnsi"/>
+        </w:rPr>
+      </w:pPr>
+      <w:r>
+        <w:rPr>
+          <w:rFonts w:cstheme="minorHAnsi"/>
+        </w:rPr>
+        <w:t>Each FFU file (Storage and network</w:t>
+      </w:r>
+      <w:r>
+        <w:rPr>
+          <w:rFonts w:cstheme="minorHAnsi"/>
+        </w:rPr>
+        <w:t xml:space="preserve"> drivers</w:t>
+      </w:r>
+      <w:r>
+        <w:rPr>
+          <w:rFonts w:cstheme="minorHAnsi"/>
+        </w:rPr>
+        <w:t>)</w:t>
+      </w:r>
+    </w:p>
+    <w:p>
+      <w:pPr>
+        <w:pStyle w:val="ListParagraph"/>
+        <w:numPr>
+          <w:ilvl w:val="0"/>
+          <w:numId w:val="19"/>
+        </w:numPr>
+        <w:rPr>
+          <w:rFonts w:cstheme="minorHAnsi"/>
+        </w:rPr>
+      </w:pPr>
+      <w:r>
+        <w:rPr>
+          <w:rFonts w:cstheme="minorHAnsi"/>
+        </w:rPr>
+        <w:t>WinRE (</w:t>
+      </w:r>
+      <w:r>
+        <w:rPr>
+          <w:rFonts w:cstheme="minorHAnsi"/>
+        </w:rPr>
+        <w:t>Storage</w:t>
+      </w:r>
+      <w:r>
+        <w:rPr>
+          <w:rFonts w:cstheme="minorHAnsi"/>
+        </w:rPr>
+        <w:t xml:space="preserve"> and possibly keyboard/mouse drivers</w:t>
+      </w:r>
+      <w:r>
+        <w:rPr>
+          <w:rFonts w:cstheme="minorHAnsi"/>
+        </w:rPr>
+        <w:t>)</w:t>
+      </w:r>
+    </w:p>
+    <w:p>
+      <w:pPr>
+        <w:rPr>
+          <w:rFonts w:cstheme="minorHAnsi"/>
+        </w:rPr>
+      </w:pPr>
+      <w:r>
+        <w:rPr>
+          <w:rFonts w:cstheme="minorHAnsi"/>
         </w:rPr>
         <w:lastRenderedPageBreak/>
-        <w:t xml:space="preserve">For OOBE settings, configure like below, making sure to select </w:t>
-      </w:r>
-      <w:r>
-        <w:rPr>
-          <w:rFonts w:asciiTheme="minorHAnsi" w:hAnsiTheme="minorHAnsi" w:cstheme="minorHAnsi"/>
-          <w:b/>
-          <w:bCs/>
-          <w:sz w:val="22"/>
-          <w:szCs w:val="22"/>
-        </w:rPr>
-        <w:t>deployment mode</w:t>
-      </w:r>
-      <w:r>
-        <w:rPr>
-          <w:rFonts w:asciiTheme="minorHAnsi" w:hAnsiTheme="minorHAnsi" w:cstheme="minorHAnsi"/>
-          <w:sz w:val="22"/>
-          <w:szCs w:val="22"/>
-        </w:rPr>
-        <w:t xml:space="preserve"> as </w:t>
-      </w:r>
-      <w:r>
-        <w:rPr>
-          <w:rFonts w:asciiTheme="minorHAnsi" w:hAnsiTheme="minorHAnsi" w:cstheme="minorHAnsi"/>
-          <w:b/>
-          <w:bCs/>
-          <w:sz w:val="22"/>
-          <w:szCs w:val="22"/>
-        </w:rPr>
-        <w:t>User-Driven</w:t>
-      </w:r>
-      <w:r>
-        <w:rPr>
-          <w:rFonts w:asciiTheme="minorHAnsi" w:hAnsiTheme="minorHAnsi" w:cstheme="minorHAnsi"/>
-          <w:sz w:val="22"/>
-          <w:szCs w:val="22"/>
-        </w:rPr>
-        <w:t xml:space="preserve"> and </w:t>
-      </w:r>
-      <w:r>
-        <w:rPr>
-          <w:rFonts w:asciiTheme="minorHAnsi" w:hAnsiTheme="minorHAnsi" w:cstheme="minorHAnsi"/>
-          <w:b/>
-          <w:bCs/>
-          <w:sz w:val="22"/>
-          <w:szCs w:val="22"/>
-        </w:rPr>
-        <w:t>Join to Azure AD</w:t>
-      </w:r>
-      <w:r>
-        <w:rPr>
-          <w:rFonts w:asciiTheme="minorHAnsi" w:hAnsiTheme="minorHAnsi" w:cstheme="minorHAnsi"/>
-          <w:sz w:val="22"/>
-          <w:szCs w:val="22"/>
-        </w:rPr>
-        <w:t xml:space="preserve"> as </w:t>
-      </w:r>
-      <w:r>
-        <w:rPr>
-          <w:rFonts w:asciiTheme="minorHAnsi" w:hAnsiTheme="minorHAnsi" w:cstheme="minorHAnsi"/>
-          <w:b/>
-          <w:bCs/>
-          <w:sz w:val="22"/>
-          <w:szCs w:val="22"/>
-        </w:rPr>
-        <w:t>Azure AD Joined</w:t>
-      </w:r>
-      <w:r>
-        <w:rPr>
-          <w:rFonts w:asciiTheme="minorHAnsi" w:hAnsiTheme="minorHAnsi" w:cstheme="minorHAnsi"/>
-          <w:sz w:val="22"/>
-          <w:szCs w:val="22"/>
-        </w:rPr>
-        <w:br/>
-      </w:r>
-      <w:r>
-        <w:rPr>
-          <w:rFonts w:ascii="Segoe UI" w:hAnsi="Segoe UI" w:cs="Segoe UI"/>
+        <w:t xml:space="preserve">You can create your own custom WinRE.wim file with the appropriate drivers. Keep in mind that the version of WinRE must match the version of Windows you are deploying. </w:t>
+      </w:r>
+    </w:p>
+    <w:p>
+      <w:pPr>
+        <w:rPr>
+          <w:rFonts w:cstheme="minorHAnsi"/>
+        </w:rPr>
+      </w:pPr>
+      <w:r>
+        <w:rPr>
+          <w:rFonts w:cstheme="minorHAnsi"/>
+        </w:rPr>
+        <w:t>Your Deploy partition should look like the following:</w:t>
+      </w:r>
+    </w:p>
+    <w:p>
+      <w:pPr>
+        <w:spacing w:after="0" w:line="240" w:lineRule="auto"/>
+        <w:textAlignment w:val="center"/>
+        <w:rPr>
+          <w:rFonts w:ascii="Calibri" w:eastAsia="Times New Roman" w:hAnsi="Calibri" w:cs="Calibri"/>
+        </w:rPr>
+      </w:pPr>
+      <w:r>
+        <w:rPr>
+          <w:rFonts w:ascii="Calibri" w:eastAsia="Times New Roman" w:hAnsi="Calibri" w:cs="Calibri"/>
           <w:noProof/>
-          <w:sz w:val="18"/>
-          <w:szCs w:val="18"/>
         </w:rPr>
         <w:drawing>
-          <wp:inline distT="0" distB="0" distL="0" distR="0" wp14:anchorId="57EF2F87" wp14:editId="0DFF2F14">
-            <wp:extent cx="5943600" cy="5321935"/>
-            <wp:effectExtent l="0" t="0" r="0" b="0"/>
-            <wp:docPr id="20" name="Picture 20" descr="A screenshot of a cell phone&#10;&#10;Description automatically generated"/>
+          <wp:inline distT="0" distB="0" distL="0" distR="0" wp14:anchorId="2735A67B" wp14:editId="50408FA1">
+            <wp:extent cx="2616334" cy="1517728"/>
+            <wp:effectExtent l="0" t="0" r="0" b="6350"/>
+            <wp:docPr id="9" name="Picture 9" descr="A screenshot of a cell phone&#10;&#10;Description automatically generated"/>
             <wp:cNvGraphicFramePr>
               <a:graphicFrameLocks xmlns:a="http://schemas.openxmlformats.org/drawingml/2006/main" noChangeAspect="1"/>
             </wp:cNvGraphicFramePr>
@@ -6736,7 +7919,7 @@
                   <pic:spPr>
                     <a:xfrm>
                       <a:off x="0" y="0"/>
-                      <a:ext cx="5943600" cy="5321935"/>
+                      <a:ext cx="2616334" cy="1517728"/>
                     </a:xfrm>
                     <a:prstGeom prst="rect">
                       <a:avLst/>
@@ -6751,797 +7934,22 @@
     </w:p>
     <w:p>
       <w:pPr>
-        <w:pStyle w:val="paragraph"/>
-        <w:numPr>
-          <w:ilvl w:val="0"/>
-          <w:numId w:val="22"/>
-        </w:numPr>
-        <w:spacing w:before="0" w:beforeAutospacing="0" w:after="0" w:afterAutospacing="0"/>
-        <w:textAlignment w:val="baseline"/>
-        <w:rPr>
-          <w:rFonts w:ascii="Segoe UI" w:hAnsi="Segoe UI" w:cs="Segoe UI"/>
-          <w:sz w:val="18"/>
-          <w:szCs w:val="18"/>
-        </w:rPr>
-      </w:pPr>
-      <w:r>
-        <w:rPr>
-          <w:rFonts w:asciiTheme="minorHAnsi" w:hAnsiTheme="minorHAnsi" w:cstheme="minorHAnsi"/>
-          <w:sz w:val="22"/>
-          <w:szCs w:val="22"/>
-        </w:rPr>
-        <w:t xml:space="preserve">Click </w:t>
-      </w:r>
-      <w:r>
-        <w:rPr>
-          <w:rFonts w:asciiTheme="minorHAnsi" w:hAnsiTheme="minorHAnsi" w:cstheme="minorHAnsi"/>
-          <w:b/>
-          <w:bCs/>
-          <w:sz w:val="22"/>
-          <w:szCs w:val="22"/>
-        </w:rPr>
-        <w:t>Next</w:t>
-      </w:r>
-      <w:r>
-        <w:rPr>
-          <w:rFonts w:asciiTheme="minorHAnsi" w:hAnsiTheme="minorHAnsi" w:cstheme="minorHAnsi"/>
-          <w:sz w:val="22"/>
-          <w:szCs w:val="22"/>
-        </w:rPr>
-        <w:t xml:space="preserve"> through the rest of the wizard (even on the Assignments tab as you do not have to assign this profile to a group). On the Review + create tab, click </w:t>
-      </w:r>
-      <w:r>
-        <w:rPr>
-          <w:rFonts w:asciiTheme="minorHAnsi" w:hAnsiTheme="minorHAnsi" w:cstheme="minorHAnsi"/>
-          <w:b/>
-          <w:bCs/>
-          <w:sz w:val="22"/>
-          <w:szCs w:val="22"/>
-        </w:rPr>
-        <w:t>Create</w:t>
-      </w:r>
-      <w:r>
-        <w:rPr>
-          <w:rFonts w:asciiTheme="minorHAnsi" w:hAnsiTheme="minorHAnsi" w:cstheme="minorHAnsi"/>
-          <w:b/>
-          <w:bCs/>
-          <w:sz w:val="22"/>
-          <w:szCs w:val="22"/>
-        </w:rPr>
-        <w:t>.</w:t>
-      </w:r>
-    </w:p>
-    <w:p>
-      <w:pPr>
-        <w:pStyle w:val="paragraph"/>
-        <w:spacing w:before="0" w:beforeAutospacing="0" w:after="0" w:afterAutospacing="0"/>
-        <w:ind w:left="720"/>
-        <w:textAlignment w:val="baseline"/>
-        <w:rPr>
-          <w:rFonts w:ascii="Segoe UI" w:hAnsi="Segoe UI" w:cs="Segoe UI"/>
-          <w:sz w:val="18"/>
-          <w:szCs w:val="18"/>
-        </w:rPr>
-      </w:pPr>
-    </w:p>
-    <w:p>
-      <w:pPr>
-        <w:pStyle w:val="Heading2"/>
-      </w:pPr>
-      <w:bookmarkStart w:id="33" w:name="_Toc108528283"/>
-      <w:bookmarkStart w:id="34" w:name="_Toc135666295"/>
-      <w:r>
-        <w:t>Install Azure AD, WindowsAutopilotIntune, Intune Graph Powershell modules</w:t>
-      </w:r>
-      <w:bookmarkEnd w:id="33"/>
-      <w:bookmarkEnd w:id="34"/>
-    </w:p>
-    <w:p>
-      <w:pPr>
         <w:spacing w:after="0" w:line="240" w:lineRule="auto"/>
-        <w:rPr>
-          <w:rFonts w:eastAsia="Times New Roman"/>
-        </w:rPr>
-      </w:pPr>
-      <w:r>
-        <w:rPr>
-          <w:rFonts w:eastAsia="Times New Roman"/>
-        </w:rPr>
-        <w:t>Open Powershell as an admin</w:t>
-      </w:r>
-    </w:p>
-    <w:p>
-      <w:pPr>
-        <w:spacing w:after="0" w:line="240" w:lineRule="auto"/>
-        <w:rPr>
-          <w:rFonts w:eastAsia="Times New Roman"/>
-          <w:b/>
-          <w:bCs/>
-        </w:rPr>
-      </w:pPr>
-      <w:r>
-        <w:rPr>
-          <w:rFonts w:eastAsia="Times New Roman"/>
-          <w:b/>
-          <w:bCs/>
-        </w:rPr>
-        <w:t>Run Install-Module AzureAD</w:t>
-      </w:r>
-    </w:p>
-    <w:p>
-      <w:pPr>
-        <w:spacing w:after="0" w:line="240" w:lineRule="auto"/>
-        <w:rPr>
-          <w:rFonts w:eastAsia="Times New Roman"/>
-        </w:rPr>
-      </w:pPr>
-      <w:r>
-        <w:rPr>
-          <w:rFonts w:eastAsia="Times New Roman"/>
-        </w:rPr>
-        <w:t>At the untrusted repository message, type Y or A</w:t>
-      </w:r>
-    </w:p>
-    <w:p>
-      <w:pPr>
-        <w:spacing w:after="0" w:line="240" w:lineRule="auto"/>
-        <w:rPr>
-          <w:rFonts w:eastAsia="Times New Roman" w:cstheme="minorHAnsi"/>
-          <w:b/>
-          <w:bCs/>
-        </w:rPr>
-      </w:pPr>
-      <w:r>
-        <w:rPr>
-          <w:rFonts w:eastAsia="Times New Roman"/>
-          <w:b/>
-          <w:bCs/>
-        </w:rPr>
-        <w:t>Run Install-Module WindowsAutopilotIntune</w:t>
-      </w:r>
-    </w:p>
-    <w:p>
-      <w:pPr>
-        <w:spacing w:after="0" w:line="240" w:lineRule="auto"/>
-        <w:rPr>
-          <w:rFonts w:eastAsia="Times New Roman"/>
-        </w:rPr>
-      </w:pPr>
-      <w:r>
-        <w:rPr>
-          <w:rFonts w:eastAsia="Times New Roman"/>
-        </w:rPr>
-        <w:t>At the untrusted repository message, type Y or A</w:t>
-      </w:r>
-      <w:r>
-        <w:rPr>
-          <w:rFonts w:eastAsia="Times New Roman"/>
-        </w:rPr>
-        <w:br/>
-      </w:r>
-      <w:r>
-        <w:rPr>
-          <w:rFonts w:eastAsia="Times New Roman"/>
-          <w:b/>
-          <w:bCs/>
-        </w:rPr>
-        <w:t>Run Install-Module Microsoft.Graph.Intune</w:t>
-      </w:r>
-    </w:p>
-    <w:p>
-      <w:pPr>
-        <w:spacing w:after="0" w:line="240" w:lineRule="auto"/>
-        <w:rPr>
-          <w:rFonts w:eastAsia="Times New Roman"/>
-        </w:rPr>
-      </w:pPr>
-      <w:r>
-        <w:rPr>
-          <w:rFonts w:eastAsia="Times New Roman"/>
-        </w:rPr>
-        <w:t>At the untrusted repository message, type Y or A</w:t>
-      </w:r>
-    </w:p>
-    <w:p>
-      <w:pPr>
-        <w:spacing w:after="0" w:line="240" w:lineRule="auto"/>
-        <w:rPr>
-          <w:rFonts w:eastAsia="Times New Roman" w:cstheme="minorHAnsi"/>
-        </w:rPr>
-      </w:pPr>
-      <w:r>
-        <w:rPr>
-          <w:rFonts w:eastAsia="Times New Roman" w:cstheme="minorHAnsi"/>
-        </w:rPr>
-        <w:t> </w:t>
-      </w:r>
-    </w:p>
-    <w:p>
-      <w:pPr>
-        <w:spacing w:after="0" w:line="240" w:lineRule="auto"/>
-        <w:rPr>
-          <w:rFonts w:eastAsia="Times New Roman" w:cstheme="minorHAnsi"/>
-        </w:rPr>
-      </w:pPr>
-    </w:p>
-    <w:p>
-      <w:pPr>
-        <w:spacing w:after="0" w:line="240" w:lineRule="auto"/>
-        <w:rPr>
-          <w:rFonts w:eastAsia="Times New Roman" w:cstheme="minorHAnsi"/>
-        </w:rPr>
-      </w:pPr>
-      <w:r>
-        <w:rPr>
-          <w:rFonts w:eastAsia="Times New Roman" w:cstheme="minorHAnsi"/>
-        </w:rPr>
-        <w:t> </w:t>
-      </w:r>
-    </w:p>
-    <w:p>
-      <w:pPr>
-        <w:pStyle w:val="Heading2"/>
-        <w:rPr>
-          <w:rFonts w:eastAsia="Times New Roman"/>
-        </w:rPr>
-      </w:pPr>
-      <w:bookmarkStart w:id="35" w:name="_Toc108528284"/>
-      <w:bookmarkStart w:id="36" w:name="_Toc135666296"/>
-      <w:r>
-        <w:rPr>
-          <w:rFonts w:eastAsia="Times New Roman"/>
-        </w:rPr>
-        <w:lastRenderedPageBreak/>
-        <w:t>Get the User Driven Autopilot profile and convert to JSON</w:t>
-      </w:r>
-      <w:bookmarkEnd w:id="35"/>
-      <w:bookmarkEnd w:id="36"/>
-    </w:p>
-    <w:p>
-      <w:r>
-        <w:t xml:space="preserve">Still in Powershell, </w:t>
-      </w:r>
-      <w:r>
-        <w:t>run</w:t>
-      </w:r>
-      <w:r>
-        <w:rPr>
-          <w:b/>
-          <w:bCs/>
-        </w:rPr>
-        <w:t xml:space="preserve"> Connect-MSGraph</w:t>
-      </w:r>
-    </w:p>
-    <w:p>
-      <w:pPr>
-        <w:rPr>
-          <w:rFonts w:ascii="Segoe UI" w:hAnsi="Segoe UI" w:cs="Segoe UI"/>
-          <w:sz w:val="18"/>
-          <w:szCs w:val="18"/>
-        </w:rPr>
-      </w:pPr>
-      <w:r>
-        <w:t>Type in your credentials</w:t>
-      </w:r>
-      <w:r>
-        <w:rPr>
-          <w:rStyle w:val="normaltextrun"/>
-          <w:rFonts w:ascii="Calibri" w:hAnsi="Calibri" w:cs="Calibri"/>
-        </w:rPr>
-        <w:t> </w:t>
-      </w:r>
-      <w:r>
-        <w:rPr>
-          <w:rStyle w:val="eop"/>
-          <w:rFonts w:ascii="Calibri" w:eastAsiaTheme="majorEastAsia" w:hAnsi="Calibri" w:cs="Calibri"/>
-        </w:rPr>
-        <w:t> </w:t>
-      </w:r>
-    </w:p>
-    <w:p>
-      <w:pPr>
-        <w:pStyle w:val="paragraph"/>
-        <w:spacing w:before="0" w:beforeAutospacing="0" w:after="0" w:afterAutospacing="0"/>
-        <w:textAlignment w:val="baseline"/>
-        <w:rPr>
-          <w:rStyle w:val="eop"/>
-          <w:rFonts w:ascii="Calibri" w:eastAsiaTheme="majorEastAsia" w:hAnsi="Calibri" w:cs="Calibri"/>
-          <w:sz w:val="22"/>
-          <w:szCs w:val="22"/>
-        </w:rPr>
-      </w:pPr>
-      <w:r>
-        <w:rPr>
-          <w:rStyle w:val="normaltextrun"/>
-          <w:rFonts w:ascii="Calibri" w:hAnsi="Calibri" w:cs="Calibri"/>
-          <w:sz w:val="22"/>
-          <w:szCs w:val="22"/>
-        </w:rPr>
-        <w:t>The below command will query for our Autopilot Profile with the display name User Driven. It will then convert the profile to the JSON format and save the file to your desktop as </w:t>
-      </w:r>
-      <w:r>
-        <w:rPr>
-          <w:rStyle w:val="spellingerror"/>
-          <w:rFonts w:ascii="Calibri" w:hAnsi="Calibri" w:cs="Calibri"/>
-          <w:b/>
-          <w:bCs/>
-          <w:sz w:val="22"/>
-          <w:szCs w:val="22"/>
-        </w:rPr>
-        <w:t>AutoPilotConfigurationFile.json</w:t>
-      </w:r>
-      <w:r>
-        <w:rPr>
-          <w:rStyle w:val="normaltextrun"/>
-          <w:rFonts w:ascii="Calibri" w:hAnsi="Calibri" w:cs="Calibri"/>
-          <w:sz w:val="22"/>
-          <w:szCs w:val="22"/>
-        </w:rPr>
-        <w:t> and encode it using ASCII (must be saved as ASCII and it must use this exact name)</w:t>
-      </w:r>
-      <w:r>
-        <w:rPr>
-          <w:rStyle w:val="eop"/>
-          <w:rFonts w:ascii="Calibri" w:eastAsiaTheme="majorEastAsia" w:hAnsi="Calibri" w:cs="Calibri"/>
-          <w:sz w:val="22"/>
-          <w:szCs w:val="22"/>
-        </w:rPr>
-        <w:t> </w:t>
-      </w:r>
-    </w:p>
-    <w:p>
-      <w:pPr>
-        <w:pStyle w:val="paragraph"/>
-        <w:spacing w:before="0" w:beforeAutospacing="0" w:after="0" w:afterAutospacing="0"/>
-        <w:textAlignment w:val="baseline"/>
-        <w:rPr>
-          <w:rStyle w:val="eop"/>
-          <w:rFonts w:ascii="Calibri" w:eastAsiaTheme="majorEastAsia" w:hAnsi="Calibri" w:cs="Calibri"/>
-          <w:sz w:val="22"/>
-          <w:szCs w:val="22"/>
-        </w:rPr>
-      </w:pPr>
-    </w:p>
-    <w:p>
-      <w:pPr>
-        <w:pStyle w:val="paragraph"/>
-        <w:spacing w:before="0" w:beforeAutospacing="0" w:after="0" w:afterAutospacing="0"/>
-        <w:textAlignment w:val="baseline"/>
-        <w:rPr>
-          <w:rFonts w:ascii="Segoe UI" w:hAnsi="Segoe UI" w:cs="Segoe UI"/>
-          <w:sz w:val="18"/>
-          <w:szCs w:val="18"/>
-        </w:rPr>
-      </w:pPr>
-      <w:r>
-        <w:rPr>
-          <w:rStyle w:val="eop"/>
-          <w:rFonts w:ascii="Calibri" w:eastAsiaTheme="majorEastAsia" w:hAnsi="Calibri" w:cs="Calibri"/>
-          <w:sz w:val="22"/>
-          <w:szCs w:val="22"/>
-        </w:rPr>
-        <w:t>Run the following command</w:t>
-      </w:r>
-    </w:p>
-    <w:p>
-      <w:pPr>
-        <w:pStyle w:val="paragraph"/>
-        <w:spacing w:before="0" w:beforeAutospacing="0" w:after="0" w:afterAutospacing="0"/>
-        <w:textAlignment w:val="baseline"/>
-        <w:rPr>
-          <w:rFonts w:ascii="Segoe UI" w:hAnsi="Segoe UI" w:cs="Segoe UI"/>
-          <w:sz w:val="18"/>
-          <w:szCs w:val="18"/>
-        </w:rPr>
-      </w:pPr>
-      <w:r>
-        <w:rPr>
-          <w:rStyle w:val="normaltextrun"/>
-          <w:rFonts w:ascii="Calibri" w:hAnsi="Calibri" w:cs="Calibri"/>
-          <w:sz w:val="22"/>
-          <w:szCs w:val="22"/>
-        </w:rPr>
-        <w:t> </w:t>
-      </w:r>
-      <w:r>
-        <w:rPr>
-          <w:rStyle w:val="eop"/>
-          <w:rFonts w:ascii="Calibri" w:eastAsiaTheme="majorEastAsia" w:hAnsi="Calibri" w:cs="Calibri"/>
-          <w:sz w:val="22"/>
-          <w:szCs w:val="22"/>
-        </w:rPr>
-        <w:t> </w:t>
-      </w:r>
-    </w:p>
-    <w:p>
-      <w:pPr>
-        <w:pStyle w:val="paragraph"/>
-        <w:spacing w:before="0" w:beforeAutospacing="0" w:after="0" w:afterAutospacing="0"/>
-        <w:textAlignment w:val="baseline"/>
-        <w:rPr>
-          <w:rStyle w:val="eop"/>
-          <w:rFonts w:ascii="Calibri" w:eastAsiaTheme="majorEastAsia" w:hAnsi="Calibri" w:cs="Calibri"/>
-          <w:b/>
-          <w:bCs/>
-          <w:sz w:val="22"/>
-          <w:szCs w:val="22"/>
-        </w:rPr>
-      </w:pPr>
-      <w:r>
-        <w:rPr>
-          <w:rStyle w:val="normaltextrun"/>
-          <w:rFonts w:ascii="Calibri" w:hAnsi="Calibri" w:cs="Calibri"/>
-          <w:b/>
-          <w:bCs/>
-          <w:sz w:val="22"/>
-          <w:szCs w:val="22"/>
-        </w:rPr>
-        <w:t>Get-</w:t>
-      </w:r>
-      <w:r>
-        <w:rPr>
-          <w:rStyle w:val="spellingerror"/>
-          <w:rFonts w:ascii="Calibri" w:hAnsi="Calibri" w:cs="Calibri"/>
-          <w:b/>
-          <w:bCs/>
-          <w:sz w:val="22"/>
-          <w:szCs w:val="22"/>
-        </w:rPr>
-        <w:t>AutoPilotProfile</w:t>
-      </w:r>
-      <w:r>
-        <w:rPr>
-          <w:rStyle w:val="normaltextrun"/>
-          <w:rFonts w:ascii="Calibri" w:hAnsi="Calibri" w:cs="Calibri"/>
-          <w:b/>
-          <w:bCs/>
-          <w:sz w:val="22"/>
-          <w:szCs w:val="22"/>
-        </w:rPr>
-        <w:t> |? {$</w:t>
-      </w:r>
-      <w:r>
-        <w:rPr>
-          <w:rStyle w:val="normaltextrun"/>
-          <w:b/>
-          <w:bCs/>
-          <w:sz w:val="22"/>
-          <w:szCs w:val="22"/>
-        </w:rPr>
-        <w:t>_.</w:t>
-      </w:r>
-      <w:r>
-        <w:rPr>
-          <w:rStyle w:val="spellingerror"/>
-          <w:rFonts w:ascii="Calibri" w:hAnsi="Calibri" w:cs="Calibri"/>
-          <w:b/>
-          <w:bCs/>
-          <w:sz w:val="22"/>
-          <w:szCs w:val="22"/>
-        </w:rPr>
-        <w:t>displayname</w:t>
-      </w:r>
-      <w:r>
-        <w:rPr>
-          <w:rStyle w:val="normaltextrun"/>
-          <w:rFonts w:ascii="Calibri" w:hAnsi="Calibri" w:cs="Calibri"/>
-          <w:b/>
-          <w:bCs/>
-          <w:sz w:val="22"/>
-          <w:szCs w:val="22"/>
-        </w:rPr>
-        <w:t> -like '*User Driven*'} | </w:t>
-      </w:r>
-      <w:r>
-        <w:rPr>
-          <w:rStyle w:val="spellingerror"/>
-          <w:rFonts w:ascii="Calibri" w:hAnsi="Calibri" w:cs="Calibri"/>
-          <w:b/>
-          <w:bCs/>
-          <w:sz w:val="22"/>
-          <w:szCs w:val="22"/>
-        </w:rPr>
-        <w:t>ConvertTo-AutoPilotConfigurationJSON</w:t>
-      </w:r>
-      <w:r>
-        <w:rPr>
-          <w:rStyle w:val="normaltextrun"/>
-          <w:rFonts w:ascii="Calibri" w:hAnsi="Calibri" w:cs="Calibri"/>
-          <w:b/>
-          <w:bCs/>
-          <w:sz w:val="22"/>
-          <w:szCs w:val="22"/>
-        </w:rPr>
-        <w:t> | Out-File -</w:t>
-      </w:r>
-      <w:r>
-        <w:rPr>
-          <w:rStyle w:val="spellingerror"/>
-          <w:rFonts w:ascii="Calibri" w:hAnsi="Calibri" w:cs="Calibri"/>
-          <w:b/>
-          <w:bCs/>
-          <w:sz w:val="22"/>
-          <w:szCs w:val="22"/>
-        </w:rPr>
-        <w:t>FilePath</w:t>
-      </w:r>
-      <w:r>
-        <w:rPr>
-          <w:rStyle w:val="normaltextrun"/>
-          <w:rFonts w:ascii="Calibri" w:hAnsi="Calibri" w:cs="Calibri"/>
-          <w:b/>
-          <w:bCs/>
-          <w:sz w:val="22"/>
-          <w:szCs w:val="22"/>
-        </w:rPr>
-        <w:t> $</w:t>
-      </w:r>
-      <w:r>
-        <w:rPr>
-          <w:rStyle w:val="spellingerror"/>
-          <w:rFonts w:ascii="Calibri" w:hAnsi="Calibri" w:cs="Calibri"/>
-          <w:b/>
-          <w:bCs/>
-          <w:sz w:val="22"/>
-          <w:szCs w:val="22"/>
-        </w:rPr>
-        <w:t>env:userprofile</w:t>
-      </w:r>
-      <w:r>
-        <w:rPr>
-          <w:rStyle w:val="normaltextrun"/>
-          <w:rFonts w:ascii="Calibri" w:hAnsi="Calibri" w:cs="Calibri"/>
-          <w:b/>
-          <w:bCs/>
-          <w:sz w:val="22"/>
-          <w:szCs w:val="22"/>
-        </w:rPr>
-        <w:t>\desktop\</w:t>
-      </w:r>
-      <w:r>
-        <w:rPr>
-          <w:rStyle w:val="spellingerror"/>
-          <w:rFonts w:ascii="Calibri" w:hAnsi="Calibri" w:cs="Calibri"/>
-          <w:b/>
-          <w:bCs/>
-          <w:sz w:val="22"/>
-          <w:szCs w:val="22"/>
-        </w:rPr>
-        <w:t>AutoPilotConfigurationFile.json</w:t>
-      </w:r>
-      <w:r>
-        <w:rPr>
-          <w:rStyle w:val="normaltextrun"/>
-          <w:rFonts w:ascii="Calibri" w:hAnsi="Calibri" w:cs="Calibri"/>
-          <w:b/>
-          <w:bCs/>
-          <w:sz w:val="22"/>
-          <w:szCs w:val="22"/>
-        </w:rPr>
-        <w:t> -Encoding ASCII</w:t>
-      </w:r>
-      <w:r>
-        <w:rPr>
-          <w:rStyle w:val="eop"/>
-          <w:rFonts w:ascii="Calibri" w:eastAsiaTheme="majorEastAsia" w:hAnsi="Calibri" w:cs="Calibri"/>
-          <w:b/>
-          <w:bCs/>
-          <w:sz w:val="22"/>
-          <w:szCs w:val="22"/>
-        </w:rPr>
-        <w:t> </w:t>
-      </w:r>
-    </w:p>
-    <w:p>
-      <w:pPr>
-        <w:pStyle w:val="paragraph"/>
-        <w:spacing w:before="0" w:beforeAutospacing="0" w:after="0" w:afterAutospacing="0"/>
-        <w:textAlignment w:val="baseline"/>
-        <w:rPr>
-          <w:rStyle w:val="eop"/>
-          <w:rFonts w:ascii="Calibri" w:eastAsiaTheme="majorEastAsia" w:hAnsi="Calibri" w:cs="Calibri"/>
-          <w:sz w:val="22"/>
-          <w:szCs w:val="22"/>
-        </w:rPr>
-      </w:pPr>
-    </w:p>
-    <w:p>
-      <w:pPr>
-        <w:pStyle w:val="paragraph"/>
-        <w:numPr>
-          <w:ilvl w:val="0"/>
-          <w:numId w:val="23"/>
-        </w:numPr>
-        <w:spacing w:before="0" w:beforeAutospacing="0" w:after="0" w:afterAutospacing="0"/>
-        <w:textAlignment w:val="baseline"/>
-        <w:rPr>
-          <w:rStyle w:val="eop"/>
-          <w:rFonts w:ascii="Segoe UI" w:hAnsi="Segoe UI" w:cs="Segoe UI"/>
-          <w:sz w:val="18"/>
-          <w:szCs w:val="18"/>
-        </w:rPr>
-      </w:pPr>
-      <w:r>
-        <w:rPr>
-          <w:rStyle w:val="eop"/>
-          <w:rFonts w:ascii="Calibri" w:eastAsiaTheme="majorEastAsia" w:hAnsi="Calibri" w:cs="Calibri"/>
-          <w:sz w:val="22"/>
-          <w:szCs w:val="22"/>
-        </w:rPr>
-        <w:t>Go to your desktop and copy the AutopilotConfigurationFile.json file</w:t>
-      </w:r>
-    </w:p>
-    <w:p>
-      <w:pPr>
-        <w:pStyle w:val="paragraph"/>
-        <w:numPr>
-          <w:ilvl w:val="0"/>
-          <w:numId w:val="23"/>
-        </w:numPr>
-        <w:spacing w:before="0" w:beforeAutospacing="0" w:after="0" w:afterAutospacing="0"/>
-        <w:textAlignment w:val="baseline"/>
-        <w:rPr>
-          <w:rStyle w:val="eop"/>
-          <w:rFonts w:ascii="Segoe UI" w:hAnsi="Segoe UI" w:cs="Segoe UI"/>
-          <w:sz w:val="18"/>
-          <w:szCs w:val="18"/>
-        </w:rPr>
-      </w:pPr>
-      <w:r>
-        <w:rPr>
-          <w:rStyle w:val="eop"/>
-          <w:rFonts w:ascii="Calibri" w:eastAsiaTheme="majorEastAsia" w:hAnsi="Calibri" w:cs="Calibri"/>
-          <w:sz w:val="22"/>
-          <w:szCs w:val="22"/>
-        </w:rPr>
-        <w:t xml:space="preserve">On the </w:t>
-      </w:r>
-      <w:r>
-        <w:rPr>
-          <w:rStyle w:val="eop"/>
-          <w:rFonts w:ascii="Calibri" w:eastAsiaTheme="majorEastAsia" w:hAnsi="Calibri" w:cs="Calibri"/>
-          <w:b/>
-          <w:bCs/>
-          <w:sz w:val="22"/>
-          <w:szCs w:val="22"/>
-        </w:rPr>
-        <w:t>Deploy</w:t>
-      </w:r>
-      <w:r>
-        <w:rPr>
-          <w:rStyle w:val="eop"/>
-          <w:rFonts w:ascii="Calibri" w:eastAsiaTheme="majorEastAsia" w:hAnsi="Calibri" w:cs="Calibri"/>
-          <w:sz w:val="22"/>
-          <w:szCs w:val="22"/>
-        </w:rPr>
-        <w:t xml:space="preserve"> drive of your USB drive, make a folder called </w:t>
-      </w:r>
-      <w:r>
-        <w:rPr>
-          <w:rStyle w:val="eop"/>
-          <w:rFonts w:ascii="Calibri" w:eastAsiaTheme="majorEastAsia" w:hAnsi="Calibri" w:cs="Calibri"/>
-          <w:b/>
-          <w:bCs/>
-          <w:sz w:val="22"/>
-          <w:szCs w:val="22"/>
-        </w:rPr>
-        <w:t>autopilot</w:t>
-      </w:r>
-    </w:p>
-    <w:p>
-      <w:pPr>
-        <w:pStyle w:val="paragraph"/>
-        <w:numPr>
-          <w:ilvl w:val="0"/>
-          <w:numId w:val="23"/>
-        </w:numPr>
-        <w:spacing w:before="0" w:beforeAutospacing="0" w:after="0" w:afterAutospacing="0"/>
-        <w:textAlignment w:val="baseline"/>
-        <w:rPr>
-          <w:rStyle w:val="eop"/>
-          <w:rFonts w:ascii="Segoe UI" w:hAnsi="Segoe UI" w:cs="Segoe UI"/>
-          <w:sz w:val="18"/>
-          <w:szCs w:val="18"/>
-        </w:rPr>
-      </w:pPr>
-      <w:r>
-        <w:rPr>
-          <w:rStyle w:val="eop"/>
-          <w:rFonts w:ascii="Calibri" w:eastAsiaTheme="majorEastAsia" w:hAnsi="Calibri" w:cs="Calibri"/>
-          <w:sz w:val="22"/>
-          <w:szCs w:val="22"/>
-        </w:rPr>
-        <w:t xml:space="preserve">Copy the </w:t>
-      </w:r>
-      <w:r>
-        <w:rPr>
-          <w:rStyle w:val="eop"/>
-          <w:rFonts w:ascii="Calibri" w:eastAsiaTheme="majorEastAsia" w:hAnsi="Calibri" w:cs="Calibri"/>
-          <w:b/>
-          <w:bCs/>
-          <w:sz w:val="22"/>
-          <w:szCs w:val="22"/>
-        </w:rPr>
-        <w:t>AutopilotConfigurationFile.json</w:t>
-      </w:r>
-      <w:r>
-        <w:rPr>
-          <w:rStyle w:val="eop"/>
-          <w:rFonts w:ascii="Calibri" w:eastAsiaTheme="majorEastAsia" w:hAnsi="Calibri" w:cs="Calibri"/>
-          <w:sz w:val="22"/>
-          <w:szCs w:val="22"/>
-        </w:rPr>
-        <w:t xml:space="preserve"> file to the </w:t>
-      </w:r>
-      <w:r>
-        <w:rPr>
-          <w:rStyle w:val="eop"/>
-          <w:rFonts w:ascii="Calibri" w:eastAsiaTheme="majorEastAsia" w:hAnsi="Calibri" w:cs="Calibri"/>
-          <w:b/>
-          <w:bCs/>
-          <w:sz w:val="22"/>
-          <w:szCs w:val="22"/>
-        </w:rPr>
-        <w:t>autopilot</w:t>
-      </w:r>
-      <w:r>
-        <w:rPr>
-          <w:rStyle w:val="eop"/>
-          <w:rFonts w:ascii="Calibri" w:eastAsiaTheme="majorEastAsia" w:hAnsi="Calibri" w:cs="Calibri"/>
-          <w:sz w:val="22"/>
-          <w:szCs w:val="22"/>
-        </w:rPr>
-        <w:t xml:space="preserve"> folder</w:t>
-      </w:r>
-      <w:r>
-        <w:rPr>
-          <w:rStyle w:val="eop"/>
-          <w:rFonts w:ascii="Calibri" w:eastAsiaTheme="majorEastAsia" w:hAnsi="Calibri" w:cs="Calibri"/>
-          <w:sz w:val="22"/>
-          <w:szCs w:val="22"/>
-        </w:rPr>
-        <w:br/>
-      </w:r>
-      <w:r>
-        <w:rPr>
-          <w:rStyle w:val="eop"/>
-          <w:rFonts w:ascii="Calibri" w:eastAsiaTheme="majorEastAsia" w:hAnsi="Calibri" w:cs="Calibri"/>
-          <w:sz w:val="22"/>
-          <w:szCs w:val="22"/>
-        </w:rPr>
-        <w:br/>
-        <w:t>This should look like the following</w:t>
-      </w:r>
-      <w:r>
-        <w:rPr>
-          <w:rStyle w:val="eop"/>
-          <w:rFonts w:ascii="Calibri" w:eastAsiaTheme="majorEastAsia" w:hAnsi="Calibri" w:cs="Calibri"/>
-          <w:sz w:val="22"/>
-          <w:szCs w:val="22"/>
-        </w:rPr>
-        <w:br/>
-      </w:r>
-      <w:r>
-        <w:rPr>
-          <w:rStyle w:val="eop"/>
-          <w:rFonts w:ascii="Calibri" w:eastAsiaTheme="majorEastAsia" w:hAnsi="Calibri" w:cs="Calibri"/>
-          <w:sz w:val="22"/>
-          <w:szCs w:val="22"/>
-        </w:rPr>
-        <w:br/>
-      </w:r>
-      <w:r>
-        <w:rPr>
-          <w:rFonts w:ascii="Segoe UI" w:hAnsi="Segoe UI" w:cs="Segoe UI"/>
+        <w:textAlignment w:val="center"/>
+        <w:rPr>
+          <w:rFonts w:ascii="Calibri" w:eastAsia="Times New Roman" w:hAnsi="Calibri" w:cs="Calibri"/>
+        </w:rPr>
+      </w:pPr>
+      <w:r>
+        <w:rPr>
+          <w:rFonts w:ascii="Calibri" w:eastAsia="Times New Roman" w:hAnsi="Calibri" w:cs="Calibri"/>
           <w:noProof/>
-          <w:sz w:val="18"/>
-          <w:szCs w:val="18"/>
         </w:rPr>
         <w:drawing>
-          <wp:inline distT="0" distB="0" distL="0" distR="0" wp14:anchorId="11BDCE5C" wp14:editId="39A26CD3">
-            <wp:extent cx="3454578" cy="1378021"/>
+          <wp:inline distT="0" distB="0" distL="0" distR="0" wp14:anchorId="57D2F040" wp14:editId="52579C25">
+            <wp:extent cx="2095608" cy="952549"/>
             <wp:effectExtent l="0" t="0" r="0" b="0"/>
-            <wp:docPr id="21" name="Picture 21" descr="A screenshot of a cell phone&#10;&#10;Description automatically generated"/>
+            <wp:docPr id="13" name="Picture 13" descr="A screenshot of a cell phone&#10;&#10;Description automatically generated"/>
             <wp:cNvGraphicFramePr>
               <a:graphicFrameLocks xmlns:a="http://schemas.openxmlformats.org/drawingml/2006/main" noChangeAspect="1"/>
             </wp:cNvGraphicFramePr>
@@ -7561,281 +7969,6 @@
                   <pic:spPr>
                     <a:xfrm>
                       <a:off x="0" y="0"/>
-                      <a:ext cx="3454578" cy="1378021"/>
-                    </a:xfrm>
-                    <a:prstGeom prst="rect">
-                      <a:avLst/>
-                    </a:prstGeom>
-                  </pic:spPr>
-                </pic:pic>
-              </a:graphicData>
-            </a:graphic>
-          </wp:inline>
-        </w:drawing>
-      </w:r>
-    </w:p>
-    <w:p>
-      <w:pPr>
-        <w:pStyle w:val="Heading2"/>
-      </w:pPr>
-      <w:bookmarkStart w:id="37" w:name="_Toc108528285"/>
-      <w:bookmarkStart w:id="38" w:name="_Toc135666297"/>
-      <w:r>
-        <w:t>Multiple Autopilot Configuration Files</w:t>
-      </w:r>
-      <w:bookmarkEnd w:id="37"/>
-      <w:bookmarkEnd w:id="38"/>
-    </w:p>
-    <w:p>
-      <w:r>
-        <w:t xml:space="preserve">If imaging many devices that will go to different locations or have different Autopilot settings, you will need multiple Autpilot profiles which means you will also need multiple AutoPilotConfigurationFile.json files. </w:t>
-      </w:r>
-    </w:p>
-    <w:p>
-      <w:pPr>
-        <w:rPr>
-          <w:rFonts w:eastAsia="Times New Roman"/>
-        </w:rPr>
-      </w:pPr>
-      <w:r>
-        <w:t>Give each file a unique name (e.g. ContosoHighSchool.json, FabrakamMiddleSchool.json) and store them in your autopilot folder. If multiple files are detected, you will be prompted for which file you want to use.</w:t>
-      </w:r>
-    </w:p>
-    <w:p>
-      <w:pPr>
-        <w:pStyle w:val="Heading1"/>
-      </w:pPr>
-      <w:bookmarkStart w:id="39" w:name="_Toc108528287"/>
-      <w:bookmarkStart w:id="40" w:name="_Toc135666298"/>
-      <w:r>
-        <w:t>Optional - Copying a custom WinRE.wim</w:t>
-      </w:r>
-      <w:bookmarkEnd w:id="39"/>
-      <w:bookmarkEnd w:id="40"/>
-    </w:p>
-    <w:p>
-      <w:pPr>
-        <w:rPr>
-          <w:rFonts w:cstheme="minorHAnsi"/>
-        </w:rPr>
-      </w:pPr>
-      <w:r>
-        <w:rPr>
-          <w:rFonts w:cstheme="minorHAnsi"/>
-        </w:rPr>
-        <w:t>If you are deploying a device that does not have built in drivers in Windows, three things need to be updated</w:t>
-      </w:r>
-    </w:p>
-    <w:p>
-      <w:pPr>
-        <w:pStyle w:val="ListParagraph"/>
-        <w:numPr>
-          <w:ilvl w:val="0"/>
-          <w:numId w:val="19"/>
-        </w:numPr>
-        <w:rPr>
-          <w:rFonts w:cstheme="minorHAnsi"/>
-        </w:rPr>
-      </w:pPr>
-      <w:r>
-        <w:rPr>
-          <w:rFonts w:cstheme="minorHAnsi"/>
-        </w:rPr>
-        <w:t>WinPE (Storage</w:t>
-      </w:r>
-      <w:r>
-        <w:rPr>
-          <w:rFonts w:cstheme="minorHAnsi"/>
-        </w:rPr>
-        <w:t xml:space="preserve"> and possibly keyboard/mouse drivers</w:t>
-      </w:r>
-      <w:r>
-        <w:rPr>
-          <w:rFonts w:cstheme="minorHAnsi"/>
-        </w:rPr>
-        <w:t>)</w:t>
-      </w:r>
-    </w:p>
-    <w:p>
-      <w:pPr>
-        <w:pStyle w:val="ListParagraph"/>
-        <w:numPr>
-          <w:ilvl w:val="0"/>
-          <w:numId w:val="19"/>
-        </w:numPr>
-        <w:rPr>
-          <w:rFonts w:cstheme="minorHAnsi"/>
-        </w:rPr>
-      </w:pPr>
-      <w:r>
-        <w:rPr>
-          <w:rFonts w:cstheme="minorHAnsi"/>
-        </w:rPr>
-        <w:t>Each FFU file (Storage and network</w:t>
-      </w:r>
-      <w:r>
-        <w:rPr>
-          <w:rFonts w:cstheme="minorHAnsi"/>
-        </w:rPr>
-        <w:t xml:space="preserve"> drivers</w:t>
-      </w:r>
-      <w:r>
-        <w:rPr>
-          <w:rFonts w:cstheme="minorHAnsi"/>
-        </w:rPr>
-        <w:t>)</w:t>
-      </w:r>
-    </w:p>
-    <w:p>
-      <w:pPr>
-        <w:pStyle w:val="ListParagraph"/>
-        <w:numPr>
-          <w:ilvl w:val="0"/>
-          <w:numId w:val="19"/>
-        </w:numPr>
-        <w:rPr>
-          <w:rFonts w:cstheme="minorHAnsi"/>
-        </w:rPr>
-      </w:pPr>
-      <w:r>
-        <w:rPr>
-          <w:rFonts w:cstheme="minorHAnsi"/>
-        </w:rPr>
-        <w:t>WinRE (</w:t>
-      </w:r>
-      <w:r>
-        <w:rPr>
-          <w:rFonts w:cstheme="minorHAnsi"/>
-        </w:rPr>
-        <w:t>Storage</w:t>
-      </w:r>
-      <w:r>
-        <w:rPr>
-          <w:rFonts w:cstheme="minorHAnsi"/>
-        </w:rPr>
-        <w:t xml:space="preserve"> and possibly keyboard/mouse drivers</w:t>
-      </w:r>
-      <w:r>
-        <w:rPr>
-          <w:rFonts w:cstheme="minorHAnsi"/>
-        </w:rPr>
-        <w:t>)</w:t>
-      </w:r>
-    </w:p>
-    <w:p>
-      <w:pPr>
-        <w:rPr>
-          <w:rFonts w:cstheme="minorHAnsi"/>
-        </w:rPr>
-      </w:pPr>
-      <w:r>
-        <w:rPr>
-          <w:rFonts w:cstheme="minorHAnsi"/>
-        </w:rPr>
-        <w:lastRenderedPageBreak/>
-        <w:t xml:space="preserve">You can create your own custom WinRE.wim file with the appropriate drivers. Keep in mind that the version of WinRE must match the version of Windows you are deploying. </w:t>
-      </w:r>
-    </w:p>
-    <w:p>
-      <w:pPr>
-        <w:rPr>
-          <w:rFonts w:cstheme="minorHAnsi"/>
-        </w:rPr>
-      </w:pPr>
-      <w:r>
-        <w:rPr>
-          <w:rFonts w:cstheme="minorHAnsi"/>
-        </w:rPr>
-        <w:t>Your Deploy partition should look like the following:</w:t>
-      </w:r>
-    </w:p>
-    <w:p>
-      <w:pPr>
-        <w:spacing w:after="0" w:line="240" w:lineRule="auto"/>
-        <w:textAlignment w:val="center"/>
-        <w:rPr>
-          <w:rFonts w:ascii="Calibri" w:eastAsia="Times New Roman" w:hAnsi="Calibri" w:cs="Calibri"/>
-        </w:rPr>
-      </w:pPr>
-      <w:r>
-        <w:rPr>
-          <w:rFonts w:ascii="Calibri" w:eastAsia="Times New Roman" w:hAnsi="Calibri" w:cs="Calibri"/>
-          <w:noProof/>
-        </w:rPr>
-        <w:drawing>
-          <wp:inline distT="0" distB="0" distL="0" distR="0" wp14:anchorId="2735A67B" wp14:editId="50408FA1">
-            <wp:extent cx="2616334" cy="1517728"/>
-            <wp:effectExtent l="0" t="0" r="0" b="6350"/>
-            <wp:docPr id="9" name="Picture 9" descr="A screenshot of a cell phone&#10;&#10;Description automatically generated"/>
-            <wp:cNvGraphicFramePr>
-              <a:graphicFrameLocks xmlns:a="http://schemas.openxmlformats.org/drawingml/2006/main" noChangeAspect="1"/>
-            </wp:cNvGraphicFramePr>
-            <a:graphic xmlns:a="http://schemas.openxmlformats.org/drawingml/2006/main">
-              <a:graphicData uri="http://schemas.openxmlformats.org/drawingml/2006/picture">
-                <pic:pic xmlns:pic="http://schemas.openxmlformats.org/drawingml/2006/picture">
-                  <pic:nvPicPr>
-                    <pic:cNvPr id="1" name=""/>
-                    <pic:cNvPicPr/>
-                  </pic:nvPicPr>
-                  <pic:blipFill>
-                    <a:blip r:embed="rId29"/>
-                    <a:stretch>
-                      <a:fillRect/>
-                    </a:stretch>
-                  </pic:blipFill>
-                  <pic:spPr>
-                    <a:xfrm>
-                      <a:off x="0" y="0"/>
-                      <a:ext cx="2616334" cy="1517728"/>
-                    </a:xfrm>
-                    <a:prstGeom prst="rect">
-                      <a:avLst/>
-                    </a:prstGeom>
-                  </pic:spPr>
-                </pic:pic>
-              </a:graphicData>
-            </a:graphic>
-          </wp:inline>
-        </w:drawing>
-      </w:r>
-    </w:p>
-    <w:p>
-      <w:pPr>
-        <w:spacing w:after="0" w:line="240" w:lineRule="auto"/>
-        <w:textAlignment w:val="center"/>
-        <w:rPr>
-          <w:rFonts w:ascii="Calibri" w:eastAsia="Times New Roman" w:hAnsi="Calibri" w:cs="Calibri"/>
-        </w:rPr>
-      </w:pPr>
-      <w:r>
-        <w:rPr>
-          <w:rFonts w:ascii="Calibri" w:eastAsia="Times New Roman" w:hAnsi="Calibri" w:cs="Calibri"/>
-          <w:noProof/>
-        </w:rPr>
-        <w:drawing>
-          <wp:inline distT="0" distB="0" distL="0" distR="0" wp14:anchorId="57D2F040" wp14:editId="52579C25">
-            <wp:extent cx="2095608" cy="952549"/>
-            <wp:effectExtent l="0" t="0" r="0" b="0"/>
-            <wp:docPr id="13" name="Picture 13" descr="A screenshot of a cell phone&#10;&#10;Description automatically generated"/>
-            <wp:cNvGraphicFramePr>
-              <a:graphicFrameLocks xmlns:a="http://schemas.openxmlformats.org/drawingml/2006/main" noChangeAspect="1"/>
-            </wp:cNvGraphicFramePr>
-            <a:graphic xmlns:a="http://schemas.openxmlformats.org/drawingml/2006/main">
-              <a:graphicData uri="http://schemas.openxmlformats.org/drawingml/2006/picture">
-                <pic:pic xmlns:pic="http://schemas.openxmlformats.org/drawingml/2006/picture">
-                  <pic:nvPicPr>
-                    <pic:cNvPr id="1" name=""/>
-                    <pic:cNvPicPr/>
-                  </pic:nvPicPr>
-                  <pic:blipFill>
-                    <a:blip r:embed="rId30"/>
-                    <a:stretch>
-                      <a:fillRect/>
-                    </a:stretch>
-                  </pic:blipFill>
-                  <pic:spPr>
-                    <a:xfrm>
-                      <a:off x="0" y="0"/>
                       <a:ext cx="2095608" cy="952549"/>
                     </a:xfrm>
                     <a:prstGeom prst="rect">
@@ -7897,10 +8030,18 @@
           <w:rFonts w:eastAsia="Times New Roman"/>
         </w:rPr>
         <w:lastRenderedPageBreak/>
-        <w:t>Optional – Adding Multiple Components using unattend.xml</w:t>
+        <w:t xml:space="preserve">Optional – Adding Multiple Components using </w:t>
+      </w:r>
+      <w:proofErr w:type="gramStart"/>
+      <w:r>
+        <w:rPr>
+          <w:rFonts w:eastAsia="Times New Roman"/>
+        </w:rPr>
+        <w:t>unattend.xml</w:t>
       </w:r>
       <w:bookmarkEnd w:id="41"/>
       <w:bookmarkEnd w:id="42"/>
+      <w:proofErr w:type="gramEnd"/>
     </w:p>
     <w:p>
       <w:pPr>
@@ -7927,7 +8068,15 @@
         <w:t>T</w:t>
       </w:r>
       <w:r>
-        <w:t xml:space="preserve">he ApplyFFU.ps1 script has been updated to allow multiple components to be specified in the specialize phase. </w:t>
+        <w:t xml:space="preserve">he ApplyFFU.ps1 script has been updated to allow multiple components to be specified in the </w:t>
+      </w:r>
+      <w:proofErr w:type="gramStart"/>
+      <w:r>
+        <w:t>specialize</w:t>
+      </w:r>
+      <w:proofErr w:type="gramEnd"/>
+      <w:r>
+        <w:t xml:space="preserve"> phase. </w:t>
       </w:r>
     </w:p>
     <w:p>
@@ -8119,7 +8268,27 @@
           <w:sz w:val="21"/>
           <w:szCs w:val="21"/>
         </w:rPr>
-        <w:t>"urn:schemas-microsoft-com:unattend"</w:t>
+        <w:t>"</w:t>
+      </w:r>
+      <w:proofErr w:type="gramStart"/>
+      <w:r>
+        <w:rPr>
+          <w:rFonts w:ascii="Consolas" w:eastAsia="Times New Roman" w:hAnsi="Consolas" w:cs="Times New Roman"/>
+          <w:color w:val="CE9178"/>
+          <w:sz w:val="21"/>
+          <w:szCs w:val="21"/>
+        </w:rPr>
+        <w:t>urn:schemas</w:t>
+      </w:r>
+      <w:proofErr w:type="gramEnd"/>
+      <w:r>
+        <w:rPr>
+          <w:rFonts w:ascii="Consolas" w:eastAsia="Times New Roman" w:hAnsi="Consolas" w:cs="Times New Roman"/>
+          <w:color w:val="CE9178"/>
+          <w:sz w:val="21"/>
+          <w:szCs w:val="21"/>
+        </w:rPr>
+        <w:t>-microsoft-com:unattend"</w:t>
       </w:r>
       <w:r>
         <w:rPr>
@@ -8442,6 +8611,7 @@
         </w:rPr>
         <w:t xml:space="preserve"> </w:t>
       </w:r>
+      <w:proofErr w:type="gramStart"/>
       <w:r>
         <w:rPr>
           <w:rFonts w:ascii="Consolas" w:eastAsia="Times New Roman" w:hAnsi="Consolas" w:cs="Times New Roman"/>
@@ -8451,6 +8621,7 @@
         </w:rPr>
         <w:t>xmlns:wcm</w:t>
       </w:r>
+      <w:proofErr w:type="gramEnd"/>
       <w:r>
         <w:rPr>
           <w:rFonts w:ascii="Consolas" w:eastAsia="Times New Roman" w:hAnsi="Consolas" w:cs="Times New Roman"/>
@@ -8874,6 +9045,7 @@
         </w:rPr>
         <w:t xml:space="preserve"> </w:t>
       </w:r>
+      <w:proofErr w:type="gramStart"/>
       <w:r>
         <w:rPr>
           <w:rFonts w:ascii="Consolas" w:eastAsia="Times New Roman" w:hAnsi="Consolas" w:cs="Times New Roman"/>
@@ -8883,6 +9055,7 @@
         </w:rPr>
         <w:t>xmlns:wcm</w:t>
       </w:r>
+      <w:proofErr w:type="gramEnd"/>
       <w:r>
         <w:rPr>
           <w:rFonts w:ascii="Consolas" w:eastAsia="Times New Roman" w:hAnsi="Consolas" w:cs="Times New Roman"/>
@@ -9042,6 +9215,7 @@
         </w:rPr>
         <w:t xml:space="preserve"> </w:t>
       </w:r>
+      <w:proofErr w:type="gramStart"/>
       <w:r>
         <w:rPr>
           <w:rFonts w:ascii="Consolas" w:eastAsia="Times New Roman" w:hAnsi="Consolas" w:cs="Times New Roman"/>
@@ -9051,6 +9225,7 @@
         </w:rPr>
         <w:t>wcm:action</w:t>
       </w:r>
+      <w:proofErr w:type="gramEnd"/>
       <w:r>
         <w:rPr>
           <w:rFonts w:ascii="Consolas" w:eastAsia="Times New Roman" w:hAnsi="Consolas" w:cs="Times New Roman"/>
@@ -9566,7 +9741,35 @@
         <w:rPr>
           <w:rFonts w:ascii="Calibri" w:eastAsia="Times New Roman" w:hAnsi="Calibri" w:cs="Calibri"/>
         </w:rPr>
-        <w:t>. Most Intel-based devices should work fine as Windows has inbox drivers. AMD may not have available drivers. You likely will need to modify the WinPE media to include drivers for your model.</w:t>
+        <w:t xml:space="preserve">. Most Intel-based devices should work fine as Windows has inbox drivers. AMD may not have </w:t>
+      </w:r>
+      <w:proofErr w:type="gramStart"/>
+      <w:r>
+        <w:rPr>
+          <w:rFonts w:ascii="Calibri" w:eastAsia="Times New Roman" w:hAnsi="Calibri" w:cs="Calibri"/>
+        </w:rPr>
+        <w:t>available drivers</w:t>
+      </w:r>
+      <w:proofErr w:type="gramEnd"/>
+      <w:r>
+        <w:rPr>
+          <w:rFonts w:ascii="Calibri" w:eastAsia="Times New Roman" w:hAnsi="Calibri" w:cs="Calibri"/>
+        </w:rPr>
+        <w:t xml:space="preserve">. You </w:t>
+      </w:r>
+      <w:proofErr w:type="gramStart"/>
+      <w:r>
+        <w:rPr>
+          <w:rFonts w:ascii="Calibri" w:eastAsia="Times New Roman" w:hAnsi="Calibri" w:cs="Calibri"/>
+        </w:rPr>
+        <w:t>likely will</w:t>
+      </w:r>
+      <w:proofErr w:type="gramEnd"/>
+      <w:r>
+        <w:rPr>
+          <w:rFonts w:ascii="Calibri" w:eastAsia="Times New Roman" w:hAnsi="Calibri" w:cs="Calibri"/>
+        </w:rPr>
+        <w:t xml:space="preserve"> need to modify the WinPE media to include drivers for your model.</w:t>
       </w:r>
       <w:bookmarkEnd w:id="11"/>
       <w:r>

</xml_diff>

<commit_message>
feat: Add progress reporting to FFU build process
Introduces a progress reporting system to provide real-time feedback during the FFU build. This includes adding a progress bar and status messages to the UI, which are updated at key stages of the build process.

- Adds a new `Set-Progress` function to log progress updates.
- Integrates `Set-Progress` calls throughout the main build script.
- Updates the UI to parse progress logs and update the progress bar and status text.
- Improves error reporting in the UI to display more detailed failure reasons.
- Corrects a typo in the `LogicalSectorSizeBytes` parameter name in documentation and log messages.
</commit_message>
<xml_diff>
--- a/FFUDevelopment/Docs/BuildDeployFFU.docx
+++ b/FFUDevelopment/Docs/BuildDeployFFU.docx
@@ -1,6 +1,6 @@
 
 <file path=word/document.xml><?xml version="1.0" encoding="utf-8"?>
-<w:document xmlns:wpc="http://schemas.microsoft.com/office/word/2010/wordprocessingCanvas" xmlns:cx="http://schemas.microsoft.com/office/drawing/2014/chartex" xmlns:cx1="http://schemas.microsoft.com/office/drawing/2015/9/8/chartex" xmlns:cx2="http://schemas.microsoft.com/office/drawing/2015/10/21/chartex" xmlns:cx3="http://schemas.microsoft.com/office/drawing/2016/5/9/chartex" xmlns:cx4="http://schemas.microsoft.com/office/drawing/2016/5/10/chartex" xmlns:cx5="http://schemas.microsoft.com/office/drawing/2016/5/11/chartex" xmlns:cx6="http://schemas.microsoft.com/office/drawing/2016/5/12/chartex" xmlns:cx7="http://schemas.microsoft.com/office/drawing/2016/5/13/chartex" xmlns:cx8="http://schemas.microsoft.com/office/drawing/2016/5/14/chartex" xmlns:mc="http://schemas.openxmlformats.org/markup-compatibility/2006" xmlns:aink="http://schemas.microsoft.com/office/drawing/2016/ink" xmlns:am3d="http://schemas.microsoft.com/office/drawing/2017/model3d" xmlns:o="urn:schemas-microsoft-com:office:office" xmlns:oel="http://schemas.microsoft.com/office/2019/extlst" xmlns:r="http://schemas.openxmlformats.org/officeDocument/2006/relationships" xmlns:m="http://schemas.openxmlformats.org/officeDocument/2006/math" xmlns:v="urn:schemas-microsoft-com:vml" xmlns:wp14="http://schemas.microsoft.com/office/word/2010/wordprocessingDrawing" xmlns:wp="http://schemas.openxmlformats.org/drawingml/2006/wordprocessingDrawing" xmlns:w10="urn:schemas-microsoft-com:office:word" xmlns:w="http://schemas.openxmlformats.org/wordprocessingml/2006/main" xmlns:w14="http://schemas.microsoft.com/office/word/2010/wordml" xmlns:w15="http://schemas.microsoft.com/office/word/2012/wordml" xmlns:w16cex="http://schemas.microsoft.com/office/word/2018/wordml/cex" xmlns:w16cid="http://schemas.microsoft.com/office/word/2016/wordml/cid" xmlns:w16="http://schemas.microsoft.com/office/word/2018/wordml" xmlns:w16du="http://schemas.microsoft.com/office/word/2023/wordml/word16du" xmlns:w16sdtdh="http://schemas.microsoft.com/office/word/2020/wordml/sdtdatahash" xmlns:w16se="http://schemas.microsoft.com/office/word/2015/wordml/symex" xmlns:wpg="http://schemas.microsoft.com/office/word/2010/wordprocessingGroup" xmlns:wpi="http://schemas.microsoft.com/office/word/2010/wordprocessingInk" xmlns:wne="http://schemas.microsoft.com/office/word/2006/wordml" xmlns:wps="http://schemas.microsoft.com/office/word/2010/wordprocessingShape" mc:Ignorable="w14 w15 w16se w16cid w16 w16cex w16sdtdh w16du wp14">
+<w:document xmlns:wpc="http://schemas.microsoft.com/office/word/2010/wordprocessingCanvas" xmlns:cx="http://schemas.microsoft.com/office/drawing/2014/chartex" xmlns:cx1="http://schemas.microsoft.com/office/drawing/2015/9/8/chartex" xmlns:cx2="http://schemas.microsoft.com/office/drawing/2015/10/21/chartex" xmlns:cx3="http://schemas.microsoft.com/office/drawing/2016/5/9/chartex" xmlns:cx4="http://schemas.microsoft.com/office/drawing/2016/5/10/chartex" xmlns:cx5="http://schemas.microsoft.com/office/drawing/2016/5/11/chartex" xmlns:cx6="http://schemas.microsoft.com/office/drawing/2016/5/12/chartex" xmlns:cx7="http://schemas.microsoft.com/office/drawing/2016/5/13/chartex" xmlns:cx8="http://schemas.microsoft.com/office/drawing/2016/5/14/chartex" xmlns:mc="http://schemas.openxmlformats.org/markup-compatibility/2006" xmlns:aink="http://schemas.microsoft.com/office/drawing/2016/ink" xmlns:am3d="http://schemas.microsoft.com/office/drawing/2017/model3d" xmlns:o="urn:schemas-microsoft-com:office:office" xmlns:oel="http://schemas.microsoft.com/office/2019/extlst" xmlns:r="http://schemas.openxmlformats.org/officeDocument/2006/relationships" xmlns:m="http://schemas.openxmlformats.org/officeDocument/2006/math" xmlns:v="urn:schemas-microsoft-com:vml" xmlns:wp14="http://schemas.microsoft.com/office/word/2010/wordprocessingDrawing" xmlns:wp="http://schemas.openxmlformats.org/drawingml/2006/wordprocessingDrawing" xmlns:w10="urn:schemas-microsoft-com:office:word" xmlns:w="http://schemas.openxmlformats.org/wordprocessingml/2006/main" xmlns:w14="http://schemas.microsoft.com/office/word/2010/wordml" xmlns:w15="http://schemas.microsoft.com/office/word/2012/wordml" xmlns:w16cex="http://schemas.microsoft.com/office/word/2018/wordml/cex" xmlns:w16cid="http://schemas.microsoft.com/office/word/2016/wordml/cid" xmlns:w16="http://schemas.microsoft.com/office/word/2018/wordml" xmlns:w16du="http://schemas.microsoft.com/office/word/2023/wordml/word16du" xmlns:w16sdtdh="http://schemas.microsoft.com/office/word/2020/wordml/sdtdatahash" xmlns:w16sdtfl="http://schemas.microsoft.com/office/word/2024/wordml/sdtformatlock" xmlns:w16se="http://schemas.microsoft.com/office/word/2015/wordml/symex" xmlns:wpg="http://schemas.microsoft.com/office/word/2010/wordprocessingGroup" xmlns:wpi="http://schemas.microsoft.com/office/word/2010/wordprocessingInk" xmlns:wne="http://schemas.microsoft.com/office/word/2006/wordml" xmlns:wps="http://schemas.microsoft.com/office/word/2010/wordprocessingShape" mc:Ignorable="w14 w15 w16se w16cid w16 w16cex w16sdtdh w16sdtfl w16du wp14">
   <w:body>
     <w:bookmarkStart w:id="0" w:name="_Toc127289998" w:displacedByCustomXml="next"/>
     <w:sdt>
@@ -3222,7 +3222,15 @@
       </w:r>
       <w:r>
         <w:br/>
-        <w:t>Once created, you’ll want to get the IP address of the switch using ipconfig /all . The switch name will be used in the -</w:t>
+        <w:t>Once created, you’ll want to get the IP address of the switch using ipconfig /</w:t>
+      </w:r>
+      <w:proofErr w:type="gramStart"/>
+      <w:r>
+        <w:t>all .</w:t>
+      </w:r>
+      <w:proofErr w:type="gramEnd"/>
+      <w:r>
+        <w:t xml:space="preserve"> The switch name will be used in the -</w:t>
       </w:r>
       <w:proofErr w:type="spellStart"/>
       <w:r>
@@ -3269,13 +3277,23 @@
           <w:u w:val="none"/>
         </w:rPr>
       </w:pPr>
+      <w:proofErr w:type="gramStart"/>
       <w:r>
         <w:rPr>
           <w:rStyle w:val="Hyperlink"/>
           <w:color w:val="auto"/>
           <w:u w:val="none"/>
         </w:rPr>
-        <w:t xml:space="preserve">If using an internal switch, the switch IP address won’t be that of the VM Host physical machine. It could be a link-local IP address like 169.254.x.x. </w:t>
+        <w:t>If using</w:t>
+      </w:r>
+      <w:proofErr w:type="gramEnd"/>
+      <w:r>
+        <w:rPr>
+          <w:rStyle w:val="Hyperlink"/>
+          <w:color w:val="auto"/>
+          <w:u w:val="none"/>
+        </w:rPr>
+        <w:t xml:space="preserve"> an internal switch, the switch IP address won’t be that of the VM Host physical machine. It could be a link-local IP address like 169.254.x.x. </w:t>
       </w:r>
       <w:proofErr w:type="spellStart"/>
       <w:r>
@@ -3393,6 +3411,9 @@
         <w:br/>
       </w:r>
       <w:r>
+        <w:rPr>
+          <w:noProof/>
+        </w:rPr>
         <w:drawing>
           <wp:inline distT="0" distB="0" distL="0" distR="0" wp14:anchorId="1CFD973C" wp14:editId="38BDECE3">
             <wp:extent cx="5943600" cy="3943350"/>
@@ -3536,9 +3557,14 @@
     </w:p>
     <w:p>
       <w:r>
-        <w:t>By default, the script will download the Windows 11 English x64 media from the media creation tool. If you would like to download Windows 10, x86, or another language, you can use the -</w:t>
-      </w:r>
-      <w:proofErr w:type="spellStart"/>
+        <w:t xml:space="preserve">By default, the script will download the Windows 11 English x64 media from the media creation tool. If you would like to download Windows 10, x86, or another language, you can use </w:t>
+      </w:r>
+      <w:proofErr w:type="gramStart"/>
+      <w:r>
+        <w:t>the -</w:t>
+      </w:r>
+      <w:proofErr w:type="spellStart"/>
+      <w:proofErr w:type="gramEnd"/>
       <w:r>
         <w:t>WindowsRelease</w:t>
       </w:r>
@@ -3631,7 +3657,15 @@
       </w:r>
       <w:r>
         <w:br/>
-        <w:t>Visual Studio downloads seems to have more up to date media (updates every 3</w:t>
+        <w:t xml:space="preserve">Visual Studio downloads </w:t>
+      </w:r>
+      <w:proofErr w:type="gramStart"/>
+      <w:r>
+        <w:t>seems</w:t>
+      </w:r>
+      <w:proofErr w:type="gramEnd"/>
+      <w:r>
+        <w:t xml:space="preserve"> to have more up to date media (updates every 3</w:t>
       </w:r>
       <w:r>
         <w:rPr>
@@ -3830,7 +3864,15 @@
     </w:p>
     <w:p>
       <w:r>
-        <w:t xml:space="preserve">For example, if you want to include Chrome, you would create a Chrome folder </w:t>
+        <w:t xml:space="preserve">For example, if you want to include Chrome, you </w:t>
+      </w:r>
+      <w:proofErr w:type="gramStart"/>
+      <w:r>
+        <w:t>would</w:t>
+      </w:r>
+      <w:proofErr w:type="gramEnd"/>
+      <w:r>
+        <w:t xml:space="preserve"> create a Chrome folder </w:t>
       </w:r>
       <w:r>
         <w:t>in</w:t>
@@ -7178,6 +7220,7 @@
         <w:rPr>
           <w:b/>
           <w:bCs/>
+          <w:noProof/>
         </w:rPr>
         <w:lastRenderedPageBreak/>
         <w:drawing>
@@ -7342,14 +7385,36 @@
     </w:p>
     <w:p>
       <w:r>
-        <w:t xml:space="preserve">The script will only download the drivers for a single model. If you need multiple models, you’ll be better off copying the drivers to the USB drive manually. See </w:t>
+        <w:t xml:space="preserve">The script will only </w:t>
+      </w:r>
+      <w:proofErr w:type="gramStart"/>
+      <w:r>
+        <w:t>download</w:t>
+      </w:r>
+      <w:proofErr w:type="gramEnd"/>
+      <w:r>
+        <w:t xml:space="preserve"> the drivers for a single model. If you need multiple models, you’ll be better off copying the drivers to the USB drive manually. See </w:t>
       </w:r>
       <w:hyperlink w:anchor="_Having_DISM_inject" w:history="1">
         <w:r>
           <w:rPr>
             <w:rStyle w:val="Hyperlink"/>
           </w:rPr>
-          <w:t>Having DISM inject drivers on the fly (recommended if managing multiple models)</w:t>
+          <w:t xml:space="preserve">Having DISM inject drivers on the </w:t>
+        </w:r>
+        <w:proofErr w:type="gramStart"/>
+        <w:r>
+          <w:rPr>
+            <w:rStyle w:val="Hyperlink"/>
+          </w:rPr>
+          <w:t>fly</w:t>
+        </w:r>
+        <w:proofErr w:type="gramEnd"/>
+        <w:r>
+          <w:rPr>
+            <w:rStyle w:val="Hyperlink"/>
+          </w:rPr>
+          <w:t xml:space="preserve"> (recommended if managing multiple models)</w:t>
         </w:r>
       </w:hyperlink>
       <w:r>
@@ -7363,10 +7428,18 @@
     </w:p>
     <w:p>
       <w:r>
-        <w:t xml:space="preserve">Each OEM has a different way of </w:t>
-      </w:r>
-      <w:r>
-        <w:t>how we go about getting drivers and what the user experience is like.</w:t>
+        <w:t xml:space="preserve">Each OEM has a different way </w:t>
+      </w:r>
+      <w:proofErr w:type="gramStart"/>
+      <w:r>
+        <w:t xml:space="preserve">of </w:t>
+      </w:r>
+      <w:r>
+        <w:t>how we go about</w:t>
+      </w:r>
+      <w:proofErr w:type="gramEnd"/>
+      <w:r>
+        <w:t xml:space="preserve"> getting drivers and what the user experience is like.</w:t>
       </w:r>
     </w:p>
     <w:p>
@@ -7424,7 +7497,15 @@
         <w:t xml:space="preserve"> is an integer parameter.</w:t>
       </w:r>
       <w:r>
-        <w:t xml:space="preserve"> If the model parameter doesn’t contain an exact match of a known Surface model, it’ll give you a list of Surface model’s to pick from.</w:t>
+        <w:t xml:space="preserve"> If the model parameter doesn’t contain an exact match of a known Surface model, it’ll give you a list of Surface </w:t>
+      </w:r>
+      <w:proofErr w:type="gramStart"/>
+      <w:r>
+        <w:t>model’s</w:t>
+      </w:r>
+      <w:proofErr w:type="gramEnd"/>
+      <w:r>
+        <w:t xml:space="preserve"> to pick from.</w:t>
       </w:r>
     </w:p>
     <w:p>
@@ -7644,7 +7725,23 @@
     </w:p>
     <w:p>
       <w:r>
-        <w:t>If you want to build an FFU for Surface Laptop Go 3, enter 18 and it’ll download the MSI and extract the drivers to the .\</w:t>
+        <w:t xml:space="preserve">If you want to build an FFU for Surface </w:t>
+      </w:r>
+      <w:proofErr w:type="gramStart"/>
+      <w:r>
+        <w:t>Laptop</w:t>
+      </w:r>
+      <w:proofErr w:type="gramEnd"/>
+      <w:r>
+        <w:t xml:space="preserve"> Go 3, enter 18 and it’ll download the MSI and extract the drivers to </w:t>
+      </w:r>
+      <w:proofErr w:type="gramStart"/>
+      <w:r>
+        <w:t>the .</w:t>
+      </w:r>
+      <w:proofErr w:type="gramEnd"/>
+      <w:r>
+        <w:t>\</w:t>
       </w:r>
       <w:proofErr w:type="spellStart"/>
       <w:r>
@@ -7660,7 +7757,15 @@
         <w:t>If you would have provided the exact model string instead of just Laptop Go</w:t>
       </w:r>
       <w:r>
-        <w:t xml:space="preserve"> (e.g. -Model ‘Surface Laptop Go 3’)</w:t>
+        <w:t xml:space="preserve"> (e.g. -Model ‘Surface </w:t>
+      </w:r>
+      <w:proofErr w:type="gramStart"/>
+      <w:r>
+        <w:t>Laptop</w:t>
+      </w:r>
+      <w:proofErr w:type="gramEnd"/>
+      <w:r>
+        <w:t xml:space="preserve"> Go 3’)</w:t>
       </w:r>
       <w:r>
         <w:t xml:space="preserve">, the script wouldn’t prompt you to enter a valid model. </w:t>
@@ -7709,7 +7814,15 @@
         <w:t>an</w:t>
       </w:r>
       <w:r>
-        <w:t xml:space="preserve"> XML file that the script parses to search for drivers applicable for the model you wish to create a FFU for.</w:t>
+        <w:t xml:space="preserve"> XML file that the script </w:t>
+      </w:r>
+      <w:proofErr w:type="gramStart"/>
+      <w:r>
+        <w:t>parses</w:t>
+      </w:r>
+      <w:proofErr w:type="gramEnd"/>
+      <w:r>
+        <w:t xml:space="preserve"> to search for drivers applicable for the model you wish to create a FFU for.</w:t>
       </w:r>
     </w:p>
     <w:p>
@@ -8018,7 +8131,15 @@
     </w:p>
     <w:p>
       <w:r>
-        <w:t>Lenovo as a company doesn’t use model like other companies do. Lenovo prefers to use a Machine Type value instead of Model number</w:t>
+        <w:t xml:space="preserve">Lenovo as a company doesn’t use </w:t>
+      </w:r>
+      <w:proofErr w:type="gramStart"/>
+      <w:r>
+        <w:t>model</w:t>
+      </w:r>
+      <w:proofErr w:type="gramEnd"/>
+      <w:r>
+        <w:t xml:space="preserve"> like other companies do. Lenovo prefers to use a Machine Type value instead of Model number</w:t>
       </w:r>
       <w:r>
         <w:t xml:space="preserve">. The Machine Type value can be found on the bottom of your device as the first four characters of the MTM: value. Since most people don’t know what the machine type value </w:t>
@@ -8312,7 +8433,15 @@
     </w:p>
     <w:p>
       <w:r>
-        <w:t xml:space="preserve">If you use the Machine Type value for the -Model parameter (e.g. -model ‘82VR’) the script will automatically download the drivers without prompting you to select the model. </w:t>
+        <w:t xml:space="preserve">If you use the Machine Type value for the -Model parameter (e.g. -model ‘82VR’) the script will automatically download the drivers without </w:t>
+      </w:r>
+      <w:proofErr w:type="gramStart"/>
+      <w:r>
+        <w:t>prompting</w:t>
+      </w:r>
+      <w:proofErr w:type="gramEnd"/>
+      <w:r>
+        <w:t xml:space="preserve"> you to select the model. </w:t>
       </w:r>
     </w:p>
     <w:p>
@@ -8625,7 +8754,31 @@
     </w:p>
     <w:p>
       <w:r>
-        <w:t xml:space="preserve">HP has 40 models that contain the string x360 in the model name. This is because HP uses generations for most models and its XML contains all of the generations that are supported for the corresponding </w:t>
+        <w:t xml:space="preserve">HP has 40 models that contain the string x360 in the </w:t>
+      </w:r>
+      <w:proofErr w:type="gramStart"/>
+      <w:r>
+        <w:t>model</w:t>
+      </w:r>
+      <w:proofErr w:type="gramEnd"/>
+      <w:r>
+        <w:t xml:space="preserve"> name. This is because HP uses generations for most </w:t>
+      </w:r>
+      <w:proofErr w:type="gramStart"/>
+      <w:r>
+        <w:t>models</w:t>
+      </w:r>
+      <w:proofErr w:type="gramEnd"/>
+      <w:r>
+        <w:t xml:space="preserve"> and its XML contains </w:t>
+      </w:r>
+      <w:proofErr w:type="gramStart"/>
+      <w:r>
+        <w:t>all of</w:t>
+      </w:r>
+      <w:proofErr w:type="gramEnd"/>
+      <w:r>
+        <w:t xml:space="preserve"> the generations that are supported for the corresponding </w:t>
       </w:r>
       <w:proofErr w:type="spellStart"/>
       <w:r>
@@ -8647,7 +8800,15 @@
         <w:t>HP ProBook x360 11 G7 Education Edition Notebook PC</w:t>
       </w:r>
       <w:r>
-        <w:t xml:space="preserve"> which is number 25. The below screenshot shows the output of selecting the </w:t>
+        <w:t xml:space="preserve"> which is number 25. The </w:t>
+      </w:r>
+      <w:proofErr w:type="gramStart"/>
+      <w:r>
+        <w:t>below screenshot</w:t>
+      </w:r>
+      <w:proofErr w:type="gramEnd"/>
+      <w:r>
+        <w:t xml:space="preserve"> shows the output of selecting the </w:t>
       </w:r>
       <w:r>
         <w:t>HP ProBook x360 11 G7 Education Edition Notebook PC</w:t>
@@ -8698,7 +8859,15 @@
     </w:p>
     <w:p>
       <w:r>
-        <w:t>If you were to enter the exact model name (e.g. -model ‘</w:t>
+        <w:t xml:space="preserve">If you were to enter the exact </w:t>
+      </w:r>
+      <w:proofErr w:type="gramStart"/>
+      <w:r>
+        <w:t>model</w:t>
+      </w:r>
+      <w:proofErr w:type="gramEnd"/>
+      <w:r>
+        <w:t xml:space="preserve"> name (e.g. -model ‘</w:t>
       </w:r>
       <w:r>
         <w:t>HP ProBook x360 11 G7 Education Edition Notebook PC</w:t>
@@ -8719,7 +8888,31 @@
     </w:p>
     <w:p>
       <w:r>
-        <w:t xml:space="preserve">There is an empty folder named Drivers where you can add the drivers you want to include in the FFU. This is typically used if the FFU you are building is for a specific model (e.g. Surface Laptop Go 2). You wouldn’t want to include drivers for multiple models as that can bloat the drivers store and waste space on the device, and even cause plug and play matching to match older or unexpected drivers. If you have multiple models you want to use this FFU with, you can dynamically choose which drivers you want on the deployment USB drive by creating a drivers folder on the deployment USB drive and creating folders for each model and the associated drivers. For more information on how to modify the USB drive to handle drivers, see the </w:t>
+        <w:t xml:space="preserve">There is an empty folder named Drivers where you can add the drivers you want to include in the FFU. This is typically used if the FFU you are building is for a specific model (e.g. Surface Laptop Go 2). You wouldn’t want to include drivers for multiple models as that can bloat the </w:t>
+      </w:r>
+      <w:proofErr w:type="gramStart"/>
+      <w:r>
+        <w:t>drivers</w:t>
+      </w:r>
+      <w:proofErr w:type="gramEnd"/>
+      <w:r>
+        <w:t xml:space="preserve"> store and waste space on the </w:t>
+      </w:r>
+      <w:proofErr w:type="gramStart"/>
+      <w:r>
+        <w:t>device, and</w:t>
+      </w:r>
+      <w:proofErr w:type="gramEnd"/>
+      <w:r>
+        <w:t xml:space="preserve"> even cause plug and play matching to match older or unexpected drivers. If you have multiple models you want to use this FFU with, you can dynamically choose which drivers you want on the deployment USB drive by creating a </w:t>
+      </w:r>
+      <w:proofErr w:type="gramStart"/>
+      <w:r>
+        <w:t>drivers</w:t>
+      </w:r>
+      <w:proofErr w:type="gramEnd"/>
+      <w:r>
+        <w:t xml:space="preserve"> folder on the deployment USB drive and creating folders for each model and the associated drivers. For more information on how to modify the USB drive to handle drivers, see the </w:t>
       </w:r>
       <w:hyperlink w:anchor="_Having_DISM_inject" w:history="1">
         <w:r>
@@ -8735,7 +8928,15 @@
     </w:p>
     <w:p>
       <w:r>
-        <w:t>In 2402.1, the ability to add WinPE drivers was added. There is now a .\</w:t>
+        <w:t xml:space="preserve">In 2402.1, the ability to add WinPE drivers was added. There is now </w:t>
+      </w:r>
+      <w:proofErr w:type="gramStart"/>
+      <w:r>
+        <w:t>a .</w:t>
+      </w:r>
+      <w:proofErr w:type="gramEnd"/>
+      <w:r>
+        <w:t>\</w:t>
       </w:r>
       <w:proofErr w:type="spellStart"/>
       <w:r>
@@ -8968,7 +9169,15 @@
           </w:tcPr>
           <w:p>
             <w:r>
-              <w:t xml:space="preserve">When passed a </w:t>
+              <w:t xml:space="preserve">When </w:t>
+            </w:r>
+            <w:proofErr w:type="gramStart"/>
+            <w:r>
+              <w:t>passed</w:t>
+            </w:r>
+            <w:proofErr w:type="gramEnd"/>
+            <w:r>
+              <w:t xml:space="preserve"> a </w:t>
             </w:r>
             <w:proofErr w:type="spellStart"/>
             <w:r>
@@ -9021,7 +9230,15 @@
             </w:r>
             <w:proofErr w:type="spellEnd"/>
             <w:r>
-              <w:t xml:space="preserve"> @{InstallVMwareTools = "true"} […]</w:t>
+              <w:t xml:space="preserve"> </w:t>
+            </w:r>
+            <w:proofErr w:type="gramStart"/>
+            <w:r>
+              <w:t>@{</w:t>
+            </w:r>
+            <w:proofErr w:type="gramEnd"/>
+            <w:r>
+              <w:t>InstallVMwareTools = "true"} […]</w:t>
             </w:r>
           </w:p>
           <w:p/>
@@ -9060,7 +9277,15 @@
           <w:p/>
           <w:p>
             <w:r>
-              <w:t>And later, we can use it to branch our code in the InstallAppsandSysprep.cmd file:</w:t>
+              <w:t xml:space="preserve">And later, we can use it to branch our code </w:t>
+            </w:r>
+            <w:proofErr w:type="gramStart"/>
+            <w:r>
+              <w:t>in</w:t>
+            </w:r>
+            <w:proofErr w:type="gramEnd"/>
+            <w:r>
+              <w:t xml:space="preserve"> the InstallAppsandSysprep.cmd file:</w:t>
             </w:r>
           </w:p>
           <w:p/>
@@ -9226,7 +9451,15 @@
           </w:tcPr>
           <w:p>
             <w:r>
-              <w:t>When set to $true, will remove the WinPE deployment ISO after the FFU has been captured. Default is $true.</w:t>
+              <w:t xml:space="preserve">When set to $true, </w:t>
+            </w:r>
+            <w:proofErr w:type="gramStart"/>
+            <w:r>
+              <w:t>will</w:t>
+            </w:r>
+            <w:proofErr w:type="gramEnd"/>
+            <w:r>
+              <w:t xml:space="preserve"> remove the WinPE deployment ISO after the FFU has been captured. Default is $true.</w:t>
             </w:r>
           </w:p>
         </w:tc>
@@ -9263,7 +9496,15 @@
           </w:tcPr>
           <w:p>
             <w:r>
-              <w:t>Used to delete the drivers folders underneath the $</w:t>
+              <w:t xml:space="preserve">Used to delete the </w:t>
+            </w:r>
+            <w:proofErr w:type="gramStart"/>
+            <w:r>
+              <w:t>drivers</w:t>
+            </w:r>
+            <w:proofErr w:type="gramEnd"/>
+            <w:r>
+              <w:t xml:space="preserve"> folders underneath the $</w:t>
             </w:r>
             <w:proofErr w:type="spellStart"/>
             <w:r>
@@ -9305,7 +9546,15 @@
           </w:tcPr>
           <w:p>
             <w:r>
-              <w:t>When set to $true, will compact the OS when building the FFU. Default is $true.</w:t>
+              <w:t xml:space="preserve">When set to $true, </w:t>
+            </w:r>
+            <w:proofErr w:type="gramStart"/>
+            <w:r>
+              <w:t>will</w:t>
+            </w:r>
+            <w:proofErr w:type="gramEnd"/>
+            <w:r>
+              <w:t xml:space="preserve"> compact the OS when building the FFU. Default is $true.</w:t>
             </w:r>
           </w:p>
         </w:tc>
@@ -9429,7 +9678,15 @@
             </w:r>
             <w:proofErr w:type="spellEnd"/>
             <w:r>
-              <w:t>\Drivers folder to the Drivers folder on the deploy partition of the USB drive. Default is $false.</w:t>
+              <w:t>\</w:t>
+            </w:r>
+            <w:proofErr w:type="gramStart"/>
+            <w:r>
+              <w:t>Drivers</w:t>
+            </w:r>
+            <w:proofErr w:type="gramEnd"/>
+            <w:r>
+              <w:t xml:space="preserve"> folder to the Drivers folder on the deploy partition of the USB drive. Default is $false.</w:t>
             </w:r>
           </w:p>
         </w:tc>
@@ -9624,7 +9881,23 @@
             </w:r>
             <w:proofErr w:type="spellEnd"/>
             <w:r>
-              <w:t xml:space="preserve"> is set to $true. This capture media will be automatically attached to the VM and the boot order will be changed to automate the capture of the FFU.</w:t>
+              <w:t xml:space="preserve"> is set to $true. This </w:t>
+            </w:r>
+            <w:proofErr w:type="gramStart"/>
+            <w:r>
+              <w:t>capture</w:t>
+            </w:r>
+            <w:proofErr w:type="gramEnd"/>
+            <w:r>
+              <w:t xml:space="preserve"> media will be automatically attached to the </w:t>
+            </w:r>
+            <w:proofErr w:type="gramStart"/>
+            <w:r>
+              <w:t>VM</w:t>
+            </w:r>
+            <w:proofErr w:type="gramEnd"/>
+            <w:r>
+              <w:t xml:space="preserve"> and the boot order will be changed to automate the capture of the FFU.</w:t>
             </w:r>
           </w:p>
         </w:tc>
@@ -9695,7 +9968,11 @@
           </w:tcPr>
           <w:p>
             <w:r>
-              <w:t xml:space="preserve">Sets a custom FFU output name with placeholders. Allowed placeholders are: </w:t>
+              <w:t xml:space="preserve">Sets a custom FFU output name with placeholders. Allowed placeholders </w:t>
+            </w:r>
+            <w:proofErr w:type="gramStart"/>
+            <w:r>
+              <w:t xml:space="preserve">are: </w:t>
             </w:r>
             <w:r>
               <w:t>{</w:t>
@@ -9751,6 +10028,7 @@
             <w:r>
               <w:t>}.</w:t>
             </w:r>
+            <w:proofErr w:type="gramEnd"/>
           </w:p>
           <w:p>
             <w:r>
@@ -9855,7 +10133,15 @@
               <w:t>{mm} = C</w:t>
             </w:r>
             <w:r>
-              <w:t>urrent minute in 2-digit format (e.g., 09)</w:t>
+              <w:t xml:space="preserve">urrent </w:t>
+            </w:r>
+            <w:proofErr w:type="gramStart"/>
+            <w:r>
+              <w:t>minute</w:t>
+            </w:r>
+            <w:proofErr w:type="gramEnd"/>
+            <w:r>
+              <w:t xml:space="preserve"> in 2-digit format (e.g., 09)</w:t>
             </w:r>
           </w:p>
           <w:p>
@@ -10270,7 +10556,23 @@
             </w:r>
             <w:proofErr w:type="spellEnd"/>
             <w:r>
-              <w:t>\Drivers folder if set to $true. You will need to the drivers and put them in the Drivers folder. The script will recurse the drivers folder and add the drivers to the FFU.</w:t>
+              <w:t>\</w:t>
+            </w:r>
+            <w:proofErr w:type="gramStart"/>
+            <w:r>
+              <w:t>Drivers</w:t>
+            </w:r>
+            <w:proofErr w:type="gramEnd"/>
+            <w:r>
+              <w:t xml:space="preserve"> folder if set to $true. You will need to the drivers and put them in the Drivers folder. The script will recurse the </w:t>
+            </w:r>
+            <w:proofErr w:type="gramStart"/>
+            <w:r>
+              <w:t>drivers</w:t>
+            </w:r>
+            <w:proofErr w:type="gramEnd"/>
+            <w:r>
+              <w:t xml:space="preserve"> folder and add the drivers to the FFU.</w:t>
             </w:r>
           </w:p>
         </w:tc>
@@ -10365,7 +10667,7 @@
           <w:p>
             <w:proofErr w:type="spellStart"/>
             <w:r>
-              <w:t>LogicalSectorBytes</w:t>
+              <w:t>LogicalSectorSizeBytes</w:t>
             </w:r>
             <w:proofErr w:type="spellEnd"/>
           </w:p>
@@ -10557,7 +10859,23 @@
           </w:tcPr>
           <w:p>
             <w:r>
-              <w:t>When set to $true, will optimize the FFU file. Optimized FFU files allow for the target device to use all available disk space. Default is $true.</w:t>
+              <w:t xml:space="preserve">When set to $true, </w:t>
+            </w:r>
+            <w:proofErr w:type="gramStart"/>
+            <w:r>
+              <w:t>will</w:t>
+            </w:r>
+            <w:proofErr w:type="gramEnd"/>
+            <w:r>
+              <w:t xml:space="preserve"> optimize the FFU file. Optimized FFU files </w:t>
+            </w:r>
+            <w:proofErr w:type="gramStart"/>
+            <w:r>
+              <w:t>allow for</w:t>
+            </w:r>
+            <w:proofErr w:type="gramEnd"/>
+            <w:r>
+              <w:t xml:space="preserve"> the target device to use all available disk space. Default is $true.</w:t>
             </w:r>
           </w:p>
         </w:tc>
@@ -10598,7 +10916,15 @@
             </w:r>
             <w:r>
               <w:lastRenderedPageBreak/>
-              <w:t>netfx3;TFTP).</w:t>
+              <w:t>netfx</w:t>
+            </w:r>
+            <w:proofErr w:type="gramStart"/>
+            <w:r>
+              <w:t>3;TFTP</w:t>
+            </w:r>
+            <w:proofErr w:type="gramEnd"/>
+            <w:r>
+              <w:t>).</w:t>
             </w:r>
           </w:p>
         </w:tc>
@@ -10718,7 +11044,23 @@
           </w:tcPr>
           <w:p>
             <w:r>
-              <w:t>If $true and AllowExternalHardDiskMedia is $true, the script will prompt to select which drive to use. When set to $true, only a single drive will be created. If $false, the script won't prompt for which external hard disk to use and can use multiple external hard disks, similar to how removable USB drives function.</w:t>
+              <w:t xml:space="preserve">If $true and AllowExternalHardDiskMedia is $true, the script will prompt to select which drive to use. When set to $true, only a single drive will be created. If $false, the script won't prompt for which external hard disk to use and can use multiple external hard disks, </w:t>
+            </w:r>
+            <w:proofErr w:type="gramStart"/>
+            <w:r>
+              <w:t>similar to</w:t>
+            </w:r>
+            <w:proofErr w:type="gramEnd"/>
+            <w:r>
+              <w:t xml:space="preserve"> how removable USB </w:t>
+            </w:r>
+            <w:proofErr w:type="gramStart"/>
+            <w:r>
+              <w:t>drives</w:t>
+            </w:r>
+            <w:proofErr w:type="gramEnd"/>
+            <w:r>
+              <w:t xml:space="preserve"> function.</w:t>
             </w:r>
           </w:p>
         </w:tc>
@@ -10842,7 +11184,15 @@
           </w:tcPr>
           <w:p>
             <w:r>
-              <w:t>When set to $true, will download and install the latest Microsoft Edge for Windows 10/11. Default is $false.</w:t>
+              <w:t xml:space="preserve">When set to $true, </w:t>
+            </w:r>
+            <w:proofErr w:type="gramStart"/>
+            <w:r>
+              <w:t>will</w:t>
+            </w:r>
+            <w:proofErr w:type="gramEnd"/>
+            <w:r>
+              <w:t xml:space="preserve"> download and install the latest Microsoft Edge for Windows 10/11. Default is $false.</w:t>
             </w:r>
           </w:p>
         </w:tc>
@@ -10876,7 +11226,15 @@
           </w:tcPr>
           <w:p>
             <w:r>
-              <w:t>When set to $true, will download and install the latest cumulative update for Windows 10/11. Default is $false.</w:t>
+              <w:t xml:space="preserve">When set to $true, </w:t>
+            </w:r>
+            <w:proofErr w:type="gramStart"/>
+            <w:r>
+              <w:t>will</w:t>
+            </w:r>
+            <w:proofErr w:type="gramEnd"/>
+            <w:r>
+              <w:t xml:space="preserve"> download and install the latest cumulative update for Windows 10/11. Default is $false.</w:t>
             </w:r>
           </w:p>
         </w:tc>
@@ -10913,7 +11271,15 @@
           </w:tcPr>
           <w:p>
             <w:r>
-              <w:t>When set to $true, will download and install the latest Windows Defender definitions and Defender platform update. Default is $false.</w:t>
+              <w:t xml:space="preserve">When set to $true, </w:t>
+            </w:r>
+            <w:proofErr w:type="gramStart"/>
+            <w:r>
+              <w:t>will</w:t>
+            </w:r>
+            <w:proofErr w:type="gramEnd"/>
+            <w:r>
+              <w:t xml:space="preserve"> download and install the latest Windows Defender definitions and Defender platform update. Default is $false.</w:t>
             </w:r>
           </w:p>
         </w:tc>
@@ -10947,7 +11313,15 @@
           </w:tcPr>
           <w:p>
             <w:r>
-              <w:t>When set to $true, will download and install the latest Windows Malicious Software Removal Tool. Default is $false.</w:t>
+              <w:t xml:space="preserve">When set to $true, </w:t>
+            </w:r>
+            <w:proofErr w:type="gramStart"/>
+            <w:r>
+              <w:t>will</w:t>
+            </w:r>
+            <w:proofErr w:type="gramEnd"/>
+            <w:r>
+              <w:t xml:space="preserve"> download and install the latest Windows Malicious Software Removal Tool. Default is $false.</w:t>
             </w:r>
           </w:p>
         </w:tc>
@@ -10984,7 +11358,15 @@
           </w:tcPr>
           <w:p>
             <w:r>
-              <w:t>When set to $true, will download and install the latest .NET Framework for Windows 10/11. Default is $false.</w:t>
+              <w:t xml:space="preserve">When set to $true, </w:t>
+            </w:r>
+            <w:proofErr w:type="gramStart"/>
+            <w:r>
+              <w:t>will</w:t>
+            </w:r>
+            <w:proofErr w:type="gramEnd"/>
+            <w:r>
+              <w:t xml:space="preserve"> download and install the latest .NET Framework for Windows 10/11. Default is $false.</w:t>
             </w:r>
           </w:p>
         </w:tc>
@@ -11018,7 +11400,15 @@
           </w:tcPr>
           <w:p>
             <w:r>
-              <w:t>When set to $true, will download and install the latest OneDrive for Windows 10/11 and install it as a per machine installation instead of per user. Default is $false.</w:t>
+              <w:t xml:space="preserve">When set to $true, </w:t>
+            </w:r>
+            <w:proofErr w:type="gramStart"/>
+            <w:r>
+              <w:t>will</w:t>
+            </w:r>
+            <w:proofErr w:type="gramEnd"/>
+            <w:r>
+              <w:t xml:space="preserve"> download and install the latest OneDrive for Windows 10/11 and install it as a per machine installation instead of per user. Default is $false.</w:t>
             </w:r>
           </w:p>
         </w:tc>
@@ -11055,7 +11445,15 @@
           </w:tcPr>
           <w:p>
             <w:r>
-              <w:t xml:space="preserve">When set to $true, will download and install the cumulative update ‘Preview’ for Windows 10/11. Note, if set, </w:t>
+              <w:t xml:space="preserve">When set to $true, </w:t>
+            </w:r>
+            <w:proofErr w:type="gramStart"/>
+            <w:r>
+              <w:t>will</w:t>
+            </w:r>
+            <w:proofErr w:type="gramEnd"/>
+            <w:r>
+              <w:t xml:space="preserve"> download and install the cumulative update ‘Preview’ for Windows 10/11. Note, if set, </w:t>
             </w:r>
             <w:proofErr w:type="spellStart"/>
             <w:r>
@@ -11235,7 +11633,15 @@
             </w:r>
             <w:proofErr w:type="spellEnd"/>
             <w:r>
-              <w:t>\VM. This is the location of the VHDX that gets created where Windows will be installed to.</w:t>
+              <w:t xml:space="preserve">\VM. This is the location of the VHDX that </w:t>
+            </w:r>
+            <w:proofErr w:type="gramStart"/>
+            <w:r>
+              <w:t>gets</w:t>
+            </w:r>
+            <w:proofErr w:type="gramEnd"/>
+            <w:r>
+              <w:t xml:space="preserve"> created where Windows will be installed to.</w:t>
             </w:r>
           </w:p>
         </w:tc>
@@ -11683,7 +12089,15 @@
       </w:r>
       <w:proofErr w:type="spellEnd"/>
       <w:r>
-        <w:t xml:space="preserve"> is not defined and the script is downloading the Windows media, $</w:t>
+        <w:t xml:space="preserve"> is not defined and the script is downloading </w:t>
+      </w:r>
+      <w:proofErr w:type="gramStart"/>
+      <w:r>
+        <w:t>the Windows</w:t>
+      </w:r>
+      <w:proofErr w:type="gramEnd"/>
+      <w:r>
+        <w:t xml:space="preserve"> media, $</w:t>
       </w:r>
       <w:proofErr w:type="spellStart"/>
       <w:r>
@@ -11699,7 +12113,23 @@
       </w:r>
       <w:proofErr w:type="spellEnd"/>
       <w:r>
-        <w:t xml:space="preserve"> and then captured into a FFU. When deploying, the device ends up with an older-style OOBE and in a bad state. Deploying the ESD to VM, </w:t>
+        <w:t xml:space="preserve"> and then captured into </w:t>
+      </w:r>
+      <w:proofErr w:type="gramStart"/>
+      <w:r>
+        <w:t>a</w:t>
+      </w:r>
+      <w:proofErr w:type="gramEnd"/>
+      <w:r>
+        <w:t xml:space="preserve"> FFU. When deploying, the device ends up with an older-style OOBE and </w:t>
+      </w:r>
+      <w:proofErr w:type="gramStart"/>
+      <w:r>
+        <w:t>in</w:t>
+      </w:r>
+      <w:proofErr w:type="gramEnd"/>
+      <w:r>
+        <w:t xml:space="preserve"> a bad state. Deploying the ESD to VM, </w:t>
       </w:r>
       <w:proofErr w:type="spellStart"/>
       <w:r>
@@ -11729,10 +12159,7 @@
         <w:t xml:space="preserve"> parameters specified on the command line.</w:t>
       </w:r>
       <w:r>
-        <w:t xml:space="preserve"> </w:t>
-      </w:r>
-      <w:r>
-        <w:t xml:space="preserve">Configuration files are especially helpful for those making FFUs for different models, Windows releases, application sets, and more. </w:t>
+        <w:t xml:space="preserve"> Configuration files are especially helpful for those making FFUs for different models, Windows releases, application sets, and more. </w:t>
       </w:r>
     </w:p>
     <w:p>
@@ -12059,690 +12486,682 @@
           <w:b/>
           <w:bCs/>
         </w:rPr>
-        <w:t>’ -verbose</w:t>
-      </w:r>
+        <w:t>’ -verbose -</w:t>
+      </w:r>
+      <w:proofErr w:type="spellStart"/>
       <w:r>
         <w:rPr>
           <w:b/>
           <w:bCs/>
         </w:rPr>
-        <w:t xml:space="preserve"> -</w:t>
-      </w:r>
-      <w:proofErr w:type="spellStart"/>
+        <w:t>InstallOffice</w:t>
+      </w:r>
+      <w:proofErr w:type="spellEnd"/>
       <w:r>
         <w:rPr>
           <w:b/>
           <w:bCs/>
         </w:rPr>
+        <w:t xml:space="preserve"> $False</w:t>
+      </w:r>
+    </w:p>
+    <w:p>
+      <w:r>
+        <w:t xml:space="preserve">Doing this will temporarily overwrite whatever is in the </w:t>
+      </w:r>
+      <w:proofErr w:type="spellStart"/>
+      <w:r>
+        <w:t>json</w:t>
+      </w:r>
+      <w:proofErr w:type="spellEnd"/>
+      <w:r>
+        <w:t xml:space="preserve"> for the </w:t>
+      </w:r>
+      <w:proofErr w:type="spellStart"/>
+      <w:r>
         <w:t>InstallOffice</w:t>
       </w:r>
       <w:proofErr w:type="spellEnd"/>
       <w:r>
+        <w:t xml:space="preserve"> parameter. It will not modify the </w:t>
+      </w:r>
+      <w:proofErr w:type="spellStart"/>
+      <w:r>
+        <w:t>json</w:t>
+      </w:r>
+      <w:proofErr w:type="spellEnd"/>
+      <w:r>
+        <w:t xml:space="preserve"> file. If you would like to change the </w:t>
+      </w:r>
+      <w:proofErr w:type="spellStart"/>
+      <w:r>
+        <w:t>json</w:t>
+      </w:r>
+      <w:proofErr w:type="spellEnd"/>
+      <w:r>
+        <w:t xml:space="preserve"> file, you can add -</w:t>
+      </w:r>
+      <w:proofErr w:type="spellStart"/>
+      <w:r>
+        <w:t>exportConfigFile</w:t>
+      </w:r>
+      <w:proofErr w:type="spellEnd"/>
+      <w:r>
+        <w:t xml:space="preserve"> ‘C:\</w:t>
+      </w:r>
+      <w:proofErr w:type="spellStart"/>
+      <w:r>
+        <w:t>FFUDevelopment</w:t>
+      </w:r>
+      <w:proofErr w:type="spellEnd"/>
+      <w:r>
+        <w:t>\config\</w:t>
+      </w:r>
+      <w:proofErr w:type="spellStart"/>
+      <w:r>
+        <w:t>Sample_default.json</w:t>
+      </w:r>
+      <w:proofErr w:type="spellEnd"/>
+      <w:r>
+        <w:t xml:space="preserve">’ and that will overwrite the </w:t>
+      </w:r>
+      <w:proofErr w:type="spellStart"/>
+      <w:r>
+        <w:t>json</w:t>
+      </w:r>
+      <w:proofErr w:type="spellEnd"/>
+      <w:r>
+        <w:t xml:space="preserve"> file with the new parameter. </w:t>
+      </w:r>
+    </w:p>
+    <w:p>
+      <w:pPr>
         <w:rPr>
           <w:b/>
           <w:bCs/>
         </w:rPr>
-        <w:t xml:space="preserve"> $False</w:t>
-      </w:r>
-    </w:p>
-    <w:p>
-      <w:r>
-        <w:t xml:space="preserve">Doing this will temporarily overwrite whatever is in the </w:t>
-      </w:r>
-      <w:proofErr w:type="spellStart"/>
-      <w:r>
-        <w:t>json</w:t>
-      </w:r>
-      <w:proofErr w:type="spellEnd"/>
-      <w:r>
-        <w:t xml:space="preserve"> for the </w:t>
-      </w:r>
-      <w:proofErr w:type="spellStart"/>
-      <w:r>
-        <w:t>InstallOffice</w:t>
-      </w:r>
-      <w:proofErr w:type="spellEnd"/>
-      <w:r>
-        <w:t xml:space="preserve"> parameter. It will not modify the </w:t>
-      </w:r>
-      <w:proofErr w:type="spellStart"/>
-      <w:r>
-        <w:t>json</w:t>
-      </w:r>
-      <w:proofErr w:type="spellEnd"/>
-      <w:r>
-        <w:t xml:space="preserve"> file. If you would like to change the </w:t>
-      </w:r>
-      <w:proofErr w:type="spellStart"/>
-      <w:r>
-        <w:t>json</w:t>
-      </w:r>
-      <w:proofErr w:type="spellEnd"/>
-      <w:r>
-        <w:t xml:space="preserve"> file, you can add -</w:t>
-      </w:r>
-      <w:proofErr w:type="spellStart"/>
-      <w:r>
-        <w:t>exportConfigFile</w:t>
-      </w:r>
-      <w:proofErr w:type="spellEnd"/>
-      <w:r>
-        <w:t xml:space="preserve"> </w:t>
-      </w:r>
-      <w:r>
-        <w:t>‘C:\</w:t>
-      </w:r>
-      <w:proofErr w:type="spellStart"/>
-      <w:r>
-        <w:t>FFUDevelopment</w:t>
-      </w:r>
-      <w:proofErr w:type="spellEnd"/>
-      <w:r>
-        <w:t>\config\</w:t>
-      </w:r>
-      <w:proofErr w:type="spellStart"/>
-      <w:r>
-        <w:t>Sample_default.json</w:t>
-      </w:r>
-      <w:proofErr w:type="spellEnd"/>
-      <w:r>
-        <w:t>’</w:t>
-      </w:r>
-      <w:r>
-        <w:t xml:space="preserve"> and that will overwrite the </w:t>
-      </w:r>
-      <w:proofErr w:type="spellStart"/>
-      <w:r>
-        <w:t>json</w:t>
-      </w:r>
-      <w:proofErr w:type="spellEnd"/>
-      <w:r>
-        <w:t xml:space="preserve"> file with the new parameter. </w:t>
-      </w:r>
-    </w:p>
-    <w:p>
-      <w:pPr>
+      </w:pPr>
+      <w:r>
         <w:rPr>
           <w:b/>
           <w:bCs/>
         </w:rPr>
-      </w:pPr>
+        <w:t>.\BuildFFUVM.ps1 -</w:t>
+      </w:r>
+      <w:proofErr w:type="spellStart"/>
       <w:r>
         <w:rPr>
           <w:b/>
           <w:bCs/>
         </w:rPr>
-        <w:t>.\BuildFFUVM.ps1 -</w:t>
-      </w:r>
-      <w:proofErr w:type="spellStart"/>
+        <w:t>ConfigFile</w:t>
+      </w:r>
+      <w:proofErr w:type="spellEnd"/>
       <w:r>
         <w:rPr>
           <w:b/>
           <w:bCs/>
         </w:rPr>
-        <w:t>ConfigFile</w:t>
-      </w:r>
-      <w:proofErr w:type="spellEnd"/>
+        <w:t xml:space="preserve"> ‘C:\</w:t>
+      </w:r>
+      <w:proofErr w:type="spellStart"/>
       <w:r>
         <w:rPr>
           <w:b/>
           <w:bCs/>
         </w:rPr>
-        <w:t xml:space="preserve"> ‘C:\</w:t>
-      </w:r>
-      <w:proofErr w:type="spellStart"/>
+        <w:t>FFUDevelopment</w:t>
+      </w:r>
+      <w:proofErr w:type="spellEnd"/>
       <w:r>
         <w:rPr>
           <w:b/>
           <w:bCs/>
         </w:rPr>
-        <w:t>FFUDevelopment</w:t>
-      </w:r>
-      <w:proofErr w:type="spellEnd"/>
+        <w:t>\config\</w:t>
+      </w:r>
+      <w:proofErr w:type="spellStart"/>
       <w:r>
         <w:rPr>
           <w:b/>
           <w:bCs/>
         </w:rPr>
-        <w:t>\config\</w:t>
-      </w:r>
-      <w:proofErr w:type="spellStart"/>
+        <w:t>Sample_default.json</w:t>
+      </w:r>
+      <w:proofErr w:type="spellEnd"/>
       <w:r>
         <w:rPr>
           <w:b/>
           <w:bCs/>
         </w:rPr>
-        <w:t>Sample_default.json</w:t>
-      </w:r>
-      <w:proofErr w:type="spellEnd"/>
+        <w:t>’ -verbose -</w:t>
+      </w:r>
+      <w:proofErr w:type="spellStart"/>
       <w:r>
         <w:rPr>
           <w:b/>
           <w:bCs/>
         </w:rPr>
-        <w:t>’ -verbose -</w:t>
-      </w:r>
-      <w:proofErr w:type="spellStart"/>
+        <w:t>InstallOffice</w:t>
+      </w:r>
+      <w:proofErr w:type="spellEnd"/>
       <w:r>
         <w:rPr>
           <w:b/>
           <w:bCs/>
         </w:rPr>
-        <w:t>InstallOffice</w:t>
-      </w:r>
-      <w:proofErr w:type="spellEnd"/>
+        <w:t xml:space="preserve"> $False</w:t>
+      </w:r>
       <w:r>
         <w:rPr>
           <w:b/>
           <w:bCs/>
         </w:rPr>
-        <w:t xml:space="preserve"> $False</w:t>
+        <w:t xml:space="preserve"> </w:t>
       </w:r>
       <w:r>
         <w:rPr>
           <w:b/>
           <w:bCs/>
         </w:rPr>
-        <w:t xml:space="preserve"> </w:t>
-      </w:r>
+        <w:t>-</w:t>
+      </w:r>
+      <w:proofErr w:type="spellStart"/>
       <w:r>
         <w:rPr>
           <w:b/>
           <w:bCs/>
         </w:rPr>
-        <w:t>-</w:t>
-      </w:r>
-      <w:proofErr w:type="spellStart"/>
+        <w:t>exportConfigFile</w:t>
+      </w:r>
+      <w:proofErr w:type="spellEnd"/>
       <w:r>
         <w:rPr>
           <w:b/>
           <w:bCs/>
         </w:rPr>
-        <w:t>exportConfigFile</w:t>
-      </w:r>
-      <w:proofErr w:type="spellEnd"/>
+        <w:t xml:space="preserve"> ‘C:\</w:t>
+      </w:r>
+      <w:proofErr w:type="spellStart"/>
       <w:r>
         <w:rPr>
           <w:b/>
           <w:bCs/>
         </w:rPr>
-        <w:t xml:space="preserve"> ‘C:\</w:t>
-      </w:r>
-      <w:proofErr w:type="spellStart"/>
+        <w:t>FFUDevelopment</w:t>
+      </w:r>
+      <w:proofErr w:type="spellEnd"/>
       <w:r>
         <w:rPr>
           <w:b/>
           <w:bCs/>
         </w:rPr>
-        <w:t>FFUDevelopment</w:t>
-      </w:r>
-      <w:proofErr w:type="spellEnd"/>
+        <w:t>\config\</w:t>
+      </w:r>
+      <w:proofErr w:type="spellStart"/>
       <w:r>
         <w:rPr>
           <w:b/>
           <w:bCs/>
         </w:rPr>
-        <w:t>\config\</w:t>
-      </w:r>
-      <w:proofErr w:type="spellStart"/>
+        <w:t>Sample_default.json</w:t>
+      </w:r>
+      <w:proofErr w:type="spellEnd"/>
       <w:r>
         <w:rPr>
           <w:b/>
           <w:bCs/>
         </w:rPr>
-        <w:t>Sample_default.json</w:t>
-      </w:r>
-      <w:proofErr w:type="spellEnd"/>
-      <w:r>
+        <w:t>’</w:t>
+      </w:r>
+    </w:p>
+    <w:p/>
+    <w:p>
+      <w:pPr>
+        <w:pStyle w:val="Heading1"/>
+      </w:pPr>
+      <w:bookmarkStart w:id="23" w:name="_Toc185511968"/>
+      <w:r>
+        <w:t>Command Lines</w:t>
+      </w:r>
+      <w:bookmarkEnd w:id="23"/>
+    </w:p>
+    <w:p>
+      <w:r>
+        <w:t xml:space="preserve">With the number of parameters, there are quite a few ways to build your FFU. Below are some of the more common. The first in the list is a good starting point to create your first FFU with everything up to date if you want the latest Windows, Office, etc. </w:t>
+      </w:r>
+    </w:p>
+    <w:p>
+      <w:pPr>
         <w:rPr>
           <w:b/>
           <w:bCs/>
         </w:rPr>
-        <w:t>’</w:t>
-      </w:r>
-    </w:p>
-    <w:p/>
-    <w:p>
-      <w:pPr>
-        <w:pStyle w:val="Heading1"/>
-      </w:pPr>
-      <w:bookmarkStart w:id="23" w:name="_Toc185511968"/>
-      <w:r>
-        <w:t>Command Lines</w:t>
-      </w:r>
-      <w:bookmarkEnd w:id="23"/>
-    </w:p>
-    <w:p>
-      <w:r>
-        <w:t xml:space="preserve">With the number of parameters, there are quite a few ways to build your FFU. Below are some of the more common. The first in the list is a good starting point to create your first FFU with everything up to date if you want the latest Windows, Office, etc. </w:t>
-      </w:r>
-    </w:p>
-    <w:p>
-      <w:pPr>
+      </w:pPr>
+      <w:r>
         <w:rPr>
           <w:b/>
           <w:bCs/>
         </w:rPr>
-      </w:pPr>
-      <w:r>
+        <w:t>Command line for most people who want to download Windows 11 Pro x64 media in English (US) with the latest Windows Cumulative Update, .NET Framework, Defender platform and definition updates, Edge, OneDrive, and Office/M365 Apps. It will also copy drivers to the FFU. This can take about 40 minutes to create the FFU due to the time it takes to download and install the updates.</w:t>
+      </w:r>
+    </w:p>
+    <w:p>
+      <w:r>
+        <w:lastRenderedPageBreak/>
+        <w:t>.\BuildFFUVM.ps1 -</w:t>
+      </w:r>
+      <w:proofErr w:type="spellStart"/>
+      <w:r>
+        <w:t>WindowsSKU</w:t>
+      </w:r>
+      <w:proofErr w:type="spellEnd"/>
+      <w:r>
+        <w:t xml:space="preserve"> 'Pro' -</w:t>
+      </w:r>
+      <w:proofErr w:type="spellStart"/>
+      <w:r>
+        <w:t>Installapps</w:t>
+      </w:r>
+      <w:proofErr w:type="spellEnd"/>
+      <w:r>
+        <w:t xml:space="preserve"> $true -</w:t>
+      </w:r>
+      <w:proofErr w:type="spellStart"/>
+      <w:r>
+        <w:t>InstallOffice</w:t>
+      </w:r>
+      <w:proofErr w:type="spellEnd"/>
+      <w:r>
+        <w:t xml:space="preserve"> $true -</w:t>
+      </w:r>
+      <w:proofErr w:type="spellStart"/>
+      <w:r>
+        <w:t>InstallDrivers</w:t>
+      </w:r>
+      <w:proofErr w:type="spellEnd"/>
+      <w:r>
+        <w:t xml:space="preserve"> $true </w:t>
+      </w:r>
+      <w:r>
+        <w:t>-</w:t>
+      </w:r>
+      <w:proofErr w:type="spellStart"/>
+      <w:r>
+        <w:t>VMSwitchName</w:t>
+      </w:r>
+      <w:proofErr w:type="spellEnd"/>
+      <w:r>
+        <w:t xml:space="preserve"> 'Name of your VM Switch in Hyper-V' -</w:t>
+      </w:r>
+      <w:proofErr w:type="spellStart"/>
+      <w:r>
+        <w:t>VMHostIPAddress</w:t>
+      </w:r>
+      <w:proofErr w:type="spellEnd"/>
+      <w:r>
+        <w:t xml:space="preserve"> 'Your IP Address' </w:t>
+      </w:r>
+      <w:r>
+        <w:t>-</w:t>
+      </w:r>
+      <w:proofErr w:type="spellStart"/>
+      <w:r>
+        <w:t>CreateDeploymentMedia</w:t>
+      </w:r>
+      <w:proofErr w:type="spellEnd"/>
+      <w:r>
+        <w:t xml:space="preserve"> $true -</w:t>
+      </w:r>
+      <w:proofErr w:type="spellStart"/>
+      <w:r>
+        <w:t>BuildUSBDrive</w:t>
+      </w:r>
+      <w:proofErr w:type="spellEnd"/>
+      <w:r>
+        <w:t xml:space="preserve"> $true -</w:t>
+      </w:r>
+      <w:proofErr w:type="spellStart"/>
+      <w:r>
+        <w:t>UpdateLatestCU</w:t>
+      </w:r>
+      <w:proofErr w:type="spellEnd"/>
+      <w:r>
+        <w:t xml:space="preserve"> $true -</w:t>
+      </w:r>
+      <w:proofErr w:type="spellStart"/>
+      <w:r>
+        <w:t>UpdateLatestNet</w:t>
+      </w:r>
+      <w:proofErr w:type="spellEnd"/>
+      <w:r>
+        <w:t xml:space="preserve"> $true -</w:t>
+      </w:r>
+      <w:proofErr w:type="spellStart"/>
+      <w:r>
+        <w:t>UpdateLatestDefender</w:t>
+      </w:r>
+      <w:proofErr w:type="spellEnd"/>
+      <w:r>
+        <w:t xml:space="preserve"> $true -</w:t>
+      </w:r>
+      <w:proofErr w:type="spellStart"/>
+      <w:r>
+        <w:t>UpdateEdge</w:t>
+      </w:r>
+      <w:proofErr w:type="spellEnd"/>
+      <w:r>
+        <w:t xml:space="preserve"> $true -</w:t>
+      </w:r>
+      <w:proofErr w:type="spellStart"/>
+      <w:r>
+        <w:t>UpdateOneDrive</w:t>
+      </w:r>
+      <w:proofErr w:type="spellEnd"/>
+      <w:r>
+        <w:t xml:space="preserve"> $true -verbose</w:t>
+      </w:r>
+    </w:p>
+    <w:p>
+      <w:pPr>
         <w:rPr>
           <w:b/>
           <w:bCs/>
         </w:rPr>
-        <w:t>Command line for most people who want to download Windows 11 Pro x64 media in English (US) with the latest Windows Cumulative Update, .NET Framework, Defender platform and definition updates, Edge, OneDrive, and Office/M365 Apps. It will also copy drivers to the FFU. This can take about 40 minutes to create the FFU due to the time it takes to download and install the updates.</w:t>
-      </w:r>
-    </w:p>
-    <w:p>
-      <w:r>
-        <w:lastRenderedPageBreak/>
-        <w:t>.\BuildFFUVM.ps1 -</w:t>
-      </w:r>
-      <w:proofErr w:type="spellStart"/>
-      <w:r>
-        <w:t>WindowsSKU</w:t>
-      </w:r>
-      <w:proofErr w:type="spellEnd"/>
-      <w:r>
-        <w:t xml:space="preserve"> 'Pro' -</w:t>
-      </w:r>
-      <w:proofErr w:type="spellStart"/>
-      <w:r>
-        <w:t>Installapps</w:t>
-      </w:r>
-      <w:proofErr w:type="spellEnd"/>
-      <w:r>
-        <w:t xml:space="preserve"> $true -</w:t>
-      </w:r>
-      <w:proofErr w:type="spellStart"/>
-      <w:r>
-        <w:t>InstallOffice</w:t>
-      </w:r>
-      <w:proofErr w:type="spellEnd"/>
-      <w:r>
-        <w:t xml:space="preserve"> $true -</w:t>
-      </w:r>
-      <w:proofErr w:type="spellStart"/>
-      <w:r>
-        <w:t>InstallDrivers</w:t>
-      </w:r>
-      <w:proofErr w:type="spellEnd"/>
-      <w:r>
-        <w:t xml:space="preserve"> $true </w:t>
-      </w:r>
-      <w:r>
-        <w:t>-</w:t>
-      </w:r>
-      <w:proofErr w:type="spellStart"/>
-      <w:r>
-        <w:t>VMSwitchName</w:t>
-      </w:r>
-      <w:proofErr w:type="spellEnd"/>
-      <w:r>
-        <w:t xml:space="preserve"> 'Name of your VM Switch in Hyper-V' -</w:t>
-      </w:r>
-      <w:proofErr w:type="spellStart"/>
-      <w:r>
-        <w:t>VMHostIPAddress</w:t>
-      </w:r>
-      <w:proofErr w:type="spellEnd"/>
-      <w:r>
-        <w:t xml:space="preserve"> 'Your IP Address' </w:t>
-      </w:r>
-      <w:r>
-        <w:t>-</w:t>
-      </w:r>
-      <w:proofErr w:type="spellStart"/>
-      <w:r>
-        <w:t>CreateDeploymentMedia</w:t>
-      </w:r>
-      <w:proofErr w:type="spellEnd"/>
-      <w:r>
-        <w:t xml:space="preserve"> $true -</w:t>
-      </w:r>
-      <w:proofErr w:type="spellStart"/>
-      <w:r>
-        <w:t>BuildUSBDrive</w:t>
-      </w:r>
-      <w:proofErr w:type="spellEnd"/>
-      <w:r>
-        <w:t xml:space="preserve"> $true -</w:t>
-      </w:r>
-      <w:proofErr w:type="spellStart"/>
-      <w:r>
-        <w:t>UpdateLatestCU</w:t>
-      </w:r>
-      <w:proofErr w:type="spellEnd"/>
-      <w:r>
-        <w:t xml:space="preserve"> $true -</w:t>
-      </w:r>
-      <w:proofErr w:type="spellStart"/>
-      <w:r>
-        <w:t>UpdateLatestNet</w:t>
-      </w:r>
-      <w:proofErr w:type="spellEnd"/>
-      <w:r>
-        <w:t xml:space="preserve"> $true -</w:t>
-      </w:r>
-      <w:proofErr w:type="spellStart"/>
-      <w:r>
-        <w:t>UpdateLatestDefender</w:t>
-      </w:r>
-      <w:proofErr w:type="spellEnd"/>
-      <w:r>
-        <w:t xml:space="preserve"> $true -</w:t>
-      </w:r>
-      <w:proofErr w:type="spellStart"/>
-      <w:r>
-        <w:t>UpdateEdge</w:t>
-      </w:r>
-      <w:proofErr w:type="spellEnd"/>
-      <w:r>
-        <w:t xml:space="preserve"> $true -</w:t>
-      </w:r>
-      <w:proofErr w:type="spellStart"/>
-      <w:r>
-        <w:t>UpdateOneDrive</w:t>
-      </w:r>
-      <w:proofErr w:type="spellEnd"/>
-      <w:r>
-        <w:t xml:space="preserve"> $true -verbose</w:t>
-      </w:r>
-    </w:p>
-    <w:p>
-      <w:pPr>
+      </w:pPr>
+      <w:r>
         <w:rPr>
           <w:b/>
           <w:bCs/>
         </w:rPr>
-      </w:pPr>
-      <w:r>
+        <w:t>Command line for those who want to download the Windows 11 Pro x64 media in English (US) and install the latest version of Office and drivers and build a USB drive</w:t>
+      </w:r>
+    </w:p>
+    <w:p>
+      <w:r>
+        <w:t>.\BuildFFUVM.ps1 -</w:t>
+      </w:r>
+      <w:proofErr w:type="spellStart"/>
+      <w:r>
+        <w:t>WindowsSKU</w:t>
+      </w:r>
+      <w:proofErr w:type="spellEnd"/>
+      <w:r>
+        <w:t xml:space="preserve"> 'Pro' -</w:t>
+      </w:r>
+      <w:proofErr w:type="spellStart"/>
+      <w:r>
+        <w:t>Installapps</w:t>
+      </w:r>
+      <w:proofErr w:type="spellEnd"/>
+      <w:r>
+        <w:t xml:space="preserve"> $true -</w:t>
+      </w:r>
+      <w:proofErr w:type="spellStart"/>
+      <w:r>
+        <w:t>InstallOffice</w:t>
+      </w:r>
+      <w:proofErr w:type="spellEnd"/>
+      <w:r>
+        <w:t xml:space="preserve"> $true -</w:t>
+      </w:r>
+      <w:proofErr w:type="spellStart"/>
+      <w:r>
+        <w:t>InstallDrivers</w:t>
+      </w:r>
+      <w:proofErr w:type="spellEnd"/>
+      <w:r>
+        <w:t xml:space="preserve"> $true -</w:t>
+      </w:r>
+      <w:proofErr w:type="spellStart"/>
+      <w:r>
+        <w:t>VMSwitchName</w:t>
+      </w:r>
+      <w:proofErr w:type="spellEnd"/>
+      <w:r>
+        <w:t xml:space="preserve"> 'Name of your VM Switch in Hyper-V' -</w:t>
+      </w:r>
+      <w:proofErr w:type="spellStart"/>
+      <w:r>
+        <w:t>VMHostIPAddress</w:t>
+      </w:r>
+      <w:proofErr w:type="spellEnd"/>
+      <w:r>
+        <w:t xml:space="preserve"> 'Your IP Address' -</w:t>
+      </w:r>
+      <w:proofErr w:type="spellStart"/>
+      <w:r>
+        <w:t>CreateCaptureMedia</w:t>
+      </w:r>
+      <w:proofErr w:type="spellEnd"/>
+      <w:r>
+        <w:t xml:space="preserve"> $true -</w:t>
+      </w:r>
+      <w:proofErr w:type="spellStart"/>
+      <w:r>
+        <w:t>CreateDeploymentMedia</w:t>
+      </w:r>
+      <w:proofErr w:type="spellEnd"/>
+      <w:r>
+        <w:t xml:space="preserve"> $true -</w:t>
+      </w:r>
+      <w:proofErr w:type="spellStart"/>
+      <w:r>
+        <w:t>BuildUSBDrive</w:t>
+      </w:r>
+      <w:proofErr w:type="spellEnd"/>
+      <w:r>
+        <w:t xml:space="preserve"> $true -verbose</w:t>
+      </w:r>
+    </w:p>
+    <w:p>
+      <w:pPr>
         <w:rPr>
           <w:b/>
           <w:bCs/>
         </w:rPr>
-        <w:t>Command line for those who want to download the Windows 11 Pro x64 media in English (US) and install the latest version of Office and drivers and build a USB drive</w:t>
-      </w:r>
-    </w:p>
-    <w:p>
-      <w:r>
-        <w:t>.\BuildFFUVM.ps1 -</w:t>
-      </w:r>
-      <w:proofErr w:type="spellStart"/>
-      <w:r>
-        <w:t>WindowsSKU</w:t>
-      </w:r>
-      <w:proofErr w:type="spellEnd"/>
-      <w:r>
-        <w:t xml:space="preserve"> 'Pro' -</w:t>
-      </w:r>
-      <w:proofErr w:type="spellStart"/>
-      <w:r>
-        <w:t>Installapps</w:t>
-      </w:r>
-      <w:proofErr w:type="spellEnd"/>
-      <w:r>
-        <w:t xml:space="preserve"> $true -</w:t>
-      </w:r>
-      <w:proofErr w:type="spellStart"/>
-      <w:r>
-        <w:t>InstallOffice</w:t>
-      </w:r>
-      <w:proofErr w:type="spellEnd"/>
-      <w:r>
-        <w:t xml:space="preserve"> $true -</w:t>
-      </w:r>
-      <w:proofErr w:type="spellStart"/>
-      <w:r>
-        <w:t>InstallDrivers</w:t>
-      </w:r>
-      <w:proofErr w:type="spellEnd"/>
-      <w:r>
-        <w:t xml:space="preserve"> $true -</w:t>
-      </w:r>
-      <w:proofErr w:type="spellStart"/>
-      <w:r>
-        <w:t>VMSwitchName</w:t>
-      </w:r>
-      <w:proofErr w:type="spellEnd"/>
-      <w:r>
-        <w:t xml:space="preserve"> 'Name of your VM Switch in Hyper-V' -</w:t>
-      </w:r>
-      <w:proofErr w:type="spellStart"/>
-      <w:r>
-        <w:t>VMHostIPAddress</w:t>
-      </w:r>
-      <w:proofErr w:type="spellEnd"/>
-      <w:r>
-        <w:t xml:space="preserve"> 'Your IP Address' -</w:t>
-      </w:r>
-      <w:proofErr w:type="spellStart"/>
-      <w:r>
-        <w:t>CreateCaptureMedia</w:t>
-      </w:r>
-      <w:proofErr w:type="spellEnd"/>
-      <w:r>
-        <w:t xml:space="preserve"> $true -</w:t>
-      </w:r>
-      <w:proofErr w:type="spellStart"/>
-      <w:r>
-        <w:t>CreateDeploymentMedia</w:t>
-      </w:r>
-      <w:proofErr w:type="spellEnd"/>
-      <w:r>
-        <w:t xml:space="preserve"> $true -</w:t>
-      </w:r>
-      <w:proofErr w:type="spellStart"/>
-      <w:r>
-        <w:t>BuildUSBDrive</w:t>
-      </w:r>
-      <w:proofErr w:type="spellEnd"/>
-      <w:r>
-        <w:t xml:space="preserve"> $true -verbose</w:t>
-      </w:r>
-    </w:p>
-    <w:p>
-      <w:pPr>
+      </w:pPr>
+      <w:r>
         <w:rPr>
           <w:b/>
           <w:bCs/>
         </w:rPr>
-      </w:pPr>
-      <w:r>
+        <w:t>Command line for those who want to download the latest Windows 11 Pro x64 media in French (CA) and install the latest version of Office and drivers and build a USB drive</w:t>
+      </w:r>
+    </w:p>
+    <w:p>
+      <w:r>
+        <w:t>.\BuildFFUVM.ps1 -</w:t>
+      </w:r>
+      <w:proofErr w:type="spellStart"/>
+      <w:r>
+        <w:t>WindowsSKU</w:t>
+      </w:r>
+      <w:proofErr w:type="spellEnd"/>
+      <w:r>
+        <w:t xml:space="preserve"> 'Pro' -</w:t>
+      </w:r>
+      <w:proofErr w:type="spellStart"/>
+      <w:r>
+        <w:t>Installapps</w:t>
+      </w:r>
+      <w:proofErr w:type="spellEnd"/>
+      <w:r>
+        <w:t xml:space="preserve"> $true -</w:t>
+      </w:r>
+      <w:proofErr w:type="spellStart"/>
+      <w:r>
+        <w:t>InstallOffice</w:t>
+      </w:r>
+      <w:proofErr w:type="spellEnd"/>
+      <w:r>
+        <w:t xml:space="preserve"> $true -</w:t>
+      </w:r>
+      <w:proofErr w:type="spellStart"/>
+      <w:r>
+        <w:t>InstallDrivers</w:t>
+      </w:r>
+      <w:proofErr w:type="spellEnd"/>
+      <w:r>
+        <w:t xml:space="preserve"> $true -</w:t>
+      </w:r>
+      <w:proofErr w:type="spellStart"/>
+      <w:r>
+        <w:t>VMSwitchName</w:t>
+      </w:r>
+      <w:proofErr w:type="spellEnd"/>
+      <w:r>
+        <w:t xml:space="preserve"> 'Name of your VM Switch in Hyper-V' -</w:t>
+      </w:r>
+      <w:proofErr w:type="spellStart"/>
+      <w:r>
+        <w:t>VMHostIPAddress</w:t>
+      </w:r>
+      <w:proofErr w:type="spellEnd"/>
+      <w:r>
+        <w:t xml:space="preserve"> 'Your IP Address' -</w:t>
+      </w:r>
+      <w:proofErr w:type="spellStart"/>
+      <w:r>
+        <w:t>CreateDeploymentMedia</w:t>
+      </w:r>
+      <w:proofErr w:type="spellEnd"/>
+      <w:r>
+        <w:t xml:space="preserve"> $true -</w:t>
+      </w:r>
+      <w:proofErr w:type="spellStart"/>
+      <w:r>
+        <w:t>BuildUSBDrive</w:t>
+      </w:r>
+      <w:proofErr w:type="spellEnd"/>
+      <w:r>
+        <w:t xml:space="preserve"> $true -</w:t>
+      </w:r>
+      <w:proofErr w:type="spellStart"/>
+      <w:r>
+        <w:t>WindowsRelease</w:t>
+      </w:r>
+      <w:proofErr w:type="spellEnd"/>
+      <w:r>
+        <w:t xml:space="preserve"> 11 -</w:t>
+      </w:r>
+      <w:proofErr w:type="spellStart"/>
+      <w:r>
+        <w:t>WindowsArch</w:t>
+      </w:r>
+      <w:proofErr w:type="spellEnd"/>
+      <w:r>
+        <w:t xml:space="preserve"> 'x64' -</w:t>
+      </w:r>
+      <w:proofErr w:type="spellStart"/>
+      <w:r>
+        <w:t>WindowsLang</w:t>
+      </w:r>
+      <w:proofErr w:type="spellEnd"/>
+      <w:r>
+        <w:t xml:space="preserve"> '</w:t>
+      </w:r>
+      <w:proofErr w:type="spellStart"/>
+      <w:r>
+        <w:t>fr</w:t>
+      </w:r>
+      <w:proofErr w:type="spellEnd"/>
+      <w:r>
+        <w:t>-ca'</w:t>
+      </w:r>
+      <w:r>
+        <w:t xml:space="preserve"> </w:t>
+      </w:r>
+      <w:r>
+        <w:t>-verbose</w:t>
+      </w:r>
+    </w:p>
+    <w:p>
+      <w:pPr>
         <w:rPr>
           <w:b/>
           <w:bCs/>
         </w:rPr>
-        <w:t>Command line for those who want to download the latest Windows 11 Pro x64 media in French (CA) and install the latest version of Office and drivers and build a USB drive</w:t>
-      </w:r>
-    </w:p>
-    <w:p>
-      <w:r>
-        <w:t>.\BuildFFUVM.ps1 -</w:t>
-      </w:r>
-      <w:proofErr w:type="spellStart"/>
-      <w:r>
-        <w:t>WindowsSKU</w:t>
-      </w:r>
-      <w:proofErr w:type="spellEnd"/>
-      <w:r>
-        <w:t xml:space="preserve"> 'Pro' -</w:t>
-      </w:r>
-      <w:proofErr w:type="spellStart"/>
-      <w:r>
-        <w:t>Installapps</w:t>
-      </w:r>
-      <w:proofErr w:type="spellEnd"/>
-      <w:r>
-        <w:t xml:space="preserve"> $true -</w:t>
-      </w:r>
-      <w:proofErr w:type="spellStart"/>
-      <w:r>
-        <w:t>InstallOffice</w:t>
-      </w:r>
-      <w:proofErr w:type="spellEnd"/>
-      <w:r>
-        <w:t xml:space="preserve"> $true -</w:t>
-      </w:r>
-      <w:proofErr w:type="spellStart"/>
-      <w:r>
-        <w:t>InstallDrivers</w:t>
-      </w:r>
-      <w:proofErr w:type="spellEnd"/>
-      <w:r>
-        <w:t xml:space="preserve"> $true -</w:t>
-      </w:r>
-      <w:proofErr w:type="spellStart"/>
-      <w:r>
-        <w:t>VMSwitchName</w:t>
-      </w:r>
-      <w:proofErr w:type="spellEnd"/>
-      <w:r>
-        <w:t xml:space="preserve"> 'Name of your VM Switch in Hyper-V' -</w:t>
-      </w:r>
-      <w:proofErr w:type="spellStart"/>
-      <w:r>
-        <w:t>VMHostIPAddress</w:t>
-      </w:r>
-      <w:proofErr w:type="spellEnd"/>
-      <w:r>
-        <w:t xml:space="preserve"> 'Your IP Address' -</w:t>
-      </w:r>
-      <w:proofErr w:type="spellStart"/>
-      <w:r>
-        <w:t>CreateDeploymentMedia</w:t>
-      </w:r>
-      <w:proofErr w:type="spellEnd"/>
-      <w:r>
-        <w:t xml:space="preserve"> $true -</w:t>
-      </w:r>
-      <w:proofErr w:type="spellStart"/>
-      <w:r>
-        <w:t>BuildUSBDrive</w:t>
-      </w:r>
-      <w:proofErr w:type="spellEnd"/>
-      <w:r>
-        <w:t xml:space="preserve"> $true -</w:t>
-      </w:r>
-      <w:proofErr w:type="spellStart"/>
-      <w:r>
-        <w:t>WindowsRelease</w:t>
-      </w:r>
-      <w:proofErr w:type="spellEnd"/>
-      <w:r>
-        <w:t xml:space="preserve"> 11 -</w:t>
-      </w:r>
-      <w:proofErr w:type="spellStart"/>
-      <w:r>
-        <w:t>WindowsArch</w:t>
-      </w:r>
-      <w:proofErr w:type="spellEnd"/>
-      <w:r>
-        <w:t xml:space="preserve"> 'x64' -</w:t>
-      </w:r>
-      <w:proofErr w:type="spellStart"/>
-      <w:r>
-        <w:t>WindowsLang</w:t>
-      </w:r>
-      <w:proofErr w:type="spellEnd"/>
-      <w:r>
-        <w:t xml:space="preserve"> '</w:t>
-      </w:r>
-      <w:proofErr w:type="spellStart"/>
-      <w:r>
-        <w:t>fr</w:t>
-      </w:r>
-      <w:proofErr w:type="spellEnd"/>
-      <w:r>
-        <w:t>-ca'</w:t>
-      </w:r>
-      <w:r>
-        <w:t xml:space="preserve"> </w:t>
-      </w:r>
-      <w:r>
-        <w:t>-verbose</w:t>
-      </w:r>
-    </w:p>
-    <w:p>
-      <w:pPr>
+      </w:pPr>
+      <w:r>
         <w:rPr>
           <w:b/>
           <w:bCs/>
         </w:rPr>
-      </w:pPr>
+        <w:t>Create FFU</w:t>
+      </w:r>
       <w:r>
         <w:rPr>
           <w:b/>
           <w:bCs/>
         </w:rPr>
-        <w:t>Create FFU</w:t>
+        <w:t xml:space="preserve"> with your own</w:t>
       </w:r>
       <w:r>
         <w:rPr>
           <w:b/>
           <w:bCs/>
         </w:rPr>
-        <w:t xml:space="preserve"> with your own</w:t>
+        <w:t xml:space="preserve"> Windows Pro</w:t>
       </w:r>
       <w:r>
         <w:rPr>
           <w:b/>
           <w:bCs/>
         </w:rPr>
-        <w:t xml:space="preserve"> Windows Pro</w:t>
+        <w:t xml:space="preserve"> ISO</w:t>
       </w:r>
       <w:r>
         <w:rPr>
           <w:b/>
           <w:bCs/>
         </w:rPr>
-        <w:t xml:space="preserve"> ISO</w:t>
+        <w:t>, Install Office</w:t>
       </w:r>
       <w:r>
         <w:rPr>
           <w:b/>
           <w:bCs/>
         </w:rPr>
-        <w:t>, Install Office</w:t>
+        <w:t xml:space="preserve"> (and/or additional apps)</w:t>
       </w:r>
       <w:r>
         <w:rPr>
           <w:b/>
           <w:bCs/>
         </w:rPr>
-        <w:t xml:space="preserve"> (and/or additional apps)</w:t>
+        <w:t xml:space="preserve">, </w:t>
       </w:r>
       <w:r>
         <w:rPr>
           <w:b/>
           <w:bCs/>
         </w:rPr>
-        <w:t xml:space="preserve">, </w:t>
+        <w:t>Install</w:t>
       </w:r>
       <w:r>
         <w:rPr>
           <w:b/>
           <w:bCs/>
         </w:rPr>
-        <w:t>Install</w:t>
+        <w:t xml:space="preserve"> Drivers, Create Deployment Media, Build USB drive</w:t>
       </w:r>
       <w:r>
         <w:rPr>
           <w:b/>
           <w:bCs/>
         </w:rPr>
-        <w:t xml:space="preserve"> Drivers, Create Deployment Media, Build USB drive</w:t>
-      </w:r>
-      <w:r>
-        <w:rPr>
-          <w:b/>
-          <w:bCs/>
-        </w:rPr>
         <w:t>, with Product Key (get this from VLSC)</w:t>
       </w:r>
     </w:p>
     <w:p>
-      <w:r>
-        <w:t>If providing your own ISO from VLSC, you’ll also want to pass the -</w:t>
+      <w:proofErr w:type="gramStart"/>
+      <w:r>
+        <w:t>If providing</w:t>
+      </w:r>
+      <w:proofErr w:type="gramEnd"/>
+      <w:r>
+        <w:t xml:space="preserve"> your own ISO from VLSC, you’ll also want to pass the -</w:t>
       </w:r>
       <w:proofErr w:type="spellStart"/>
       <w:r>
@@ -13677,7 +14096,15 @@
     </w:p>
     <w:p>
       <w:r>
-        <w:t>The following customizations can be done to your USB drive</w:t>
+        <w:t xml:space="preserve">The following customizations can be done </w:t>
+      </w:r>
+      <w:proofErr w:type="gramStart"/>
+      <w:r>
+        <w:t>to</w:t>
+      </w:r>
+      <w:proofErr w:type="gramEnd"/>
+      <w:r>
+        <w:t xml:space="preserve"> your USB drive</w:t>
       </w:r>
     </w:p>
     <w:p>
@@ -13767,7 +14194,15 @@
         <w:t>required</w:t>
       </w:r>
       <w:r>
-        <w:t xml:space="preserve"> in most cases, however it will result in a better experience on the device. </w:t>
+        <w:t xml:space="preserve"> in most cases, however it will result in </w:t>
+      </w:r>
+      <w:proofErr w:type="gramStart"/>
+      <w:r>
+        <w:t>a better</w:t>
+      </w:r>
+      <w:proofErr w:type="gramEnd"/>
+      <w:r>
+        <w:t xml:space="preserve"> experience on the device. </w:t>
       </w:r>
       <w:r>
         <w:t xml:space="preserve">We are seeing more instances where mouse/keyboard drivers aren’t inbox in WinPE or full Windows, which makes it challenging to get through OOBE. </w:t>
@@ -13777,7 +14212,31 @@
       </w:r>
       <w:r>
         <w:lastRenderedPageBreak/>
-        <w:t>the device. The first logged on user will see driver installation pop ups as WU installs the drivers. If IT will be signing on first, they can deal with the driver prompts and validation before delivering to the end user.</w:t>
+        <w:t xml:space="preserve">the device. The first logged on user will see driver installation pop ups as WU installs the drivers. If </w:t>
+      </w:r>
+      <w:proofErr w:type="gramStart"/>
+      <w:r>
+        <w:t>IT will be</w:t>
+      </w:r>
+      <w:proofErr w:type="gramEnd"/>
+      <w:r>
+        <w:t xml:space="preserve"> </w:t>
+      </w:r>
+      <w:proofErr w:type="gramStart"/>
+      <w:r>
+        <w:t>signing</w:t>
+      </w:r>
+      <w:proofErr w:type="gramEnd"/>
+      <w:r>
+        <w:t xml:space="preserve"> on first, they can deal with the </w:t>
+      </w:r>
+      <w:proofErr w:type="gramStart"/>
+      <w:r>
+        <w:t>driver</w:t>
+      </w:r>
+      <w:proofErr w:type="gramEnd"/>
+      <w:r>
+        <w:t xml:space="preserve"> prompts and validation before delivering to the end user.</w:t>
       </w:r>
     </w:p>
     <w:p>
@@ -13817,7 +14276,15 @@
         </w:numPr>
       </w:pPr>
       <w:r>
-        <w:t xml:space="preserve">Create a drivers folder on your Deploy </w:t>
+        <w:t xml:space="preserve">Create a </w:t>
+      </w:r>
+      <w:proofErr w:type="gramStart"/>
+      <w:r>
+        <w:t>drivers</w:t>
+      </w:r>
+      <w:proofErr w:type="gramEnd"/>
+      <w:r>
+        <w:t xml:space="preserve"> folder on your Deploy </w:t>
       </w:r>
       <w:r>
         <w:t xml:space="preserve">USB </w:t>
@@ -13843,10 +14310,26 @@
         <w:t>. It is not recommended to inject drivers of many models</w:t>
       </w:r>
       <w:r>
-        <w:t xml:space="preserve"> in a single FFU</w:t>
-      </w:r>
-      <w:r>
-        <w:t>. Doing so will increase the driver store considerably. When dealing with devices that have limited storage, you run the risk of running out of disk space. You could create your own FFU per model with only the drivers injected for that specific model.</w:t>
+        <w:t xml:space="preserve"> </w:t>
+      </w:r>
+      <w:proofErr w:type="gramStart"/>
+      <w:r>
+        <w:t>in</w:t>
+      </w:r>
+      <w:proofErr w:type="gramEnd"/>
+      <w:r>
+        <w:t xml:space="preserve"> a single FFU</w:t>
+      </w:r>
+      <w:r>
+        <w:t xml:space="preserve">. Doing so will increase the </w:t>
+      </w:r>
+      <w:proofErr w:type="gramStart"/>
+      <w:r>
+        <w:t>driver</w:t>
+      </w:r>
+      <w:proofErr w:type="gramEnd"/>
+      <w:r>
+        <w:t xml:space="preserve"> store considerably. When dealing with devices that have limited storage, you run the risk of running out of disk space. You could create your own FFU per model with only the drivers injected for that specific model.</w:t>
       </w:r>
     </w:p>
     <w:p>
@@ -13865,7 +14348,15 @@
       </w:r>
       <w:proofErr w:type="spellEnd"/>
       <w:r>
-        <w:t xml:space="preserve"> injecting the drivers on the fly. The time it takes will depend on how many drivers are added and the size of the drivers.</w:t>
+        <w:t xml:space="preserve"> injecting the drivers on the </w:t>
+      </w:r>
+      <w:proofErr w:type="gramStart"/>
+      <w:r>
+        <w:t>fly</w:t>
+      </w:r>
+      <w:proofErr w:type="gramEnd"/>
+      <w:r>
+        <w:t>. The time it takes will depend on how many drivers are added and the size of the drivers.</w:t>
       </w:r>
     </w:p>
     <w:p>
@@ -13877,7 +14368,15 @@
       <w:bookmarkStart w:id="31" w:name="_Toc185511972"/>
       <w:bookmarkEnd w:id="29"/>
       <w:r>
-        <w:t>Having DISM inject drivers on the fly (recommended</w:t>
+        <w:t xml:space="preserve">Having DISM inject drivers on the </w:t>
+      </w:r>
+      <w:proofErr w:type="gramStart"/>
+      <w:r>
+        <w:t>fly</w:t>
+      </w:r>
+      <w:proofErr w:type="gramEnd"/>
+      <w:r>
+        <w:t xml:space="preserve"> (recommended</w:t>
       </w:r>
       <w:r>
         <w:t xml:space="preserve"> if managing multiple models</w:t>
@@ -13996,7 +14495,15 @@
       </w:r>
       <w:r>
         <w:br/>
-        <w:t>The 3189 driver cab looks like this once extracted</w:t>
+        <w:t xml:space="preserve">The </w:t>
+      </w:r>
+      <w:proofErr w:type="gramStart"/>
+      <w:r>
+        <w:t>3189 driver</w:t>
+      </w:r>
+      <w:proofErr w:type="gramEnd"/>
+      <w:r>
+        <w:t xml:space="preserve"> cab looks like this once extracted</w:t>
       </w:r>
       <w:r>
         <w:br/>
@@ -14288,6 +14795,7 @@
         <w:t xml:space="preserve"> /</w:t>
       </w:r>
       <w:proofErr w:type="spellStart"/>
+      <w:proofErr w:type="gramStart"/>
       <w:r>
         <w:rPr>
           <w:rFonts w:ascii="Calibri" w:hAnsi="Calibri" w:cs="Calibri"/>
@@ -14303,7 +14811,16 @@
           <w:b/>
           <w:bCs/>
         </w:rPr>
-        <w:t>:\mount /Add-Driver /Driver:&lt;</w:t>
+        <w:t>:\mount</w:t>
+      </w:r>
+      <w:proofErr w:type="gramEnd"/>
+      <w:r>
+        <w:rPr>
+          <w:rFonts w:ascii="Calibri" w:hAnsi="Calibri" w:cs="Calibri"/>
+          <w:b/>
+          <w:bCs/>
+        </w:rPr>
+        <w:t xml:space="preserve"> /Add-Driver /Driver:&lt;</w:t>
       </w:r>
       <w:proofErr w:type="spellStart"/>
       <w:r>
@@ -14370,6 +14887,7 @@
         <w:t xml:space="preserve"> /Unmount-Image /</w:t>
       </w:r>
       <w:proofErr w:type="spellStart"/>
+      <w:proofErr w:type="gramStart"/>
       <w:r>
         <w:rPr>
           <w:rFonts w:ascii="Calibri" w:hAnsi="Calibri" w:cs="Calibri"/>
@@ -14385,7 +14903,16 @@
           <w:b/>
           <w:bCs/>
         </w:rPr>
-        <w:t>:\mount /commit</w:t>
+        <w:t>:\mount</w:t>
+      </w:r>
+      <w:proofErr w:type="gramEnd"/>
+      <w:r>
+        <w:rPr>
+          <w:rFonts w:ascii="Calibri" w:hAnsi="Calibri" w:cs="Calibri"/>
+          <w:b/>
+          <w:bCs/>
+        </w:rPr>
+        <w:t xml:space="preserve"> /commit</w:t>
       </w:r>
     </w:p>
     <w:p>
@@ -14509,7 +15036,21 @@
         <w:rPr>
           <w:rFonts w:ascii="Calibri" w:eastAsia="Times New Roman" w:hAnsi="Calibri" w:cs="Calibri"/>
         </w:rPr>
-        <w:t xml:space="preserve">By leveraging the unattend.xml, you can also add additional steps during the specialize phase to customize the experience even further. </w:t>
+        <w:t xml:space="preserve">By leveraging the unattend.xml, you can also add additional steps during the </w:t>
+      </w:r>
+      <w:proofErr w:type="gramStart"/>
+      <w:r>
+        <w:rPr>
+          <w:rFonts w:ascii="Calibri" w:eastAsia="Times New Roman" w:hAnsi="Calibri" w:cs="Calibri"/>
+        </w:rPr>
+        <w:t>specialize</w:t>
+      </w:r>
+      <w:proofErr w:type="gramEnd"/>
+      <w:r>
+        <w:rPr>
+          <w:rFonts w:ascii="Calibri" w:eastAsia="Times New Roman" w:hAnsi="Calibri" w:cs="Calibri"/>
+        </w:rPr>
+        <w:t xml:space="preserve"> phase to customize the experience even further. </w:t>
       </w:r>
     </w:p>
     <w:p>
@@ -14596,7 +15137,15 @@
       </w:r>
       <w:proofErr w:type="spellEnd"/>
       <w:r>
-        <w:t xml:space="preserve"> or the internal Microsoft FFU deployment share . It is in the </w:t>
+        <w:t xml:space="preserve"> or the internal Microsoft FFU deployment </w:t>
+      </w:r>
+      <w:proofErr w:type="gramStart"/>
+      <w:r>
+        <w:t>share .</w:t>
+      </w:r>
+      <w:proofErr w:type="gramEnd"/>
+      <w:r>
+        <w:t xml:space="preserve"> It is in the </w:t>
       </w:r>
       <w:proofErr w:type="spellStart"/>
       <w:r>
@@ -14694,10 +15243,12 @@
         <w:t xml:space="preserve">" </w:t>
       </w:r>
       <w:proofErr w:type="spellStart"/>
+      <w:proofErr w:type="gramStart"/>
       <w:r>
         <w:t>xmlns:wcm</w:t>
       </w:r>
       <w:proofErr w:type="spellEnd"/>
+      <w:proofErr w:type="gramEnd"/>
       <w:r>
         <w:t>="http://schemas.microsoft.com/</w:t>
       </w:r>
@@ -14710,10 +15261,12 @@
         <w:t xml:space="preserve">/2002/State" </w:t>
       </w:r>
       <w:proofErr w:type="spellStart"/>
+      <w:proofErr w:type="gramStart"/>
       <w:r>
         <w:t>xmlns:xsi</w:t>
       </w:r>
       <w:proofErr w:type="spellEnd"/>
+      <w:proofErr w:type="gramEnd"/>
       <w:r>
         <w:t>="http://www.w3.org/2001/XMLSchema-instance"&gt;</w:t>
       </w:r>
@@ -14851,7 +15404,15 @@
       </w:r>
       <w:proofErr w:type="spellEnd"/>
       <w:r>
-        <w:t xml:space="preserve"> folder. If the prefixes.txt file is detected and a single prefix is listed, the device will just use that prefix and append the serial number of the device. If there are multiple prefixes listed in the prefixes.txt file, you will be prompted to select which prefix you want to name the device and the serial number will be appended to that prefix. If you want a dash in the name, include the dash in the prefix (e.g. if ABCD- is in the prefixes.txt file, the device name will be ABCD-</w:t>
+        <w:t xml:space="preserve"> folder. If the prefixes.txt file is detected and a single prefix is listed, the device will just use that prefix and append the serial number of the device. If there are multiple prefixes listed in the prefixes.txt file, you will be prompted to select which prefix you want to name the </w:t>
+      </w:r>
+      <w:proofErr w:type="gramStart"/>
+      <w:r>
+        <w:t>device</w:t>
+      </w:r>
+      <w:proofErr w:type="gramEnd"/>
+      <w:r>
+        <w:t xml:space="preserve"> and the serial number will be appended to that prefix. If you want a dash in the name, include the dash in the prefix (e.g. if ABCD- is in the prefixes.txt file, the device name will be ABCD-</w:t>
       </w:r>
       <w:proofErr w:type="spellStart"/>
       <w:r>
@@ -14985,7 +15546,15 @@
     <w:p>
       <w:r>
         <w:lastRenderedPageBreak/>
-        <w:t>Your prefixes.txt file should look similar to the following image</w:t>
+        <w:t xml:space="preserve">Your prefixes.txt file should look </w:t>
+      </w:r>
+      <w:proofErr w:type="gramStart"/>
+      <w:r>
+        <w:t>similar to</w:t>
+      </w:r>
+      <w:proofErr w:type="gramEnd"/>
+      <w:r>
+        <w:t xml:space="preserve"> the following image</w:t>
       </w:r>
     </w:p>
     <w:p>
@@ -15034,12 +15603,12 @@
       <w:pPr>
         <w:pStyle w:val="Heading1"/>
       </w:pPr>
-      <w:bookmarkStart w:id="40" w:name="_Toc108528280"/>
-      <w:bookmarkStart w:id="41" w:name="_Toc185511977"/>
+      <w:bookmarkStart w:id="40" w:name="_Toc185511977"/>
+      <w:bookmarkStart w:id="41" w:name="_Toc108528280"/>
       <w:r>
         <w:t>Device Enrollment</w:t>
       </w:r>
-      <w:bookmarkEnd w:id="41"/>
+      <w:bookmarkEnd w:id="40"/>
     </w:p>
     <w:p>
       <w:r>
@@ -15092,8 +15661,13 @@
       </w:r>
     </w:p>
     <w:p>
-      <w:r>
-        <w:t xml:space="preserve">If using Autopilot, your devices should already be </w:t>
+      <w:proofErr w:type="gramStart"/>
+      <w:r>
+        <w:t>If using</w:t>
+      </w:r>
+      <w:proofErr w:type="gramEnd"/>
+      <w:r>
+        <w:t xml:space="preserve"> Autopilot, your devices should already be </w:t>
       </w:r>
       <w:r>
         <w:t>registered,</w:t>
@@ -15175,7 +15749,25 @@
           <w:bCs/>
           <w:highlight w:val="yellow"/>
         </w:rPr>
-        <w:t>Do not use this if the devices will be shared.</w:t>
+        <w:t xml:space="preserve">Do not use this if the devices </w:t>
+      </w:r>
+      <w:proofErr w:type="gramStart"/>
+      <w:r>
+        <w:rPr>
+          <w:b/>
+          <w:bCs/>
+          <w:highlight w:val="yellow"/>
+        </w:rPr>
+        <w:t>will be</w:t>
+      </w:r>
+      <w:proofErr w:type="gramEnd"/>
+      <w:r>
+        <w:rPr>
+          <w:b/>
+          <w:bCs/>
+          <w:highlight w:val="yellow"/>
+        </w:rPr>
+        <w:t xml:space="preserve"> shared.</w:t>
       </w:r>
     </w:p>
     <w:p>
@@ -15201,10 +15793,26 @@
         <w:t xml:space="preserve"> This guide isn’t designed to go in depth on provisioning packages</w:t>
       </w:r>
       <w:r>
-        <w:t>, but there are ways to include complex apps like contain multiple folders and files. At a high level, you can put all of the content into a WIM file</w:t>
-      </w:r>
-      <w:r>
-        <w:t>, mount the WIM, and install the apps. We’ll provide a guide on this at a later date.</w:t>
+        <w:t xml:space="preserve">, but there are ways to include complex apps like contain multiple folders and files. At a high level, you can put </w:t>
+      </w:r>
+      <w:proofErr w:type="gramStart"/>
+      <w:r>
+        <w:t>all of</w:t>
+      </w:r>
+      <w:proofErr w:type="gramEnd"/>
+      <w:r>
+        <w:t xml:space="preserve"> the content into a WIM file</w:t>
+      </w:r>
+      <w:r>
+        <w:t xml:space="preserve">, mount the WIM, and install the apps. We’ll provide a guide on this </w:t>
+      </w:r>
+      <w:proofErr w:type="gramStart"/>
+      <w:r>
+        <w:t>at a later date</w:t>
+      </w:r>
+      <w:proofErr w:type="gramEnd"/>
+      <w:r>
+        <w:t>.</w:t>
       </w:r>
       <w:r>
         <w:t xml:space="preserve"> </w:t>
@@ -15218,7 +15826,7 @@
       <w:r>
         <w:t>Optional - Copy provisioning package to the USB drive</w:t>
       </w:r>
-      <w:bookmarkEnd w:id="40"/>
+      <w:bookmarkEnd w:id="41"/>
       <w:bookmarkEnd w:id="42"/>
     </w:p>
     <w:p>
@@ -15231,13 +15839,23 @@
           <w:bCs/>
         </w:rPr>
       </w:pPr>
+      <w:proofErr w:type="gramStart"/>
       <w:r>
         <w:rPr>
           <w:rFonts w:ascii="Calibri" w:eastAsia="Times New Roman" w:hAnsi="Calibri" w:cs="Calibri"/>
           <w:b/>
           <w:bCs/>
         </w:rPr>
-        <w:t>Process changed as of June 2020</w:t>
+        <w:t>Process</w:t>
+      </w:r>
+      <w:proofErr w:type="gramEnd"/>
+      <w:r>
+        <w:rPr>
+          <w:rFonts w:ascii="Calibri" w:eastAsia="Times New Roman" w:hAnsi="Calibri" w:cs="Calibri"/>
+          <w:b/>
+          <w:bCs/>
+        </w:rPr>
+        <w:t xml:space="preserve"> changed as of June 2020</w:t>
       </w:r>
     </w:p>
     <w:p>
@@ -15637,7 +16255,15 @@
         </w:rPr>
       </w:pPr>
       <w:r>
-        <w:t xml:space="preserve">If you want to configure your media to be able to Autopilot enroll any device, you can use Autopilot for existing devices. </w:t>
+        <w:t xml:space="preserve">If you want to configure your media to be able </w:t>
+      </w:r>
+      <w:proofErr w:type="gramStart"/>
+      <w:r>
+        <w:t>to Autopilot</w:t>
+      </w:r>
+      <w:proofErr w:type="gramEnd"/>
+      <w:r>
+        <w:t xml:space="preserve"> enroll any device, you can use Autopilot for existing devices. </w:t>
       </w:r>
     </w:p>
     <w:p>
@@ -16493,6 +17119,7 @@
         <w:t xml:space="preserve">Run Install-Module </w:t>
       </w:r>
       <w:proofErr w:type="spellStart"/>
+      <w:proofErr w:type="gramStart"/>
       <w:r>
         <w:rPr>
           <w:rFonts w:eastAsia="Times New Roman"/>
@@ -16502,6 +17129,7 @@
         <w:t>Microsoft.Graph.Intune</w:t>
       </w:r>
       <w:proofErr w:type="spellEnd"/>
+      <w:proofErr w:type="gramEnd"/>
     </w:p>
     <w:p>
       <w:pPr>
@@ -16567,7 +17195,21 @@
           <w:rFonts w:eastAsia="Times New Roman"/>
         </w:rPr>
         <w:lastRenderedPageBreak/>
-        <w:t>Get the User Driven Autopilot profile and convert to JSON</w:t>
+        <w:t xml:space="preserve">Get the User Driven Autopilot profile and </w:t>
+      </w:r>
+      <w:proofErr w:type="gramStart"/>
+      <w:r>
+        <w:rPr>
+          <w:rFonts w:eastAsia="Times New Roman"/>
+        </w:rPr>
+        <w:t>convert</w:t>
+      </w:r>
+      <w:proofErr w:type="gramEnd"/>
+      <w:r>
+        <w:rPr>
+          <w:rFonts w:eastAsia="Times New Roman"/>
+        </w:rPr>
+        <w:t xml:space="preserve"> to JSON</w:t>
       </w:r>
       <w:bookmarkEnd w:id="49"/>
       <w:bookmarkEnd w:id="50"/>
@@ -16640,7 +17282,27 @@
           <w:sz w:val="22"/>
           <w:szCs w:val="22"/>
         </w:rPr>
-        <w:t>The below command will query for our Autopilot Profile with the display name User Driven. It will then convert the profile to the JSON format and save the file to your desktop as </w:t>
+        <w:t xml:space="preserve">The </w:t>
+      </w:r>
+      <w:proofErr w:type="gramStart"/>
+      <w:r>
+        <w:rPr>
+          <w:rStyle w:val="normaltextrun"/>
+          <w:rFonts w:ascii="Calibri" w:hAnsi="Calibri" w:cs="Calibri"/>
+          <w:sz w:val="22"/>
+          <w:szCs w:val="22"/>
+        </w:rPr>
+        <w:t>below command</w:t>
+      </w:r>
+      <w:proofErr w:type="gramEnd"/>
+      <w:r>
+        <w:rPr>
+          <w:rStyle w:val="normaltextrun"/>
+          <w:rFonts w:ascii="Calibri" w:hAnsi="Calibri" w:cs="Calibri"/>
+          <w:sz w:val="22"/>
+          <w:szCs w:val="22"/>
+        </w:rPr>
+        <w:t xml:space="preserve"> will query for our Autopilot Profile with the display name User Driven. It will then convert the profile to the JSON format and save the file to your desktop as </w:t>
       </w:r>
       <w:proofErr w:type="spellStart"/>
       <w:r>
@@ -16787,6 +17449,7 @@
         </w:rPr>
         <w:t> |? {$</w:t>
       </w:r>
+      <w:proofErr w:type="gramStart"/>
       <w:r>
         <w:rPr>
           <w:rStyle w:val="normaltextrun"/>
@@ -16810,6 +17473,7 @@
         <w:t>displayname</w:t>
       </w:r>
       <w:proofErr w:type="spellEnd"/>
+      <w:proofErr w:type="gramEnd"/>
       <w:r>
         <w:rPr>
           <w:rStyle w:val="normaltextrun"/>
@@ -16867,6 +17531,7 @@
         </w:rPr>
         <w:t> $</w:t>
       </w:r>
+      <w:proofErr w:type="gramStart"/>
       <w:r>
         <w:rPr>
           <w:rStyle w:val="spellingerror"/>
@@ -16900,6 +17565,7 @@
         </w:rPr>
         <w:t>AutoPilotConfigurationFile.json</w:t>
       </w:r>
+      <w:proofErr w:type="gramEnd"/>
       <w:r>
         <w:rPr>
           <w:rStyle w:val="normaltextrun"/>
@@ -17243,7 +17909,15 @@
       </w:r>
       <w:proofErr w:type="spellEnd"/>
       <w:r>
-        <w:t>) and store them in your autopilot folder. If multiple files are detected, you will be prompted for which file you want to use.</w:t>
+        <w:t xml:space="preserve">) and store them in your autopilot folder. If multiple files are detected, you will be prompted </w:t>
+      </w:r>
+      <w:proofErr w:type="gramStart"/>
+      <w:r>
+        <w:t>for</w:t>
+      </w:r>
+      <w:proofErr w:type="gramEnd"/>
+      <w:r>
+        <w:t xml:space="preserve"> which file you want to use.</w:t>
       </w:r>
     </w:p>
     <w:p>
@@ -17591,7 +18265,15 @@
         <w:t>T</w:t>
       </w:r>
       <w:r>
-        <w:t xml:space="preserve">he ApplyFFU.ps1 script has been updated to allow multiple components to be specified in the specialize phase. </w:t>
+        <w:t xml:space="preserve">he ApplyFFU.ps1 script has been updated to allow multiple components to be specified in the </w:t>
+      </w:r>
+      <w:proofErr w:type="gramStart"/>
+      <w:r>
+        <w:t>specialize</w:t>
+      </w:r>
+      <w:proofErr w:type="gramEnd"/>
+      <w:r>
+        <w:t xml:space="preserve"> phase. </w:t>
       </w:r>
     </w:p>
     <w:p>
@@ -17798,6 +18480,7 @@
         <w:t>"</w:t>
       </w:r>
       <w:proofErr w:type="spellStart"/>
+      <w:proofErr w:type="gramStart"/>
       <w:r>
         <w:rPr>
           <w:rFonts w:ascii="Consolas" w:eastAsia="Times New Roman" w:hAnsi="Consolas" w:cs="Times New Roman"/>
@@ -17805,9 +18488,30 @@
           <w:sz w:val="21"/>
           <w:szCs w:val="21"/>
         </w:rPr>
-        <w:t>urn:schemas-microsoft-com:unattend</w:t>
-      </w:r>
-      <w:proofErr w:type="spellEnd"/>
+        <w:t>urn:schemas</w:t>
+      </w:r>
+      <w:proofErr w:type="gramEnd"/>
+      <w:r>
+        <w:rPr>
+          <w:rFonts w:ascii="Consolas" w:eastAsia="Times New Roman" w:hAnsi="Consolas" w:cs="Times New Roman"/>
+          <w:color w:val="CE9178"/>
+          <w:sz w:val="21"/>
+          <w:szCs w:val="21"/>
+        </w:rPr>
+        <w:t>-microsoft-</w:t>
+      </w:r>
+      <w:proofErr w:type="gramStart"/>
+      <w:r>
+        <w:rPr>
+          <w:rFonts w:ascii="Consolas" w:eastAsia="Times New Roman" w:hAnsi="Consolas" w:cs="Times New Roman"/>
+          <w:color w:val="CE9178"/>
+          <w:sz w:val="21"/>
+          <w:szCs w:val="21"/>
+        </w:rPr>
+        <w:t>com:unattend</w:t>
+      </w:r>
+      <w:proofErr w:type="spellEnd"/>
+      <w:proofErr w:type="gramEnd"/>
       <w:r>
         <w:rPr>
           <w:rFonts w:ascii="Consolas" w:eastAsia="Times New Roman" w:hAnsi="Consolas" w:cs="Times New Roman"/>
@@ -18165,6 +18869,7 @@
         <w:t xml:space="preserve"> </w:t>
       </w:r>
       <w:proofErr w:type="spellStart"/>
+      <w:proofErr w:type="gramStart"/>
       <w:r>
         <w:rPr>
           <w:rFonts w:ascii="Consolas" w:eastAsia="Times New Roman" w:hAnsi="Consolas" w:cs="Times New Roman"/>
@@ -18175,6 +18880,7 @@
         <w:t>xmlns:wcm</w:t>
       </w:r>
       <w:proofErr w:type="spellEnd"/>
+      <w:proofErr w:type="gramEnd"/>
       <w:r>
         <w:rPr>
           <w:rFonts w:ascii="Consolas" w:eastAsia="Times New Roman" w:hAnsi="Consolas" w:cs="Times New Roman"/>
@@ -18223,6 +18929,7 @@
         <w:t xml:space="preserve"> </w:t>
       </w:r>
       <w:proofErr w:type="spellStart"/>
+      <w:proofErr w:type="gramStart"/>
       <w:r>
         <w:rPr>
           <w:rFonts w:ascii="Consolas" w:eastAsia="Times New Roman" w:hAnsi="Consolas" w:cs="Times New Roman"/>
@@ -18233,6 +18940,7 @@
         <w:t>xmlns:xsi</w:t>
       </w:r>
       <w:proofErr w:type="spellEnd"/>
+      <w:proofErr w:type="gramEnd"/>
       <w:r>
         <w:rPr>
           <w:rFonts w:ascii="Consolas" w:eastAsia="Times New Roman" w:hAnsi="Consolas" w:cs="Times New Roman"/>
@@ -18651,6 +19359,7 @@
         <w:t xml:space="preserve"> </w:t>
       </w:r>
       <w:proofErr w:type="spellStart"/>
+      <w:proofErr w:type="gramStart"/>
       <w:r>
         <w:rPr>
           <w:rFonts w:ascii="Consolas" w:eastAsia="Times New Roman" w:hAnsi="Consolas" w:cs="Times New Roman"/>
@@ -18661,6 +19370,7 @@
         <w:t>xmlns:wcm</w:t>
       </w:r>
       <w:proofErr w:type="spellEnd"/>
+      <w:proofErr w:type="gramEnd"/>
       <w:r>
         <w:rPr>
           <w:rFonts w:ascii="Consolas" w:eastAsia="Times New Roman" w:hAnsi="Consolas" w:cs="Times New Roman"/>
@@ -18709,6 +19419,7 @@
         <w:t xml:space="preserve"> </w:t>
       </w:r>
       <w:proofErr w:type="spellStart"/>
+      <w:proofErr w:type="gramStart"/>
       <w:r>
         <w:rPr>
           <w:rFonts w:ascii="Consolas" w:eastAsia="Times New Roman" w:hAnsi="Consolas" w:cs="Times New Roman"/>
@@ -18719,6 +19430,7 @@
         <w:t>xmlns:xsi</w:t>
       </w:r>
       <w:proofErr w:type="spellEnd"/>
+      <w:proofErr w:type="gramEnd"/>
       <w:r>
         <w:rPr>
           <w:rFonts w:ascii="Consolas" w:eastAsia="Times New Roman" w:hAnsi="Consolas" w:cs="Times New Roman"/>
@@ -18847,6 +19559,7 @@
         <w:t xml:space="preserve"> </w:t>
       </w:r>
       <w:proofErr w:type="spellStart"/>
+      <w:proofErr w:type="gramStart"/>
       <w:r>
         <w:rPr>
           <w:rFonts w:ascii="Consolas" w:eastAsia="Times New Roman" w:hAnsi="Consolas" w:cs="Times New Roman"/>
@@ -18857,6 +19570,7 @@
         <w:t>wcm:action</w:t>
       </w:r>
       <w:proofErr w:type="spellEnd"/>
+      <w:proofErr w:type="gramEnd"/>
       <w:r>
         <w:rPr>
           <w:rFonts w:ascii="Consolas" w:eastAsia="Times New Roman" w:hAnsi="Consolas" w:cs="Times New Roman"/>
@@ -19389,7 +20103,21 @@
         <w:rPr>
           <w:rFonts w:ascii="Calibri" w:eastAsia="Times New Roman" w:hAnsi="Calibri" w:cs="Calibri"/>
         </w:rPr>
-        <w:t>. Most Intel-based devices should work fine as Windows has inbox drivers. AMD may not have available drivers. You likely will need to modify the WinPE media to include drivers for your model.</w:t>
+        <w:t xml:space="preserve">. Most Intel-based devices should work fine as Windows has inbox drivers. AMD may not have </w:t>
+      </w:r>
+      <w:proofErr w:type="gramStart"/>
+      <w:r>
+        <w:rPr>
+          <w:rFonts w:ascii="Calibri" w:eastAsia="Times New Roman" w:hAnsi="Calibri" w:cs="Calibri"/>
+        </w:rPr>
+        <w:t>available drivers</w:t>
+      </w:r>
+      <w:proofErr w:type="gramEnd"/>
+      <w:r>
+        <w:rPr>
+          <w:rFonts w:ascii="Calibri" w:eastAsia="Times New Roman" w:hAnsi="Calibri" w:cs="Calibri"/>
+        </w:rPr>
+        <w:t>. You likely will need to modify the WinPE media to include drivers for your model.</w:t>
       </w:r>
       <w:bookmarkEnd w:id="25"/>
       <w:r>
@@ -19638,9 +20366,11 @@
           <w:numId w:val="33"/>
         </w:numPr>
       </w:pPr>
+      <w:proofErr w:type="gramStart"/>
       <w:r>
         <w:t>es-es</w:t>
       </w:r>
+      <w:proofErr w:type="gramEnd"/>
     </w:p>
     <w:p>
       <w:pPr>
@@ -19663,13 +20393,8 @@
         </w:numPr>
       </w:pPr>
       <w:r>
-        <w:t>et-</w:t>
-      </w:r>
-      <w:proofErr w:type="spellStart"/>
-      <w:r>
-        <w:t>ee</w:t>
-      </w:r>
-      <w:proofErr w:type="spellEnd"/>
+        <w:t>et-ee</w:t>
+      </w:r>
     </w:p>
     <w:p>
       <w:pPr>
@@ -20064,7 +20789,7 @@
 </file>
 
 <file path=word/numbering.xml><?xml version="1.0" encoding="utf-8"?>
-<w:numbering xmlns:wpc="http://schemas.microsoft.com/office/word/2010/wordprocessingCanvas" xmlns:cx="http://schemas.microsoft.com/office/drawing/2014/chartex" xmlns:cx1="http://schemas.microsoft.com/office/drawing/2015/9/8/chartex" xmlns:cx2="http://schemas.microsoft.com/office/drawing/2015/10/21/chartex" xmlns:cx3="http://schemas.microsoft.com/office/drawing/2016/5/9/chartex" xmlns:cx4="http://schemas.microsoft.com/office/drawing/2016/5/10/chartex" xmlns:cx5="http://schemas.microsoft.com/office/drawing/2016/5/11/chartex" xmlns:cx6="http://schemas.microsoft.com/office/drawing/2016/5/12/chartex" xmlns:cx7="http://schemas.microsoft.com/office/drawing/2016/5/13/chartex" xmlns:cx8="http://schemas.microsoft.com/office/drawing/2016/5/14/chartex" xmlns:mc="http://schemas.openxmlformats.org/markup-compatibility/2006" xmlns:aink="http://schemas.microsoft.com/office/drawing/2016/ink" xmlns:am3d="http://schemas.microsoft.com/office/drawing/2017/model3d" xmlns:o="urn:schemas-microsoft-com:office:office" xmlns:oel="http://schemas.microsoft.com/office/2019/extlst" xmlns:r="http://schemas.openxmlformats.org/officeDocument/2006/relationships" xmlns:m="http://schemas.openxmlformats.org/officeDocument/2006/math" xmlns:v="urn:schemas-microsoft-com:vml" xmlns:wp14="http://schemas.microsoft.com/office/word/2010/wordprocessingDrawing" xmlns:wp="http://schemas.openxmlformats.org/drawingml/2006/wordprocessingDrawing" xmlns:w10="urn:schemas-microsoft-com:office:word" xmlns:w="http://schemas.openxmlformats.org/wordprocessingml/2006/main" xmlns:w14="http://schemas.microsoft.com/office/word/2010/wordml" xmlns:w15="http://schemas.microsoft.com/office/word/2012/wordml" xmlns:w16cex="http://schemas.microsoft.com/office/word/2018/wordml/cex" xmlns:w16cid="http://schemas.microsoft.com/office/word/2016/wordml/cid" xmlns:w16="http://schemas.microsoft.com/office/word/2018/wordml" xmlns:w16du="http://schemas.microsoft.com/office/word/2023/wordml/word16du" xmlns:w16sdtdh="http://schemas.microsoft.com/office/word/2020/wordml/sdtdatahash" xmlns:w16se="http://schemas.microsoft.com/office/word/2015/wordml/symex" xmlns:wpg="http://schemas.microsoft.com/office/word/2010/wordprocessingGroup" xmlns:wpi="http://schemas.microsoft.com/office/word/2010/wordprocessingInk" xmlns:wne="http://schemas.microsoft.com/office/word/2006/wordml" xmlns:wps="http://schemas.microsoft.com/office/word/2010/wordprocessingShape" mc:Ignorable="w14 w15 w16se w16cid w16 w16cex w16sdtdh w16du wp14">
+<w:numbering xmlns:wpc="http://schemas.microsoft.com/office/word/2010/wordprocessingCanvas" xmlns:cx="http://schemas.microsoft.com/office/drawing/2014/chartex" xmlns:cx1="http://schemas.microsoft.com/office/drawing/2015/9/8/chartex" xmlns:cx2="http://schemas.microsoft.com/office/drawing/2015/10/21/chartex" xmlns:cx3="http://schemas.microsoft.com/office/drawing/2016/5/9/chartex" xmlns:cx4="http://schemas.microsoft.com/office/drawing/2016/5/10/chartex" xmlns:cx5="http://schemas.microsoft.com/office/drawing/2016/5/11/chartex" xmlns:cx6="http://schemas.microsoft.com/office/drawing/2016/5/12/chartex" xmlns:cx7="http://schemas.microsoft.com/office/drawing/2016/5/13/chartex" xmlns:cx8="http://schemas.microsoft.com/office/drawing/2016/5/14/chartex" xmlns:mc="http://schemas.openxmlformats.org/markup-compatibility/2006" xmlns:aink="http://schemas.microsoft.com/office/drawing/2016/ink" xmlns:am3d="http://schemas.microsoft.com/office/drawing/2017/model3d" xmlns:o="urn:schemas-microsoft-com:office:office" xmlns:oel="http://schemas.microsoft.com/office/2019/extlst" xmlns:r="http://schemas.openxmlformats.org/officeDocument/2006/relationships" xmlns:m="http://schemas.openxmlformats.org/officeDocument/2006/math" xmlns:v="urn:schemas-microsoft-com:vml" xmlns:wp14="http://schemas.microsoft.com/office/word/2010/wordprocessingDrawing" xmlns:wp="http://schemas.openxmlformats.org/drawingml/2006/wordprocessingDrawing" xmlns:w10="urn:schemas-microsoft-com:office:word" xmlns:w="http://schemas.openxmlformats.org/wordprocessingml/2006/main" xmlns:w14="http://schemas.microsoft.com/office/word/2010/wordml" xmlns:w15="http://schemas.microsoft.com/office/word/2012/wordml" xmlns:w16cex="http://schemas.microsoft.com/office/word/2018/wordml/cex" xmlns:w16cid="http://schemas.microsoft.com/office/word/2016/wordml/cid" xmlns:w16="http://schemas.microsoft.com/office/word/2018/wordml" xmlns:w16du="http://schemas.microsoft.com/office/word/2023/wordml/word16du" xmlns:w16sdtdh="http://schemas.microsoft.com/office/word/2020/wordml/sdtdatahash" xmlns:w16sdtfl="http://schemas.microsoft.com/office/word/2024/wordml/sdtformatlock" xmlns:w16se="http://schemas.microsoft.com/office/word/2015/wordml/symex" xmlns:wpg="http://schemas.microsoft.com/office/word/2010/wordprocessingGroup" xmlns:wpi="http://schemas.microsoft.com/office/word/2010/wordprocessingInk" xmlns:wne="http://schemas.microsoft.com/office/word/2006/wordml" xmlns:wps="http://schemas.microsoft.com/office/word/2010/wordprocessingShape" mc:Ignorable="w14 w15 w16se w16cid w16 w16cex w16sdtdh w16sdtfl w16du wp14">
   <w:abstractNum w:abstractNumId="0" w15:restartNumberingAfterBreak="0">
     <w:nsid w:val="01E02403"/>
     <w:multiLevelType w:val="hybridMultilevel"/>
@@ -23326,7 +24051,7 @@
 </file>
 
 <file path=word/styles.xml><?xml version="1.0" encoding="utf-8"?>
-<w:styles xmlns:mc="http://schemas.openxmlformats.org/markup-compatibility/2006" xmlns:r="http://schemas.openxmlformats.org/officeDocument/2006/relationships" xmlns:w="http://schemas.openxmlformats.org/wordprocessingml/2006/main" xmlns:w14="http://schemas.microsoft.com/office/word/2010/wordml" xmlns:w15="http://schemas.microsoft.com/office/word/2012/wordml" xmlns:w16cex="http://schemas.microsoft.com/office/word/2018/wordml/cex" xmlns:w16cid="http://schemas.microsoft.com/office/word/2016/wordml/cid" xmlns:w16="http://schemas.microsoft.com/office/word/2018/wordml" xmlns:w16du="http://schemas.microsoft.com/office/word/2023/wordml/word16du" xmlns:w16sdtdh="http://schemas.microsoft.com/office/word/2020/wordml/sdtdatahash" xmlns:w16se="http://schemas.microsoft.com/office/word/2015/wordml/symex" mc:Ignorable="w14 w15 w16se w16cid w16 w16cex w16sdtdh w16du">
+<w:styles xmlns:mc="http://schemas.openxmlformats.org/markup-compatibility/2006" xmlns:r="http://schemas.openxmlformats.org/officeDocument/2006/relationships" xmlns:w="http://schemas.openxmlformats.org/wordprocessingml/2006/main" xmlns:w14="http://schemas.microsoft.com/office/word/2010/wordml" xmlns:w15="http://schemas.microsoft.com/office/word/2012/wordml" xmlns:w16cex="http://schemas.microsoft.com/office/word/2018/wordml/cex" xmlns:w16cid="http://schemas.microsoft.com/office/word/2016/wordml/cid" xmlns:w16="http://schemas.microsoft.com/office/word/2018/wordml" xmlns:w16du="http://schemas.microsoft.com/office/word/2023/wordml/word16du" xmlns:w16sdtdh="http://schemas.microsoft.com/office/word/2020/wordml/sdtdatahash" xmlns:w16sdtfl="http://schemas.microsoft.com/office/word/2024/wordml/sdtformatlock" xmlns:w16se="http://schemas.microsoft.com/office/word/2015/wordml/symex" mc:Ignorable="w14 w15 w16se w16cid w16 w16cex w16sdtdh w16sdtfl w16du">
   <w:docDefaults>
     <w:rPrDefault>
       <w:rPr>

</xml_diff>